<commit_message>
Se agregaron plantillas previsionales
</commit_message>
<xml_diff>
--- a/datos/escritos_liquidacion/plantilla_liquidacion_1ra_vez.docx
+++ b/datos/escritos_liquidacion/plantilla_liquidacion_1ra_vez.docx
@@ -278,6 +278,21 @@
       <w:r>
         <w:t xml:space="preserve">Solicito se corra traslado de esta liquidación a la demandada por el plazo de 5 días en el domicilio constituido y bajo apercibimiento de lo dispuesto por el art. 504 del C.P.C.C. </w:t>
       </w:r>
+      <w:r>
+        <w:t xml:space="preserve">{% if </w:t>
+      </w:r>
+      <w:r>
+        <w:t>Honorarios_No</w:t>
+      </w:r>
+      <w:r>
+        <w:t xml:space="preserve"> </w:t>
+      </w:r>
+      <w:r>
+        <w:t>%</w:t>
+      </w:r>
+      <w:r>
+        <w:t>}</w:t>
+      </w:r>
     </w:p>
     <w:p>
       <w:pPr>
@@ -294,6 +309,9 @@
       <w:r>
         <w:t>Intime a la demandada a reajustar el haber bajo apercibimiento de aplicar astreintes ejemplificativas.</w:t>
       </w:r>
+      <w:r>
+        <w:t>{% endif %}</w:t>
+      </w:r>
     </w:p>
     <w:p>
       <w:pPr>
@@ -400,6 +418,37 @@
       <w:r>
         <w:t>Solicito regule los honorarios profesionales por la labor desarrollada en esta etapa de la ejecución.</w:t>
       </w:r>
+      <w:r>
+        <w:t xml:space="preserve"> {</w:t>
+      </w:r>
+      <w:r>
+        <w:t xml:space="preserve">% if </w:t>
+      </w:r>
+      <w:r>
+        <w:t>Edad_Avanzada_Si</w:t>
+      </w:r>
+      <w:r>
+        <w:t xml:space="preserve"> %}</w:t>
+      </w:r>
+    </w:p>
+    <w:p>
+      <w:pPr>
+        <w:numPr>
+          <w:ilvl w:val="0"/>
+          <w:numId w:val="18"/>
+        </w:numPr>
+        <w:autoSpaceDE w:val="0"/>
+        <w:autoSpaceDN w:val="0"/>
+        <w:adjustRightInd w:val="0"/>
+        <w:spacing w:line="276" w:lineRule="auto"/>
+        <w:jc w:val="both"/>
+      </w:pPr>
+      <w:r>
+        <w:t>Solicito prioridad de pago debido a la edad avanzada de mi</w:t>
+      </w:r>
+      <w:r>
+        <w:t xml:space="preserve"> mandante. {% endif %}</w:t>
+      </w:r>
     </w:p>
     <w:p>
       <w:pPr>
@@ -497,6 +546,15 @@
       <w:r>
         <w:t>}}</w:t>
       </w:r>
+      <w:r>
+        <w:t xml:space="preserve">{% if </w:t>
+      </w:r>
+      <w:r>
+        <w:t>Sentencia_2da_Si</w:t>
+      </w:r>
+      <w:r>
+        <w:t xml:space="preserve"> %}</w:t>
+      </w:r>
     </w:p>
     <w:p>
       <w:pPr>
@@ -508,25 +566,7 @@
         <w:jc w:val="both"/>
       </w:pPr>
       <w:r>
-        <w:t xml:space="preserve">{% if </w:t>
-      </w:r>
-      <w:r>
-        <w:t>Sentencia_2da_Si</w:t>
-      </w:r>
-      <w:r>
-        <w:t xml:space="preserve"> %}</w:t>
-      </w:r>
-    </w:p>
-    <w:p>
-      <w:pPr>
-        <w:autoSpaceDE w:val="0"/>
-        <w:autoSpaceDN w:val="0"/>
-        <w:adjustRightInd w:val="0"/>
-        <w:spacing w:line="276" w:lineRule="auto"/>
-        <w:ind w:left="1134"/>
-        <w:jc w:val="both"/>
-      </w:pPr>
-      <w:r>
+        <w:lastRenderedPageBreak/>
         <w:t xml:space="preserve">Sentencia de 2 da instancia, </w:t>
       </w:r>
       <w:r>
@@ -567,7 +607,6 @@
         <w:jc w:val="both"/>
       </w:pPr>
       <w:r>
-        <w:lastRenderedPageBreak/>
         <w:t xml:space="preserve">Solicito intime a </w:t>
       </w:r>
       <w:r>
@@ -3302,19 +3341,7 @@
         <w:rPr>
           <w:color w:val="000000"/>
         </w:rPr>
-        <w:t>btenemos diferencia</w:t>
-      </w:r>
-      <w:r>
-        <w:rPr>
-          <w:color w:val="000000"/>
-        </w:rPr>
-        <w:t>s</w:t>
-      </w:r>
-      <w:r>
-        <w:rPr>
-          <w:color w:val="000000"/>
-        </w:rPr>
-        <w:t xml:space="preserve"> de {{</w:t>
+        <w:t>btenemos diferencias de {{</w:t>
       </w:r>
       <w:r>
         <w:rPr>

</xml_diff>

<commit_message>
CAMBIOS EN LOS ESCRITOS
</commit_message>
<xml_diff>
--- a/datos/escritos_liquidacion/plantilla_liquidacion_1ra_vez.docx
+++ b/datos/escritos_liquidacion/plantilla_liquidacion_1ra_vez.docx
@@ -2306,7 +2306,7 @@
         <w:rPr>
           <w:color w:val="000000"/>
         </w:rPr>
-        <w:t>a modo comparativo aplicando los siguiente</w:t>
+        <w:t>aplicando los siguiente</w:t>
       </w:r>
       <w:r>
         <w:rPr>
@@ -2391,7 +2391,7 @@
         <w:rPr>
           <w:color w:val="000000"/>
         </w:rPr>
-        <w:t>a modo comparativo aplicando los siguiente</w:t>
+        <w:t>aplicando los siguiente</w:t>
       </w:r>
       <w:r>
         <w:rPr>
@@ -5457,8 +5457,645 @@
           <w:i/>
           <w:iCs/>
         </w:rPr>
-        <w:t>confirmó la facultad de los magistrados de la determinación de criterios de movilidad en la etapa de ejecución de sentencia que no fueron contemplados en el pronunciamiento definitivo por  una cuestión temporal, con basamento en que los jueces deben siempre resolver según las circunstancias actuales aunque sean sobrevinientes; en atención a la naturaleza alimentaria de la prestación y en dicho caso particular, a la avanzada edad del accionante, argumentando que por razones biológicas posiblemente el actor se vería impedido de afrontar un nuevo proceso y acceder a una decisión útil (Fallos: 330:5342), invocando también razones de economía procesal para arribar a tal decisión”.</w:t>
-      </w:r>
+        <w:t>confirmó la facultad de los magistrados de la determinación de criterios de movilidad en la etapa de ejecución de sentencia que no fueron contemplados en el pronunciamiento definitivo por  una cuestión temporal, con basamento en que los jueces deben siempre resolver según las circunstancias actuales aunque sean sobrevinientes; en atención a la naturaleza alimentaria de la prestación y en dicho caso particular, a la avanzada edad del accionante, argumentando que por razones biológicas posiblemente el actor se vería impedido de afrontar un nuevo proceso y acceder a una decisión útil (Fallos: 330:5342), invocando también razones de economía procesal para arribar a tal decisión”</w:t>
+      </w:r>
+    </w:p>
+    <w:p>
+      <w:pPr>
+        <w:autoSpaceDE w:val="0"/>
+        <w:autoSpaceDN w:val="0"/>
+        <w:adjustRightInd w:val="0"/>
+        <w:spacing w:line="276" w:lineRule="auto"/>
+        <w:ind w:firstLine="1134"/>
+        <w:jc w:val="both"/>
+        <w:rPr>
+          <w:b/>
+          <w:color w:val="000000"/>
+        </w:rPr>
+      </w:pPr>
+    </w:p>
+    <w:bookmarkEnd w:id="1"/>
+    <w:p>
+      <w:pPr>
+        <w:pStyle w:val="Prrafodelista"/>
+        <w:numPr>
+          <w:ilvl w:val="0"/>
+          <w:numId w:val="16"/>
+        </w:numPr>
+        <w:autoSpaceDE w:val="0"/>
+        <w:autoSpaceDN w:val="0"/>
+        <w:adjustRightInd w:val="0"/>
+        <w:spacing w:line="276" w:lineRule="auto"/>
+        <w:jc w:val="both"/>
+        <w:rPr>
+          <w:b/>
+          <w:bCs/>
+        </w:rPr>
+      </w:pPr>
+      <w:r>
+        <w:rPr>
+          <w:b/>
+          <w:bCs/>
+        </w:rPr>
+        <w:t>SOLICITO ORDENE EXPRESAMENTE EL REAJUSTE DEL HABER</w:t>
+      </w:r>
+    </w:p>
+    <w:p>
+      <w:pPr>
+        <w:autoSpaceDE w:val="0"/>
+        <w:autoSpaceDN w:val="0"/>
+        <w:adjustRightInd w:val="0"/>
+        <w:spacing w:line="276" w:lineRule="auto"/>
+        <w:ind w:firstLine="1134"/>
+        <w:jc w:val="both"/>
+      </w:pPr>
+      <w:r>
+        <w:t>Solicito que una vez aprobada la ampliación de liquidación, se intime al organismo previsional a que proceda a reajustar el haber de mi mandante, consignando de manera clara el haber aprobado , y que lo sea</w:t>
+      </w:r>
+      <w:r>
+        <w:rPr>
+          <w:color w:val="FF0000"/>
+        </w:rPr>
+        <w:t xml:space="preserve">  </w:t>
+      </w:r>
+      <w:r>
+        <w:t xml:space="preserve">bajo apercibimiento de aplicar astreintes ejemplificativas por cada día de demora en efectivizar la medida ordenada, como así también se identifique al funcionario responsable de cumplir con la manda judicial , el cual deberá informar si creo la secuenta </w:t>
+      </w:r>
+      <w:r>
+        <w:t>.</w:t>
+      </w:r>
+    </w:p>
+    <w:p>
+      <w:pPr>
+        <w:pStyle w:val="Prrafodelista"/>
+        <w:numPr>
+          <w:ilvl w:val="0"/>
+          <w:numId w:val="16"/>
+        </w:numPr>
+        <w:autoSpaceDE w:val="0"/>
+        <w:autoSpaceDN w:val="0"/>
+        <w:adjustRightInd w:val="0"/>
+        <w:spacing w:line="276" w:lineRule="auto"/>
+        <w:jc w:val="both"/>
+      </w:pPr>
+      <w:r>
+        <w:rPr>
+          <w:b/>
+          <w:bCs/>
+        </w:rPr>
+        <w:t>SOLICITO REGULE HONORARIOS</w:t>
+      </w:r>
+    </w:p>
+    <w:p>
+      <w:pPr>
+        <w:autoSpaceDE w:val="0"/>
+        <w:autoSpaceDN w:val="0"/>
+        <w:adjustRightInd w:val="0"/>
+        <w:spacing w:line="276" w:lineRule="auto"/>
+        <w:ind w:firstLine="1134"/>
+        <w:jc w:val="both"/>
+      </w:pPr>
+      <w:r>
+        <w:t>Solicito regule honorarios y tome como base regulatoria la suma de {{</w:t>
+      </w:r>
+      <w:r>
+        <w:t>total_liquidacion_en_UMA</w:t>
+      </w:r>
+      <w:r>
+        <w:t>}}, teniendo en cuenta que el valor del UMA a la fecha de cierre de la liquidación, {{</w:t>
+      </w:r>
+      <w:r>
+        <w:t>Valor_UMA</w:t>
+      </w:r>
+      <w:r>
+        <w:t>}} y el monto reclamado {{</w:t>
+      </w:r>
+      <w:r>
+        <w:t>total_liquidacion</w:t>
+      </w:r>
+      <w:r>
+        <w:t>}}, con más los intereses al efectivo pago, de conformidad con lo establecido por la ley 27.423 que en su articulo 52 establece: “Aun sin petición del interesado, al dictarse sentencia se regularán los honorarios respectivos de los abogados y procuradores de las partes y de los auxiliares de Justicia. A los efectos de la regulación se tendrán en cuenta los intereses, los frutos y los accesorios, que integrarán la base regulatoria según lo establecido en los artículos 22, 23 y 24.”</w:t>
+      </w:r>
+    </w:p>
+    <w:p>
+      <w:pPr>
+        <w:autoSpaceDE w:val="0"/>
+        <w:autoSpaceDN w:val="0"/>
+        <w:adjustRightInd w:val="0"/>
+        <w:spacing w:line="276" w:lineRule="auto"/>
+        <w:ind w:firstLine="1134"/>
+        <w:jc w:val="both"/>
+      </w:pPr>
+    </w:p>
+    <w:p>
+      <w:pPr>
+        <w:numPr>
+          <w:ilvl w:val="0"/>
+          <w:numId w:val="16"/>
+        </w:numPr>
+        <w:autoSpaceDE w:val="0"/>
+        <w:autoSpaceDN w:val="0"/>
+        <w:adjustRightInd w:val="0"/>
+        <w:spacing w:line="276" w:lineRule="auto"/>
+        <w:ind w:left="2138"/>
+        <w:jc w:val="both"/>
+      </w:pPr>
+      <w:r>
+        <w:tab/>
+      </w:r>
+      <w:r>
+        <w:rPr>
+          <w:b/>
+          <w:bCs/>
+        </w:rPr>
+        <w:t>VISTA CAJA</w:t>
+      </w:r>
+    </w:p>
+    <w:p>
+      <w:pPr>
+        <w:autoSpaceDE w:val="0"/>
+        <w:autoSpaceDN w:val="0"/>
+        <w:adjustRightInd w:val="0"/>
+        <w:spacing w:line="276" w:lineRule="auto"/>
+        <w:ind w:firstLine="1134"/>
+        <w:jc w:val="both"/>
+      </w:pPr>
+      <w:r>
+        <w:t>Se solicita que se conceda vista de las actuaciones a la Caja de Abogados a través de la plataforma DEOX, a efectos de que proceda a la verificación y/o control de los aportes previsionales, conforme lo establecido en los artículos 51, 53 y 56 del Decreto Ley 15/75 y sus modificatorios.</w:t>
+      </w:r>
+    </w:p>
+    <w:p>
+      <w:pPr>
+        <w:autoSpaceDE w:val="0"/>
+        <w:autoSpaceDN w:val="0"/>
+        <w:adjustRightInd w:val="0"/>
+        <w:spacing w:line="276" w:lineRule="auto"/>
+        <w:ind w:firstLine="1134"/>
+        <w:jc w:val="both"/>
+      </w:pPr>
+    </w:p>
+    <w:p>
+      <w:pPr>
+        <w:autoSpaceDE w:val="0"/>
+        <w:autoSpaceDN w:val="0"/>
+        <w:adjustRightInd w:val="0"/>
+        <w:spacing w:line="276" w:lineRule="auto"/>
+        <w:ind w:firstLine="1134"/>
+        <w:jc w:val="both"/>
+      </w:pPr>
+      <w:r>
+        <w:t>Asimismo, se requiere que se condene a la parte demandada a integrar el aporte del 2% sobre el monto de la condena, en cumplimiento de lo dispuesto por el Decreto Ley 15/75, la Ley 23.987, la Ley 27.423 y la Resolución 484/10 del Consejo de la Magistratura Nacional.</w:t>
+      </w:r>
+    </w:p>
+    <w:p>
+      <w:pPr>
+        <w:autoSpaceDE w:val="0"/>
+        <w:autoSpaceDN w:val="0"/>
+        <w:adjustRightInd w:val="0"/>
+        <w:spacing w:line="276" w:lineRule="auto"/>
+        <w:ind w:firstLine="1134"/>
+        <w:jc w:val="both"/>
+      </w:pPr>
+    </w:p>
+    <w:p>
+      <w:pPr>
+        <w:autoSpaceDE w:val="0"/>
+        <w:autoSpaceDN w:val="0"/>
+        <w:adjustRightInd w:val="0"/>
+        <w:spacing w:line="276" w:lineRule="auto"/>
+        <w:ind w:firstLine="1134"/>
+        <w:jc w:val="both"/>
+      </w:pPr>
+      <w:r>
+        <w:t>Datos de la caja de abogados:Av. Sarmiento N º 302/308 de la ciudad de Salta,  domicilio electrónico como persona jurídica registrado bajo el CUIT 30518723487.</w:t>
+      </w:r>
+    </w:p>
+    <w:p>
+      <w:pPr>
+        <w:autoSpaceDE w:val="0"/>
+        <w:autoSpaceDN w:val="0"/>
+        <w:adjustRightInd w:val="0"/>
+        <w:spacing w:line="276" w:lineRule="auto"/>
+        <w:ind w:firstLine="1134"/>
+        <w:jc w:val="both"/>
+      </w:pPr>
+    </w:p>
+    <w:p>
+      <w:pPr>
+        <w:numPr>
+          <w:ilvl w:val="0"/>
+          <w:numId w:val="16"/>
+        </w:numPr>
+        <w:autoSpaceDE w:val="0"/>
+        <w:autoSpaceDN w:val="0"/>
+        <w:adjustRightInd w:val="0"/>
+        <w:spacing w:line="276" w:lineRule="auto"/>
+        <w:ind w:left="2138"/>
+        <w:jc w:val="both"/>
+        <w:rPr>
+          <w:b/>
+          <w:bCs/>
+        </w:rPr>
+      </w:pPr>
+      <w:r>
+        <w:rPr>
+          <w:b/>
+          <w:bCs/>
+        </w:rPr>
+        <w:t xml:space="preserve">SOLICITO FIJE INTERESES </w:t>
+      </w:r>
+      <w:r>
+        <w:rPr>
+          <w:b/>
+          <w:bCs/>
+        </w:rPr>
+        <w:t>SANCIONATORIOS</w:t>
+      </w:r>
+    </w:p>
+    <w:p>
+      <w:pPr>
+        <w:autoSpaceDE w:val="0"/>
+        <w:autoSpaceDN w:val="0"/>
+        <w:adjustRightInd w:val="0"/>
+        <w:ind w:firstLine="993"/>
+        <w:jc w:val="both"/>
+      </w:pPr>
+      <w:r>
+        <w:t>Atento a que el presente escrito es una ampliación de liquidación y habiendo y vencido ampliamente el plazo para que la demandada Anses cumpla de manera correcta con la sentencia recaída en autos , a lo que se agrega la  reiterada</w:t>
+      </w:r>
+      <w:r>
+        <w:rPr>
+          <w:color w:val="FF0000"/>
+          <w:lang w:val="es-AR"/>
+        </w:rPr>
+        <w:t xml:space="preserve"> </w:t>
+      </w:r>
+      <w:r>
+        <w:rPr>
+          <w:lang w:val="es-AR"/>
+        </w:rPr>
+        <w:t xml:space="preserve">conducta de mostrarse reticente en el cumplimento integral de la manda judicial,solicito a VS fije  intereses sancionatorio, determinando desde cuando deben aplicarse los mismos, que tasa usar y la metodología en caso de pagos parciales, dejando expresamente aclarado que no existe anatocismo, por cuanto su fuente ontológica es la disposición judicial, teniendo el   interés sancionatorio  una función de castigo tendiente a rectificar el comportamiento contumaz del deudor que resiste el cumplimiento de lo debido </w:t>
+      </w:r>
+      <w:r>
+        <w:t>fijándose el mismo en dos veces y media la tasa de descuento ordinario del banco Nación.</w:t>
+      </w:r>
+    </w:p>
+    <w:p>
+      <w:pPr>
+        <w:autoSpaceDE w:val="0"/>
+        <w:autoSpaceDN w:val="0"/>
+        <w:adjustRightInd w:val="0"/>
+        <w:ind w:firstLine="993"/>
+        <w:jc w:val="both"/>
+        <w:rPr>
+          <w:b/>
+          <w:bCs/>
+        </w:rPr>
+      </w:pPr>
+    </w:p>
+    <w:p>
+      <w:pPr>
+        <w:autoSpaceDE w:val="0"/>
+        <w:autoSpaceDN w:val="0"/>
+        <w:adjustRightInd w:val="0"/>
+        <w:ind w:firstLine="1134"/>
+        <w:jc w:val="both"/>
+        <w:rPr>
+          <w:lang w:val="es-MX"/>
+        </w:rPr>
+      </w:pPr>
+      <w:r>
+        <w:rPr>
+          <w:lang w:val="es-MX"/>
+        </w:rPr>
+        <w:t>El Art 769 del CCCN dispone que los Intereses punitorios convencionales se rigen por las normas que regulan la cláusula penal.</w:t>
+      </w:r>
+    </w:p>
+    <w:p>
+      <w:pPr>
+        <w:autoSpaceDE w:val="0"/>
+        <w:autoSpaceDN w:val="0"/>
+        <w:adjustRightInd w:val="0"/>
+        <w:ind w:firstLine="1134"/>
+        <w:jc w:val="both"/>
+        <w:rPr>
+          <w:lang w:val="es-MX"/>
+        </w:rPr>
+      </w:pPr>
+      <w:r>
+        <w:rPr>
+          <w:lang w:val="es-MX"/>
+        </w:rPr>
+        <w:t>Es una Tasa porcentual con relación al monto del capital, en la proporción temporal.</w:t>
+      </w:r>
+    </w:p>
+    <w:p>
+      <w:pPr>
+        <w:autoSpaceDE w:val="0"/>
+        <w:autoSpaceDN w:val="0"/>
+        <w:adjustRightInd w:val="0"/>
+        <w:ind w:firstLine="1134"/>
+        <w:jc w:val="both"/>
+        <w:rPr>
+          <w:lang w:val="es-MX"/>
+        </w:rPr>
+      </w:pPr>
+      <w:r>
+        <w:rPr>
+          <w:lang w:val="es-MX"/>
+        </w:rPr>
+        <w:t xml:space="preserve">Su origen Art 790: Es una Imposición al deudor para cumplir una obligación y para escarmentarlo en caso de que no ajuste su conducta a lo debido, se proyecta como una pena o sanción: resarcir la mora y además castigar el incumplimiento. </w:t>
+      </w:r>
+    </w:p>
+    <w:p>
+      <w:pPr>
+        <w:autoSpaceDE w:val="0"/>
+        <w:autoSpaceDN w:val="0"/>
+        <w:adjustRightInd w:val="0"/>
+        <w:ind w:firstLine="1134"/>
+        <w:jc w:val="both"/>
+        <w:rPr>
+          <w:lang w:val="es-MX"/>
+        </w:rPr>
+      </w:pPr>
+      <w:r>
+        <w:rPr>
+          <w:lang w:val="es-MX"/>
+        </w:rPr>
+        <w:t xml:space="preserve">Los intereses punitorios no se limitan a tener una función resarcitoria del incumplimiento de la obligación de dar dinero, sino que además lo castiga. </w:t>
+      </w:r>
+      <w:r>
+        <w:rPr>
+          <w:i/>
+          <w:lang w:val="es-MX"/>
+        </w:rPr>
+        <w:t>Necesariamente, tal circunstancia debe traducirse en una tasa superior, en comparación con el moratorio</w:t>
+      </w:r>
+      <w:r>
+        <w:rPr>
+          <w:lang w:val="es-MX"/>
+        </w:rPr>
+        <w:t>, por lo que fijar tasas sustancialmente menores, importaría un aliciente para el no cumplimiento de las deudas, y fundamentalmente, trasformara a los tribunales en una fuente barata de financiamiento para los deudores morosos.</w:t>
+      </w:r>
+    </w:p>
+    <w:p>
+      <w:pPr>
+        <w:autoSpaceDE w:val="0"/>
+        <w:autoSpaceDN w:val="0"/>
+        <w:adjustRightInd w:val="0"/>
+        <w:ind w:firstLine="1134"/>
+        <w:jc w:val="both"/>
+        <w:rPr>
+          <w:lang w:val="es-MX"/>
+        </w:rPr>
+      </w:pPr>
+      <w:r>
+        <w:rPr>
+          <w:bCs/>
+          <w:lang w:val="es-MX"/>
+        </w:rPr>
+        <w:t xml:space="preserve">Solicito expresamente se expida </w:t>
+      </w:r>
+      <w:r>
+        <w:rPr>
+          <w:b/>
+          <w:lang w:val="es-MX"/>
+        </w:rPr>
+        <w:t>desde cuando</w:t>
+      </w:r>
+      <w:r>
+        <w:rPr>
+          <w:bCs/>
+          <w:lang w:val="es-MX"/>
+        </w:rPr>
+        <w:t xml:space="preserve"> se aplican </w:t>
+      </w:r>
+      <w:r>
+        <w:rPr>
+          <w:bCs/>
+          <w:i/>
+          <w:lang w:val="es-MX"/>
+        </w:rPr>
+        <w:t>dado que pueden considerarse diversas fechas según desde donde VS considere que el deudor incumple:</w:t>
+      </w:r>
+    </w:p>
+    <w:p>
+      <w:pPr>
+        <w:numPr>
+          <w:ilvl w:val="0"/>
+          <w:numId w:val="28"/>
+        </w:numPr>
+        <w:autoSpaceDE w:val="0"/>
+        <w:autoSpaceDN w:val="0"/>
+        <w:adjustRightInd w:val="0"/>
+        <w:jc w:val="both"/>
+        <w:rPr>
+          <w:lang w:val="es-MX"/>
+        </w:rPr>
+      </w:pPr>
+      <w:r>
+        <w:rPr>
+          <w:lang w:val="es-MX"/>
+        </w:rPr>
+        <w:t>Fecha de sentencia del Juez.</w:t>
+      </w:r>
+    </w:p>
+    <w:p>
+      <w:pPr>
+        <w:numPr>
+          <w:ilvl w:val="0"/>
+          <w:numId w:val="28"/>
+        </w:numPr>
+        <w:autoSpaceDE w:val="0"/>
+        <w:autoSpaceDN w:val="0"/>
+        <w:adjustRightInd w:val="0"/>
+        <w:jc w:val="both"/>
+        <w:rPr>
+          <w:lang w:val="es-MX"/>
+        </w:rPr>
+      </w:pPr>
+      <w:r>
+        <w:rPr>
+          <w:lang w:val="es-MX"/>
+        </w:rPr>
+        <w:t>Fecha de cierre de la liquidación.</w:t>
+      </w:r>
+    </w:p>
+    <w:p>
+      <w:pPr>
+        <w:numPr>
+          <w:ilvl w:val="0"/>
+          <w:numId w:val="28"/>
+        </w:numPr>
+        <w:autoSpaceDE w:val="0"/>
+        <w:autoSpaceDN w:val="0"/>
+        <w:adjustRightInd w:val="0"/>
+        <w:jc w:val="both"/>
+        <w:rPr>
+          <w:lang w:val="es-MX"/>
+        </w:rPr>
+      </w:pPr>
+      <w:r>
+        <w:rPr>
+          <w:lang w:val="es-MX"/>
+        </w:rPr>
+        <w:t>Desde la fecha de vencimiento de la sentencia ejecutoria.</w:t>
+      </w:r>
+    </w:p>
+    <w:p>
+      <w:pPr>
+        <w:numPr>
+          <w:ilvl w:val="0"/>
+          <w:numId w:val="28"/>
+        </w:numPr>
+        <w:autoSpaceDE w:val="0"/>
+        <w:autoSpaceDN w:val="0"/>
+        <w:adjustRightInd w:val="0"/>
+        <w:jc w:val="both"/>
+        <w:rPr>
+          <w:lang w:val="es-MX"/>
+        </w:rPr>
+      </w:pPr>
+      <w:r>
+        <w:rPr>
+          <w:lang w:val="es-MX"/>
+        </w:rPr>
+        <w:t>Al considerar las mismas consideramos que el Juez debe ser quien estipula la fecha de aplicación de los intereses sancionatorios.</w:t>
+      </w:r>
+    </w:p>
+    <w:p>
+      <w:pPr>
+        <w:autoSpaceDE w:val="0"/>
+        <w:autoSpaceDN w:val="0"/>
+        <w:adjustRightInd w:val="0"/>
+        <w:ind w:firstLine="1134"/>
+        <w:jc w:val="both"/>
+        <w:rPr>
+          <w:lang w:val="es-MX"/>
+        </w:rPr>
+      </w:pPr>
+    </w:p>
+    <w:p>
+      <w:pPr>
+        <w:numPr>
+          <w:ilvl w:val="0"/>
+          <w:numId w:val="29"/>
+        </w:numPr>
+        <w:autoSpaceDE w:val="0"/>
+        <w:autoSpaceDN w:val="0"/>
+        <w:adjustRightInd w:val="0"/>
+        <w:ind w:firstLine="840"/>
+        <w:jc w:val="both"/>
+        <w:rPr>
+          <w:lang w:val="es-MX"/>
+        </w:rPr>
+      </w:pPr>
+      <w:r>
+        <w:rPr>
+          <w:b/>
+          <w:lang w:val="es-MX"/>
+        </w:rPr>
+        <w:t>Respecto de la tasa de intereses</w:t>
+      </w:r>
+      <w:r>
+        <w:rPr>
+          <w:bCs/>
+          <w:lang w:val="es-MX"/>
+        </w:rPr>
+        <w:t xml:space="preserve"> la misma debe ser </w:t>
+      </w:r>
+      <w:r>
+        <w:rPr>
+          <w:lang w:val="es-MX"/>
+        </w:rPr>
+        <w:t xml:space="preserve">más que un mero intereses moratorios por cuanto el Art 794 dice que, para pedir una pena, el acreedor no está obligado a probar que ha sufrido prejuicio, ni el deudor puede eximirse de satisfacerla, acreditando que el acreedor no sufrió perjuicio alguno, lo cual no implica, hacer una aplicación desmedida que se pueda considerar como usura. </w:t>
+      </w:r>
+    </w:p>
+    <w:p>
+      <w:pPr>
+        <w:autoSpaceDE w:val="0"/>
+        <w:autoSpaceDN w:val="0"/>
+        <w:adjustRightInd w:val="0"/>
+        <w:ind w:firstLine="840"/>
+        <w:jc w:val="both"/>
+        <w:rPr>
+          <w:lang w:val="es-MX"/>
+        </w:rPr>
+      </w:pPr>
+      <w:r>
+        <w:rPr>
+          <w:lang w:val="es-MX"/>
+        </w:rPr>
+        <w:t>Considero que no debe aplicarse la tasa pasiva del banco de la nación comunicado 14290 porque tiene capitalización encubierta.</w:t>
+      </w:r>
+    </w:p>
+    <w:p>
+      <w:pPr>
+        <w:autoSpaceDE w:val="0"/>
+        <w:autoSpaceDN w:val="0"/>
+        <w:adjustRightInd w:val="0"/>
+        <w:spacing w:line="276" w:lineRule="auto"/>
+        <w:ind w:firstLine="840"/>
+        <w:jc w:val="both"/>
+        <w:rPr>
+          <w:lang w:val="es-MX"/>
+        </w:rPr>
+      </w:pPr>
+      <w:r>
+        <w:rPr>
+          <w:lang w:val="es-MX"/>
+        </w:rPr>
+        <w:t xml:space="preserve">Con respecto a la aplicación de la tasa que puede aplicarse al deudor contumaz pueden ser Tasa Pasiva del Banco de la Nación Argentina , la tasa que se usa para plazo fijo o la tasa de financiamiento de las tarjetas de crédito o de </w:t>
+      </w:r>
+    </w:p>
+    <w:p>
+      <w:pPr>
+        <w:autoSpaceDE w:val="0"/>
+        <w:autoSpaceDN w:val="0"/>
+        <w:adjustRightInd w:val="0"/>
+        <w:spacing w:line="276" w:lineRule="auto"/>
+        <w:rPr>
+          <w:lang w:val="es-MX"/>
+        </w:rPr>
+      </w:pPr>
+      <w:r>
+        <w:rPr>
+          <w:lang w:val="es-MX"/>
+        </w:rPr>
+        <w:t xml:space="preserve">préstamos personales en Banco Nación. </w:t>
+      </w:r>
+    </w:p>
+    <w:p>
+      <w:pPr>
+        <w:autoSpaceDE w:val="0"/>
+        <w:autoSpaceDN w:val="0"/>
+        <w:adjustRightInd w:val="0"/>
+        <w:ind w:firstLine="1134"/>
+        <w:jc w:val="both"/>
+        <w:rPr>
+          <w:lang w:val="es-AR"/>
+        </w:rPr>
+      </w:pPr>
+      <w:r>
+        <w:rPr>
+          <w:lang w:val="es-AR"/>
+        </w:rPr>
+        <w:t>Hago reserva de ampliar la presente liquidación cuando VS fije la tasa, y el modo de liquidar los intereses sancionatorios.</w:t>
+      </w:r>
+    </w:p>
+    <w:p>
+      <w:pPr>
+        <w:autoSpaceDE w:val="0"/>
+        <w:autoSpaceDN w:val="0"/>
+        <w:adjustRightInd w:val="0"/>
+        <w:spacing w:line="276" w:lineRule="auto"/>
+        <w:ind w:firstLine="1134"/>
+        <w:jc w:val="both"/>
+        <w:rPr>
+          <w:b/>
+          <w:color w:val="000000"/>
+        </w:rPr>
+      </w:pPr>
     </w:p>
     <w:p>
       <w:pPr>
@@ -6140,1783 +6777,14 @@
         <w:autoSpaceDE w:val="0"/>
         <w:autoSpaceDN w:val="0"/>
         <w:adjustRightInd w:val="0"/>
-        <w:ind w:left="1080"/>
-        <w:jc w:val="both"/>
-        <w:rPr>
-          <w:b/>
-          <w:bCs/>
-        </w:rPr>
-      </w:pPr>
-    </w:p>
-    <w:p>
-      <w:pPr>
-        <w:numPr>
-          <w:ilvl w:val="0"/>
-          <w:numId w:val="16"/>
-        </w:numPr>
-        <w:autoSpaceDE w:val="0"/>
-        <w:autoSpaceDN w:val="0"/>
-        <w:adjustRightInd w:val="0"/>
-        <w:jc w:val="both"/>
-        <w:rPr>
-          <w:b/>
-          <w:bCs/>
-        </w:rPr>
-      </w:pPr>
-      <w:r>
-        <w:rPr>
-          <w:b/>
-          <w:bCs/>
-        </w:rPr>
-        <w:t>SOLICITO FIJE INTERESES SANCIONATORIOS</w:t>
-      </w:r>
-    </w:p>
-    <w:p>
-      <w:pPr>
-        <w:autoSpaceDE w:val="0"/>
-        <w:autoSpaceDN w:val="0"/>
-        <w:adjustRightInd w:val="0"/>
-        <w:ind w:firstLine="993"/>
-        <w:jc w:val="both"/>
-      </w:pPr>
-      <w:r>
-        <w:rPr>
-          <w:lang w:val="es-AR"/>
-        </w:rPr>
-        <w:t xml:space="preserve">Habiendo venció del plazo para que la demandada Anses cumpla de manera correcta con la sentencia recaída en autos y teniendo en consideración su reiterada conducta de mostrarse reticente en el cumplimento integral de la manda judicial, aun cuando denuncia pagos que no se corresponden con lo ordenado, solicito a VS fije  intereses sancionatorio, determinando desde cuando deben aplicarse los mismos, que tasa usar y la metodología en caso de pagos parciales, dejando expresamente aclarado que no existe anatocismo, por cuanto su fuente ontológica es la disposición judicial, teniendo el   interés sancionatorio  una función de castigo tendiente a rectificar el comportamiento contumaz del deudor que resiste el cumplimiento de lo debido </w:t>
-      </w:r>
-      <w:r>
-        <w:t>fijándose el mismo en dos veces y media la tasa de descuento ordinario del banco Nación.</w:t>
-      </w:r>
-    </w:p>
-    <w:p>
-      <w:pPr>
-        <w:autoSpaceDE w:val="0"/>
-        <w:autoSpaceDN w:val="0"/>
-        <w:adjustRightInd w:val="0"/>
-        <w:ind w:firstLine="993"/>
-        <w:jc w:val="both"/>
-        <w:rPr>
-          <w:b/>
-          <w:bCs/>
-        </w:rPr>
-      </w:pPr>
-    </w:p>
-    <w:p>
-      <w:pPr>
-        <w:autoSpaceDE w:val="0"/>
-        <w:autoSpaceDN w:val="0"/>
-        <w:adjustRightInd w:val="0"/>
-        <w:ind w:firstLine="1134"/>
-        <w:jc w:val="both"/>
-        <w:rPr>
-          <w:lang w:val="es-MX"/>
-        </w:rPr>
-      </w:pPr>
-      <w:r>
-        <w:rPr>
-          <w:lang w:val="es-MX"/>
-        </w:rPr>
-        <w:t>El Art 769 del CCCN dispone que los Intereses punitorios convencionales se rigen por las normas que regulan la cláusula penal.</w:t>
-      </w:r>
-    </w:p>
-    <w:p>
-      <w:pPr>
-        <w:autoSpaceDE w:val="0"/>
-        <w:autoSpaceDN w:val="0"/>
-        <w:adjustRightInd w:val="0"/>
-        <w:ind w:firstLine="1134"/>
-        <w:jc w:val="both"/>
-        <w:rPr>
-          <w:lang w:val="es-MX"/>
-        </w:rPr>
-      </w:pPr>
-      <w:r>
-        <w:rPr>
-          <w:lang w:val="es-MX"/>
-        </w:rPr>
-        <w:t>Es una Tasa porcentual con relación al monto del capital, en la proporción temporal.</w:t>
-      </w:r>
-    </w:p>
-    <w:p>
-      <w:pPr>
-        <w:autoSpaceDE w:val="0"/>
-        <w:autoSpaceDN w:val="0"/>
-        <w:adjustRightInd w:val="0"/>
-        <w:ind w:firstLine="1134"/>
-        <w:jc w:val="both"/>
-        <w:rPr>
-          <w:lang w:val="es-MX"/>
-        </w:rPr>
-      </w:pPr>
-      <w:r>
-        <w:rPr>
-          <w:lang w:val="es-MX"/>
-        </w:rPr>
-        <w:t xml:space="preserve">Su origen Art 790: Es una Imposición al deudor para cumplir una obligación y para escarmentarlo en caso de que no ajuste su conducta a lo debido, se proyecta como una pena o sanción: resarcir la mora y además castigar el incumplimiento. </w:t>
-      </w:r>
-    </w:p>
-    <w:p>
-      <w:pPr>
-        <w:autoSpaceDE w:val="0"/>
-        <w:autoSpaceDN w:val="0"/>
-        <w:adjustRightInd w:val="0"/>
-        <w:ind w:firstLine="1134"/>
-        <w:jc w:val="both"/>
-        <w:rPr>
-          <w:lang w:val="es-MX"/>
-        </w:rPr>
-      </w:pPr>
-      <w:r>
-        <w:rPr>
-          <w:lang w:val="es-MX"/>
-        </w:rPr>
-        <w:t xml:space="preserve">Los intereses punitorios no se limitan a tener una función resarcitoria del incumplimiento de la obligación de dar dinero, sino que además lo castiga. </w:t>
-      </w:r>
-      <w:r>
-        <w:rPr>
-          <w:i/>
-          <w:lang w:val="es-MX"/>
-        </w:rPr>
-        <w:t>Necesariamente, tal circunstancia debe traducirse en una tasa superior, en comparación con el moratorio</w:t>
-      </w:r>
-      <w:r>
-        <w:rPr>
-          <w:lang w:val="es-MX"/>
-        </w:rPr>
-        <w:t>, por lo que fijar tasas sustancialmente menores, importaría un aliciente para el no cumplimiento de las deudas, y fundamentalmente, trasformara a los tribunales en una fuente barata de financiamiento para los deudores morosos.</w:t>
-      </w:r>
-    </w:p>
-    <w:p>
-      <w:pPr>
-        <w:numPr>
-          <w:ilvl w:val="0"/>
-          <w:numId w:val="37"/>
-        </w:numPr>
-        <w:autoSpaceDE w:val="0"/>
-        <w:autoSpaceDN w:val="0"/>
-        <w:adjustRightInd w:val="0"/>
-        <w:jc w:val="both"/>
-        <w:rPr>
-          <w:bCs/>
-          <w:u w:val="single"/>
-          <w:lang w:val="es-MX"/>
-        </w:rPr>
-      </w:pPr>
-      <w:r>
-        <w:rPr>
-          <w:bCs/>
-          <w:lang w:val="es-MX"/>
-        </w:rPr>
-        <w:t xml:space="preserve">Solicito expresamente se expida </w:t>
-      </w:r>
-      <w:r>
-        <w:rPr>
-          <w:b/>
-          <w:lang w:val="es-MX"/>
-        </w:rPr>
-        <w:t>desde cuando</w:t>
-      </w:r>
-      <w:r>
-        <w:rPr>
-          <w:bCs/>
-          <w:lang w:val="es-MX"/>
-        </w:rPr>
-        <w:t xml:space="preserve"> se aplican </w:t>
-      </w:r>
-      <w:r>
-        <w:rPr>
-          <w:bCs/>
-          <w:i/>
-          <w:lang w:val="es-MX"/>
-        </w:rPr>
-        <w:t>dado que pueden considerarse diversas fechas según desde donde VS considere que el deudor incumple:</w:t>
-      </w:r>
-    </w:p>
-    <w:p>
-      <w:pPr>
-        <w:numPr>
-          <w:ilvl w:val="0"/>
-          <w:numId w:val="38"/>
-        </w:numPr>
-        <w:autoSpaceDE w:val="0"/>
-        <w:autoSpaceDN w:val="0"/>
-        <w:adjustRightInd w:val="0"/>
-        <w:jc w:val="both"/>
-        <w:rPr>
-          <w:lang w:val="es-MX"/>
-        </w:rPr>
-      </w:pPr>
-      <w:r>
-        <w:rPr>
-          <w:lang w:val="es-MX"/>
-        </w:rPr>
-        <w:t>Fecha de sentencia del Juez.</w:t>
-      </w:r>
-    </w:p>
-    <w:p>
-      <w:pPr>
-        <w:numPr>
-          <w:ilvl w:val="0"/>
-          <w:numId w:val="38"/>
-        </w:numPr>
-        <w:autoSpaceDE w:val="0"/>
-        <w:autoSpaceDN w:val="0"/>
-        <w:adjustRightInd w:val="0"/>
-        <w:jc w:val="both"/>
-        <w:rPr>
-          <w:lang w:val="es-MX"/>
-        </w:rPr>
-      </w:pPr>
-      <w:r>
-        <w:rPr>
-          <w:lang w:val="es-MX"/>
-        </w:rPr>
-        <w:t>Fecha de cierre de la liquidación.</w:t>
-      </w:r>
-    </w:p>
-    <w:p>
-      <w:pPr>
-        <w:numPr>
-          <w:ilvl w:val="0"/>
-          <w:numId w:val="38"/>
-        </w:numPr>
-        <w:autoSpaceDE w:val="0"/>
-        <w:autoSpaceDN w:val="0"/>
-        <w:adjustRightInd w:val="0"/>
-        <w:jc w:val="both"/>
-        <w:rPr>
-          <w:lang w:val="es-MX"/>
-        </w:rPr>
-      </w:pPr>
-      <w:r>
-        <w:rPr>
-          <w:lang w:val="es-MX"/>
-        </w:rPr>
-        <w:t>Desde la fecha de vencimiento de la sentencia ejecutoria.</w:t>
-      </w:r>
-    </w:p>
-    <w:p>
-      <w:pPr>
-        <w:numPr>
-          <w:ilvl w:val="0"/>
-          <w:numId w:val="38"/>
-        </w:numPr>
-        <w:autoSpaceDE w:val="0"/>
-        <w:autoSpaceDN w:val="0"/>
-        <w:adjustRightInd w:val="0"/>
-        <w:jc w:val="both"/>
-        <w:rPr>
-          <w:lang w:val="es-MX"/>
-        </w:rPr>
-      </w:pPr>
-      <w:r>
-        <w:rPr>
-          <w:lang w:val="es-MX"/>
-        </w:rPr>
-        <w:t>Al considerar las mismas consideramos que el Juez debe ser quien estipula la fecha de aplicación de los intereses sancionatorios.</w:t>
-      </w:r>
-    </w:p>
-    <w:p>
-      <w:pPr>
-        <w:autoSpaceDE w:val="0"/>
-        <w:autoSpaceDN w:val="0"/>
-        <w:adjustRightInd w:val="0"/>
-        <w:ind w:firstLine="1134"/>
-        <w:jc w:val="both"/>
-        <w:rPr>
-          <w:lang w:val="es-MX"/>
-        </w:rPr>
-      </w:pPr>
-    </w:p>
-    <w:p>
-      <w:pPr>
-        <w:numPr>
-          <w:ilvl w:val="0"/>
-          <w:numId w:val="39"/>
-        </w:numPr>
-        <w:autoSpaceDE w:val="0"/>
-        <w:autoSpaceDN w:val="0"/>
-        <w:adjustRightInd w:val="0"/>
-        <w:jc w:val="both"/>
-        <w:rPr>
-          <w:lang w:val="es-MX"/>
-        </w:rPr>
-      </w:pPr>
-      <w:r>
-        <w:rPr>
-          <w:b/>
-          <w:lang w:val="es-MX"/>
-        </w:rPr>
-        <w:t>Respecto de la tasa de intereses</w:t>
-      </w:r>
-      <w:r>
-        <w:rPr>
-          <w:bCs/>
-          <w:lang w:val="es-MX"/>
-        </w:rPr>
-        <w:t xml:space="preserve"> la misma debe ser </w:t>
-      </w:r>
-      <w:r>
-        <w:rPr>
-          <w:lang w:val="es-MX"/>
-        </w:rPr>
-        <w:t xml:space="preserve">más que un mero intereses moratorios por cuanto el Art 794 dice que para pedir una pena, el acreedor no está obligado a probar que ha sufrido prejuicio, ni el deudor puede eximirse de satisfacerla, acreditando que el acreedor no sufrió perjuicio alguno, lo cual no implica, hacer una aplicación desmedida que se pueda considerar como usura. </w:t>
-      </w:r>
-    </w:p>
-    <w:p>
-      <w:pPr>
-        <w:autoSpaceDE w:val="0"/>
-        <w:autoSpaceDN w:val="0"/>
-        <w:adjustRightInd w:val="0"/>
-        <w:ind w:firstLine="1134"/>
-        <w:jc w:val="both"/>
-        <w:rPr>
-          <w:lang w:val="es-MX"/>
-        </w:rPr>
-      </w:pPr>
-      <w:r>
-        <w:rPr>
-          <w:lang w:val="es-MX"/>
-        </w:rPr>
-        <w:t>Considero que no debe aplicarse la tasa pasiva del banco de la nación comunicado 14290 porque tiene capitalización encubierta.</w:t>
-      </w:r>
-    </w:p>
-    <w:p>
-      <w:pPr>
-        <w:autoSpaceDE w:val="0"/>
-        <w:autoSpaceDN w:val="0"/>
-        <w:adjustRightInd w:val="0"/>
         <w:spacing w:line="276" w:lineRule="auto"/>
         <w:ind w:firstLine="1134"/>
         <w:jc w:val="both"/>
         <w:rPr>
-          <w:lang w:val="es-MX"/>
-        </w:rPr>
-      </w:pPr>
-      <w:r>
-        <w:rPr>
-          <w:lang w:val="es-MX"/>
-        </w:rPr>
-        <w:t>Con respecto a la aplicación de la tasa que puede aplicarse al deudor contumaz pueden ser, utilizando tasas vigentes a enero de 2024:</w:t>
-      </w:r>
-    </w:p>
-    <w:p>
-      <w:pPr>
-        <w:numPr>
-          <w:ilvl w:val="0"/>
-          <w:numId w:val="40"/>
-        </w:numPr>
-        <w:autoSpaceDE w:val="0"/>
-        <w:autoSpaceDN w:val="0"/>
-        <w:adjustRightInd w:val="0"/>
-        <w:spacing w:line="276" w:lineRule="auto"/>
-        <w:jc w:val="both"/>
-        <w:rPr>
-          <w:lang w:val="es-MX"/>
-        </w:rPr>
-      </w:pPr>
-      <w:r>
-        <w:rPr>
-          <w:lang w:val="es-MX"/>
-        </w:rPr>
-        <w:t xml:space="preserve">Tasa Pasiva del Banco de la Nación Argentina TNA 167.38% </w:t>
-      </w:r>
-    </w:p>
-    <w:p>
-      <w:pPr>
-        <w:numPr>
-          <w:ilvl w:val="0"/>
-          <w:numId w:val="40"/>
-        </w:numPr>
-        <w:autoSpaceDE w:val="0"/>
-        <w:autoSpaceDN w:val="0"/>
-        <w:adjustRightInd w:val="0"/>
-        <w:spacing w:line="276" w:lineRule="auto"/>
-        <w:jc w:val="both"/>
-        <w:rPr>
-          <w:lang w:val="es-MX"/>
-        </w:rPr>
-      </w:pPr>
-      <w:r>
-        <w:rPr>
-          <w:lang w:val="es-MX"/>
-        </w:rPr>
-        <w:t>Aplico su capital a intereses por plazos fijos, Tasa de Interés Pasiva TNA (Tasa Nominal Anual) 110%.</w:t>
-      </w:r>
-    </w:p>
-    <w:p>
-      <w:pPr>
-        <w:numPr>
-          <w:ilvl w:val="0"/>
-          <w:numId w:val="40"/>
-        </w:numPr>
-        <w:autoSpaceDE w:val="0"/>
-        <w:autoSpaceDN w:val="0"/>
-        <w:adjustRightInd w:val="0"/>
-        <w:spacing w:line="276" w:lineRule="auto"/>
-        <w:jc w:val="both"/>
-        <w:rPr>
-          <w:lang w:val="es-MX"/>
-        </w:rPr>
-      </w:pPr>
-      <w:r>
-        <w:rPr>
-          <w:lang w:val="es-MX"/>
-        </w:rPr>
-        <w:t>Tuvo que endeudarse con tarjetas de créditos TNA 147.63%, siendo su CFTEA 302,81%</w:t>
-      </w:r>
-    </w:p>
-    <w:p>
-      <w:pPr>
-        <w:numPr>
-          <w:ilvl w:val="0"/>
-          <w:numId w:val="40"/>
-        </w:numPr>
-        <w:autoSpaceDE w:val="0"/>
-        <w:autoSpaceDN w:val="0"/>
-        <w:adjustRightInd w:val="0"/>
-        <w:spacing w:line="276" w:lineRule="auto"/>
-        <w:jc w:val="both"/>
-        <w:rPr>
-          <w:lang w:val="es-MX"/>
-        </w:rPr>
-      </w:pPr>
-      <w:r>
-        <w:rPr>
-          <w:lang w:val="es-MX"/>
-        </w:rPr>
-        <w:t>Solicitar préstamos personales en Banco Nación, TNA 177,87%. CFT 425,20%</w:t>
-      </w:r>
-    </w:p>
-    <w:p>
-      <w:pPr>
-        <w:autoSpaceDE w:val="0"/>
-        <w:autoSpaceDN w:val="0"/>
-        <w:adjustRightInd w:val="0"/>
-        <w:ind w:firstLine="1134"/>
-        <w:jc w:val="both"/>
-        <w:rPr>
-          <w:lang w:val="es-MX"/>
-        </w:rPr>
-      </w:pPr>
-      <w:r>
-        <w:rPr>
-          <w:lang w:val="es-MX"/>
-        </w:rPr>
-        <w:t>Por lo expuesto más arriba la tasa debe ser más alta a la Pasiva que se aplica a intereses moratorios, para no solo resarcir el daño sino también de castigar al deudor y máxime teniendo en cuenta que el destino de los fondos de mi mandante que ni fueran para consumo, podrían ser para colocar en plazo fijo, estableciendo una Tasa porcentual con relación al monto del capital, en la proporción temporal.</w:t>
-      </w:r>
-    </w:p>
-    <w:p>
-      <w:pPr>
-        <w:autoSpaceDE w:val="0"/>
-        <w:autoSpaceDN w:val="0"/>
-        <w:adjustRightInd w:val="0"/>
-        <w:ind w:firstLine="1134"/>
-        <w:jc w:val="both"/>
-        <w:rPr>
-          <w:lang w:val="es-MX"/>
-        </w:rPr>
-      </w:pPr>
-      <w:r>
-        <w:rPr>
-          <w:lang w:val="es-MX"/>
-        </w:rPr>
-        <w:t>A modo de ejemplo: si consideraremos los distintos tipos de tasas mencionados en el acápite anterior, con una mora de 365 días y de un capital de $ 1.000.000.</w:t>
-      </w:r>
-    </w:p>
-    <w:p>
-      <w:pPr>
-        <w:autoSpaceDE w:val="0"/>
-        <w:autoSpaceDN w:val="0"/>
-        <w:adjustRightInd w:val="0"/>
-        <w:ind w:firstLine="1134"/>
-        <w:jc w:val="both"/>
-        <w:rPr>
-          <w:lang w:val="es-MX"/>
-        </w:rPr>
-      </w:pPr>
-    </w:p>
-    <w:tbl>
-      <w:tblPr>
-        <w:tblW w:w="7350" w:type="dxa"/>
-        <w:jc w:val="center"/>
-        <w:tblLook w:val="04A0" w:firstRow="1" w:lastRow="0" w:firstColumn="1" w:lastColumn="0" w:noHBand="0" w:noVBand="1"/>
-      </w:tblPr>
-      <w:tblGrid>
-        <w:gridCol w:w="1843"/>
-        <w:gridCol w:w="1559"/>
-        <w:gridCol w:w="1108"/>
-        <w:gridCol w:w="1420"/>
-        <w:gridCol w:w="1420"/>
-      </w:tblGrid>
-      <w:tr>
-        <w:trPr>
-          <w:trHeight w:val="300"/>
-          <w:jc w:val="center"/>
-        </w:trPr>
-        <w:tc>
-          <w:tcPr>
-            <w:tcW w:w="1843" w:type="dxa"/>
-            <w:noWrap/>
-            <w:vAlign w:val="bottom"/>
-            <w:hideMark/>
-          </w:tcPr>
-          <w:p>
-            <w:pPr>
-              <w:rPr>
-                <w:lang w:val="es-MX"/>
-              </w:rPr>
-            </w:pPr>
-          </w:p>
-        </w:tc>
-        <w:tc>
-          <w:tcPr>
-            <w:tcW w:w="1559" w:type="dxa"/>
-            <w:noWrap/>
-            <w:vAlign w:val="bottom"/>
-            <w:hideMark/>
-          </w:tcPr>
-          <w:p>
-            <w:pPr>
-              <w:jc w:val="right"/>
-              <w:rPr>
-                <w:rFonts w:ascii="Calibri" w:hAnsi="Calibri" w:cs="Calibri"/>
-                <w:b/>
-                <w:bCs/>
-                <w:color w:val="000000"/>
-                <w:sz w:val="22"/>
-                <w:szCs w:val="22"/>
-              </w:rPr>
-            </w:pPr>
-            <w:r>
-              <w:rPr>
-                <w:rFonts w:ascii="Calibri" w:hAnsi="Calibri" w:cs="Calibri"/>
-                <w:b/>
-                <w:bCs/>
-                <w:color w:val="000000"/>
-                <w:sz w:val="22"/>
-                <w:szCs w:val="22"/>
-              </w:rPr>
-              <w:t>Monto Deuda</w:t>
-            </w:r>
-          </w:p>
-        </w:tc>
-        <w:tc>
-          <w:tcPr>
-            <w:tcW w:w="1108" w:type="dxa"/>
-            <w:noWrap/>
-            <w:vAlign w:val="bottom"/>
-            <w:hideMark/>
-          </w:tcPr>
-          <w:p>
-            <w:pPr>
-              <w:rPr>
-                <w:rFonts w:ascii="Calibri" w:hAnsi="Calibri" w:cs="Calibri"/>
-                <w:b/>
-                <w:bCs/>
-                <w:color w:val="000000"/>
-                <w:sz w:val="22"/>
-                <w:szCs w:val="22"/>
-              </w:rPr>
-            </w:pPr>
-          </w:p>
-        </w:tc>
-        <w:tc>
-          <w:tcPr>
-            <w:tcW w:w="1420" w:type="dxa"/>
-            <w:noWrap/>
-            <w:vAlign w:val="bottom"/>
-            <w:hideMark/>
-          </w:tcPr>
-          <w:p>
-            <w:pPr>
-              <w:rPr>
-                <w:rFonts w:ascii="Calibri" w:hAnsi="Calibri" w:cs="Calibri"/>
-                <w:color w:val="000000"/>
-                <w:sz w:val="22"/>
-                <w:szCs w:val="22"/>
-              </w:rPr>
-            </w:pPr>
-            <w:r>
-              <w:rPr>
-                <w:rFonts w:ascii="Calibri" w:hAnsi="Calibri" w:cs="Calibri"/>
-                <w:color w:val="000000"/>
-                <w:sz w:val="22"/>
-                <w:szCs w:val="22"/>
-              </w:rPr>
-              <w:t xml:space="preserve"> $   1.000.000 </w:t>
-            </w:r>
-          </w:p>
-        </w:tc>
-        <w:tc>
-          <w:tcPr>
-            <w:tcW w:w="1420" w:type="dxa"/>
-            <w:noWrap/>
-            <w:vAlign w:val="bottom"/>
-            <w:hideMark/>
-          </w:tcPr>
-          <w:p>
-            <w:pPr>
-              <w:rPr>
-                <w:rFonts w:ascii="Calibri" w:hAnsi="Calibri" w:cs="Calibri"/>
-                <w:color w:val="000000"/>
-                <w:sz w:val="22"/>
-                <w:szCs w:val="22"/>
-              </w:rPr>
-            </w:pPr>
-          </w:p>
-        </w:tc>
-      </w:tr>
-      <w:tr>
-        <w:trPr>
-          <w:trHeight w:val="300"/>
-          <w:jc w:val="center"/>
-        </w:trPr>
-        <w:tc>
-          <w:tcPr>
-            <w:tcW w:w="1843" w:type="dxa"/>
-            <w:noWrap/>
-            <w:vAlign w:val="bottom"/>
-            <w:hideMark/>
-          </w:tcPr>
-          <w:p>
-            <w:pPr>
-              <w:rPr>
-                <w:sz w:val="20"/>
-                <w:szCs w:val="20"/>
-                <w:lang w:val="es-AR" w:eastAsia="es-AR"/>
-              </w:rPr>
-            </w:pPr>
-          </w:p>
-        </w:tc>
-        <w:tc>
-          <w:tcPr>
-            <w:tcW w:w="1559" w:type="dxa"/>
-            <w:noWrap/>
-            <w:vAlign w:val="bottom"/>
-            <w:hideMark/>
-          </w:tcPr>
-          <w:p>
-            <w:pPr>
-              <w:rPr>
-                <w:sz w:val="20"/>
-                <w:szCs w:val="20"/>
-                <w:lang w:val="es-AR" w:eastAsia="es-AR"/>
-              </w:rPr>
-            </w:pPr>
-          </w:p>
-        </w:tc>
-        <w:tc>
-          <w:tcPr>
-            <w:tcW w:w="1108" w:type="dxa"/>
-            <w:noWrap/>
-            <w:vAlign w:val="bottom"/>
-            <w:hideMark/>
-          </w:tcPr>
-          <w:p>
-            <w:pPr>
-              <w:rPr>
-                <w:sz w:val="20"/>
-                <w:szCs w:val="20"/>
-                <w:lang w:val="es-AR" w:eastAsia="es-AR"/>
-              </w:rPr>
-            </w:pPr>
-          </w:p>
-        </w:tc>
-        <w:tc>
-          <w:tcPr>
-            <w:tcW w:w="1420" w:type="dxa"/>
-            <w:noWrap/>
-            <w:vAlign w:val="bottom"/>
-            <w:hideMark/>
-          </w:tcPr>
-          <w:p>
-            <w:pPr>
-              <w:rPr>
-                <w:sz w:val="20"/>
-                <w:szCs w:val="20"/>
-                <w:lang w:val="es-AR" w:eastAsia="es-AR"/>
-              </w:rPr>
-            </w:pPr>
-          </w:p>
-        </w:tc>
-        <w:tc>
-          <w:tcPr>
-            <w:tcW w:w="1420" w:type="dxa"/>
-            <w:noWrap/>
-            <w:vAlign w:val="bottom"/>
-            <w:hideMark/>
-          </w:tcPr>
-          <w:p>
-            <w:pPr>
-              <w:rPr>
-                <w:sz w:val="20"/>
-                <w:szCs w:val="20"/>
-                <w:lang w:val="es-AR" w:eastAsia="es-AR"/>
-              </w:rPr>
-            </w:pPr>
-          </w:p>
-        </w:tc>
-      </w:tr>
-      <w:tr>
-        <w:trPr>
-          <w:trHeight w:val="300"/>
-          <w:jc w:val="center"/>
-        </w:trPr>
-        <w:tc>
-          <w:tcPr>
-            <w:tcW w:w="1843" w:type="dxa"/>
-            <w:tcBorders>
-              <w:top w:val="single" w:sz="4" w:space="0" w:color="auto"/>
-              <w:left w:val="single" w:sz="4" w:space="0" w:color="auto"/>
-              <w:bottom w:val="single" w:sz="4" w:space="0" w:color="auto"/>
-              <w:right w:val="single" w:sz="4" w:space="0" w:color="auto"/>
-            </w:tcBorders>
-            <w:noWrap/>
-            <w:vAlign w:val="bottom"/>
-            <w:hideMark/>
-          </w:tcPr>
-          <w:p>
-            <w:pPr>
-              <w:jc w:val="right"/>
-              <w:rPr>
-                <w:rFonts w:ascii="Calibri" w:hAnsi="Calibri" w:cs="Calibri"/>
-                <w:color w:val="000000"/>
-                <w:sz w:val="22"/>
-                <w:szCs w:val="22"/>
-              </w:rPr>
-            </w:pPr>
-            <w:r>
-              <w:rPr>
-                <w:rFonts w:ascii="Calibri" w:hAnsi="Calibri" w:cs="Calibri"/>
-                <w:color w:val="000000"/>
-                <w:sz w:val="22"/>
-                <w:szCs w:val="22"/>
-              </w:rPr>
-              <w:t> </w:t>
-            </w:r>
-          </w:p>
-        </w:tc>
-        <w:tc>
-          <w:tcPr>
-            <w:tcW w:w="1559" w:type="dxa"/>
-            <w:tcBorders>
-              <w:top w:val="single" w:sz="4" w:space="0" w:color="auto"/>
-              <w:left w:val="nil"/>
-              <w:bottom w:val="single" w:sz="4" w:space="0" w:color="auto"/>
-              <w:right w:val="single" w:sz="4" w:space="0" w:color="auto"/>
-            </w:tcBorders>
-            <w:noWrap/>
-            <w:vAlign w:val="bottom"/>
-            <w:hideMark/>
-          </w:tcPr>
-          <w:p>
-            <w:pPr>
-              <w:jc w:val="center"/>
-              <w:rPr>
-                <w:rFonts w:ascii="Calibri" w:hAnsi="Calibri" w:cs="Calibri"/>
-                <w:b/>
-                <w:bCs/>
-                <w:color w:val="000000"/>
-                <w:sz w:val="22"/>
-                <w:szCs w:val="22"/>
-              </w:rPr>
-            </w:pPr>
-            <w:r>
-              <w:rPr>
-                <w:rFonts w:ascii="Calibri" w:hAnsi="Calibri" w:cs="Calibri"/>
-                <w:b/>
-                <w:bCs/>
-                <w:color w:val="000000"/>
-                <w:sz w:val="22"/>
-                <w:szCs w:val="22"/>
-              </w:rPr>
-              <w:t>Pasiva</w:t>
-            </w:r>
-          </w:p>
-        </w:tc>
-        <w:tc>
-          <w:tcPr>
-            <w:tcW w:w="1108" w:type="dxa"/>
-            <w:tcBorders>
-              <w:top w:val="single" w:sz="4" w:space="0" w:color="auto"/>
-              <w:left w:val="nil"/>
-              <w:bottom w:val="single" w:sz="4" w:space="0" w:color="auto"/>
-              <w:right w:val="single" w:sz="4" w:space="0" w:color="auto"/>
-            </w:tcBorders>
-            <w:noWrap/>
-            <w:vAlign w:val="bottom"/>
-            <w:hideMark/>
-          </w:tcPr>
-          <w:p>
-            <w:pPr>
-              <w:jc w:val="center"/>
-              <w:rPr>
-                <w:rFonts w:ascii="Calibri" w:hAnsi="Calibri" w:cs="Calibri"/>
-                <w:b/>
-                <w:bCs/>
-                <w:color w:val="000000"/>
-                <w:sz w:val="22"/>
-                <w:szCs w:val="22"/>
-              </w:rPr>
-            </w:pPr>
-            <w:r>
-              <w:rPr>
-                <w:rFonts w:ascii="Calibri" w:hAnsi="Calibri" w:cs="Calibri"/>
-                <w:b/>
-                <w:bCs/>
-                <w:color w:val="000000"/>
-                <w:sz w:val="22"/>
-                <w:szCs w:val="22"/>
-              </w:rPr>
-              <w:t>Plazos</w:t>
-            </w:r>
-          </w:p>
-        </w:tc>
-        <w:tc>
-          <w:tcPr>
-            <w:tcW w:w="1420" w:type="dxa"/>
-            <w:tcBorders>
-              <w:top w:val="single" w:sz="4" w:space="0" w:color="auto"/>
-              <w:left w:val="nil"/>
-              <w:bottom w:val="single" w:sz="4" w:space="0" w:color="auto"/>
-              <w:right w:val="single" w:sz="4" w:space="0" w:color="auto"/>
-            </w:tcBorders>
-            <w:noWrap/>
-            <w:vAlign w:val="bottom"/>
-            <w:hideMark/>
-          </w:tcPr>
-          <w:p>
-            <w:pPr>
-              <w:jc w:val="center"/>
-              <w:rPr>
-                <w:rFonts w:ascii="Calibri" w:hAnsi="Calibri" w:cs="Calibri"/>
-                <w:b/>
-                <w:bCs/>
-                <w:color w:val="000000"/>
-                <w:sz w:val="22"/>
-                <w:szCs w:val="22"/>
-              </w:rPr>
-            </w:pPr>
-            <w:r>
-              <w:rPr>
-                <w:rFonts w:ascii="Calibri" w:hAnsi="Calibri" w:cs="Calibri"/>
-                <w:b/>
-                <w:bCs/>
-                <w:color w:val="000000"/>
-                <w:sz w:val="22"/>
-                <w:szCs w:val="22"/>
-              </w:rPr>
-              <w:t>Deuda Tarjetas</w:t>
-            </w:r>
-          </w:p>
-        </w:tc>
-        <w:tc>
-          <w:tcPr>
-            <w:tcW w:w="1420" w:type="dxa"/>
-            <w:tcBorders>
-              <w:top w:val="single" w:sz="4" w:space="0" w:color="auto"/>
-              <w:left w:val="nil"/>
-              <w:bottom w:val="single" w:sz="4" w:space="0" w:color="auto"/>
-              <w:right w:val="single" w:sz="4" w:space="0" w:color="auto"/>
-            </w:tcBorders>
-            <w:noWrap/>
-            <w:vAlign w:val="bottom"/>
-            <w:hideMark/>
-          </w:tcPr>
-          <w:p>
-            <w:pPr>
-              <w:jc w:val="center"/>
-              <w:rPr>
-                <w:rFonts w:ascii="Calibri" w:hAnsi="Calibri" w:cs="Calibri"/>
-                <w:b/>
-                <w:bCs/>
-                <w:color w:val="000000"/>
-                <w:sz w:val="22"/>
-                <w:szCs w:val="22"/>
-              </w:rPr>
-            </w:pPr>
-            <w:r>
-              <w:rPr>
-                <w:rFonts w:ascii="Calibri" w:hAnsi="Calibri" w:cs="Calibri"/>
-                <w:b/>
-                <w:bCs/>
-                <w:color w:val="000000"/>
-                <w:sz w:val="22"/>
-                <w:szCs w:val="22"/>
-              </w:rPr>
-              <w:t>Solicito</w:t>
-            </w:r>
-          </w:p>
-        </w:tc>
-      </w:tr>
-      <w:tr>
-        <w:trPr>
-          <w:trHeight w:val="300"/>
-          <w:jc w:val="center"/>
-        </w:trPr>
-        <w:tc>
-          <w:tcPr>
-            <w:tcW w:w="1843" w:type="dxa"/>
-            <w:tcBorders>
-              <w:top w:val="nil"/>
-              <w:left w:val="single" w:sz="4" w:space="0" w:color="auto"/>
-              <w:bottom w:val="single" w:sz="4" w:space="0" w:color="auto"/>
-              <w:right w:val="single" w:sz="4" w:space="0" w:color="auto"/>
-            </w:tcBorders>
-            <w:noWrap/>
-            <w:vAlign w:val="bottom"/>
-            <w:hideMark/>
-          </w:tcPr>
-          <w:p>
-            <w:pPr>
-              <w:jc w:val="right"/>
-              <w:rPr>
-                <w:rFonts w:ascii="Calibri" w:hAnsi="Calibri" w:cs="Calibri"/>
-                <w:color w:val="000000"/>
-                <w:sz w:val="22"/>
-                <w:szCs w:val="22"/>
-              </w:rPr>
-            </w:pPr>
-            <w:r>
-              <w:rPr>
-                <w:rFonts w:ascii="Calibri" w:hAnsi="Calibri" w:cs="Calibri"/>
-                <w:color w:val="000000"/>
-                <w:sz w:val="22"/>
-                <w:szCs w:val="22"/>
-              </w:rPr>
-              <w:t> </w:t>
-            </w:r>
-          </w:p>
-        </w:tc>
-        <w:tc>
-          <w:tcPr>
-            <w:tcW w:w="1559" w:type="dxa"/>
-            <w:tcBorders>
-              <w:top w:val="nil"/>
-              <w:left w:val="nil"/>
-              <w:bottom w:val="single" w:sz="4" w:space="0" w:color="auto"/>
-              <w:right w:val="single" w:sz="4" w:space="0" w:color="auto"/>
-            </w:tcBorders>
-            <w:noWrap/>
-            <w:vAlign w:val="bottom"/>
-            <w:hideMark/>
-          </w:tcPr>
-          <w:p>
-            <w:pPr>
-              <w:jc w:val="center"/>
-              <w:rPr>
-                <w:rFonts w:ascii="Calibri" w:hAnsi="Calibri" w:cs="Calibri"/>
-                <w:b/>
-                <w:bCs/>
-                <w:color w:val="000000"/>
-                <w:sz w:val="22"/>
-                <w:szCs w:val="22"/>
-              </w:rPr>
-            </w:pPr>
-            <w:r>
-              <w:rPr>
-                <w:rFonts w:ascii="Calibri" w:hAnsi="Calibri" w:cs="Calibri"/>
-                <w:b/>
-                <w:bCs/>
-                <w:color w:val="000000"/>
-                <w:sz w:val="22"/>
-                <w:szCs w:val="22"/>
-              </w:rPr>
-              <w:t>Banco Nación</w:t>
-            </w:r>
-          </w:p>
-        </w:tc>
-        <w:tc>
-          <w:tcPr>
-            <w:tcW w:w="1108" w:type="dxa"/>
-            <w:tcBorders>
-              <w:top w:val="nil"/>
-              <w:left w:val="nil"/>
-              <w:bottom w:val="single" w:sz="4" w:space="0" w:color="auto"/>
-              <w:right w:val="single" w:sz="4" w:space="0" w:color="auto"/>
-            </w:tcBorders>
-            <w:noWrap/>
-            <w:vAlign w:val="bottom"/>
-            <w:hideMark/>
-          </w:tcPr>
-          <w:p>
-            <w:pPr>
-              <w:jc w:val="center"/>
-              <w:rPr>
-                <w:rFonts w:ascii="Calibri" w:hAnsi="Calibri" w:cs="Calibri"/>
-                <w:b/>
-                <w:bCs/>
-                <w:color w:val="000000"/>
-                <w:sz w:val="22"/>
-                <w:szCs w:val="22"/>
-              </w:rPr>
-            </w:pPr>
-            <w:r>
-              <w:rPr>
-                <w:rFonts w:ascii="Calibri" w:hAnsi="Calibri" w:cs="Calibri"/>
-                <w:b/>
-                <w:bCs/>
-                <w:color w:val="000000"/>
-                <w:sz w:val="22"/>
-                <w:szCs w:val="22"/>
-              </w:rPr>
-              <w:t>Fijos</w:t>
-            </w:r>
-          </w:p>
-        </w:tc>
-        <w:tc>
-          <w:tcPr>
-            <w:tcW w:w="1420" w:type="dxa"/>
-            <w:tcBorders>
-              <w:top w:val="nil"/>
-              <w:left w:val="nil"/>
-              <w:bottom w:val="single" w:sz="4" w:space="0" w:color="auto"/>
-              <w:right w:val="single" w:sz="4" w:space="0" w:color="auto"/>
-            </w:tcBorders>
-            <w:noWrap/>
-            <w:vAlign w:val="bottom"/>
-            <w:hideMark/>
-          </w:tcPr>
-          <w:p>
-            <w:pPr>
-              <w:jc w:val="center"/>
-              <w:rPr>
-                <w:rFonts w:ascii="Calibri" w:hAnsi="Calibri" w:cs="Calibri"/>
-                <w:b/>
-                <w:bCs/>
-                <w:color w:val="000000"/>
-                <w:sz w:val="22"/>
-                <w:szCs w:val="22"/>
-              </w:rPr>
-            </w:pPr>
-            <w:r>
-              <w:rPr>
-                <w:rFonts w:ascii="Calibri" w:hAnsi="Calibri" w:cs="Calibri"/>
-                <w:b/>
-                <w:bCs/>
-                <w:color w:val="000000"/>
-                <w:sz w:val="22"/>
-                <w:szCs w:val="22"/>
-              </w:rPr>
-              <w:t>Crédito</w:t>
-            </w:r>
-          </w:p>
-        </w:tc>
-        <w:tc>
-          <w:tcPr>
-            <w:tcW w:w="1420" w:type="dxa"/>
-            <w:tcBorders>
-              <w:top w:val="nil"/>
-              <w:left w:val="nil"/>
-              <w:bottom w:val="single" w:sz="4" w:space="0" w:color="auto"/>
-              <w:right w:val="single" w:sz="4" w:space="0" w:color="auto"/>
-            </w:tcBorders>
-            <w:noWrap/>
-            <w:vAlign w:val="bottom"/>
-            <w:hideMark/>
-          </w:tcPr>
-          <w:p>
-            <w:pPr>
-              <w:jc w:val="center"/>
-              <w:rPr>
-                <w:rFonts w:ascii="Calibri" w:hAnsi="Calibri" w:cs="Calibri"/>
-                <w:b/>
-                <w:bCs/>
-                <w:color w:val="000000"/>
-                <w:sz w:val="22"/>
-                <w:szCs w:val="22"/>
-              </w:rPr>
-            </w:pPr>
-            <w:r>
-              <w:rPr>
-                <w:rFonts w:ascii="Calibri" w:hAnsi="Calibri" w:cs="Calibri"/>
-                <w:b/>
-                <w:bCs/>
-                <w:color w:val="000000"/>
-                <w:sz w:val="22"/>
-                <w:szCs w:val="22"/>
-              </w:rPr>
-              <w:t>Prestamos</w:t>
-            </w:r>
-          </w:p>
-        </w:tc>
-      </w:tr>
-      <w:tr>
-        <w:trPr>
-          <w:trHeight w:val="300"/>
-          <w:jc w:val="center"/>
-        </w:trPr>
-        <w:tc>
-          <w:tcPr>
-            <w:tcW w:w="1843" w:type="dxa"/>
-            <w:tcBorders>
-              <w:top w:val="nil"/>
-              <w:left w:val="single" w:sz="4" w:space="0" w:color="auto"/>
-              <w:bottom w:val="single" w:sz="4" w:space="0" w:color="auto"/>
-              <w:right w:val="single" w:sz="4" w:space="0" w:color="auto"/>
-            </w:tcBorders>
-            <w:noWrap/>
-            <w:vAlign w:val="bottom"/>
-            <w:hideMark/>
-          </w:tcPr>
-          <w:p>
-            <w:pPr>
-              <w:jc w:val="right"/>
-              <w:rPr>
-                <w:rFonts w:ascii="Calibri" w:hAnsi="Calibri" w:cs="Calibri"/>
-                <w:color w:val="000000"/>
-                <w:sz w:val="22"/>
-                <w:szCs w:val="22"/>
-              </w:rPr>
-            </w:pPr>
-            <w:r>
-              <w:rPr>
-                <w:rFonts w:ascii="Calibri" w:hAnsi="Calibri" w:cs="Calibri"/>
-                <w:color w:val="000000"/>
-                <w:sz w:val="22"/>
-                <w:szCs w:val="22"/>
-              </w:rPr>
-              <w:t>Tasa Interés</w:t>
-            </w:r>
-          </w:p>
-        </w:tc>
-        <w:tc>
-          <w:tcPr>
-            <w:tcW w:w="1559" w:type="dxa"/>
-            <w:tcBorders>
-              <w:top w:val="nil"/>
-              <w:left w:val="nil"/>
-              <w:bottom w:val="single" w:sz="4" w:space="0" w:color="auto"/>
-              <w:right w:val="single" w:sz="4" w:space="0" w:color="auto"/>
-            </w:tcBorders>
-            <w:noWrap/>
-            <w:vAlign w:val="bottom"/>
-            <w:hideMark/>
-          </w:tcPr>
-          <w:p>
-            <w:pPr>
-              <w:jc w:val="center"/>
-              <w:rPr>
-                <w:rFonts w:ascii="Calibri" w:hAnsi="Calibri" w:cs="Calibri"/>
-                <w:color w:val="000000"/>
-                <w:sz w:val="22"/>
-                <w:szCs w:val="22"/>
-              </w:rPr>
-            </w:pPr>
-            <w:r>
-              <w:rPr>
-                <w:rFonts w:ascii="Calibri" w:hAnsi="Calibri" w:cs="Calibri"/>
-                <w:color w:val="000000"/>
-                <w:sz w:val="22"/>
-                <w:szCs w:val="22"/>
-              </w:rPr>
-              <w:t>167,38%</w:t>
-            </w:r>
-          </w:p>
-        </w:tc>
-        <w:tc>
-          <w:tcPr>
-            <w:tcW w:w="1108" w:type="dxa"/>
-            <w:tcBorders>
-              <w:top w:val="nil"/>
-              <w:left w:val="nil"/>
-              <w:bottom w:val="single" w:sz="4" w:space="0" w:color="auto"/>
-              <w:right w:val="single" w:sz="4" w:space="0" w:color="auto"/>
-            </w:tcBorders>
-            <w:noWrap/>
-            <w:vAlign w:val="bottom"/>
-            <w:hideMark/>
-          </w:tcPr>
-          <w:p>
-            <w:pPr>
-              <w:jc w:val="center"/>
-              <w:rPr>
-                <w:rFonts w:ascii="Calibri" w:hAnsi="Calibri" w:cs="Calibri"/>
-                <w:color w:val="000000"/>
-                <w:sz w:val="22"/>
-                <w:szCs w:val="22"/>
-              </w:rPr>
-            </w:pPr>
-            <w:r>
-              <w:rPr>
-                <w:rFonts w:ascii="Calibri" w:hAnsi="Calibri" w:cs="Calibri"/>
-                <w:color w:val="000000"/>
-                <w:sz w:val="22"/>
-                <w:szCs w:val="22"/>
-              </w:rPr>
-              <w:t>110,00%</w:t>
-            </w:r>
-          </w:p>
-        </w:tc>
-        <w:tc>
-          <w:tcPr>
-            <w:tcW w:w="1420" w:type="dxa"/>
-            <w:tcBorders>
-              <w:top w:val="nil"/>
-              <w:left w:val="nil"/>
-              <w:bottom w:val="single" w:sz="4" w:space="0" w:color="auto"/>
-              <w:right w:val="single" w:sz="4" w:space="0" w:color="auto"/>
-            </w:tcBorders>
-            <w:noWrap/>
-            <w:vAlign w:val="bottom"/>
-            <w:hideMark/>
-          </w:tcPr>
-          <w:p>
-            <w:pPr>
-              <w:jc w:val="center"/>
-              <w:rPr>
-                <w:rFonts w:ascii="Calibri" w:hAnsi="Calibri" w:cs="Calibri"/>
-                <w:color w:val="000000"/>
-                <w:sz w:val="22"/>
-                <w:szCs w:val="22"/>
-              </w:rPr>
-            </w:pPr>
-            <w:r>
-              <w:rPr>
-                <w:rFonts w:ascii="Calibri" w:hAnsi="Calibri" w:cs="Calibri"/>
-                <w:color w:val="000000"/>
-                <w:sz w:val="22"/>
-                <w:szCs w:val="22"/>
-              </w:rPr>
-              <w:t>147,63%</w:t>
-            </w:r>
-          </w:p>
-        </w:tc>
-        <w:tc>
-          <w:tcPr>
-            <w:tcW w:w="1420" w:type="dxa"/>
-            <w:tcBorders>
-              <w:top w:val="nil"/>
-              <w:left w:val="nil"/>
-              <w:bottom w:val="single" w:sz="4" w:space="0" w:color="auto"/>
-              <w:right w:val="single" w:sz="4" w:space="0" w:color="auto"/>
-            </w:tcBorders>
-            <w:noWrap/>
-            <w:vAlign w:val="bottom"/>
-            <w:hideMark/>
-          </w:tcPr>
-          <w:p>
-            <w:pPr>
-              <w:jc w:val="center"/>
-              <w:rPr>
-                <w:rFonts w:ascii="Calibri" w:hAnsi="Calibri" w:cs="Calibri"/>
-                <w:color w:val="000000"/>
-                <w:sz w:val="22"/>
-                <w:szCs w:val="22"/>
-              </w:rPr>
-            </w:pPr>
-            <w:r>
-              <w:rPr>
-                <w:rFonts w:ascii="Calibri" w:hAnsi="Calibri" w:cs="Calibri"/>
-                <w:color w:val="000000"/>
-                <w:sz w:val="22"/>
-                <w:szCs w:val="22"/>
-              </w:rPr>
-              <w:t>177,87%</w:t>
-            </w:r>
-          </w:p>
-        </w:tc>
-      </w:tr>
-      <w:tr>
-        <w:trPr>
-          <w:trHeight w:val="300"/>
-          <w:jc w:val="center"/>
-        </w:trPr>
-        <w:tc>
-          <w:tcPr>
-            <w:tcW w:w="1843" w:type="dxa"/>
-            <w:tcBorders>
-              <w:top w:val="nil"/>
-              <w:left w:val="single" w:sz="4" w:space="0" w:color="auto"/>
-              <w:bottom w:val="single" w:sz="4" w:space="0" w:color="auto"/>
-              <w:right w:val="single" w:sz="4" w:space="0" w:color="auto"/>
-            </w:tcBorders>
-            <w:noWrap/>
-            <w:vAlign w:val="bottom"/>
-            <w:hideMark/>
-          </w:tcPr>
-          <w:p>
-            <w:pPr>
-              <w:jc w:val="right"/>
-              <w:rPr>
-                <w:rFonts w:ascii="Calibri" w:hAnsi="Calibri" w:cs="Calibri"/>
-                <w:color w:val="000000"/>
-                <w:sz w:val="22"/>
-                <w:szCs w:val="22"/>
-              </w:rPr>
-            </w:pPr>
-            <w:r>
-              <w:rPr>
-                <w:rFonts w:ascii="Calibri" w:hAnsi="Calibri" w:cs="Calibri"/>
-                <w:color w:val="000000"/>
-                <w:sz w:val="22"/>
-                <w:szCs w:val="22"/>
-              </w:rPr>
-              <w:t>Monto Interés</w:t>
-            </w:r>
-          </w:p>
-        </w:tc>
-        <w:tc>
-          <w:tcPr>
-            <w:tcW w:w="1559" w:type="dxa"/>
-            <w:tcBorders>
-              <w:top w:val="nil"/>
-              <w:left w:val="nil"/>
-              <w:bottom w:val="single" w:sz="4" w:space="0" w:color="auto"/>
-              <w:right w:val="single" w:sz="4" w:space="0" w:color="auto"/>
-            </w:tcBorders>
-            <w:noWrap/>
-            <w:vAlign w:val="bottom"/>
-            <w:hideMark/>
-          </w:tcPr>
-          <w:p>
-            <w:pPr>
-              <w:jc w:val="center"/>
-              <w:rPr>
-                <w:rFonts w:ascii="Calibri" w:hAnsi="Calibri" w:cs="Calibri"/>
-                <w:color w:val="000000"/>
-                <w:sz w:val="22"/>
-                <w:szCs w:val="22"/>
-              </w:rPr>
-            </w:pPr>
-            <w:r>
-              <w:rPr>
-                <w:rFonts w:ascii="Calibri" w:hAnsi="Calibri" w:cs="Calibri"/>
-                <w:color w:val="000000"/>
-                <w:sz w:val="22"/>
-                <w:szCs w:val="22"/>
-              </w:rPr>
-              <w:t>1.673.800</w:t>
-            </w:r>
-          </w:p>
-        </w:tc>
-        <w:tc>
-          <w:tcPr>
-            <w:tcW w:w="1108" w:type="dxa"/>
-            <w:tcBorders>
-              <w:top w:val="nil"/>
-              <w:left w:val="nil"/>
-              <w:bottom w:val="single" w:sz="4" w:space="0" w:color="auto"/>
-              <w:right w:val="single" w:sz="4" w:space="0" w:color="auto"/>
-            </w:tcBorders>
-            <w:noWrap/>
-            <w:vAlign w:val="bottom"/>
-            <w:hideMark/>
-          </w:tcPr>
-          <w:p>
-            <w:pPr>
-              <w:jc w:val="center"/>
-              <w:rPr>
-                <w:rFonts w:ascii="Calibri" w:hAnsi="Calibri" w:cs="Calibri"/>
-                <w:color w:val="000000"/>
-                <w:sz w:val="22"/>
-                <w:szCs w:val="22"/>
-              </w:rPr>
-            </w:pPr>
-            <w:r>
-              <w:rPr>
-                <w:rFonts w:ascii="Calibri" w:hAnsi="Calibri" w:cs="Calibri"/>
-                <w:color w:val="000000"/>
-                <w:sz w:val="22"/>
-                <w:szCs w:val="22"/>
-              </w:rPr>
-              <w:t>1.100.000</w:t>
-            </w:r>
-          </w:p>
-        </w:tc>
-        <w:tc>
-          <w:tcPr>
-            <w:tcW w:w="1420" w:type="dxa"/>
-            <w:tcBorders>
-              <w:top w:val="nil"/>
-              <w:left w:val="nil"/>
-              <w:bottom w:val="single" w:sz="4" w:space="0" w:color="auto"/>
-              <w:right w:val="single" w:sz="4" w:space="0" w:color="auto"/>
-            </w:tcBorders>
-            <w:noWrap/>
-            <w:vAlign w:val="bottom"/>
-            <w:hideMark/>
-          </w:tcPr>
-          <w:p>
-            <w:pPr>
-              <w:jc w:val="center"/>
-              <w:rPr>
-                <w:rFonts w:ascii="Calibri" w:hAnsi="Calibri" w:cs="Calibri"/>
-                <w:color w:val="000000"/>
-                <w:sz w:val="22"/>
-                <w:szCs w:val="22"/>
-              </w:rPr>
-            </w:pPr>
-            <w:r>
-              <w:rPr>
-                <w:rFonts w:ascii="Calibri" w:hAnsi="Calibri" w:cs="Calibri"/>
-                <w:color w:val="000000"/>
-                <w:sz w:val="22"/>
-                <w:szCs w:val="22"/>
-              </w:rPr>
-              <w:t>1.476.300</w:t>
-            </w:r>
-          </w:p>
-        </w:tc>
-        <w:tc>
-          <w:tcPr>
-            <w:tcW w:w="1420" w:type="dxa"/>
-            <w:tcBorders>
-              <w:top w:val="nil"/>
-              <w:left w:val="nil"/>
-              <w:bottom w:val="single" w:sz="4" w:space="0" w:color="auto"/>
-              <w:right w:val="single" w:sz="4" w:space="0" w:color="auto"/>
-            </w:tcBorders>
-            <w:noWrap/>
-            <w:vAlign w:val="bottom"/>
-            <w:hideMark/>
-          </w:tcPr>
-          <w:p>
-            <w:pPr>
-              <w:jc w:val="center"/>
-              <w:rPr>
-                <w:rFonts w:ascii="Calibri" w:hAnsi="Calibri" w:cs="Calibri"/>
-                <w:color w:val="000000"/>
-                <w:sz w:val="22"/>
-                <w:szCs w:val="22"/>
-              </w:rPr>
-            </w:pPr>
-            <w:r>
-              <w:rPr>
-                <w:rFonts w:ascii="Calibri" w:hAnsi="Calibri" w:cs="Calibri"/>
-                <w:color w:val="000000"/>
-                <w:sz w:val="22"/>
-                <w:szCs w:val="22"/>
-              </w:rPr>
-              <w:t>1.778.700</w:t>
-            </w:r>
-          </w:p>
-        </w:tc>
-      </w:tr>
-      <w:tr>
-        <w:trPr>
-          <w:trHeight w:val="300"/>
-          <w:jc w:val="center"/>
-        </w:trPr>
-        <w:tc>
-          <w:tcPr>
-            <w:tcW w:w="1843" w:type="dxa"/>
-            <w:tcBorders>
-              <w:top w:val="nil"/>
-              <w:left w:val="single" w:sz="4" w:space="0" w:color="auto"/>
-              <w:bottom w:val="single" w:sz="4" w:space="0" w:color="auto"/>
-              <w:right w:val="single" w:sz="4" w:space="0" w:color="auto"/>
-            </w:tcBorders>
-            <w:noWrap/>
-            <w:vAlign w:val="bottom"/>
-            <w:hideMark/>
-          </w:tcPr>
-          <w:p>
-            <w:pPr>
-              <w:jc w:val="right"/>
-              <w:rPr>
-                <w:rFonts w:ascii="Calibri" w:hAnsi="Calibri" w:cs="Calibri"/>
-                <w:color w:val="000000"/>
-                <w:sz w:val="22"/>
-                <w:szCs w:val="22"/>
-              </w:rPr>
-            </w:pPr>
-            <w:r>
-              <w:rPr>
-                <w:rFonts w:ascii="Calibri" w:hAnsi="Calibri" w:cs="Calibri"/>
-                <w:color w:val="000000"/>
-                <w:sz w:val="22"/>
-                <w:szCs w:val="22"/>
-              </w:rPr>
-              <w:t>Total de la Deuda</w:t>
-            </w:r>
-          </w:p>
-        </w:tc>
-        <w:tc>
-          <w:tcPr>
-            <w:tcW w:w="1559" w:type="dxa"/>
-            <w:tcBorders>
-              <w:top w:val="nil"/>
-              <w:left w:val="nil"/>
-              <w:bottom w:val="single" w:sz="4" w:space="0" w:color="auto"/>
-              <w:right w:val="single" w:sz="4" w:space="0" w:color="auto"/>
-            </w:tcBorders>
-            <w:noWrap/>
-            <w:vAlign w:val="bottom"/>
-            <w:hideMark/>
-          </w:tcPr>
-          <w:p>
-            <w:pPr>
-              <w:jc w:val="center"/>
-              <w:rPr>
-                <w:rFonts w:ascii="Calibri" w:hAnsi="Calibri" w:cs="Calibri"/>
-                <w:color w:val="000000"/>
-                <w:sz w:val="22"/>
-                <w:szCs w:val="22"/>
-              </w:rPr>
-            </w:pPr>
-            <w:r>
-              <w:rPr>
-                <w:rFonts w:ascii="Calibri" w:hAnsi="Calibri" w:cs="Calibri"/>
-                <w:color w:val="000000"/>
-                <w:sz w:val="22"/>
-                <w:szCs w:val="22"/>
-              </w:rPr>
-              <w:t>2.673.800</w:t>
-            </w:r>
-          </w:p>
-        </w:tc>
-        <w:tc>
-          <w:tcPr>
-            <w:tcW w:w="1108" w:type="dxa"/>
-            <w:tcBorders>
-              <w:top w:val="nil"/>
-              <w:left w:val="nil"/>
-              <w:bottom w:val="single" w:sz="4" w:space="0" w:color="auto"/>
-              <w:right w:val="single" w:sz="4" w:space="0" w:color="auto"/>
-            </w:tcBorders>
-            <w:noWrap/>
-            <w:vAlign w:val="bottom"/>
-            <w:hideMark/>
-          </w:tcPr>
-          <w:p>
-            <w:pPr>
-              <w:jc w:val="center"/>
-              <w:rPr>
-                <w:rFonts w:ascii="Calibri" w:hAnsi="Calibri" w:cs="Calibri"/>
-                <w:color w:val="000000"/>
-                <w:sz w:val="22"/>
-                <w:szCs w:val="22"/>
-              </w:rPr>
-            </w:pPr>
-            <w:r>
-              <w:rPr>
-                <w:rFonts w:ascii="Calibri" w:hAnsi="Calibri" w:cs="Calibri"/>
-                <w:color w:val="000000"/>
-                <w:sz w:val="22"/>
-                <w:szCs w:val="22"/>
-              </w:rPr>
-              <w:t>2.100.000</w:t>
-            </w:r>
-          </w:p>
-        </w:tc>
-        <w:tc>
-          <w:tcPr>
-            <w:tcW w:w="1420" w:type="dxa"/>
-            <w:tcBorders>
-              <w:top w:val="nil"/>
-              <w:left w:val="nil"/>
-              <w:bottom w:val="single" w:sz="4" w:space="0" w:color="auto"/>
-              <w:right w:val="single" w:sz="4" w:space="0" w:color="auto"/>
-            </w:tcBorders>
-            <w:noWrap/>
-            <w:vAlign w:val="bottom"/>
-            <w:hideMark/>
-          </w:tcPr>
-          <w:p>
-            <w:pPr>
-              <w:jc w:val="center"/>
-              <w:rPr>
-                <w:rFonts w:ascii="Calibri" w:hAnsi="Calibri" w:cs="Calibri"/>
-                <w:color w:val="000000"/>
-                <w:sz w:val="22"/>
-                <w:szCs w:val="22"/>
-              </w:rPr>
-            </w:pPr>
-            <w:r>
-              <w:rPr>
-                <w:rFonts w:ascii="Calibri" w:hAnsi="Calibri" w:cs="Calibri"/>
-                <w:color w:val="000000"/>
-                <w:sz w:val="22"/>
-                <w:szCs w:val="22"/>
-              </w:rPr>
-              <w:t>2.476.300</w:t>
-            </w:r>
-          </w:p>
-        </w:tc>
-        <w:tc>
-          <w:tcPr>
-            <w:tcW w:w="1420" w:type="dxa"/>
-            <w:tcBorders>
-              <w:top w:val="nil"/>
-              <w:left w:val="nil"/>
-              <w:bottom w:val="single" w:sz="4" w:space="0" w:color="auto"/>
-              <w:right w:val="single" w:sz="4" w:space="0" w:color="auto"/>
-            </w:tcBorders>
-            <w:noWrap/>
-            <w:vAlign w:val="bottom"/>
-            <w:hideMark/>
-          </w:tcPr>
-          <w:p>
-            <w:pPr>
-              <w:jc w:val="center"/>
-              <w:rPr>
-                <w:rFonts w:ascii="Calibri" w:hAnsi="Calibri" w:cs="Calibri"/>
-                <w:color w:val="000000"/>
-                <w:sz w:val="22"/>
-                <w:szCs w:val="22"/>
-              </w:rPr>
-            </w:pPr>
-            <w:r>
-              <w:rPr>
-                <w:rFonts w:ascii="Calibri" w:hAnsi="Calibri" w:cs="Calibri"/>
-                <w:color w:val="000000"/>
-                <w:sz w:val="22"/>
-                <w:szCs w:val="22"/>
-              </w:rPr>
-              <w:t>2.778.700</w:t>
-            </w:r>
-          </w:p>
-        </w:tc>
-      </w:tr>
-    </w:tbl>
-    <w:p>
-      <w:pPr>
-        <w:autoSpaceDE w:val="0"/>
-        <w:autoSpaceDN w:val="0"/>
-        <w:adjustRightInd w:val="0"/>
-        <w:ind w:firstLine="1134"/>
-        <w:jc w:val="both"/>
-        <w:rPr>
-          <w:lang w:val="es-MX"/>
-        </w:rPr>
-      </w:pPr>
-    </w:p>
-    <w:p>
-      <w:pPr>
-        <w:autoSpaceDE w:val="0"/>
-        <w:autoSpaceDN w:val="0"/>
-        <w:adjustRightInd w:val="0"/>
-        <w:ind w:firstLine="1134"/>
-        <w:jc w:val="both"/>
-        <w:rPr>
-          <w:lang w:val="es-AR"/>
-        </w:rPr>
-      </w:pPr>
-      <w:r>
-        <w:rPr>
-          <w:lang w:val="es-AR"/>
-        </w:rPr>
-        <w:t>Hago reserva de ampliar la presente liquidación cuando VS fije la tasa, y el modo de liquidar los intereses sancionatorios.</w:t>
-      </w:r>
-    </w:p>
-    <w:p>
-      <w:pPr>
-        <w:autoSpaceDE w:val="0"/>
-        <w:autoSpaceDN w:val="0"/>
-        <w:adjustRightInd w:val="0"/>
-        <w:ind w:firstLine="1134"/>
-        <w:jc w:val="both"/>
-        <w:rPr>
           <w:b/>
           <w:color w:val="000000"/>
         </w:rPr>
       </w:pPr>
-    </w:p>
-    <w:p>
-      <w:pPr>
-        <w:rPr>
-          <w:b/>
-          <w:bCs/>
-          <w:lang w:val="es-AR"/>
-        </w:rPr>
-      </w:pPr>
-    </w:p>
-    <w:p>
-      <w:pPr>
-        <w:autoSpaceDE w:val="0"/>
-        <w:autoSpaceDN w:val="0"/>
-        <w:adjustRightInd w:val="0"/>
-        <w:spacing w:line="276" w:lineRule="auto"/>
-        <w:ind w:firstLine="1134"/>
-        <w:jc w:val="both"/>
-        <w:rPr>
-          <w:b/>
-          <w:color w:val="000000"/>
-        </w:rPr>
-      </w:pPr>
-    </w:p>
-    <w:bookmarkEnd w:id="1"/>
-    <w:p>
-      <w:pPr>
-        <w:numPr>
-          <w:ilvl w:val="0"/>
-          <w:numId w:val="16"/>
-        </w:numPr>
-        <w:autoSpaceDE w:val="0"/>
-        <w:autoSpaceDN w:val="0"/>
-        <w:adjustRightInd w:val="0"/>
-        <w:spacing w:line="276" w:lineRule="auto"/>
-        <w:jc w:val="both"/>
-        <w:rPr>
-          <w:b/>
-          <w:bCs/>
-        </w:rPr>
-      </w:pPr>
-      <w:r>
-        <w:rPr>
-          <w:b/>
-          <w:bCs/>
-        </w:rPr>
-        <w:t>Astreintes</w:t>
-      </w:r>
-    </w:p>
-    <w:p>
-      <w:pPr>
-        <w:autoSpaceDE w:val="0"/>
-        <w:autoSpaceDN w:val="0"/>
-        <w:adjustRightInd w:val="0"/>
-        <w:spacing w:line="276" w:lineRule="auto"/>
-        <w:ind w:firstLine="1134"/>
-        <w:jc w:val="both"/>
-      </w:pPr>
-      <w:r>
-        <w:t>S</w:t>
-      </w:r>
-      <w:r>
-        <w:t>olicit</w:t>
-      </w:r>
-      <w:r>
-        <w:t>o</w:t>
-      </w:r>
-      <w:r>
-        <w:t xml:space="preserve"> se intime al organismo previsional</w:t>
-      </w:r>
-      <w:r>
-        <w:t xml:space="preserve"> a que proceda a reajustar el haber de mi mandante </w:t>
-      </w:r>
-      <w:r>
-        <w:t>bajo apercibimiento de aplicar astreintes</w:t>
-      </w:r>
-      <w:r>
-        <w:t xml:space="preserve"> ejemplificativas</w:t>
-      </w:r>
-      <w:r>
-        <w:t xml:space="preserve"> por cada día de demora en efectivizar la medida ordenada</w:t>
-      </w:r>
-      <w:r>
-        <w:t xml:space="preserve">, como así también </w:t>
-      </w:r>
-      <w:r>
-        <w:t>se identifique</w:t>
-      </w:r>
-      <w:r>
-        <w:t xml:space="preserve"> al funcionario </w:t>
-      </w:r>
-      <w:r>
-        <w:t xml:space="preserve">responsable de cumplir con </w:t>
-      </w:r>
-      <w:r>
-        <w:t>la manda</w:t>
-      </w:r>
-      <w:r>
-        <w:t xml:space="preserve"> judicial</w:t>
-      </w:r>
-      <w:r>
-        <w:t>.</w:t>
-      </w:r>
     </w:p>
     <w:p>
       <w:pPr>
@@ -11121,6 +9989,97 @@
     </w:lvl>
   </w:abstractNum>
   <w:abstractNum w:abstractNumId="24" w15:restartNumberingAfterBreak="0">
+    <w:nsid w:val="59833969"/>
+    <w:multiLevelType w:val="hybridMultilevel"/>
+    <w:tmpl w:val="00DC4956"/>
+    <w:lvl w:ilvl="0" w:tplc="FFFFFFFF">
+      <w:start w:val="1"/>
+      <w:numFmt w:val="upperRoman"/>
+      <w:lvlText w:val="%1."/>
+      <w:lvlJc w:val="left"/>
+      <w:pPr>
+        <w:ind w:left="1854" w:hanging="720"/>
+      </w:pPr>
+      <w:rPr>
+        <w:rFonts w:hint="default"/>
+        <w:b/>
+        <w:bCs/>
+      </w:rPr>
+    </w:lvl>
+    <w:lvl w:ilvl="1" w:tplc="FFFFFFFF" w:tentative="1">
+      <w:start w:val="1"/>
+      <w:numFmt w:val="lowerLetter"/>
+      <w:lvlText w:val="%2."/>
+      <w:lvlJc w:val="left"/>
+      <w:pPr>
+        <w:ind w:left="2214" w:hanging="360"/>
+      </w:pPr>
+    </w:lvl>
+    <w:lvl w:ilvl="2" w:tplc="FFFFFFFF" w:tentative="1">
+      <w:start w:val="1"/>
+      <w:numFmt w:val="lowerRoman"/>
+      <w:lvlText w:val="%3."/>
+      <w:lvlJc w:val="right"/>
+      <w:pPr>
+        <w:ind w:left="2934" w:hanging="180"/>
+      </w:pPr>
+    </w:lvl>
+    <w:lvl w:ilvl="3" w:tplc="FFFFFFFF" w:tentative="1">
+      <w:start w:val="1"/>
+      <w:numFmt w:val="decimal"/>
+      <w:lvlText w:val="%4."/>
+      <w:lvlJc w:val="left"/>
+      <w:pPr>
+        <w:ind w:left="3654" w:hanging="360"/>
+      </w:pPr>
+    </w:lvl>
+    <w:lvl w:ilvl="4" w:tplc="FFFFFFFF" w:tentative="1">
+      <w:start w:val="1"/>
+      <w:numFmt w:val="lowerLetter"/>
+      <w:lvlText w:val="%5."/>
+      <w:lvlJc w:val="left"/>
+      <w:pPr>
+        <w:ind w:left="4374" w:hanging="360"/>
+      </w:pPr>
+    </w:lvl>
+    <w:lvl w:ilvl="5" w:tplc="FFFFFFFF" w:tentative="1">
+      <w:start w:val="1"/>
+      <w:numFmt w:val="lowerRoman"/>
+      <w:lvlText w:val="%6."/>
+      <w:lvlJc w:val="right"/>
+      <w:pPr>
+        <w:ind w:left="5094" w:hanging="180"/>
+      </w:pPr>
+    </w:lvl>
+    <w:lvl w:ilvl="6" w:tplc="FFFFFFFF" w:tentative="1">
+      <w:start w:val="1"/>
+      <w:numFmt w:val="decimal"/>
+      <w:lvlText w:val="%7."/>
+      <w:lvlJc w:val="left"/>
+      <w:pPr>
+        <w:ind w:left="5814" w:hanging="360"/>
+      </w:pPr>
+    </w:lvl>
+    <w:lvl w:ilvl="7" w:tplc="FFFFFFFF" w:tentative="1">
+      <w:start w:val="1"/>
+      <w:numFmt w:val="lowerLetter"/>
+      <w:lvlText w:val="%8."/>
+      <w:lvlJc w:val="left"/>
+      <w:pPr>
+        <w:ind w:left="6534" w:hanging="360"/>
+      </w:pPr>
+    </w:lvl>
+    <w:lvl w:ilvl="8" w:tplc="FFFFFFFF" w:tentative="1">
+      <w:start w:val="1"/>
+      <w:numFmt w:val="lowerRoman"/>
+      <w:lvlText w:val="%9."/>
+      <w:lvlJc w:val="right"/>
+      <w:pPr>
+        <w:ind w:left="7254" w:hanging="180"/>
+      </w:pPr>
+    </w:lvl>
+  </w:abstractNum>
+  <w:abstractNum w:abstractNumId="25" w15:restartNumberingAfterBreak="0">
     <w:nsid w:val="60335C12"/>
     <w:multiLevelType w:val="hybridMultilevel"/>
     <w:tmpl w:val="3AF086E6"/>
@@ -11209,7 +10168,7 @@
       </w:pPr>
     </w:lvl>
   </w:abstractNum>
-  <w:abstractNum w:abstractNumId="25" w15:restartNumberingAfterBreak="0">
+  <w:abstractNum w:abstractNumId="26" w15:restartNumberingAfterBreak="0">
     <w:nsid w:val="640724D4"/>
     <w:multiLevelType w:val="hybridMultilevel"/>
     <w:tmpl w:val="2B8E38A8"/>
@@ -11322,7 +10281,7 @@
       </w:rPr>
     </w:lvl>
   </w:abstractNum>
-  <w:abstractNum w:abstractNumId="26" w15:restartNumberingAfterBreak="0">
+  <w:abstractNum w:abstractNumId="27" w15:restartNumberingAfterBreak="0">
     <w:nsid w:val="65DE3A2D"/>
     <w:multiLevelType w:val="multilevel"/>
     <w:tmpl w:val="152EFC56"/>
@@ -11471,7 +10430,7 @@
       </w:rPr>
     </w:lvl>
   </w:abstractNum>
-  <w:abstractNum w:abstractNumId="27" w15:restartNumberingAfterBreak="0">
+  <w:abstractNum w:abstractNumId="28" w15:restartNumberingAfterBreak="0">
     <w:nsid w:val="6A69005B"/>
     <w:multiLevelType w:val="hybridMultilevel"/>
     <w:tmpl w:val="955EB5AA"/>
@@ -11683,7 +10642,7 @@
       </w:rPr>
     </w:lvl>
   </w:abstractNum>
-  <w:abstractNum w:abstractNumId="28" w15:restartNumberingAfterBreak="0">
+  <w:abstractNum w:abstractNumId="29" w15:restartNumberingAfterBreak="0">
     <w:nsid w:val="6CAE107C"/>
     <w:multiLevelType w:val="hybridMultilevel"/>
     <w:tmpl w:val="382EB51C"/>
@@ -11796,7 +10755,7 @@
       </w:rPr>
     </w:lvl>
   </w:abstractNum>
-  <w:abstractNum w:abstractNumId="29" w15:restartNumberingAfterBreak="0">
+  <w:abstractNum w:abstractNumId="30" w15:restartNumberingAfterBreak="0">
     <w:nsid w:val="6DA40432"/>
     <w:multiLevelType w:val="hybridMultilevel"/>
     <w:tmpl w:val="8886FEC2"/>
@@ -11886,7 +10845,7 @@
       </w:pPr>
     </w:lvl>
   </w:abstractNum>
-  <w:abstractNum w:abstractNumId="30" w15:restartNumberingAfterBreak="0">
+  <w:abstractNum w:abstractNumId="31" w15:restartNumberingAfterBreak="0">
     <w:nsid w:val="75174C73"/>
     <w:multiLevelType w:val="hybridMultilevel"/>
     <w:tmpl w:val="B3D80E0C"/>
@@ -11975,7 +10934,7 @@
       </w:pPr>
     </w:lvl>
   </w:abstractNum>
-  <w:abstractNum w:abstractNumId="31" w15:restartNumberingAfterBreak="0">
+  <w:abstractNum w:abstractNumId="32" w15:restartNumberingAfterBreak="0">
     <w:nsid w:val="75690895"/>
     <w:multiLevelType w:val="hybridMultilevel"/>
     <w:tmpl w:val="FAFADDB4"/>
@@ -12088,7 +11047,7 @@
       </w:rPr>
     </w:lvl>
   </w:abstractNum>
-  <w:abstractNum w:abstractNumId="32" w15:restartNumberingAfterBreak="0">
+  <w:abstractNum w:abstractNumId="33" w15:restartNumberingAfterBreak="0">
     <w:nsid w:val="793C4D68"/>
     <w:multiLevelType w:val="hybridMultilevel"/>
     <w:tmpl w:val="ACDE2B6E"/>
@@ -12201,7 +11160,7 @@
       </w:rPr>
     </w:lvl>
   </w:abstractNum>
-  <w:abstractNum w:abstractNumId="33" w15:restartNumberingAfterBreak="0">
+  <w:abstractNum w:abstractNumId="34" w15:restartNumberingAfterBreak="0">
     <w:nsid w:val="7BC03583"/>
     <w:multiLevelType w:val="hybridMultilevel"/>
     <w:tmpl w:val="146CE7B8"/>
@@ -12290,7 +11249,7 @@
       </w:pPr>
     </w:lvl>
   </w:abstractNum>
-  <w:abstractNum w:abstractNumId="34" w15:restartNumberingAfterBreak="0">
+  <w:abstractNum w:abstractNumId="35" w15:restartNumberingAfterBreak="0">
     <w:nsid w:val="7E776FB5"/>
     <w:multiLevelType w:val="hybridMultilevel"/>
     <w:tmpl w:val="64D0F86A"/>
@@ -12423,10 +11382,10 @@
     <w:abstractNumId w:val="16"/>
   </w:num>
   <w:num w:numId="7" w16cid:durableId="1150290521">
-    <w:abstractNumId w:val="33"/>
+    <w:abstractNumId w:val="34"/>
   </w:num>
   <w:num w:numId="8" w16cid:durableId="891238261">
-    <w:abstractNumId w:val="29"/>
+    <w:abstractNumId w:val="30"/>
   </w:num>
   <w:num w:numId="9" w16cid:durableId="1239945244">
     <w:abstractNumId w:val="4"/>
@@ -12441,7 +11400,7 @@
     <w:abstractNumId w:val="6"/>
   </w:num>
   <w:num w:numId="13" w16cid:durableId="1645547238">
-    <w:abstractNumId w:val="30"/>
+    <w:abstractNumId w:val="31"/>
   </w:num>
   <w:num w:numId="14" w16cid:durableId="934021821">
     <w:abstractNumId w:val="3"/>
@@ -12462,10 +11421,10 @@
     <w:abstractNumId w:val="10"/>
   </w:num>
   <w:num w:numId="20" w16cid:durableId="221985026">
-    <w:abstractNumId w:val="27"/>
+    <w:abstractNumId w:val="28"/>
   </w:num>
   <w:num w:numId="21" w16cid:durableId="1287932012">
-    <w:abstractNumId w:val="31"/>
+    <w:abstractNumId w:val="32"/>
   </w:num>
   <w:num w:numId="22" w16cid:durableId="656812242">
     <w:abstractNumId w:val="9"/>
@@ -12477,19 +11436,19 @@
     <w:abstractNumId w:val="14"/>
   </w:num>
   <w:num w:numId="25" w16cid:durableId="1493522911">
-    <w:abstractNumId w:val="25"/>
+    <w:abstractNumId w:val="26"/>
   </w:num>
   <w:num w:numId="26" w16cid:durableId="2034650072">
-    <w:abstractNumId w:val="28"/>
+    <w:abstractNumId w:val="29"/>
   </w:num>
   <w:num w:numId="27" w16cid:durableId="1967732556">
     <w:abstractNumId w:val="23"/>
   </w:num>
   <w:num w:numId="28" w16cid:durableId="767122334">
-    <w:abstractNumId w:val="34"/>
+    <w:abstractNumId w:val="35"/>
   </w:num>
   <w:num w:numId="29" w16cid:durableId="260186219">
-    <w:abstractNumId w:val="32"/>
+    <w:abstractNumId w:val="33"/>
   </w:num>
   <w:num w:numId="30" w16cid:durableId="1501773937">
     <w:abstractNumId w:val="2"/>
@@ -12501,13 +11460,13 @@
     <w:abstractNumId w:val="8"/>
   </w:num>
   <w:num w:numId="33" w16cid:durableId="1295211938">
-    <w:abstractNumId w:val="26"/>
+    <w:abstractNumId w:val="27"/>
   </w:num>
   <w:num w:numId="34" w16cid:durableId="1545365630">
     <w:abstractNumId w:val="5"/>
   </w:num>
   <w:num w:numId="35" w16cid:durableId="1716540568">
-    <w:abstractNumId w:val="24"/>
+    <w:abstractNumId w:val="25"/>
   </w:num>
   <w:num w:numId="36" w16cid:durableId="252932565">
     <w:abstractNumId w:val="2"/>
@@ -12543,13 +11502,16 @@
     <w:abstractNumId w:val="23"/>
   </w:num>
   <w:num w:numId="38" w16cid:durableId="1032192226">
-    <w:abstractNumId w:val="34"/>
+    <w:abstractNumId w:val="35"/>
   </w:num>
   <w:num w:numId="39" w16cid:durableId="363873574">
-    <w:abstractNumId w:val="32"/>
+    <w:abstractNumId w:val="33"/>
   </w:num>
   <w:num w:numId="40" w16cid:durableId="225264815">
-    <w:abstractNumId w:val="28"/>
+    <w:abstractNumId w:val="29"/>
+  </w:num>
+  <w:num w:numId="41" w16cid:durableId="573128941">
+    <w:abstractNumId w:val="24"/>
   </w:num>
 </w:numbering>
 </file>
@@ -12864,7 +11826,6 @@
   <w:style w:type="character" w:default="1" w:styleId="Fuentedeprrafopredeter">
     <w:name w:val="Default Paragraph Font"/>
     <w:uiPriority w:val="1"/>
-    <w:semiHidden/>
     <w:unhideWhenUsed/>
   </w:style>
   <w:style w:type="table" w:default="1" w:styleId="Tablanormal">

</xml_diff>

<commit_message>
se agrego el otro escrito
</commit_message>
<xml_diff>
--- a/datos/escritos_liquidacion/plantilla_liquidacion_1ra_vez.docx
+++ b/datos/escritos_liquidacion/plantilla_liquidacion_1ra_vez.docx
@@ -386,6 +386,12 @@
       <w:r>
         <w:t xml:space="preserve"> 14290 BCRA) atento al periodo inflacionario que vivimos y la demora del juzgado producto del incumplimiento sistemática de Anses en cumplir INTEGRALMENTE la manda judicial.</w:t>
       </w:r>
+      <w:r>
+        <w:t xml:space="preserve"> </w:t>
+      </w:r>
+      <w:r>
+        <w:t>{% if ley_27609_Si or ley_27541_Si or ley_27426_Si %}</w:t>
+      </w:r>
     </w:p>
     <w:p>
       <w:pPr>
@@ -400,7 +406,7 @@
         <w:jc w:val="both"/>
       </w:pPr>
       <w:r>
-        <w:t>Dejo planteada la inconstitucionalidad de la ley 27.609.</w:t>
+        <w:t>Dejo planteada la inconstitucionalidad de la {% if ley_27609_Si %} ley 27.609 {% endif %}{% if ley_27541_Si %}, ley 27.541 {% endif %}{% if ley_27426_Si %}, ley 27.426 {% endif %}.{% endif %}</w:t>
       </w:r>
     </w:p>
     <w:p>
@@ -532,6 +538,7 @@
         <w:jc w:val="both"/>
       </w:pPr>
       <w:r>
+        <w:lastRenderedPageBreak/>
         <w:t>Sentencia de 1 ra instancia de fecha:</w:t>
       </w:r>
       <w:r>
@@ -566,7 +573,6 @@
         <w:jc w:val="both"/>
       </w:pPr>
       <w:r>
-        <w:lastRenderedPageBreak/>
         <w:t xml:space="preserve">Sentencia de 2 da instancia, </w:t>
       </w:r>
       <w:r>
@@ -2836,6 +2842,17 @@
         <w:adjustRightInd w:val="0"/>
         <w:jc w:val="both"/>
       </w:pPr>
+    </w:p>
+    <w:p>
+      <w:pPr>
+        <w:autoSpaceDE w:val="0"/>
+        <w:autoSpaceDN w:val="0"/>
+        <w:adjustRightInd w:val="0"/>
+        <w:jc w:val="both"/>
+      </w:pPr>
+      <w:r>
+        <w:t>Comparacion_1</w:t>
+      </w:r>
     </w:p>
     <w:p>
       <w:pPr>
@@ -3224,6 +3241,24 @@
         <w:spacing w:line="276" w:lineRule="auto"/>
         <w:jc w:val="both"/>
         <w:rPr>
+          <w:color w:val="000000"/>
+        </w:rPr>
+      </w:pPr>
+      <w:r>
+        <w:rPr>
+          <w:color w:val="000000"/>
+        </w:rPr>
+        <w:t>Comparacion_2</w:t>
+      </w:r>
+    </w:p>
+    <w:p>
+      <w:pPr>
+        <w:autoSpaceDE w:val="0"/>
+        <w:autoSpaceDN w:val="0"/>
+        <w:adjustRightInd w:val="0"/>
+        <w:spacing w:line="276" w:lineRule="auto"/>
+        <w:jc w:val="both"/>
+        <w:rPr>
           <w:bCs/>
           <w:color w:val="000000"/>
           <w:u w:val="single"/>
@@ -3399,6 +3434,21 @@
           <w:color w:val="000000"/>
         </w:rPr>
         <w:t xml:space="preserve"> {% endif %}</w:t>
+      </w:r>
+      <w:r>
+        <w:rPr>
+          <w:color w:val="000000"/>
+        </w:rPr>
+        <w:t xml:space="preserve">{% if </w:t>
+      </w:r>
+      <w:r>
+        <w:t xml:space="preserve">ley_27609_Si </w:t>
+      </w:r>
+      <w:r>
+        <w:rPr>
+          <w:color w:val="000000"/>
+        </w:rPr>
+        <w:t>%}</w:t>
       </w:r>
     </w:p>
     <w:p>
@@ -4971,6 +5021,38 @@
         </w:rPr>
         <w:t>, donde si bien se refería al índice de actualización de remuneraciones, aplica también para la pauta de movilidad.</w:t>
       </w:r>
+      <w:r>
+        <w:rPr>
+          <w:rFonts w:eastAsia="Calibri"/>
+          <w:color w:val="000000"/>
+          <w:lang w:eastAsia="es-AR"/>
+        </w:rPr>
+        <w:t xml:space="preserve"> </w:t>
+      </w:r>
+      <w:r>
+        <w:rPr>
+          <w:rFonts w:eastAsia="Calibri"/>
+          <w:color w:val="000000"/>
+          <w:lang w:eastAsia="es-AR"/>
+        </w:rPr>
+        <w:t xml:space="preserve">{% endif %} {% if </w:t>
+      </w:r>
+      <w:r>
+        <w:rPr>
+          <w:rFonts w:eastAsia="Calibri"/>
+          <w:color w:val="000000"/>
+          <w:lang w:eastAsia="es-AR"/>
+        </w:rPr>
+        <w:t>ley_27426_Si</w:t>
+      </w:r>
+      <w:r>
+        <w:rPr>
+          <w:rFonts w:eastAsia="Calibri"/>
+          <w:color w:val="000000"/>
+          <w:lang w:eastAsia="es-AR"/>
+        </w:rPr>
+        <w:t xml:space="preserve"> %}</w:t>
+      </w:r>
     </w:p>
     <w:p>
       <w:pPr>
@@ -4993,190 +5075,15 @@
           <w:b/>
           <w:bCs/>
         </w:rPr>
-        <w:t>Oportunidad procesal</w:t>
-      </w:r>
-    </w:p>
-    <w:p>
-      <w:pPr>
-        <w:autoSpaceDE w:val="0"/>
-        <w:autoSpaceDN w:val="0"/>
-        <w:adjustRightInd w:val="0"/>
-        <w:ind w:firstLine="993"/>
-        <w:jc w:val="both"/>
-        <w:rPr>
-          <w:bCs/>
-        </w:rPr>
-      </w:pPr>
-      <w:r>
-        <w:rPr>
-          <w:bCs/>
-        </w:rPr>
-        <w:t>Si bien esta liquidación es posterior al dictado de la sentencia, la suspensión de la fórmula de la movilidad incide en el haber jubilatorio de mi mandante</w:t>
-      </w:r>
-      <w:r>
-        <w:rPr>
-          <w:bCs/>
-        </w:rPr>
-        <w:t>, lo mismo que la nueva fórmula.</w:t>
-      </w:r>
-    </w:p>
-    <w:p>
-      <w:pPr>
-        <w:autoSpaceDE w:val="0"/>
-        <w:autoSpaceDN w:val="0"/>
-        <w:adjustRightInd w:val="0"/>
-        <w:ind w:firstLine="993"/>
-        <w:jc w:val="both"/>
-        <w:rPr>
-          <w:bCs/>
-        </w:rPr>
-      </w:pPr>
-      <w:r>
-        <w:rPr>
-          <w:bCs/>
-        </w:rPr>
-        <w:t>Esta parte plante</w:t>
-      </w:r>
-      <w:r>
-        <w:rPr>
-          <w:bCs/>
-        </w:rPr>
-        <w:t>a</w:t>
-      </w:r>
-      <w:r>
-        <w:rPr>
-          <w:bCs/>
-        </w:rPr>
-        <w:t xml:space="preserve"> la inconstitucionalidad las leyes que afectaron la movilidad jubilatoria, por cuanto “Anses”, afecta la seguridad jurídica de mi mandante, pues al modificar la ley ante cualquier cambio de gobierno o vicisitud económica, siempre en detrimento de su haber y afectando la garantía constitucional de integralidad de este, la división de poderes, la delegación de facultades entre otras normas de nuestra CN.</w:t>
-      </w:r>
-    </w:p>
-    <w:p>
-      <w:pPr>
-        <w:autoSpaceDE w:val="0"/>
-        <w:autoSpaceDN w:val="0"/>
-        <w:adjustRightInd w:val="0"/>
-        <w:ind w:firstLine="993"/>
-        <w:jc w:val="both"/>
-        <w:rPr>
-          <w:bCs/>
-        </w:rPr>
-      </w:pPr>
-      <w:r>
-        <w:rPr>
-          <w:bCs/>
-        </w:rPr>
-        <w:t xml:space="preserve"> Los planteos fueron posteriores a la sentencia por cuanto la modificación de las pautas de movilidad, que alteran el haber de mi mandante, también fueron posteriores al dictado de esta. </w:t>
-      </w:r>
-    </w:p>
-    <w:p>
-      <w:pPr>
-        <w:autoSpaceDE w:val="0"/>
-        <w:autoSpaceDN w:val="0"/>
-        <w:adjustRightInd w:val="0"/>
-        <w:ind w:firstLine="993"/>
-        <w:jc w:val="both"/>
-        <w:rPr>
-          <w:bCs/>
-        </w:rPr>
-      </w:pPr>
-      <w:r>
-        <w:rPr>
-          <w:bCs/>
-        </w:rPr>
-        <w:t xml:space="preserve">En la primera oportunidad procesal se está solicitando la inconstitucionalidad de las normas cuestionadas y se garantiza así el debido proceso y el derecho de defensa de la contraria, corriéndose traslado del planteo de inconstitucionalidad, de una norma que suspende la ley ,en detrimento de un grupo vulnerable, en época de pandemia donde el estado debe reforzarse la protección de los mismos y de carácter netamente regresivo según la perdida sufrida en 2020. </w:t>
-      </w:r>
-    </w:p>
-    <w:p>
-      <w:pPr>
-        <w:autoSpaceDE w:val="0"/>
-        <w:autoSpaceDN w:val="0"/>
-        <w:adjustRightInd w:val="0"/>
-        <w:ind w:firstLine="993"/>
-        <w:jc w:val="both"/>
-        <w:rPr>
-          <w:bCs/>
-        </w:rPr>
-      </w:pPr>
-      <w:r>
-        <w:rPr>
-          <w:bCs/>
-        </w:rPr>
-        <w:t>Así que no se busca repotenciar un haber sino defender la garantía constitucional de movilidad jubilatoria.</w:t>
-      </w:r>
-    </w:p>
-    <w:p>
-      <w:pPr>
-        <w:autoSpaceDE w:val="0"/>
-        <w:autoSpaceDN w:val="0"/>
-        <w:adjustRightInd w:val="0"/>
-        <w:ind w:firstLine="993"/>
-        <w:jc w:val="both"/>
-        <w:rPr>
-          <w:bCs/>
-        </w:rPr>
-      </w:pPr>
-      <w:bookmarkStart w:id="5" w:name="_Hlk135203412"/>
-      <w:r>
-        <w:rPr>
-          <w:bCs/>
-        </w:rPr>
-        <w:t>Antes que nada, no se puede perder de vista que la CSJN ha reconocido la facultad de los jueces y tribunales inferiores de ejercer un control de constitucionalidad y de convencionalidad de oficio (Fallos 335: 2333).</w:t>
-      </w:r>
-    </w:p>
-    <w:p>
-      <w:pPr>
-        <w:autoSpaceDE w:val="0"/>
-        <w:autoSpaceDN w:val="0"/>
-        <w:adjustRightInd w:val="0"/>
-        <w:ind w:firstLine="993"/>
-        <w:jc w:val="both"/>
-        <w:rPr>
-          <w:bCs/>
-        </w:rPr>
-      </w:pPr>
-      <w:r>
-        <w:rPr>
-          <w:bCs/>
-        </w:rPr>
-        <w:t>En el caso puntual de la movilidad, las sucesivas reformas de la ley producidas entre 2018 a 202</w:t>
-      </w:r>
-      <w:r>
-        <w:rPr>
-          <w:bCs/>
-        </w:rPr>
-        <w:t>3</w:t>
-      </w:r>
-      <w:r>
-        <w:rPr>
-          <w:bCs/>
-        </w:rPr>
-        <w:t xml:space="preserve"> han afectado el derecho constitucional a tener un haber integral, al afectarse la movilidad jubilatoria la cual deja de cumplir con su finalidad, que es mantener el valor del haber en el tiempo, a lo que suman diferentes análisis , como son que en materia de movilidad no pueden existir periodos superpuestos, ni tiempos muertos , sin perder de vista que en materia de emergencia, sino se recompone el haber , cesada la emergencia, la misma permanecerá en el tiempo. </w:t>
-      </w:r>
-    </w:p>
-    <w:p>
-      <w:pPr>
-        <w:autoSpaceDE w:val="0"/>
-        <w:autoSpaceDN w:val="0"/>
-        <w:adjustRightInd w:val="0"/>
-        <w:ind w:firstLine="993"/>
-        <w:jc w:val="both"/>
-        <w:rPr>
-          <w:bCs/>
-        </w:rPr>
-      </w:pPr>
-      <w:r>
-        <w:rPr>
-          <w:bCs/>
-        </w:rPr>
-        <w:t>Es por ello que el juez , puede resolver en la etapa de ejecución, sea a pedido de parte, o de oficio, si estas normas afectan el haber dado que contrarían el art 14 bis, 16, 17, 18, 28 , 31 , 33 y 75 inc 22 y 23 de la CN.</w:t>
-      </w:r>
-    </w:p>
-    <w:p>
-      <w:pPr>
-        <w:autoSpaceDE w:val="0"/>
-        <w:autoSpaceDN w:val="0"/>
-        <w:adjustRightInd w:val="0"/>
-        <w:ind w:firstLine="993"/>
+        <w:t>INCOSTITUCIONALIDAD DE LA LEY 27.426</w:t>
+      </w:r>
+    </w:p>
+    <w:p>
+      <w:pPr>
+        <w:autoSpaceDE w:val="0"/>
+        <w:autoSpaceDN w:val="0"/>
+        <w:adjustRightInd w:val="0"/>
+        <w:ind w:firstLine="708"/>
         <w:jc w:val="both"/>
         <w:rPr>
           <w:bCs/>
@@ -5188,20 +5095,7 @@
         <w:rPr>
           <w:bCs/>
         </w:rPr>
-        <w:t>En los autos Abraham</w:t>
-      </w:r>
-      <w:r>
-        <w:rPr>
-          <w:bCs/>
-          <w:vertAlign w:val="superscript"/>
-        </w:rPr>
-        <w:footnoteReference w:id="3"/>
-      </w:r>
-      <w:r>
-        <w:rPr>
-          <w:bCs/>
-        </w:rPr>
-        <w:t xml:space="preserve"> el juez , al momento de tener que resolver en la liquidación donde la parte actora introdujo la cuestión en torno a la consideración inconstitucional de la leyes 27.426, 27.541 y 27.609, considero que si análisis “</w:t>
+        <w:t>Esta parte solicita la inconstitucionalidad del art 2 de la ley 27.426: “</w:t>
       </w:r>
       <w:r>
         <w:rPr>
@@ -5209,158 +5103,1042 @@
           <w:i/>
           <w:iCs/>
         </w:rPr>
-        <w:t xml:space="preserve">deviene ineludible toda vez que incide en la determinación de la movilidad que en definitiva corresponde aplicar al haber cuyo reajuste aquí se reclama y en un todo de acuerdo con la doctrina que impone atender a las circunstancias sobrevinientes que no es posible desechar (Fallos: 308:1489; 311:787; 312: 555; 315:123 y 325:28, entre muchos otros). </w:t>
-      </w:r>
-    </w:p>
-    <w:p>
-      <w:pPr>
-        <w:autoSpaceDE w:val="0"/>
-        <w:autoSpaceDN w:val="0"/>
-        <w:adjustRightInd w:val="0"/>
-        <w:ind w:firstLine="993"/>
-        <w:jc w:val="both"/>
+        <w:t xml:space="preserve"> la primera actualización en base a la nueva movilidad dispuesta se haría efectiva a partir del 1° de marzo de 2018.</w:t>
+      </w:r>
+      <w:r>
+        <w:rPr>
+          <w:bCs/>
+        </w:rPr>
+        <w:t>”</w:t>
+      </w:r>
+    </w:p>
+    <w:p>
+      <w:pPr>
+        <w:autoSpaceDE w:val="0"/>
+        <w:autoSpaceDN w:val="0"/>
+        <w:adjustRightInd w:val="0"/>
+        <w:ind w:firstLine="708"/>
+        <w:jc w:val="both"/>
+        <w:rPr>
+          <w:bCs/>
+        </w:rPr>
+      </w:pPr>
+      <w:r>
+        <w:rPr>
+          <w:bCs/>
+        </w:rPr>
+        <w:t>La constitucionalidad de una norma que fije nuevas pautas de movilidad reconoce un límite temporal que no puede ser infringido sin lesionar derechos constitucionales de los beneficiarios y afectando los s derechos de los jubilados por cuanto la norma pretende tener vigencia desde antes de su sanción, alterando la situación jurídica consolidada al amparo de una norma anterior. La incidencia del mismo en el haber de mi mandante afecta derechos constitucionales lo cual torna inconstitucional al art 2 de la ley 27.426.</w:t>
+      </w:r>
+    </w:p>
+    <w:p>
+      <w:pPr>
+        <w:autoSpaceDE w:val="0"/>
+        <w:autoSpaceDN w:val="0"/>
+        <w:adjustRightInd w:val="0"/>
+        <w:ind w:firstLine="708"/>
+        <w:jc w:val="both"/>
+        <w:rPr>
+          <w:bCs/>
+        </w:rPr>
+      </w:pPr>
+      <w:r>
+        <w:rPr>
+          <w:bCs/>
+        </w:rPr>
+        <w:t xml:space="preserve">La modificación de la ley de movilidad no solo plantea un cambió en la fórmula determinada para calcular la movilidad de las prestaciones, lo cual está bien porque es una facultad del congreso, pero que además establece que la primera actualización se practicará en marzo de 2018, afectando con ello la movilidad que para dicho mes ya se había devengado de conformidad con la normativa anterior pretendiendo así aplicarse retroactivamente. </w:t>
+      </w:r>
+    </w:p>
+    <w:p>
+      <w:pPr>
+        <w:autoSpaceDE w:val="0"/>
+        <w:autoSpaceDN w:val="0"/>
+        <w:adjustRightInd w:val="0"/>
+        <w:ind w:firstLine="708"/>
+        <w:jc w:val="both"/>
+        <w:rPr>
+          <w:bCs/>
+        </w:rPr>
+      </w:pPr>
+      <w:r>
+        <w:rPr>
+          <w:bCs/>
+        </w:rPr>
+        <w:t xml:space="preserve">El art 7 Código Civil y Comercial de la Nación establece respecto de la eficacia temporal de las normas que </w:t>
+      </w:r>
+      <w:r>
         <w:rPr>
           <w:bCs/>
           <w:i/>
           <w:iCs/>
         </w:rPr>
-      </w:pPr>
-      <w:r>
+        <w:t>“a partir de su entrada en vigencia, las leyes se aplican a las consecuencias de las relaciones y situaciones jurídicas existentes. Las leyes no tienen efecto retroactivo, sean o no de orden público, excepto disposición en contrario. La retroactividad establecida por la ley no puede afectar derechos amparados por garantías constitucionales”.</w:t>
+      </w:r>
+    </w:p>
+    <w:p>
+      <w:pPr>
+        <w:autoSpaceDE w:val="0"/>
+        <w:autoSpaceDN w:val="0"/>
+        <w:adjustRightInd w:val="0"/>
+        <w:ind w:firstLine="708"/>
+        <w:jc w:val="both"/>
+        <w:rPr>
+          <w:bCs/>
+        </w:rPr>
+      </w:pPr>
+      <w:r>
+        <w:rPr>
+          <w:bCs/>
+        </w:rPr>
+        <w:t>Es decir que a la relación o situación ya constituida se le aplicará la ley nueva sancionada, para regir las instancias aún no cumplidas de dicha relación/situación. Solo las instancias ya finalizadas estarán regidas por la ley anterior.</w:t>
+      </w:r>
+    </w:p>
+    <w:p>
+      <w:pPr>
+        <w:autoSpaceDE w:val="0"/>
+        <w:autoSpaceDN w:val="0"/>
+        <w:adjustRightInd w:val="0"/>
+        <w:ind w:firstLine="708"/>
+        <w:jc w:val="both"/>
+        <w:rPr>
+          <w:bCs/>
+        </w:rPr>
+      </w:pPr>
+      <w:r>
+        <w:rPr>
+          <w:bCs/>
+        </w:rPr>
+        <w:t>Ahora bien, la norma, cuya inconstitucionalidad se peticiona, al derogar la anterior fórmula de movilidad establecida por la Ley 26.417, dejó sin efecto el ajuste que ésta contemplaba y ordenó aplicar un nuevo cálculo de la movilidad a periodos abarcados por la anterior ley, con carácter retroactivo, alterando con ello el alcance jurídico de las consecuencias de los actos o hechos realizados en su momento bajo el anterior régimen legal.</w:t>
+      </w:r>
+    </w:p>
+    <w:p>
+      <w:pPr>
+        <w:autoSpaceDE w:val="0"/>
+        <w:autoSpaceDN w:val="0"/>
+        <w:adjustRightInd w:val="0"/>
+        <w:ind w:firstLine="708"/>
+        <w:jc w:val="both"/>
+        <w:rPr>
+          <w:bCs/>
+        </w:rPr>
+      </w:pPr>
+      <w:r>
+        <w:rPr>
+          <w:bCs/>
+        </w:rPr>
+        <w:t>Es decir que en el supuesto de haberes percibidos bajo el régimen anterior, donde la situación jurídica se consolidó al amparo de la ley derogada, y respecto de los cuales mi mandante tenía un derecho adquirido a que el reajuste se realizara conforme la misma, la modificación de la fórmula produjo en lesión constitucional del derecho de propiedad, dado que la misma arroja un porcentaje de actualización sensiblemente inferior al que resultaría de aplicar la anterior norma y deja fuera del cálculo todo un trimestre que ya se había devengado.</w:t>
+      </w:r>
+    </w:p>
+    <w:p>
+      <w:pPr>
+        <w:autoSpaceDE w:val="0"/>
+        <w:autoSpaceDN w:val="0"/>
+        <w:adjustRightInd w:val="0"/>
+        <w:ind w:firstLine="708"/>
+        <w:jc w:val="both"/>
+        <w:rPr>
+          <w:bCs/>
+        </w:rPr>
+      </w:pPr>
+      <w:r>
+        <w:rPr>
+          <w:bCs/>
+        </w:rPr>
+        <w:t>Por Resolución E 2/2018  de la S.S.S., el valor de la movilidad correspondiente al mes de marzo de 2018, fue establecido en un 5,71%, conforme lo previsto en la Ley 27.426  cuando el porcentaje previsto conforme la fórmula de la Ley 26.417, estaba estimado entre un 12% y 14% arrojando finalmente un aumento en marzo de 2018 de  14.06%.</w:t>
+      </w:r>
+    </w:p>
+    <w:p>
+      <w:pPr>
+        <w:autoSpaceDE w:val="0"/>
+        <w:autoSpaceDN w:val="0"/>
+        <w:adjustRightInd w:val="0"/>
+        <w:ind w:firstLine="708"/>
+        <w:jc w:val="both"/>
+        <w:rPr>
+          <w:bCs/>
+        </w:rPr>
+      </w:pPr>
+      <w:r>
+        <w:rPr>
+          <w:bCs/>
+        </w:rPr>
+        <w:t>La Ley 27.426 establece que la recomposición del haber se dará en marzo, junio, septiembre y diciembre de cada año. Para determinar el porcentaje correspondiente a marzo se considerará el porcentaje que arroje la fórmula en función de la variación del IPCN y del RIPTE en el tercer trimestre del año previo (julio – septiembre). Para junio, se tomarán los datos del período que va de octubre a diciembre; y así sucesivamente (para septiembre y diciembre, las referencias del primer y el segundo trimestre respectivamente).</w:t>
+      </w:r>
+    </w:p>
+    <w:p>
+      <w:pPr>
+        <w:autoSpaceDE w:val="0"/>
+        <w:autoSpaceDN w:val="0"/>
+        <w:adjustRightInd w:val="0"/>
+        <w:ind w:firstLine="708"/>
+        <w:jc w:val="both"/>
+        <w:rPr>
+          <w:bCs/>
+        </w:rPr>
+      </w:pPr>
+      <w:r>
+        <w:rPr>
+          <w:bCs/>
+        </w:rPr>
+        <w:t>En otras palabras, para el aumento de marzo 2018, con la normativa anterior el cierre se hubiese producido el 31.12.2017, mientras que, con la nueva fórmula, dicho cierre se retrotrajo a septiembre de 2017, cuando ya se habían devengado más de 5 meses y 29 días, que conforme la ley 26.417, hubiesen formado parte de la movilidad de marzo 2018. Produciéndose así un atraso de seis meses en el periodo de referencia, y difiriéndose el último trimestre para el aumento correspondiente a junio de este año.</w:t>
+      </w:r>
+    </w:p>
+    <w:p>
+      <w:pPr>
+        <w:autoSpaceDE w:val="0"/>
+        <w:autoSpaceDN w:val="0"/>
+        <w:adjustRightInd w:val="0"/>
+        <w:ind w:firstLine="708"/>
+        <w:jc w:val="both"/>
+        <w:rPr>
+          <w:bCs/>
+        </w:rPr>
+      </w:pPr>
+      <w:r>
+        <w:rPr>
+          <w:bCs/>
+        </w:rPr>
+        <w:t>Esta última cuestión pretendió ser zanjada mediante la sanción del Dto. 1058/2018 que dispuso el pago de un “subsidio extraordinario” por única vez, y solo aplicable a aquellos beneficiarios que no perciben haberes superiores a los $10.000 Claramente, dicho subsidio extraordinario – que fue otorgado teniendo en mira las consecuencias que sobre los haberes de los pasivos tendría la sanción de la Ley 27.426 pero no alcanza a paliar el gravamen producido, desde el momento en que es otorgado por única vez, y no se aplica a la totalidad del universo de beneficiarios, sino solo aquellos que su prestación es inferior a la suma de $10.000 y que no es el caso de mi mandante, por lo que no cobró ese bono.</w:t>
+      </w:r>
+    </w:p>
+    <w:p>
+      <w:pPr>
+        <w:autoSpaceDE w:val="0"/>
+        <w:autoSpaceDN w:val="0"/>
+        <w:adjustRightInd w:val="0"/>
+        <w:ind w:firstLine="708"/>
+        <w:jc w:val="both"/>
+        <w:rPr>
+          <w:bCs/>
+        </w:rPr>
+      </w:pPr>
+      <w:r>
+        <w:rPr>
+          <w:bCs/>
+        </w:rPr>
+        <w:t>La merma en el haber de mi mandante aunque en el momento, 03-2018,  no se considere “confiscatoria” por ser del 8.9%, el no  haber aplicado el régimen de la ley 26.417 ya devengado, afecta derechos alimentarios que cuentan con garantía constitucional y vulnerando así los arts. 14 bis y 17 de la C.N, a la larga si se producirá la confiscatoriedad, ya que al tener mal determinado el haber de marzo de 2018, los sucesivos aumentos se harán sobre un haber mal movilizado, conforme lo acredito en la liquidación que adjunto.</w:t>
+      </w:r>
+    </w:p>
+    <w:p>
+      <w:pPr>
+        <w:autoSpaceDE w:val="0"/>
+        <w:autoSpaceDN w:val="0"/>
+        <w:adjustRightInd w:val="0"/>
+        <w:ind w:firstLine="708"/>
+        <w:jc w:val="both"/>
+        <w:rPr>
+          <w:bCs/>
+        </w:rPr>
+      </w:pPr>
+      <w:r>
+        <w:rPr>
+          <w:bCs/>
+        </w:rPr>
+        <w:t>Solicito expresamente se declare la inconstitucionalidad del art 2 de la ley 27.426, y se ordene que la movilidad correspondiente al mes de marzo de 2018 sea determinada de conformidad con las pautas fijadas en la Ley 26.417, debiendo empezar a aplicarse la nueva movilidad establecida por Ley 27.426 a partir del incremento correspondiente al mensual septiembre 2018.</w:t>
+      </w:r>
+      <w:r>
+        <w:rPr>
+          <w:bCs/>
+        </w:rPr>
+        <w:t xml:space="preserve"> {% endif %} {% if </w:t>
+      </w:r>
+      <w:r>
+        <w:rPr>
+          <w:bCs/>
+        </w:rPr>
+        <w:t>ley_27541_Si</w:t>
+      </w:r>
+      <w:r>
+        <w:rPr>
+          <w:bCs/>
+        </w:rPr>
+        <w:t xml:space="preserve"> %}</w:t>
+      </w:r>
+    </w:p>
+    <w:p>
+      <w:pPr>
+        <w:autoSpaceDE w:val="0"/>
+        <w:autoSpaceDN w:val="0"/>
+        <w:adjustRightInd w:val="0"/>
+        <w:ind w:firstLine="708"/>
+        <w:jc w:val="both"/>
+        <w:rPr>
+          <w:bCs/>
+        </w:rPr>
+      </w:pPr>
+    </w:p>
+    <w:p>
+      <w:pPr>
+        <w:numPr>
+          <w:ilvl w:val="0"/>
+          <w:numId w:val="16"/>
+        </w:numPr>
+        <w:autoSpaceDE w:val="0"/>
+        <w:autoSpaceDN w:val="0"/>
+        <w:adjustRightInd w:val="0"/>
+        <w:ind w:left="1146"/>
+        <w:jc w:val="both"/>
+        <w:rPr>
+          <w:b/>
+          <w:bCs/>
+        </w:rPr>
+      </w:pPr>
+      <w:r>
+        <w:rPr>
+          <w:b/>
+          <w:bCs/>
+        </w:rPr>
+        <w:t>INCOSTITUCIONALIDAD DE LA LEY 27.541</w:t>
+      </w:r>
+    </w:p>
+    <w:p>
+      <w:pPr>
+        <w:autoSpaceDE w:val="0"/>
+        <w:autoSpaceDN w:val="0"/>
+        <w:adjustRightInd w:val="0"/>
+        <w:ind w:firstLine="708"/>
+        <w:jc w:val="both"/>
+        <w:rPr>
+          <w:b/>
+          <w:bCs/>
+        </w:rPr>
+      </w:pPr>
+      <w:r>
+        <w:rPr>
+          <w:bCs/>
+        </w:rPr>
+        <w:t xml:space="preserve">Al haber visto que los aumentos de 2020 dados por decreto fueron muy inferiores a los que hubiera correspondido conforme ley 27.426, solicito se expida y declare la inconstitucionalidad de la ley 27.541, del art 1 en cuanto declara la emergencia previsional , del  art 2 inc. e, del art 55 y 56, como así también de los decretos 163/2020, 495/2020 , el 542/2020, 692/2020, y 899/2020 , en cuanto otorga aumentos insuficientes, extiende por 6 meses más la suspensión establecida por el art. 55 de la ley 27.541 respecto de la aplicación de la movilidad dispuesta por el art. 32 de la ley previsional 24.241 por ser confiscatoria, por violar el principio de igualdad y de razonabilidad de las leyes previsto en los art 16 y 28 de la CN y el principio de progresividad garantizado por la ley 27.360 que ratifica la convención interamericana de adultos mayores. </w:t>
+      </w:r>
+    </w:p>
+    <w:p>
+      <w:pPr>
+        <w:autoSpaceDE w:val="0"/>
+        <w:autoSpaceDN w:val="0"/>
+        <w:adjustRightInd w:val="0"/>
+        <w:ind w:firstLine="708"/>
+        <w:jc w:val="both"/>
+        <w:rPr>
+          <w:bCs/>
+        </w:rPr>
+      </w:pPr>
+      <w:r>
+        <w:rPr>
+          <w:bCs/>
+        </w:rPr>
+        <w:t xml:space="preserve">Dictados los decretos 163/2020, 495/20, 542/2020 y 692/2020 y 899/2020 solicito VS se expida y declare la inconstitucionalidad de la ley 27.541, y sus decretos reglamentarios, por ser confiscatoria, por violar el principio de igualdad y de razonabilidad de las leyes previsto en los art 16 y 28 de la CN y el principio de progresividad garantizado por la ley 27.360 que ratifica la convención interamericana de adultos mayores.  La ley y su reglamentación es inconstitucional por los siguientes motivos: </w:t>
+      </w:r>
+    </w:p>
+    <w:p>
+      <w:pPr>
+        <w:numPr>
+          <w:ilvl w:val="0"/>
+          <w:numId w:val="19"/>
+        </w:numPr>
+        <w:autoSpaceDE w:val="0"/>
+        <w:autoSpaceDN w:val="0"/>
+        <w:adjustRightInd w:val="0"/>
+        <w:jc w:val="both"/>
+        <w:rPr>
+          <w:bCs/>
+        </w:rPr>
+      </w:pPr>
+      <w:r>
+        <w:rPr>
+          <w:bCs/>
+        </w:rPr>
+        <w:t xml:space="preserve">Porque al igual que el art 2 de la ley 27426 es regresiva, y afecta </w:t>
+      </w:r>
+    </w:p>
+    <w:p>
+      <w:pPr>
+        <w:autoSpaceDE w:val="0"/>
+        <w:autoSpaceDN w:val="0"/>
+        <w:adjustRightInd w:val="0"/>
+        <w:ind w:firstLine="708"/>
+        <w:jc w:val="both"/>
+        <w:rPr>
+          <w:bCs/>
+        </w:rPr>
+      </w:pPr>
+      <w:r>
+        <w:rPr>
+          <w:bCs/>
+        </w:rPr>
+        <w:t xml:space="preserve">el principio de progresividad  </w:t>
+      </w:r>
+    </w:p>
+    <w:p>
+      <w:pPr>
+        <w:numPr>
+          <w:ilvl w:val="0"/>
+          <w:numId w:val="19"/>
+        </w:numPr>
+        <w:autoSpaceDE w:val="0"/>
+        <w:autoSpaceDN w:val="0"/>
+        <w:adjustRightInd w:val="0"/>
+        <w:jc w:val="both"/>
+        <w:rPr>
+          <w:bCs/>
+        </w:rPr>
+      </w:pPr>
+      <w:r>
+        <w:rPr>
+          <w:bCs/>
+        </w:rPr>
+        <w:t xml:space="preserve">No debió haberse delegado la facultad de fijar una garantía </w:t>
+      </w:r>
+    </w:p>
+    <w:p>
+      <w:pPr>
+        <w:autoSpaceDE w:val="0"/>
+        <w:autoSpaceDN w:val="0"/>
+        <w:adjustRightInd w:val="0"/>
+        <w:ind w:firstLine="708"/>
+        <w:jc w:val="both"/>
+        <w:rPr>
+          <w:bCs/>
+        </w:rPr>
+      </w:pPr>
+      <w:r>
+        <w:rPr>
+          <w:bCs/>
+        </w:rPr>
+        <w:t xml:space="preserve">constitucional como es la movilidad jubilatoria. </w:t>
+      </w:r>
+    </w:p>
+    <w:p>
+      <w:pPr>
+        <w:numPr>
+          <w:ilvl w:val="0"/>
+          <w:numId w:val="19"/>
+        </w:numPr>
+        <w:autoSpaceDE w:val="0"/>
+        <w:autoSpaceDN w:val="0"/>
+        <w:adjustRightInd w:val="0"/>
+        <w:jc w:val="both"/>
+        <w:rPr>
+          <w:bCs/>
+        </w:rPr>
+      </w:pPr>
+      <w:r>
+        <w:rPr>
+          <w:bCs/>
+        </w:rPr>
+        <w:t xml:space="preserve">No respeta las bases de la delegación del art 2 inc e. </w:t>
+      </w:r>
+    </w:p>
+    <w:p>
+      <w:pPr>
+        <w:numPr>
+          <w:ilvl w:val="0"/>
+          <w:numId w:val="19"/>
+        </w:numPr>
+        <w:autoSpaceDE w:val="0"/>
+        <w:autoSpaceDN w:val="0"/>
+        <w:adjustRightInd w:val="0"/>
+        <w:jc w:val="both"/>
+        <w:rPr>
+          <w:bCs/>
+        </w:rPr>
+      </w:pPr>
+      <w:r>
+        <w:rPr>
+          <w:bCs/>
+        </w:rPr>
+        <w:t xml:space="preserve">No cumple con los recaudos formales y sustanciales de la doctrina de la emergencia </w:t>
+      </w:r>
+    </w:p>
+    <w:p>
+      <w:pPr>
+        <w:numPr>
+          <w:ilvl w:val="0"/>
+          <w:numId w:val="19"/>
+        </w:numPr>
+        <w:autoSpaceDE w:val="0"/>
+        <w:autoSpaceDN w:val="0"/>
+        <w:adjustRightInd w:val="0"/>
+        <w:jc w:val="both"/>
+        <w:rPr>
+          <w:bCs/>
+        </w:rPr>
+      </w:pPr>
+      <w:r>
+        <w:rPr>
+          <w:bCs/>
+        </w:rPr>
+        <w:t xml:space="preserve">El art 56 establece un régimen diferenciado contrariamente a lo normado por el art 2 </w:t>
+      </w:r>
+    </w:p>
+    <w:p>
+      <w:pPr>
+        <w:numPr>
+          <w:ilvl w:val="0"/>
+          <w:numId w:val="19"/>
+        </w:numPr>
+        <w:autoSpaceDE w:val="0"/>
+        <w:autoSpaceDN w:val="0"/>
+        <w:adjustRightInd w:val="0"/>
+        <w:jc w:val="both"/>
+        <w:rPr>
+          <w:bCs/>
+        </w:rPr>
+      </w:pPr>
+      <w:r>
+        <w:rPr>
+          <w:bCs/>
+        </w:rPr>
+        <w:t xml:space="preserve">Los índices, y por lo tanto la movilidad ya se habían devengado al momento de sancionada la ley de emergencia </w:t>
+      </w:r>
+    </w:p>
+    <w:p>
+      <w:pPr>
+        <w:numPr>
+          <w:ilvl w:val="0"/>
+          <w:numId w:val="19"/>
+        </w:numPr>
+        <w:autoSpaceDE w:val="0"/>
+        <w:autoSpaceDN w:val="0"/>
+        <w:adjustRightInd w:val="0"/>
+        <w:jc w:val="both"/>
+        <w:rPr>
+          <w:bCs/>
+        </w:rPr>
+      </w:pPr>
+      <w:r>
+        <w:rPr>
+          <w:bCs/>
+        </w:rPr>
+        <w:t xml:space="preserve">Los decretos son insuficientes e irrazonables y no cumplen con la garantía de movilidad jubilatoria del 14 bis. </w:t>
+      </w:r>
+    </w:p>
+    <w:p>
+      <w:pPr>
+        <w:numPr>
+          <w:ilvl w:val="0"/>
+          <w:numId w:val="19"/>
+        </w:numPr>
+        <w:autoSpaceDE w:val="0"/>
+        <w:autoSpaceDN w:val="0"/>
+        <w:adjustRightInd w:val="0"/>
+        <w:jc w:val="both"/>
+        <w:rPr>
+          <w:bCs/>
+        </w:rPr>
+      </w:pPr>
+      <w:r>
+        <w:rPr>
+          <w:bCs/>
+        </w:rPr>
+        <w:t xml:space="preserve">Se suspendió la movilidad solo al régimen común que es el que menos percibe. </w:t>
+      </w:r>
+    </w:p>
+    <w:p>
+      <w:pPr>
+        <w:numPr>
+          <w:ilvl w:val="0"/>
+          <w:numId w:val="19"/>
+        </w:numPr>
+        <w:autoSpaceDE w:val="0"/>
+        <w:autoSpaceDN w:val="0"/>
+        <w:adjustRightInd w:val="0"/>
+        <w:jc w:val="both"/>
+        <w:rPr>
+          <w:bCs/>
+        </w:rPr>
+      </w:pPr>
+      <w:r>
+        <w:rPr>
+          <w:bCs/>
+        </w:rPr>
+        <w:t>No cumple con la integralidad del haber y la jubilación no guarda su finalidad que es mantener el valor adquisitivo en el tiempo. Perdida en 2020:</w:t>
+      </w:r>
+    </w:p>
+    <w:p>
+      <w:pPr>
+        <w:autoSpaceDE w:val="0"/>
+        <w:autoSpaceDN w:val="0"/>
+        <w:adjustRightInd w:val="0"/>
+        <w:spacing w:line="276" w:lineRule="auto"/>
+        <w:ind w:left="720"/>
+        <w:jc w:val="both"/>
+      </w:pPr>
+      <w:r>
+        <w:rPr>
+          <w:bCs/>
+          <w:noProof/>
+        </w:rPr>
+        <w:drawing>
+          <wp:inline distT="0" distB="0" distL="0" distR="0" wp14:anchorId="64368A98" wp14:editId="1B6FD857">
+            <wp:extent cx="4953000" cy="1242060"/>
+            <wp:effectExtent l="0" t="0" r="0" b="0"/>
+            <wp:docPr id="9" name="Imagen 1" descr="Imagen que contiene Interfaz de usuario gráfica&#10;&#10;Descripción generada automáticamente"/>
+            <wp:cNvGraphicFramePr>
+              <a:graphicFrameLocks xmlns:a="http://schemas.openxmlformats.org/drawingml/2006/main" noChangeAspect="1"/>
+            </wp:cNvGraphicFramePr>
+            <a:graphic xmlns:a="http://schemas.openxmlformats.org/drawingml/2006/main">
+              <a:graphicData uri="http://schemas.openxmlformats.org/drawingml/2006/picture">
+                <pic:pic xmlns:pic="http://schemas.openxmlformats.org/drawingml/2006/picture">
+                  <pic:nvPicPr>
+                    <pic:cNvPr id="0" name="Picture 9" descr="Imagen que contiene Interfaz de usuario gráfica&#10;&#10;Descripción generada automáticamente"/>
+                    <pic:cNvPicPr>
+                      <a:picLocks noChangeAspect="1" noChangeArrowheads="1"/>
+                    </pic:cNvPicPr>
+                  </pic:nvPicPr>
+                  <pic:blipFill>
+                    <a:blip r:embed="rId28">
+                      <a:extLst>
+                        <a:ext uri="{28A0092B-C50C-407E-A947-70E740481C1C}">
+                          <a14:useLocalDpi xmlns:a14="http://schemas.microsoft.com/office/drawing/2010/main" val="0"/>
+                        </a:ext>
+                      </a:extLst>
+                    </a:blip>
+                    <a:srcRect/>
+                    <a:stretch>
+                      <a:fillRect/>
+                    </a:stretch>
+                  </pic:blipFill>
+                  <pic:spPr bwMode="auto">
+                    <a:xfrm>
+                      <a:off x="0" y="0"/>
+                      <a:ext cx="4953000" cy="1242060"/>
+                    </a:xfrm>
+                    <a:prstGeom prst="rect">
+                      <a:avLst/>
+                    </a:prstGeom>
+                    <a:noFill/>
+                    <a:ln>
+                      <a:noFill/>
+                    </a:ln>
+                  </pic:spPr>
+                </pic:pic>
+              </a:graphicData>
+            </a:graphic>
+          </wp:inline>
+        </w:drawing>
+      </w:r>
+      <w:r>
+        <w:rPr>
+          <w:bCs/>
+        </w:rPr>
+        <w:t xml:space="preserve">{% endif %} </w:t>
+      </w:r>
+      <w:r>
+        <w:t>{% if ley_27609_Si or ley_27541_Si or ley_27426_Si %}</w:t>
+      </w:r>
+    </w:p>
+    <w:p>
+      <w:pPr>
+        <w:autoSpaceDE w:val="0"/>
+        <w:autoSpaceDN w:val="0"/>
+        <w:adjustRightInd w:val="0"/>
+        <w:ind w:firstLine="708"/>
+        <w:jc w:val="both"/>
+        <w:rPr>
+          <w:bCs/>
+        </w:rPr>
+      </w:pPr>
+    </w:p>
+    <w:p>
+      <w:pPr>
+        <w:autoSpaceDE w:val="0"/>
+        <w:autoSpaceDN w:val="0"/>
+        <w:adjustRightInd w:val="0"/>
+        <w:ind w:left="1146"/>
+        <w:jc w:val="both"/>
+        <w:rPr>
+          <w:b/>
+          <w:bCs/>
+        </w:rPr>
+      </w:pPr>
+    </w:p>
+    <w:p>
+      <w:pPr>
+        <w:numPr>
+          <w:ilvl w:val="0"/>
+          <w:numId w:val="16"/>
+        </w:numPr>
+        <w:autoSpaceDE w:val="0"/>
+        <w:autoSpaceDN w:val="0"/>
+        <w:adjustRightInd w:val="0"/>
+        <w:ind w:left="1146"/>
+        <w:jc w:val="both"/>
+        <w:rPr>
+          <w:b/>
+          <w:bCs/>
+        </w:rPr>
+      </w:pPr>
+      <w:r>
+        <w:rPr>
+          <w:b/>
+          <w:bCs/>
+        </w:rPr>
+        <w:t>OPORTUNIDAD PROCESAL</w:t>
+      </w:r>
+    </w:p>
+    <w:p>
+      <w:pPr>
+        <w:autoSpaceDE w:val="0"/>
+        <w:autoSpaceDN w:val="0"/>
+        <w:adjustRightInd w:val="0"/>
+        <w:ind w:firstLine="993"/>
+        <w:jc w:val="both"/>
+        <w:rPr>
+          <w:bCs/>
+        </w:rPr>
+      </w:pPr>
+      <w:r>
+        <w:rPr>
+          <w:bCs/>
+        </w:rPr>
+        <w:t>Si bien esta liquidación es posterior al dictado de la sentencia, la suspensión de la fórmula de la movilidad incide en el haber jubilatorio de mi mandante</w:t>
+      </w:r>
+      <w:r>
+        <w:rPr>
+          <w:bCs/>
+        </w:rPr>
+        <w:t>, lo mismo que la nueva fórmula.</w:t>
+      </w:r>
+    </w:p>
+    <w:p>
+      <w:pPr>
+        <w:autoSpaceDE w:val="0"/>
+        <w:autoSpaceDN w:val="0"/>
+        <w:adjustRightInd w:val="0"/>
+        <w:ind w:firstLine="993"/>
+        <w:jc w:val="both"/>
+        <w:rPr>
+          <w:bCs/>
+        </w:rPr>
+      </w:pPr>
+      <w:r>
+        <w:rPr>
+          <w:bCs/>
+        </w:rPr>
+        <w:t>Esta parte plante</w:t>
+      </w:r>
+      <w:r>
+        <w:rPr>
+          <w:bCs/>
+        </w:rPr>
+        <w:t>a</w:t>
+      </w:r>
+      <w:r>
+        <w:rPr>
+          <w:bCs/>
+        </w:rPr>
+        <w:t xml:space="preserve"> la inconstitucionalidad las leyes que afectaron la movilidad jubilatoria, por cuanto “Anses”, afecta la seguridad jurídica de mi mandante, pues al modificar la ley ante cualquier cambio de gobierno o vicisitud económica, siempre en detrimento de su haber y afectando la garantía constitucional de integralidad de este, la división de poderes, la delegación de facultades entre otras normas de nuestra CN.</w:t>
+      </w:r>
+    </w:p>
+    <w:p>
+      <w:pPr>
+        <w:autoSpaceDE w:val="0"/>
+        <w:autoSpaceDN w:val="0"/>
+        <w:adjustRightInd w:val="0"/>
+        <w:ind w:firstLine="993"/>
+        <w:jc w:val="both"/>
+        <w:rPr>
+          <w:bCs/>
+        </w:rPr>
+      </w:pPr>
+      <w:r>
+        <w:rPr>
+          <w:bCs/>
+        </w:rPr>
+        <w:t xml:space="preserve"> Los planteos fueron posteriores a la sentencia por cuanto la modificación de las pautas de movilidad, que alteran el haber de mi mandante, también fueron posteriores al dictado de esta. </w:t>
+      </w:r>
+    </w:p>
+    <w:p>
+      <w:pPr>
+        <w:autoSpaceDE w:val="0"/>
+        <w:autoSpaceDN w:val="0"/>
+        <w:adjustRightInd w:val="0"/>
+        <w:ind w:firstLine="993"/>
+        <w:jc w:val="both"/>
+        <w:rPr>
+          <w:bCs/>
+        </w:rPr>
+      </w:pPr>
+      <w:r>
+        <w:rPr>
+          <w:bCs/>
+        </w:rPr>
+        <w:t xml:space="preserve">En la primera oportunidad procesal se está solicitando la inconstitucionalidad de las normas cuestionadas y se garantiza así el debido proceso y el derecho de defensa de la contraria, corriéndose traslado del planteo de inconstitucionalidad, de una norma que suspende la ley ,en detrimento de un grupo vulnerable, en época de pandemia donde el estado debe reforzarse la protección de los mismos y de carácter netamente regresivo según la perdida sufrida en 2020. </w:t>
+      </w:r>
+    </w:p>
+    <w:p>
+      <w:pPr>
+        <w:autoSpaceDE w:val="0"/>
+        <w:autoSpaceDN w:val="0"/>
+        <w:adjustRightInd w:val="0"/>
+        <w:ind w:firstLine="993"/>
+        <w:jc w:val="both"/>
+        <w:rPr>
+          <w:bCs/>
+        </w:rPr>
+      </w:pPr>
+      <w:r>
+        <w:rPr>
+          <w:bCs/>
+        </w:rPr>
+        <w:t>Así que no se busca repotenciar un haber sino defender la garantía constitucional de movilidad jubilatoria.</w:t>
+      </w:r>
+    </w:p>
+    <w:p>
+      <w:pPr>
+        <w:autoSpaceDE w:val="0"/>
+        <w:autoSpaceDN w:val="0"/>
+        <w:adjustRightInd w:val="0"/>
+        <w:ind w:firstLine="993"/>
+        <w:jc w:val="both"/>
+        <w:rPr>
+          <w:bCs/>
+        </w:rPr>
+      </w:pPr>
+      <w:bookmarkStart w:id="5" w:name="_Hlk135203412"/>
+      <w:r>
+        <w:rPr>
+          <w:bCs/>
+        </w:rPr>
+        <w:t>Antes que nada, no se puede perder de vista que la CSJN ha reconocido la facultad de los jueces y tribunales inferiores de ejercer un control de constitucionalidad y de convencionalidad de oficio (Fallos 335: 2333).</w:t>
+      </w:r>
+    </w:p>
+    <w:p>
+      <w:pPr>
+        <w:autoSpaceDE w:val="0"/>
+        <w:autoSpaceDN w:val="0"/>
+        <w:adjustRightInd w:val="0"/>
+        <w:ind w:firstLine="993"/>
+        <w:jc w:val="both"/>
+        <w:rPr>
+          <w:bCs/>
+        </w:rPr>
+      </w:pPr>
+      <w:r>
+        <w:rPr>
+          <w:bCs/>
+        </w:rPr>
+        <w:t>En el caso puntual de la movilidad, las sucesivas reformas de la ley producidas entre 2018 a 202</w:t>
+      </w:r>
+      <w:r>
+        <w:rPr>
+          <w:bCs/>
+        </w:rPr>
+        <w:t>3</w:t>
+      </w:r>
+      <w:r>
+        <w:rPr>
+          <w:bCs/>
+        </w:rPr>
+        <w:t xml:space="preserve"> han afectado el derecho constitucional a tener un haber integral, al afectarse la movilidad jubilatoria la cual deja de cumplir con su finalidad, que es mantener el valor del haber en el tiempo, a lo que suman diferentes análisis , como son que en materia de movilidad no pueden existir periodos superpuestos, ni tiempos muertos , sin perder de vista que en materia de emergencia, sino se recompone el haber , cesada la emergencia, la misma permanecerá en el tiempo. </w:t>
+      </w:r>
+    </w:p>
+    <w:p>
+      <w:pPr>
+        <w:autoSpaceDE w:val="0"/>
+        <w:autoSpaceDN w:val="0"/>
+        <w:adjustRightInd w:val="0"/>
+        <w:ind w:firstLine="993"/>
+        <w:jc w:val="both"/>
+        <w:rPr>
+          <w:bCs/>
+        </w:rPr>
+      </w:pPr>
+      <w:r>
+        <w:rPr>
+          <w:bCs/>
+        </w:rPr>
+        <w:t>Es por ello que el juez , puede resolver en la etapa de ejecución, sea a pedido de parte, o de oficio, si estas normas afectan el haber dado que contrarían el art 14 bis, 16, 17, 18, 28 , 31 , 33 y 75 inc 22 y 23 de la CN.</w:t>
+      </w:r>
+    </w:p>
+    <w:p>
+      <w:pPr>
+        <w:autoSpaceDE w:val="0"/>
+        <w:autoSpaceDN w:val="0"/>
+        <w:adjustRightInd w:val="0"/>
+        <w:ind w:firstLine="993"/>
+        <w:jc w:val="both"/>
         <w:rPr>
           <w:bCs/>
           <w:i/>
           <w:iCs/>
         </w:rPr>
-        <w:t>Ello de ninguna manera importa incurrir en un exceso de jurisdicción, sino que, por el contrario, implica valorar en debida forma las pretensiones incoadas a la luz del derecho vigente al momento de sentenciar, encontrando también tal proceder su fundamento en los principios de celeridad y economía procesal.</w:t>
-      </w:r>
-    </w:p>
-    <w:p>
-      <w:pPr>
-        <w:autoSpaceDE w:val="0"/>
-        <w:autoSpaceDN w:val="0"/>
-        <w:adjustRightInd w:val="0"/>
-        <w:ind w:firstLine="993"/>
-        <w:jc w:val="both"/>
+      </w:pPr>
+      <w:r>
+        <w:rPr>
+          <w:bCs/>
+        </w:rPr>
+        <w:t>En los autos Abraham</w:t>
+      </w:r>
+      <w:r>
+        <w:rPr>
+          <w:bCs/>
+          <w:vertAlign w:val="superscript"/>
+        </w:rPr>
+        <w:footnoteReference w:id="3"/>
+      </w:r>
+      <w:r>
+        <w:rPr>
+          <w:bCs/>
+        </w:rPr>
+        <w:t xml:space="preserve"> el juez , al momento de tener que resolver en la liquidación donde la parte actora introdujo la cuestión en torno a la consideración inconstitucional de la leyes 27.426, 27.541 y 27.609, considero que si análisis “</w:t>
+      </w:r>
+      <w:r>
         <w:rPr>
           <w:bCs/>
           <w:i/>
           <w:iCs/>
         </w:rPr>
-      </w:pPr>
-      <w:r>
+        <w:t xml:space="preserve">deviene ineludible toda vez que incide en la determinación de la movilidad que en definitiva corresponde aplicar al haber cuyo reajuste aquí se reclama y en un todo de acuerdo con la doctrina que impone atender a las circunstancias sobrevinientes que no es posible desechar (Fallos: 308:1489; 311:787; 312: 555; 315:123 y 325:28, entre muchos otros). </w:t>
+      </w:r>
+    </w:p>
+    <w:p>
+      <w:pPr>
+        <w:autoSpaceDE w:val="0"/>
+        <w:autoSpaceDN w:val="0"/>
+        <w:adjustRightInd w:val="0"/>
+        <w:ind w:firstLine="993"/>
+        <w:jc w:val="both"/>
         <w:rPr>
           <w:bCs/>
           <w:i/>
           <w:iCs/>
         </w:rPr>
-        <w:t xml:space="preserve"> Destáquese al respecto, que dada la naturaleza de causas como la que nos ocupa -que resultan de monto indeterminado pues se originan en obligaciones de cumplimiento sucesivo- deben existir pautas claras para el momento de liquidarse las sumas de condena.” </w:t>
-      </w:r>
-    </w:p>
-    <w:p>
-      <w:pPr>
-        <w:autoSpaceDE w:val="0"/>
-        <w:autoSpaceDN w:val="0"/>
-        <w:adjustRightInd w:val="0"/>
-        <w:ind w:firstLine="993"/>
-        <w:jc w:val="both"/>
+      </w:pPr>
+      <w:r>
         <w:rPr>
           <w:bCs/>
           <w:i/>
           <w:iCs/>
         </w:rPr>
-      </w:pPr>
-      <w:r>
-        <w:rPr>
-          <w:bCs/>
-        </w:rPr>
-        <w:t xml:space="preserve">Del mismo modo, en </w:t>
-      </w:r>
-      <w:r>
-        <w:rPr>
-          <w:b/>
-          <w:bCs/>
-        </w:rPr>
-        <w:t>“Gamarra”</w:t>
-      </w:r>
-      <w:r>
-        <w:rPr>
-          <w:bCs/>
-        </w:rPr>
-        <w:t xml:space="preserve"> </w:t>
-      </w:r>
-      <w:r>
-        <w:rPr>
-          <w:bCs/>
-          <w:vertAlign w:val="superscript"/>
-        </w:rPr>
-        <w:footnoteReference w:id="4"/>
-      </w:r>
-      <w:r>
-        <w:rPr>
-          <w:bCs/>
-        </w:rPr>
-        <w:t>la cámara federal de Salta se pronunció respecto al planteo de cosa juzgada, y aclaró que una sentencia pasada en autoridad de cosa juzgada</w:t>
-      </w:r>
-      <w:r>
+        <w:t>Ello de ninguna manera importa incurrir en un exceso de jurisdicción, sino que, por el contrario, implica valorar en debida forma las pretensiones incoadas a la luz del derecho vigente al momento de sentenciar, encontrando también tal proceder su fundamento en los principios de celeridad y economía procesal.</w:t>
+      </w:r>
+    </w:p>
+    <w:p>
+      <w:pPr>
+        <w:autoSpaceDE w:val="0"/>
+        <w:autoSpaceDN w:val="0"/>
+        <w:adjustRightInd w:val="0"/>
+        <w:ind w:firstLine="993"/>
+        <w:jc w:val="both"/>
         <w:rPr>
           <w:bCs/>
           <w:i/>
           <w:iCs/>
         </w:rPr>
-        <w:t xml:space="preserve"> “</w:t>
-      </w:r>
-      <w:r>
-        <w:rPr>
-          <w:b/>
+      </w:pPr>
+      <w:r>
+        <w:rPr>
           <w:bCs/>
           <w:i/>
           <w:iCs/>
         </w:rPr>
-        <w:t>no implica la imposibilidad absoluta de resolver nuevas cuestiones que puedan suscitarse entre idénticas partes, sino el sucesivo y reiterado juzgamiento de las mismas”</w:t>
-      </w:r>
-      <w:r>
+        <w:t xml:space="preserve"> Destáquese al respecto, que dada la naturaleza de causas como la que nos ocupa -que resultan de monto indeterminado pues se originan en obligaciones de cumplimiento sucesivo- deben existir pautas claras para el momento de liquidarse las sumas de condena.” </w:t>
+      </w:r>
+    </w:p>
+    <w:p>
+      <w:pPr>
+        <w:autoSpaceDE w:val="0"/>
+        <w:autoSpaceDN w:val="0"/>
+        <w:adjustRightInd w:val="0"/>
+        <w:ind w:firstLine="993"/>
+        <w:jc w:val="both"/>
         <w:rPr>
           <w:bCs/>
           <w:i/>
           <w:iCs/>
         </w:rPr>
-        <w:t>. Y concluyó que, si existe una sentencia que reconoció el derecho a la redeterminación del haber inicial y su movilidad, “(…) es en esta oportunidad, etapa de ejecución (arts. 499 y cc del CPCCN) que se puede tener precisión respecto de la cuantía del haber y la razonabilidad o no de la quita por aplicación de la norma citada (…)”</w:t>
-      </w:r>
-    </w:p>
-    <w:bookmarkEnd w:id="5"/>
-    <w:p>
-      <w:pPr>
-        <w:autoSpaceDE w:val="0"/>
-        <w:autoSpaceDN w:val="0"/>
-        <w:adjustRightInd w:val="0"/>
-        <w:ind w:firstLine="993"/>
-        <w:jc w:val="both"/>
-        <w:rPr>
-          <w:bCs/>
-        </w:rPr>
-      </w:pPr>
-      <w:r>
-        <w:rPr>
-          <w:bCs/>
-        </w:rPr>
-        <w:t>En similar  sentido se expresó la Sala I en los autos “Flores Humberto  c/Anses y otro s/ Reajustes varios” Expte 15100027/2011 el 09.03.2023 donde resolvió:</w:t>
-      </w:r>
-      <w:r>
+      </w:pPr>
+      <w:r>
+        <w:rPr>
+          <w:bCs/>
+        </w:rPr>
+        <w:t xml:space="preserve">Del mismo modo, en </w:t>
+      </w:r>
+      <w:r>
+        <w:rPr>
+          <w:b/>
+          <w:bCs/>
+        </w:rPr>
+        <w:t>“Gamarra”</w:t>
+      </w:r>
+      <w:r>
+        <w:rPr>
+          <w:bCs/>
+        </w:rPr>
         <w:t xml:space="preserve"> </w:t>
       </w:r>
       <w:r>
         <w:rPr>
+          <w:bCs/>
+          <w:vertAlign w:val="superscript"/>
+        </w:rPr>
+        <w:footnoteReference w:id="4"/>
+      </w:r>
+      <w:r>
+        <w:rPr>
+          <w:bCs/>
+        </w:rPr>
+        <w:t>la cámara federal de Salta se pronunció respecto al planteo de cosa juzgada, y aclaró que una sentencia pasada en autoridad de cosa juzgada</w:t>
+      </w:r>
+      <w:r>
+        <w:rPr>
+          <w:bCs/>
           <w:i/>
           <w:iCs/>
         </w:rPr>
-        <w:t>“</w:t>
-      </w:r>
-      <w:r>
-        <w:rPr>
+        <w:t xml:space="preserve"> “</w:t>
+      </w:r>
+      <w:r>
+        <w:rPr>
+          <w:b/>
           <w:bCs/>
           <w:i/>
           <w:iCs/>
         </w:rPr>
+        <w:t>no implica la imposibilidad absoluta de resolver nuevas cuestiones que puedan suscitarse entre idénticas partes, sino el sucesivo y reiterado juzgamiento de las mismas”</w:t>
+      </w:r>
+      <w:r>
+        <w:rPr>
+          <w:bCs/>
+          <w:i/>
+          <w:iCs/>
+        </w:rPr>
+        <w:t>. Y concluyó que, si existe una sentencia que reconoció el derecho a la redeterminación del haber inicial y su movilidad, “(…) es en esta oportunidad, etapa de ejecución (arts. 499 y cc del CPCCN) que se puede tener precisión respecto de la cuantía del haber y la razonabilidad o no de la quita por aplicación de la norma citada (…)”</w:t>
+      </w:r>
+    </w:p>
+    <w:bookmarkEnd w:id="5"/>
+    <w:p>
+      <w:pPr>
+        <w:autoSpaceDE w:val="0"/>
+        <w:autoSpaceDN w:val="0"/>
+        <w:adjustRightInd w:val="0"/>
+        <w:ind w:firstLine="993"/>
+        <w:jc w:val="both"/>
+        <w:rPr>
+          <w:bCs/>
+        </w:rPr>
+      </w:pPr>
+      <w:r>
+        <w:rPr>
+          <w:bCs/>
+        </w:rPr>
+        <w:t>En similar  sentido se expresó la Sala I en los autos “Flores Humberto  c/Anses y otro s/ Reajustes varios” Expte 15100027/2011 el 09.03.2023 donde resolvió:</w:t>
+      </w:r>
+      <w:r>
+        <w:t xml:space="preserve"> </w:t>
+      </w:r>
+      <w:r>
+        <w:rPr>
+          <w:i/>
+          <w:iCs/>
+        </w:rPr>
+        <w:t>“</w:t>
+      </w:r>
+      <w:r>
+        <w:rPr>
+          <w:bCs/>
+          <w:i/>
+          <w:iCs/>
+        </w:rPr>
         <w:t>Que corresponde rechazar los agravios referidos a la improcedencia de resolver en la etapa de ejecución el reajuste de la movilidad del haber del actor por períodos posteriores que no se encuentran incluidos en la sentencia definitiva, en tanto las partes han tenido oportunidad de debatir sobre dicha cuestión, por lo que se ha respetado el debido contradictorio.</w:t>
       </w:r>
     </w:p>
@@ -5427,13 +6205,12 @@
     </w:p>
     <w:p>
       <w:pPr>
-        <w:autoSpaceDE w:val="0"/>
-        <w:autoSpaceDN w:val="0"/>
-        <w:adjustRightInd w:val="0"/>
-        <w:ind w:firstLine="993"/>
-        <w:jc w:val="both"/>
-        <w:rPr>
-          <w:bCs/>
+        <w:ind w:firstLine="1560"/>
+        <w:jc w:val="both"/>
+        <w:rPr>
+          <w:rFonts w:eastAsia="Calibri"/>
+          <w:color w:val="000000"/>
+          <w:lang w:eastAsia="es-AR"/>
         </w:rPr>
       </w:pPr>
       <w:r>
@@ -5458,6 +6235,35 @@
           <w:iCs/>
         </w:rPr>
         <w:t>confirmó la facultad de los magistrados de la determinación de criterios de movilidad en la etapa de ejecución de sentencia que no fueron contemplados en el pronunciamiento definitivo por  una cuestión temporal, con basamento en que los jueces deben siempre resolver según las circunstancias actuales aunque sean sobrevinientes; en atención a la naturaleza alimentaria de la prestación y en dicho caso particular, a la avanzada edad del accionante, argumentando que por razones biológicas posiblemente el actor se vería impedido de afrontar un nuevo proceso y acceder a una decisión útil (Fallos: 330:5342), invocando también razones de economía procesal para arribar a tal decisión”</w:t>
+      </w:r>
+      <w:r>
+        <w:rPr>
+          <w:bCs/>
+          <w:i/>
+          <w:iCs/>
+        </w:rPr>
+        <w:t xml:space="preserve"> </w:t>
+      </w:r>
+      <w:r>
+        <w:rPr>
+          <w:bCs/>
+        </w:rPr>
+        <w:t>{% endif %}</w:t>
+      </w:r>
+      <w:r>
+        <w:rPr>
+          <w:bCs/>
+        </w:rPr>
+        <w:t xml:space="preserve"> </w:t>
+      </w:r>
+      <w:r>
+        <w:t xml:space="preserve">{% if </w:t>
+      </w:r>
+      <w:r>
+        <w:t>Honorarios_No</w:t>
+      </w:r>
+      <w:r>
+        <w:t xml:space="preserve"> %}</w:t>
       </w:r>
     </w:p>
     <w:p>
@@ -5510,7 +6316,7 @@
         <w:jc w:val="both"/>
       </w:pPr>
       <w:r>
-        <w:t>Solicito que una vez aprobada la ampliación de liquidación, se intime al organismo previsional a que proceda a reajustar el haber de mi mandante, consignando de manera clara el haber aprobado , y que lo sea</w:t>
+        <w:t>Solicito que una vez aprobada la liquidación, se intime al organismo previsional a que proceda a reajustar el haber de mi mandante, consignando de manera clara el haber aprobado , y que lo sea</w:t>
       </w:r>
       <w:r>
         <w:rPr>
@@ -5523,6 +6329,15 @@
       </w:r>
       <w:r>
         <w:t>.</w:t>
+      </w:r>
+      <w:r>
+        <w:t xml:space="preserve"> </w:t>
+      </w:r>
+      <w:r>
+        <w:rPr>
+          <w:bCs/>
+        </w:rPr>
+        <w:t>{% endif %}</w:t>
       </w:r>
     </w:p>
     <w:p>
@@ -5662,13 +6477,37 @@
         <w:autoSpaceDE w:val="0"/>
         <w:autoSpaceDN w:val="0"/>
         <w:adjustRightInd w:val="0"/>
+        <w:ind w:firstLine="993"/>
+        <w:jc w:val="both"/>
+        <w:rPr>
+          <w:bCs/>
+        </w:rPr>
+      </w:pPr>
+      <w:r>
+        <w:t>Datos de la caja de abogados:Av. Sarmiento N º 302/308 de la ciudad de Salta,  domicilio electrónico como persona jurídica registrado bajo el CUIT 30518723487.</w:t>
+      </w:r>
+      <w:r>
+        <w:t xml:space="preserve"> </w:t>
+      </w:r>
+      <w:r>
+        <w:t xml:space="preserve">{% if </w:t>
+      </w:r>
+      <w:r>
+        <w:t>Sancionatorios_Si</w:t>
+      </w:r>
+      <w:r>
+        <w:t xml:space="preserve"> %}</w:t>
+      </w:r>
+    </w:p>
+    <w:p>
+      <w:pPr>
+        <w:autoSpaceDE w:val="0"/>
+        <w:autoSpaceDN w:val="0"/>
+        <w:adjustRightInd w:val="0"/>
         <w:spacing w:line="276" w:lineRule="auto"/>
         <w:ind w:firstLine="1134"/>
         <w:jc w:val="both"/>
       </w:pPr>
-      <w:r>
-        <w:t>Datos de la caja de abogados:Av. Sarmiento N º 302/308 de la ciudad de Salta,  domicilio electrónico como persona jurídica registrado bajo el CUIT 30518723487.</w:t>
-      </w:r>
     </w:p>
     <w:p>
       <w:pPr>
@@ -5721,20 +6560,10 @@
         <w:jc w:val="both"/>
       </w:pPr>
       <w:r>
-        <w:t>Atento a que el presente escrito es una ampliación de liquidación y habiendo y vencido ampliamente el plazo para que la demandada Anses cumpla de manera correcta con la sentencia recaída en autos , a lo que se agrega la  reiterada</w:t>
-      </w:r>
-      <w:r>
-        <w:rPr>
-          <w:color w:val="FF0000"/>
+        <w:rPr>
           <w:lang w:val="es-AR"/>
         </w:rPr>
-        <w:t xml:space="preserve"> </w:t>
-      </w:r>
-      <w:r>
-        <w:rPr>
-          <w:lang w:val="es-AR"/>
-        </w:rPr>
-        <w:t xml:space="preserve">conducta de mostrarse reticente en el cumplimento integral de la manda judicial,solicito a VS fije  intereses sancionatorio, determinando desde cuando deben aplicarse los mismos, que tasa usar y la metodología en caso de pagos parciales, dejando expresamente aclarado que no existe anatocismo, por cuanto su fuente ontológica es la disposición judicial, teniendo el   interés sancionatorio  una función de castigo tendiente a rectificar el comportamiento contumaz del deudor que resiste el cumplimiento de lo debido </w:t>
+        <w:t xml:space="preserve">Habiendo venció del plazo para que la demandada Anses cumpla de manera correcta con la sentencia recaída en autos y teniendo en consideración su reiterada conducta de mostrarse reticente en el cumplimento integral de la manda judicial, solicito a VS fije  intereses sancionatorio, determinando desde cuando deben aplicarse los mismos, que tasa usar y la metodología en caso de pagos parciales, dejando expresamente aclarado que no existe anatocismo, por cuanto su fuente ontológica es la disposición judicial, teniendo el   interés sancionatorio  una función de castigo tendiente a rectificar el comportamiento contumaz del deudor que resiste el cumplimiento de lo debido </w:t>
       </w:r>
       <w:r>
         <w:t>fijándose el mismo en dos veces y media la tasa de descuento ordinario del banco Nación.</w:t>
@@ -5840,12 +6669,17 @@
     </w:p>
     <w:p>
       <w:pPr>
-        <w:autoSpaceDE w:val="0"/>
-        <w:autoSpaceDN w:val="0"/>
-        <w:adjustRightInd w:val="0"/>
-        <w:ind w:firstLine="1134"/>
-        <w:jc w:val="both"/>
-        <w:rPr>
+        <w:numPr>
+          <w:ilvl w:val="0"/>
+          <w:numId w:val="37"/>
+        </w:numPr>
+        <w:autoSpaceDE w:val="0"/>
+        <w:autoSpaceDN w:val="0"/>
+        <w:adjustRightInd w:val="0"/>
+        <w:jc w:val="both"/>
+        <w:rPr>
+          <w:bCs/>
+          <w:u w:val="single"/>
           <w:lang w:val="es-MX"/>
         </w:rPr>
       </w:pPr>
@@ -5883,7 +6717,7 @@
       <w:pPr>
         <w:numPr>
           <w:ilvl w:val="0"/>
-          <w:numId w:val="28"/>
+          <w:numId w:val="38"/>
         </w:numPr>
         <w:autoSpaceDE w:val="0"/>
         <w:autoSpaceDN w:val="0"/>
@@ -5904,7 +6738,7 @@
       <w:pPr>
         <w:numPr>
           <w:ilvl w:val="0"/>
-          <w:numId w:val="28"/>
+          <w:numId w:val="38"/>
         </w:numPr>
         <w:autoSpaceDE w:val="0"/>
         <w:autoSpaceDN w:val="0"/>
@@ -5925,7 +6759,7 @@
       <w:pPr>
         <w:numPr>
           <w:ilvl w:val="0"/>
-          <w:numId w:val="28"/>
+          <w:numId w:val="38"/>
         </w:numPr>
         <w:autoSpaceDE w:val="0"/>
         <w:autoSpaceDN w:val="0"/>
@@ -5946,7 +6780,7 @@
       <w:pPr>
         <w:numPr>
           <w:ilvl w:val="0"/>
-          <w:numId w:val="28"/>
+          <w:numId w:val="38"/>
         </w:numPr>
         <w:autoSpaceDE w:val="0"/>
         <w:autoSpaceDN w:val="0"/>
@@ -5979,12 +6813,11 @@
       <w:pPr>
         <w:numPr>
           <w:ilvl w:val="0"/>
-          <w:numId w:val="29"/>
+          <w:numId w:val="39"/>
         </w:numPr>
         <w:autoSpaceDE w:val="0"/>
         <w:autoSpaceDN w:val="0"/>
         <w:adjustRightInd w:val="0"/>
-        <w:ind w:firstLine="840"/>
         <w:jc w:val="both"/>
         <w:rPr>
           <w:lang w:val="es-MX"/>
@@ -6008,15 +6841,15 @@
         <w:rPr>
           <w:lang w:val="es-MX"/>
         </w:rPr>
-        <w:t xml:space="preserve">más que un mero intereses moratorios por cuanto el Art 794 dice que, para pedir una pena, el acreedor no está obligado a probar que ha sufrido prejuicio, ni el deudor puede eximirse de satisfacerla, acreditando que el acreedor no sufrió perjuicio alguno, lo cual no implica, hacer una aplicación desmedida que se pueda considerar como usura. </w:t>
-      </w:r>
-    </w:p>
-    <w:p>
-      <w:pPr>
-        <w:autoSpaceDE w:val="0"/>
-        <w:autoSpaceDN w:val="0"/>
-        <w:adjustRightInd w:val="0"/>
-        <w:ind w:firstLine="840"/>
+        <w:t xml:space="preserve">más que un mero intereses moratorios por cuanto el Art 794 dice que para pedir una pena, el acreedor no está obligado a probar que ha sufrido prejuicio, ni el deudor puede eximirse de satisfacerla, acreditando que el acreedor no sufrió perjuicio alguno, lo cual no implica, hacer una aplicación desmedida que se pueda considerar como usura. </w:t>
+      </w:r>
+    </w:p>
+    <w:p>
+      <w:pPr>
+        <w:autoSpaceDE w:val="0"/>
+        <w:autoSpaceDN w:val="0"/>
+        <w:adjustRightInd w:val="0"/>
+        <w:ind w:firstLine="1134"/>
         <w:jc w:val="both"/>
         <w:rPr>
           <w:lang w:val="es-MX"/>
@@ -6035,7 +6868,7 @@
         <w:autoSpaceDN w:val="0"/>
         <w:adjustRightInd w:val="0"/>
         <w:spacing w:line="276" w:lineRule="auto"/>
-        <w:ind w:firstLine="840"/>
+        <w:ind w:firstLine="1134"/>
         <w:jc w:val="both"/>
         <w:rPr>
           <w:lang w:val="es-MX"/>
@@ -6045,15 +6878,20 @@
         <w:rPr>
           <w:lang w:val="es-MX"/>
         </w:rPr>
-        <w:t xml:space="preserve">Con respecto a la aplicación de la tasa que puede aplicarse al deudor contumaz pueden ser Tasa Pasiva del Banco de la Nación Argentina , la tasa que se usa para plazo fijo o la tasa de financiamiento de las tarjetas de crédito o de </w:t>
-      </w:r>
-    </w:p>
-    <w:p>
-      <w:pPr>
+        <w:t>Con respecto a la aplicación de la tasa que puede aplicarse al deudor contumaz pueden ser, utilizando tasas vigentes a enero de 2024:</w:t>
+      </w:r>
+    </w:p>
+    <w:p>
+      <w:pPr>
+        <w:numPr>
+          <w:ilvl w:val="0"/>
+          <w:numId w:val="40"/>
+        </w:numPr>
         <w:autoSpaceDE w:val="0"/>
         <w:autoSpaceDN w:val="0"/>
         <w:adjustRightInd w:val="0"/>
         <w:spacing w:line="276" w:lineRule="auto"/>
+        <w:jc w:val="both"/>
         <w:rPr>
           <w:lang w:val="es-MX"/>
         </w:rPr>
@@ -6062,7 +6900,73 @@
         <w:rPr>
           <w:lang w:val="es-MX"/>
         </w:rPr>
-        <w:t xml:space="preserve">préstamos personales en Banco Nación. </w:t>
+        <w:t xml:space="preserve">Tasa Pasiva del Banco de la Nación Argentina TNA 167.38% </w:t>
+      </w:r>
+    </w:p>
+    <w:p>
+      <w:pPr>
+        <w:numPr>
+          <w:ilvl w:val="0"/>
+          <w:numId w:val="40"/>
+        </w:numPr>
+        <w:autoSpaceDE w:val="0"/>
+        <w:autoSpaceDN w:val="0"/>
+        <w:adjustRightInd w:val="0"/>
+        <w:spacing w:line="276" w:lineRule="auto"/>
+        <w:jc w:val="both"/>
+        <w:rPr>
+          <w:lang w:val="es-MX"/>
+        </w:rPr>
+      </w:pPr>
+      <w:r>
+        <w:rPr>
+          <w:lang w:val="es-MX"/>
+        </w:rPr>
+        <w:t>Aplico su capital a intereses por plazos fijos, Tasa de Interés Pasiva TNA (Tasa Nominal Anual) 110%.</w:t>
+      </w:r>
+    </w:p>
+    <w:p>
+      <w:pPr>
+        <w:numPr>
+          <w:ilvl w:val="0"/>
+          <w:numId w:val="40"/>
+        </w:numPr>
+        <w:autoSpaceDE w:val="0"/>
+        <w:autoSpaceDN w:val="0"/>
+        <w:adjustRightInd w:val="0"/>
+        <w:spacing w:line="276" w:lineRule="auto"/>
+        <w:jc w:val="both"/>
+        <w:rPr>
+          <w:lang w:val="es-MX"/>
+        </w:rPr>
+      </w:pPr>
+      <w:r>
+        <w:rPr>
+          <w:lang w:val="es-MX"/>
+        </w:rPr>
+        <w:t>Tuvo que endeudarse con tarjetas de créditos TNA 147.63%, siendo su CFTEA 302,81%</w:t>
+      </w:r>
+    </w:p>
+    <w:p>
+      <w:pPr>
+        <w:numPr>
+          <w:ilvl w:val="0"/>
+          <w:numId w:val="40"/>
+        </w:numPr>
+        <w:autoSpaceDE w:val="0"/>
+        <w:autoSpaceDN w:val="0"/>
+        <w:adjustRightInd w:val="0"/>
+        <w:spacing w:line="276" w:lineRule="auto"/>
+        <w:jc w:val="both"/>
+        <w:rPr>
+          <w:lang w:val="es-MX"/>
+        </w:rPr>
+      </w:pPr>
+      <w:r>
+        <w:rPr>
+          <w:lang w:val="es-MX"/>
+        </w:rPr>
+        <w:t>Solicitar préstamos personales en Banco Nación, TNA 177,87%. CFT 425,20%</w:t>
       </w:r>
     </w:p>
     <w:p>
@@ -6073,6 +6977,1201 @@
         <w:ind w:firstLine="1134"/>
         <w:jc w:val="both"/>
         <w:rPr>
+          <w:lang w:val="es-MX"/>
+        </w:rPr>
+      </w:pPr>
+      <w:r>
+        <w:rPr>
+          <w:lang w:val="es-MX"/>
+        </w:rPr>
+        <w:t>Por lo expuesto más arriba la tasa debe ser más alta a la Pasiva que se aplica a intereses moratorios, para no solo resarcir el daño sino también de castigar al deudor y máxime teniendo en cuenta que el destino de los fondos de mi mandante que ni fueran para consumo, podrían ser para colocar en plazo fijo, estableciendo una Tasa porcentual con relación al monto del capital, en la proporción temporal.</w:t>
+      </w:r>
+    </w:p>
+    <w:p>
+      <w:pPr>
+        <w:autoSpaceDE w:val="0"/>
+        <w:autoSpaceDN w:val="0"/>
+        <w:adjustRightInd w:val="0"/>
+        <w:ind w:firstLine="1134"/>
+        <w:jc w:val="both"/>
+        <w:rPr>
+          <w:lang w:val="es-MX"/>
+        </w:rPr>
+      </w:pPr>
+      <w:r>
+        <w:rPr>
+          <w:lang w:val="es-MX"/>
+        </w:rPr>
+        <w:t>A modo de ejemplo: si consideraremos los distintos tipos de tasas mencionados en el acápite anterior, con una mora de 365 días y de un capital de $ 1.000.000.</w:t>
+      </w:r>
+    </w:p>
+    <w:p>
+      <w:pPr>
+        <w:autoSpaceDE w:val="0"/>
+        <w:autoSpaceDN w:val="0"/>
+        <w:adjustRightInd w:val="0"/>
+        <w:ind w:firstLine="1134"/>
+        <w:jc w:val="both"/>
+        <w:rPr>
+          <w:lang w:val="es-MX"/>
+        </w:rPr>
+      </w:pPr>
+    </w:p>
+    <w:tbl>
+      <w:tblPr>
+        <w:tblW w:w="7350" w:type="dxa"/>
+        <w:jc w:val="center"/>
+        <w:tblLook w:val="04A0" w:firstRow="1" w:lastRow="0" w:firstColumn="1" w:lastColumn="0" w:noHBand="0" w:noVBand="1"/>
+      </w:tblPr>
+      <w:tblGrid>
+        <w:gridCol w:w="1843"/>
+        <w:gridCol w:w="1559"/>
+        <w:gridCol w:w="1108"/>
+        <w:gridCol w:w="1420"/>
+        <w:gridCol w:w="1420"/>
+      </w:tblGrid>
+      <w:tr>
+        <w:trPr>
+          <w:trHeight w:val="300"/>
+          <w:jc w:val="center"/>
+        </w:trPr>
+        <w:tc>
+          <w:tcPr>
+            <w:tcW w:w="1843" w:type="dxa"/>
+            <w:noWrap/>
+            <w:vAlign w:val="bottom"/>
+            <w:hideMark/>
+          </w:tcPr>
+          <w:p>
+            <w:pPr>
+              <w:rPr>
+                <w:lang w:val="es-MX"/>
+              </w:rPr>
+            </w:pPr>
+          </w:p>
+        </w:tc>
+        <w:tc>
+          <w:tcPr>
+            <w:tcW w:w="1559" w:type="dxa"/>
+            <w:noWrap/>
+            <w:vAlign w:val="bottom"/>
+            <w:hideMark/>
+          </w:tcPr>
+          <w:p>
+            <w:pPr>
+              <w:jc w:val="right"/>
+              <w:rPr>
+                <w:rFonts w:ascii="Calibri" w:hAnsi="Calibri" w:cs="Calibri"/>
+                <w:b/>
+                <w:bCs/>
+                <w:color w:val="000000"/>
+                <w:sz w:val="22"/>
+                <w:szCs w:val="22"/>
+              </w:rPr>
+            </w:pPr>
+            <w:r>
+              <w:rPr>
+                <w:rFonts w:ascii="Calibri" w:hAnsi="Calibri" w:cs="Calibri"/>
+                <w:b/>
+                <w:bCs/>
+                <w:color w:val="000000"/>
+                <w:sz w:val="22"/>
+                <w:szCs w:val="22"/>
+              </w:rPr>
+              <w:t>Monto Deuda</w:t>
+            </w:r>
+          </w:p>
+        </w:tc>
+        <w:tc>
+          <w:tcPr>
+            <w:tcW w:w="1108" w:type="dxa"/>
+            <w:noWrap/>
+            <w:vAlign w:val="bottom"/>
+            <w:hideMark/>
+          </w:tcPr>
+          <w:p>
+            <w:pPr>
+              <w:rPr>
+                <w:rFonts w:ascii="Calibri" w:hAnsi="Calibri" w:cs="Calibri"/>
+                <w:b/>
+                <w:bCs/>
+                <w:color w:val="000000"/>
+                <w:sz w:val="22"/>
+                <w:szCs w:val="22"/>
+              </w:rPr>
+            </w:pPr>
+          </w:p>
+        </w:tc>
+        <w:tc>
+          <w:tcPr>
+            <w:tcW w:w="1420" w:type="dxa"/>
+            <w:noWrap/>
+            <w:vAlign w:val="bottom"/>
+            <w:hideMark/>
+          </w:tcPr>
+          <w:p>
+            <w:pPr>
+              <w:rPr>
+                <w:rFonts w:ascii="Calibri" w:hAnsi="Calibri" w:cs="Calibri"/>
+                <w:color w:val="000000"/>
+                <w:sz w:val="22"/>
+                <w:szCs w:val="22"/>
+              </w:rPr>
+            </w:pPr>
+            <w:r>
+              <w:rPr>
+                <w:rFonts w:ascii="Calibri" w:hAnsi="Calibri" w:cs="Calibri"/>
+                <w:color w:val="000000"/>
+                <w:sz w:val="22"/>
+                <w:szCs w:val="22"/>
+              </w:rPr>
+              <w:t xml:space="preserve"> $   1.000.000 </w:t>
+            </w:r>
+          </w:p>
+        </w:tc>
+        <w:tc>
+          <w:tcPr>
+            <w:tcW w:w="1420" w:type="dxa"/>
+            <w:noWrap/>
+            <w:vAlign w:val="bottom"/>
+            <w:hideMark/>
+          </w:tcPr>
+          <w:p>
+            <w:pPr>
+              <w:rPr>
+                <w:rFonts w:ascii="Calibri" w:hAnsi="Calibri" w:cs="Calibri"/>
+                <w:color w:val="000000"/>
+                <w:sz w:val="22"/>
+                <w:szCs w:val="22"/>
+              </w:rPr>
+            </w:pPr>
+          </w:p>
+        </w:tc>
+      </w:tr>
+      <w:tr>
+        <w:trPr>
+          <w:trHeight w:val="300"/>
+          <w:jc w:val="center"/>
+        </w:trPr>
+        <w:tc>
+          <w:tcPr>
+            <w:tcW w:w="1843" w:type="dxa"/>
+            <w:noWrap/>
+            <w:vAlign w:val="bottom"/>
+            <w:hideMark/>
+          </w:tcPr>
+          <w:p>
+            <w:pPr>
+              <w:rPr>
+                <w:sz w:val="20"/>
+                <w:szCs w:val="20"/>
+                <w:lang w:val="es-AR" w:eastAsia="es-AR"/>
+              </w:rPr>
+            </w:pPr>
+          </w:p>
+        </w:tc>
+        <w:tc>
+          <w:tcPr>
+            <w:tcW w:w="1559" w:type="dxa"/>
+            <w:noWrap/>
+            <w:vAlign w:val="bottom"/>
+            <w:hideMark/>
+          </w:tcPr>
+          <w:p>
+            <w:pPr>
+              <w:rPr>
+                <w:sz w:val="20"/>
+                <w:szCs w:val="20"/>
+                <w:lang w:val="es-AR" w:eastAsia="es-AR"/>
+              </w:rPr>
+            </w:pPr>
+          </w:p>
+        </w:tc>
+        <w:tc>
+          <w:tcPr>
+            <w:tcW w:w="1108" w:type="dxa"/>
+            <w:noWrap/>
+            <w:vAlign w:val="bottom"/>
+            <w:hideMark/>
+          </w:tcPr>
+          <w:p>
+            <w:pPr>
+              <w:rPr>
+                <w:sz w:val="20"/>
+                <w:szCs w:val="20"/>
+                <w:lang w:val="es-AR" w:eastAsia="es-AR"/>
+              </w:rPr>
+            </w:pPr>
+          </w:p>
+        </w:tc>
+        <w:tc>
+          <w:tcPr>
+            <w:tcW w:w="1420" w:type="dxa"/>
+            <w:noWrap/>
+            <w:vAlign w:val="bottom"/>
+            <w:hideMark/>
+          </w:tcPr>
+          <w:p>
+            <w:pPr>
+              <w:rPr>
+                <w:sz w:val="20"/>
+                <w:szCs w:val="20"/>
+                <w:lang w:val="es-AR" w:eastAsia="es-AR"/>
+              </w:rPr>
+            </w:pPr>
+          </w:p>
+        </w:tc>
+        <w:tc>
+          <w:tcPr>
+            <w:tcW w:w="1420" w:type="dxa"/>
+            <w:noWrap/>
+            <w:vAlign w:val="bottom"/>
+            <w:hideMark/>
+          </w:tcPr>
+          <w:p>
+            <w:pPr>
+              <w:rPr>
+                <w:sz w:val="20"/>
+                <w:szCs w:val="20"/>
+                <w:lang w:val="es-AR" w:eastAsia="es-AR"/>
+              </w:rPr>
+            </w:pPr>
+          </w:p>
+        </w:tc>
+      </w:tr>
+      <w:tr>
+        <w:trPr>
+          <w:trHeight w:val="300"/>
+          <w:jc w:val="center"/>
+        </w:trPr>
+        <w:tc>
+          <w:tcPr>
+            <w:tcW w:w="1843" w:type="dxa"/>
+            <w:tcBorders>
+              <w:top w:val="single" w:sz="4" w:space="0" w:color="auto"/>
+              <w:left w:val="single" w:sz="4" w:space="0" w:color="auto"/>
+              <w:bottom w:val="single" w:sz="4" w:space="0" w:color="auto"/>
+              <w:right w:val="single" w:sz="4" w:space="0" w:color="auto"/>
+            </w:tcBorders>
+            <w:noWrap/>
+            <w:vAlign w:val="bottom"/>
+            <w:hideMark/>
+          </w:tcPr>
+          <w:p>
+            <w:pPr>
+              <w:jc w:val="right"/>
+              <w:rPr>
+                <w:rFonts w:ascii="Calibri" w:hAnsi="Calibri" w:cs="Calibri"/>
+                <w:color w:val="000000"/>
+                <w:sz w:val="22"/>
+                <w:szCs w:val="22"/>
+              </w:rPr>
+            </w:pPr>
+            <w:r>
+              <w:rPr>
+                <w:rFonts w:ascii="Calibri" w:hAnsi="Calibri" w:cs="Calibri"/>
+                <w:color w:val="000000"/>
+                <w:sz w:val="22"/>
+                <w:szCs w:val="22"/>
+              </w:rPr>
+              <w:t> </w:t>
+            </w:r>
+          </w:p>
+        </w:tc>
+        <w:tc>
+          <w:tcPr>
+            <w:tcW w:w="1559" w:type="dxa"/>
+            <w:tcBorders>
+              <w:top w:val="single" w:sz="4" w:space="0" w:color="auto"/>
+              <w:left w:val="nil"/>
+              <w:bottom w:val="single" w:sz="4" w:space="0" w:color="auto"/>
+              <w:right w:val="single" w:sz="4" w:space="0" w:color="auto"/>
+            </w:tcBorders>
+            <w:noWrap/>
+            <w:vAlign w:val="bottom"/>
+            <w:hideMark/>
+          </w:tcPr>
+          <w:p>
+            <w:pPr>
+              <w:jc w:val="center"/>
+              <w:rPr>
+                <w:rFonts w:ascii="Calibri" w:hAnsi="Calibri" w:cs="Calibri"/>
+                <w:b/>
+                <w:bCs/>
+                <w:color w:val="000000"/>
+                <w:sz w:val="22"/>
+                <w:szCs w:val="22"/>
+              </w:rPr>
+            </w:pPr>
+            <w:r>
+              <w:rPr>
+                <w:rFonts w:ascii="Calibri" w:hAnsi="Calibri" w:cs="Calibri"/>
+                <w:b/>
+                <w:bCs/>
+                <w:color w:val="000000"/>
+                <w:sz w:val="22"/>
+                <w:szCs w:val="22"/>
+              </w:rPr>
+              <w:t>Pasiva</w:t>
+            </w:r>
+          </w:p>
+        </w:tc>
+        <w:tc>
+          <w:tcPr>
+            <w:tcW w:w="1108" w:type="dxa"/>
+            <w:tcBorders>
+              <w:top w:val="single" w:sz="4" w:space="0" w:color="auto"/>
+              <w:left w:val="nil"/>
+              <w:bottom w:val="single" w:sz="4" w:space="0" w:color="auto"/>
+              <w:right w:val="single" w:sz="4" w:space="0" w:color="auto"/>
+            </w:tcBorders>
+            <w:noWrap/>
+            <w:vAlign w:val="bottom"/>
+            <w:hideMark/>
+          </w:tcPr>
+          <w:p>
+            <w:pPr>
+              <w:jc w:val="center"/>
+              <w:rPr>
+                <w:rFonts w:ascii="Calibri" w:hAnsi="Calibri" w:cs="Calibri"/>
+                <w:b/>
+                <w:bCs/>
+                <w:color w:val="000000"/>
+                <w:sz w:val="22"/>
+                <w:szCs w:val="22"/>
+              </w:rPr>
+            </w:pPr>
+            <w:r>
+              <w:rPr>
+                <w:rFonts w:ascii="Calibri" w:hAnsi="Calibri" w:cs="Calibri"/>
+                <w:b/>
+                <w:bCs/>
+                <w:color w:val="000000"/>
+                <w:sz w:val="22"/>
+                <w:szCs w:val="22"/>
+              </w:rPr>
+              <w:t>Plazos</w:t>
+            </w:r>
+          </w:p>
+        </w:tc>
+        <w:tc>
+          <w:tcPr>
+            <w:tcW w:w="1420" w:type="dxa"/>
+            <w:tcBorders>
+              <w:top w:val="single" w:sz="4" w:space="0" w:color="auto"/>
+              <w:left w:val="nil"/>
+              <w:bottom w:val="single" w:sz="4" w:space="0" w:color="auto"/>
+              <w:right w:val="single" w:sz="4" w:space="0" w:color="auto"/>
+            </w:tcBorders>
+            <w:noWrap/>
+            <w:vAlign w:val="bottom"/>
+            <w:hideMark/>
+          </w:tcPr>
+          <w:p>
+            <w:pPr>
+              <w:jc w:val="center"/>
+              <w:rPr>
+                <w:rFonts w:ascii="Calibri" w:hAnsi="Calibri" w:cs="Calibri"/>
+                <w:b/>
+                <w:bCs/>
+                <w:color w:val="000000"/>
+                <w:sz w:val="22"/>
+                <w:szCs w:val="22"/>
+              </w:rPr>
+            </w:pPr>
+            <w:r>
+              <w:rPr>
+                <w:rFonts w:ascii="Calibri" w:hAnsi="Calibri" w:cs="Calibri"/>
+                <w:b/>
+                <w:bCs/>
+                <w:color w:val="000000"/>
+                <w:sz w:val="22"/>
+                <w:szCs w:val="22"/>
+              </w:rPr>
+              <w:t>Deuda Tarjetas</w:t>
+            </w:r>
+          </w:p>
+        </w:tc>
+        <w:tc>
+          <w:tcPr>
+            <w:tcW w:w="1420" w:type="dxa"/>
+            <w:tcBorders>
+              <w:top w:val="single" w:sz="4" w:space="0" w:color="auto"/>
+              <w:left w:val="nil"/>
+              <w:bottom w:val="single" w:sz="4" w:space="0" w:color="auto"/>
+              <w:right w:val="single" w:sz="4" w:space="0" w:color="auto"/>
+            </w:tcBorders>
+            <w:noWrap/>
+            <w:vAlign w:val="bottom"/>
+            <w:hideMark/>
+          </w:tcPr>
+          <w:p>
+            <w:pPr>
+              <w:jc w:val="center"/>
+              <w:rPr>
+                <w:rFonts w:ascii="Calibri" w:hAnsi="Calibri" w:cs="Calibri"/>
+                <w:b/>
+                <w:bCs/>
+                <w:color w:val="000000"/>
+                <w:sz w:val="22"/>
+                <w:szCs w:val="22"/>
+              </w:rPr>
+            </w:pPr>
+            <w:r>
+              <w:rPr>
+                <w:rFonts w:ascii="Calibri" w:hAnsi="Calibri" w:cs="Calibri"/>
+                <w:b/>
+                <w:bCs/>
+                <w:color w:val="000000"/>
+                <w:sz w:val="22"/>
+                <w:szCs w:val="22"/>
+              </w:rPr>
+              <w:t>Solicito</w:t>
+            </w:r>
+          </w:p>
+        </w:tc>
+      </w:tr>
+      <w:tr>
+        <w:trPr>
+          <w:trHeight w:val="300"/>
+          <w:jc w:val="center"/>
+        </w:trPr>
+        <w:tc>
+          <w:tcPr>
+            <w:tcW w:w="1843" w:type="dxa"/>
+            <w:tcBorders>
+              <w:top w:val="nil"/>
+              <w:left w:val="single" w:sz="4" w:space="0" w:color="auto"/>
+              <w:bottom w:val="single" w:sz="4" w:space="0" w:color="auto"/>
+              <w:right w:val="single" w:sz="4" w:space="0" w:color="auto"/>
+            </w:tcBorders>
+            <w:noWrap/>
+            <w:vAlign w:val="bottom"/>
+            <w:hideMark/>
+          </w:tcPr>
+          <w:p>
+            <w:pPr>
+              <w:jc w:val="right"/>
+              <w:rPr>
+                <w:rFonts w:ascii="Calibri" w:hAnsi="Calibri" w:cs="Calibri"/>
+                <w:color w:val="000000"/>
+                <w:sz w:val="22"/>
+                <w:szCs w:val="22"/>
+              </w:rPr>
+            </w:pPr>
+            <w:r>
+              <w:rPr>
+                <w:rFonts w:ascii="Calibri" w:hAnsi="Calibri" w:cs="Calibri"/>
+                <w:color w:val="000000"/>
+                <w:sz w:val="22"/>
+                <w:szCs w:val="22"/>
+              </w:rPr>
+              <w:t> </w:t>
+            </w:r>
+          </w:p>
+        </w:tc>
+        <w:tc>
+          <w:tcPr>
+            <w:tcW w:w="1559" w:type="dxa"/>
+            <w:tcBorders>
+              <w:top w:val="nil"/>
+              <w:left w:val="nil"/>
+              <w:bottom w:val="single" w:sz="4" w:space="0" w:color="auto"/>
+              <w:right w:val="single" w:sz="4" w:space="0" w:color="auto"/>
+            </w:tcBorders>
+            <w:noWrap/>
+            <w:vAlign w:val="bottom"/>
+            <w:hideMark/>
+          </w:tcPr>
+          <w:p>
+            <w:pPr>
+              <w:jc w:val="center"/>
+              <w:rPr>
+                <w:rFonts w:ascii="Calibri" w:hAnsi="Calibri" w:cs="Calibri"/>
+                <w:b/>
+                <w:bCs/>
+                <w:color w:val="000000"/>
+                <w:sz w:val="22"/>
+                <w:szCs w:val="22"/>
+              </w:rPr>
+            </w:pPr>
+            <w:r>
+              <w:rPr>
+                <w:rFonts w:ascii="Calibri" w:hAnsi="Calibri" w:cs="Calibri"/>
+                <w:b/>
+                <w:bCs/>
+                <w:color w:val="000000"/>
+                <w:sz w:val="22"/>
+                <w:szCs w:val="22"/>
+              </w:rPr>
+              <w:t>Banco Nación</w:t>
+            </w:r>
+          </w:p>
+        </w:tc>
+        <w:tc>
+          <w:tcPr>
+            <w:tcW w:w="1108" w:type="dxa"/>
+            <w:tcBorders>
+              <w:top w:val="nil"/>
+              <w:left w:val="nil"/>
+              <w:bottom w:val="single" w:sz="4" w:space="0" w:color="auto"/>
+              <w:right w:val="single" w:sz="4" w:space="0" w:color="auto"/>
+            </w:tcBorders>
+            <w:noWrap/>
+            <w:vAlign w:val="bottom"/>
+            <w:hideMark/>
+          </w:tcPr>
+          <w:p>
+            <w:pPr>
+              <w:jc w:val="center"/>
+              <w:rPr>
+                <w:rFonts w:ascii="Calibri" w:hAnsi="Calibri" w:cs="Calibri"/>
+                <w:b/>
+                <w:bCs/>
+                <w:color w:val="000000"/>
+                <w:sz w:val="22"/>
+                <w:szCs w:val="22"/>
+              </w:rPr>
+            </w:pPr>
+            <w:r>
+              <w:rPr>
+                <w:rFonts w:ascii="Calibri" w:hAnsi="Calibri" w:cs="Calibri"/>
+                <w:b/>
+                <w:bCs/>
+                <w:color w:val="000000"/>
+                <w:sz w:val="22"/>
+                <w:szCs w:val="22"/>
+              </w:rPr>
+              <w:t>Fijos</w:t>
+            </w:r>
+          </w:p>
+        </w:tc>
+        <w:tc>
+          <w:tcPr>
+            <w:tcW w:w="1420" w:type="dxa"/>
+            <w:tcBorders>
+              <w:top w:val="nil"/>
+              <w:left w:val="nil"/>
+              <w:bottom w:val="single" w:sz="4" w:space="0" w:color="auto"/>
+              <w:right w:val="single" w:sz="4" w:space="0" w:color="auto"/>
+            </w:tcBorders>
+            <w:noWrap/>
+            <w:vAlign w:val="bottom"/>
+            <w:hideMark/>
+          </w:tcPr>
+          <w:p>
+            <w:pPr>
+              <w:jc w:val="center"/>
+              <w:rPr>
+                <w:rFonts w:ascii="Calibri" w:hAnsi="Calibri" w:cs="Calibri"/>
+                <w:b/>
+                <w:bCs/>
+                <w:color w:val="000000"/>
+                <w:sz w:val="22"/>
+                <w:szCs w:val="22"/>
+              </w:rPr>
+            </w:pPr>
+            <w:r>
+              <w:rPr>
+                <w:rFonts w:ascii="Calibri" w:hAnsi="Calibri" w:cs="Calibri"/>
+                <w:b/>
+                <w:bCs/>
+                <w:color w:val="000000"/>
+                <w:sz w:val="22"/>
+                <w:szCs w:val="22"/>
+              </w:rPr>
+              <w:t>Crédito</w:t>
+            </w:r>
+          </w:p>
+        </w:tc>
+        <w:tc>
+          <w:tcPr>
+            <w:tcW w:w="1420" w:type="dxa"/>
+            <w:tcBorders>
+              <w:top w:val="nil"/>
+              <w:left w:val="nil"/>
+              <w:bottom w:val="single" w:sz="4" w:space="0" w:color="auto"/>
+              <w:right w:val="single" w:sz="4" w:space="0" w:color="auto"/>
+            </w:tcBorders>
+            <w:noWrap/>
+            <w:vAlign w:val="bottom"/>
+            <w:hideMark/>
+          </w:tcPr>
+          <w:p>
+            <w:pPr>
+              <w:jc w:val="center"/>
+              <w:rPr>
+                <w:rFonts w:ascii="Calibri" w:hAnsi="Calibri" w:cs="Calibri"/>
+                <w:b/>
+                <w:bCs/>
+                <w:color w:val="000000"/>
+                <w:sz w:val="22"/>
+                <w:szCs w:val="22"/>
+              </w:rPr>
+            </w:pPr>
+            <w:r>
+              <w:rPr>
+                <w:rFonts w:ascii="Calibri" w:hAnsi="Calibri" w:cs="Calibri"/>
+                <w:b/>
+                <w:bCs/>
+                <w:color w:val="000000"/>
+                <w:sz w:val="22"/>
+                <w:szCs w:val="22"/>
+              </w:rPr>
+              <w:t>Prestamos</w:t>
+            </w:r>
+          </w:p>
+        </w:tc>
+      </w:tr>
+      <w:tr>
+        <w:trPr>
+          <w:trHeight w:val="300"/>
+          <w:jc w:val="center"/>
+        </w:trPr>
+        <w:tc>
+          <w:tcPr>
+            <w:tcW w:w="1843" w:type="dxa"/>
+            <w:tcBorders>
+              <w:top w:val="nil"/>
+              <w:left w:val="single" w:sz="4" w:space="0" w:color="auto"/>
+              <w:bottom w:val="single" w:sz="4" w:space="0" w:color="auto"/>
+              <w:right w:val="single" w:sz="4" w:space="0" w:color="auto"/>
+            </w:tcBorders>
+            <w:noWrap/>
+            <w:vAlign w:val="bottom"/>
+            <w:hideMark/>
+          </w:tcPr>
+          <w:p>
+            <w:pPr>
+              <w:jc w:val="right"/>
+              <w:rPr>
+                <w:rFonts w:ascii="Calibri" w:hAnsi="Calibri" w:cs="Calibri"/>
+                <w:color w:val="000000"/>
+                <w:sz w:val="22"/>
+                <w:szCs w:val="22"/>
+              </w:rPr>
+            </w:pPr>
+            <w:r>
+              <w:rPr>
+                <w:rFonts w:ascii="Calibri" w:hAnsi="Calibri" w:cs="Calibri"/>
+                <w:color w:val="000000"/>
+                <w:sz w:val="22"/>
+                <w:szCs w:val="22"/>
+              </w:rPr>
+              <w:t>Tasa Interés</w:t>
+            </w:r>
+          </w:p>
+        </w:tc>
+        <w:tc>
+          <w:tcPr>
+            <w:tcW w:w="1559" w:type="dxa"/>
+            <w:tcBorders>
+              <w:top w:val="nil"/>
+              <w:left w:val="nil"/>
+              <w:bottom w:val="single" w:sz="4" w:space="0" w:color="auto"/>
+              <w:right w:val="single" w:sz="4" w:space="0" w:color="auto"/>
+            </w:tcBorders>
+            <w:noWrap/>
+            <w:vAlign w:val="bottom"/>
+            <w:hideMark/>
+          </w:tcPr>
+          <w:p>
+            <w:pPr>
+              <w:jc w:val="center"/>
+              <w:rPr>
+                <w:rFonts w:ascii="Calibri" w:hAnsi="Calibri" w:cs="Calibri"/>
+                <w:color w:val="000000"/>
+                <w:sz w:val="22"/>
+                <w:szCs w:val="22"/>
+              </w:rPr>
+            </w:pPr>
+            <w:r>
+              <w:rPr>
+                <w:rFonts w:ascii="Calibri" w:hAnsi="Calibri" w:cs="Calibri"/>
+                <w:color w:val="000000"/>
+                <w:sz w:val="22"/>
+                <w:szCs w:val="22"/>
+              </w:rPr>
+              <w:t>167,38%</w:t>
+            </w:r>
+          </w:p>
+        </w:tc>
+        <w:tc>
+          <w:tcPr>
+            <w:tcW w:w="1108" w:type="dxa"/>
+            <w:tcBorders>
+              <w:top w:val="nil"/>
+              <w:left w:val="nil"/>
+              <w:bottom w:val="single" w:sz="4" w:space="0" w:color="auto"/>
+              <w:right w:val="single" w:sz="4" w:space="0" w:color="auto"/>
+            </w:tcBorders>
+            <w:noWrap/>
+            <w:vAlign w:val="bottom"/>
+            <w:hideMark/>
+          </w:tcPr>
+          <w:p>
+            <w:pPr>
+              <w:jc w:val="center"/>
+              <w:rPr>
+                <w:rFonts w:ascii="Calibri" w:hAnsi="Calibri" w:cs="Calibri"/>
+                <w:color w:val="000000"/>
+                <w:sz w:val="22"/>
+                <w:szCs w:val="22"/>
+              </w:rPr>
+            </w:pPr>
+            <w:r>
+              <w:rPr>
+                <w:rFonts w:ascii="Calibri" w:hAnsi="Calibri" w:cs="Calibri"/>
+                <w:color w:val="000000"/>
+                <w:sz w:val="22"/>
+                <w:szCs w:val="22"/>
+              </w:rPr>
+              <w:t>110,00%</w:t>
+            </w:r>
+          </w:p>
+        </w:tc>
+        <w:tc>
+          <w:tcPr>
+            <w:tcW w:w="1420" w:type="dxa"/>
+            <w:tcBorders>
+              <w:top w:val="nil"/>
+              <w:left w:val="nil"/>
+              <w:bottom w:val="single" w:sz="4" w:space="0" w:color="auto"/>
+              <w:right w:val="single" w:sz="4" w:space="0" w:color="auto"/>
+            </w:tcBorders>
+            <w:noWrap/>
+            <w:vAlign w:val="bottom"/>
+            <w:hideMark/>
+          </w:tcPr>
+          <w:p>
+            <w:pPr>
+              <w:jc w:val="center"/>
+              <w:rPr>
+                <w:rFonts w:ascii="Calibri" w:hAnsi="Calibri" w:cs="Calibri"/>
+                <w:color w:val="000000"/>
+                <w:sz w:val="22"/>
+                <w:szCs w:val="22"/>
+              </w:rPr>
+            </w:pPr>
+            <w:r>
+              <w:rPr>
+                <w:rFonts w:ascii="Calibri" w:hAnsi="Calibri" w:cs="Calibri"/>
+                <w:color w:val="000000"/>
+                <w:sz w:val="22"/>
+                <w:szCs w:val="22"/>
+              </w:rPr>
+              <w:t>147,63%</w:t>
+            </w:r>
+          </w:p>
+        </w:tc>
+        <w:tc>
+          <w:tcPr>
+            <w:tcW w:w="1420" w:type="dxa"/>
+            <w:tcBorders>
+              <w:top w:val="nil"/>
+              <w:left w:val="nil"/>
+              <w:bottom w:val="single" w:sz="4" w:space="0" w:color="auto"/>
+              <w:right w:val="single" w:sz="4" w:space="0" w:color="auto"/>
+            </w:tcBorders>
+            <w:noWrap/>
+            <w:vAlign w:val="bottom"/>
+            <w:hideMark/>
+          </w:tcPr>
+          <w:p>
+            <w:pPr>
+              <w:jc w:val="center"/>
+              <w:rPr>
+                <w:rFonts w:ascii="Calibri" w:hAnsi="Calibri" w:cs="Calibri"/>
+                <w:color w:val="000000"/>
+                <w:sz w:val="22"/>
+                <w:szCs w:val="22"/>
+              </w:rPr>
+            </w:pPr>
+            <w:r>
+              <w:rPr>
+                <w:rFonts w:ascii="Calibri" w:hAnsi="Calibri" w:cs="Calibri"/>
+                <w:color w:val="000000"/>
+                <w:sz w:val="22"/>
+                <w:szCs w:val="22"/>
+              </w:rPr>
+              <w:t>177,87%</w:t>
+            </w:r>
+          </w:p>
+        </w:tc>
+      </w:tr>
+      <w:tr>
+        <w:trPr>
+          <w:trHeight w:val="300"/>
+          <w:jc w:val="center"/>
+        </w:trPr>
+        <w:tc>
+          <w:tcPr>
+            <w:tcW w:w="1843" w:type="dxa"/>
+            <w:tcBorders>
+              <w:top w:val="nil"/>
+              <w:left w:val="single" w:sz="4" w:space="0" w:color="auto"/>
+              <w:bottom w:val="single" w:sz="4" w:space="0" w:color="auto"/>
+              <w:right w:val="single" w:sz="4" w:space="0" w:color="auto"/>
+            </w:tcBorders>
+            <w:noWrap/>
+            <w:vAlign w:val="bottom"/>
+            <w:hideMark/>
+          </w:tcPr>
+          <w:p>
+            <w:pPr>
+              <w:jc w:val="right"/>
+              <w:rPr>
+                <w:rFonts w:ascii="Calibri" w:hAnsi="Calibri" w:cs="Calibri"/>
+                <w:color w:val="000000"/>
+                <w:sz w:val="22"/>
+                <w:szCs w:val="22"/>
+              </w:rPr>
+            </w:pPr>
+            <w:r>
+              <w:rPr>
+                <w:rFonts w:ascii="Calibri" w:hAnsi="Calibri" w:cs="Calibri"/>
+                <w:color w:val="000000"/>
+                <w:sz w:val="22"/>
+                <w:szCs w:val="22"/>
+              </w:rPr>
+              <w:t>Monto Interés</w:t>
+            </w:r>
+          </w:p>
+        </w:tc>
+        <w:tc>
+          <w:tcPr>
+            <w:tcW w:w="1559" w:type="dxa"/>
+            <w:tcBorders>
+              <w:top w:val="nil"/>
+              <w:left w:val="nil"/>
+              <w:bottom w:val="single" w:sz="4" w:space="0" w:color="auto"/>
+              <w:right w:val="single" w:sz="4" w:space="0" w:color="auto"/>
+            </w:tcBorders>
+            <w:noWrap/>
+            <w:vAlign w:val="bottom"/>
+            <w:hideMark/>
+          </w:tcPr>
+          <w:p>
+            <w:pPr>
+              <w:jc w:val="center"/>
+              <w:rPr>
+                <w:rFonts w:ascii="Calibri" w:hAnsi="Calibri" w:cs="Calibri"/>
+                <w:color w:val="000000"/>
+                <w:sz w:val="22"/>
+                <w:szCs w:val="22"/>
+              </w:rPr>
+            </w:pPr>
+            <w:r>
+              <w:rPr>
+                <w:rFonts w:ascii="Calibri" w:hAnsi="Calibri" w:cs="Calibri"/>
+                <w:color w:val="000000"/>
+                <w:sz w:val="22"/>
+                <w:szCs w:val="22"/>
+              </w:rPr>
+              <w:t>1.673.800</w:t>
+            </w:r>
+          </w:p>
+        </w:tc>
+        <w:tc>
+          <w:tcPr>
+            <w:tcW w:w="1108" w:type="dxa"/>
+            <w:tcBorders>
+              <w:top w:val="nil"/>
+              <w:left w:val="nil"/>
+              <w:bottom w:val="single" w:sz="4" w:space="0" w:color="auto"/>
+              <w:right w:val="single" w:sz="4" w:space="0" w:color="auto"/>
+            </w:tcBorders>
+            <w:noWrap/>
+            <w:vAlign w:val="bottom"/>
+            <w:hideMark/>
+          </w:tcPr>
+          <w:p>
+            <w:pPr>
+              <w:jc w:val="center"/>
+              <w:rPr>
+                <w:rFonts w:ascii="Calibri" w:hAnsi="Calibri" w:cs="Calibri"/>
+                <w:color w:val="000000"/>
+                <w:sz w:val="22"/>
+                <w:szCs w:val="22"/>
+              </w:rPr>
+            </w:pPr>
+            <w:r>
+              <w:rPr>
+                <w:rFonts w:ascii="Calibri" w:hAnsi="Calibri" w:cs="Calibri"/>
+                <w:color w:val="000000"/>
+                <w:sz w:val="22"/>
+                <w:szCs w:val="22"/>
+              </w:rPr>
+              <w:t>1.100.000</w:t>
+            </w:r>
+          </w:p>
+        </w:tc>
+        <w:tc>
+          <w:tcPr>
+            <w:tcW w:w="1420" w:type="dxa"/>
+            <w:tcBorders>
+              <w:top w:val="nil"/>
+              <w:left w:val="nil"/>
+              <w:bottom w:val="single" w:sz="4" w:space="0" w:color="auto"/>
+              <w:right w:val="single" w:sz="4" w:space="0" w:color="auto"/>
+            </w:tcBorders>
+            <w:noWrap/>
+            <w:vAlign w:val="bottom"/>
+            <w:hideMark/>
+          </w:tcPr>
+          <w:p>
+            <w:pPr>
+              <w:jc w:val="center"/>
+              <w:rPr>
+                <w:rFonts w:ascii="Calibri" w:hAnsi="Calibri" w:cs="Calibri"/>
+                <w:color w:val="000000"/>
+                <w:sz w:val="22"/>
+                <w:szCs w:val="22"/>
+              </w:rPr>
+            </w:pPr>
+            <w:r>
+              <w:rPr>
+                <w:rFonts w:ascii="Calibri" w:hAnsi="Calibri" w:cs="Calibri"/>
+                <w:color w:val="000000"/>
+                <w:sz w:val="22"/>
+                <w:szCs w:val="22"/>
+              </w:rPr>
+              <w:t>1.476.300</w:t>
+            </w:r>
+          </w:p>
+        </w:tc>
+        <w:tc>
+          <w:tcPr>
+            <w:tcW w:w="1420" w:type="dxa"/>
+            <w:tcBorders>
+              <w:top w:val="nil"/>
+              <w:left w:val="nil"/>
+              <w:bottom w:val="single" w:sz="4" w:space="0" w:color="auto"/>
+              <w:right w:val="single" w:sz="4" w:space="0" w:color="auto"/>
+            </w:tcBorders>
+            <w:noWrap/>
+            <w:vAlign w:val="bottom"/>
+            <w:hideMark/>
+          </w:tcPr>
+          <w:p>
+            <w:pPr>
+              <w:jc w:val="center"/>
+              <w:rPr>
+                <w:rFonts w:ascii="Calibri" w:hAnsi="Calibri" w:cs="Calibri"/>
+                <w:color w:val="000000"/>
+                <w:sz w:val="22"/>
+                <w:szCs w:val="22"/>
+              </w:rPr>
+            </w:pPr>
+            <w:r>
+              <w:rPr>
+                <w:rFonts w:ascii="Calibri" w:hAnsi="Calibri" w:cs="Calibri"/>
+                <w:color w:val="000000"/>
+                <w:sz w:val="22"/>
+                <w:szCs w:val="22"/>
+              </w:rPr>
+              <w:t>1.778.700</w:t>
+            </w:r>
+          </w:p>
+        </w:tc>
+      </w:tr>
+      <w:tr>
+        <w:trPr>
+          <w:trHeight w:val="300"/>
+          <w:jc w:val="center"/>
+        </w:trPr>
+        <w:tc>
+          <w:tcPr>
+            <w:tcW w:w="1843" w:type="dxa"/>
+            <w:tcBorders>
+              <w:top w:val="nil"/>
+              <w:left w:val="single" w:sz="4" w:space="0" w:color="auto"/>
+              <w:bottom w:val="single" w:sz="4" w:space="0" w:color="auto"/>
+              <w:right w:val="single" w:sz="4" w:space="0" w:color="auto"/>
+            </w:tcBorders>
+            <w:noWrap/>
+            <w:vAlign w:val="bottom"/>
+            <w:hideMark/>
+          </w:tcPr>
+          <w:p>
+            <w:pPr>
+              <w:jc w:val="right"/>
+              <w:rPr>
+                <w:rFonts w:ascii="Calibri" w:hAnsi="Calibri" w:cs="Calibri"/>
+                <w:color w:val="000000"/>
+                <w:sz w:val="22"/>
+                <w:szCs w:val="22"/>
+              </w:rPr>
+            </w:pPr>
+            <w:r>
+              <w:rPr>
+                <w:rFonts w:ascii="Calibri" w:hAnsi="Calibri" w:cs="Calibri"/>
+                <w:color w:val="000000"/>
+                <w:sz w:val="22"/>
+                <w:szCs w:val="22"/>
+              </w:rPr>
+              <w:t>Total de la Deuda</w:t>
+            </w:r>
+          </w:p>
+        </w:tc>
+        <w:tc>
+          <w:tcPr>
+            <w:tcW w:w="1559" w:type="dxa"/>
+            <w:tcBorders>
+              <w:top w:val="nil"/>
+              <w:left w:val="nil"/>
+              <w:bottom w:val="single" w:sz="4" w:space="0" w:color="auto"/>
+              <w:right w:val="single" w:sz="4" w:space="0" w:color="auto"/>
+            </w:tcBorders>
+            <w:noWrap/>
+            <w:vAlign w:val="bottom"/>
+            <w:hideMark/>
+          </w:tcPr>
+          <w:p>
+            <w:pPr>
+              <w:jc w:val="center"/>
+              <w:rPr>
+                <w:rFonts w:ascii="Calibri" w:hAnsi="Calibri" w:cs="Calibri"/>
+                <w:color w:val="000000"/>
+                <w:sz w:val="22"/>
+                <w:szCs w:val="22"/>
+              </w:rPr>
+            </w:pPr>
+            <w:r>
+              <w:rPr>
+                <w:rFonts w:ascii="Calibri" w:hAnsi="Calibri" w:cs="Calibri"/>
+                <w:color w:val="000000"/>
+                <w:sz w:val="22"/>
+                <w:szCs w:val="22"/>
+              </w:rPr>
+              <w:t>2.673.800</w:t>
+            </w:r>
+          </w:p>
+        </w:tc>
+        <w:tc>
+          <w:tcPr>
+            <w:tcW w:w="1108" w:type="dxa"/>
+            <w:tcBorders>
+              <w:top w:val="nil"/>
+              <w:left w:val="nil"/>
+              <w:bottom w:val="single" w:sz="4" w:space="0" w:color="auto"/>
+              <w:right w:val="single" w:sz="4" w:space="0" w:color="auto"/>
+            </w:tcBorders>
+            <w:noWrap/>
+            <w:vAlign w:val="bottom"/>
+            <w:hideMark/>
+          </w:tcPr>
+          <w:p>
+            <w:pPr>
+              <w:jc w:val="center"/>
+              <w:rPr>
+                <w:rFonts w:ascii="Calibri" w:hAnsi="Calibri" w:cs="Calibri"/>
+                <w:color w:val="000000"/>
+                <w:sz w:val="22"/>
+                <w:szCs w:val="22"/>
+              </w:rPr>
+            </w:pPr>
+            <w:r>
+              <w:rPr>
+                <w:rFonts w:ascii="Calibri" w:hAnsi="Calibri" w:cs="Calibri"/>
+                <w:color w:val="000000"/>
+                <w:sz w:val="22"/>
+                <w:szCs w:val="22"/>
+              </w:rPr>
+              <w:t>2.100.000</w:t>
+            </w:r>
+          </w:p>
+        </w:tc>
+        <w:tc>
+          <w:tcPr>
+            <w:tcW w:w="1420" w:type="dxa"/>
+            <w:tcBorders>
+              <w:top w:val="nil"/>
+              <w:left w:val="nil"/>
+              <w:bottom w:val="single" w:sz="4" w:space="0" w:color="auto"/>
+              <w:right w:val="single" w:sz="4" w:space="0" w:color="auto"/>
+            </w:tcBorders>
+            <w:noWrap/>
+            <w:vAlign w:val="bottom"/>
+            <w:hideMark/>
+          </w:tcPr>
+          <w:p>
+            <w:pPr>
+              <w:jc w:val="center"/>
+              <w:rPr>
+                <w:rFonts w:ascii="Calibri" w:hAnsi="Calibri" w:cs="Calibri"/>
+                <w:color w:val="000000"/>
+                <w:sz w:val="22"/>
+                <w:szCs w:val="22"/>
+              </w:rPr>
+            </w:pPr>
+            <w:r>
+              <w:rPr>
+                <w:rFonts w:ascii="Calibri" w:hAnsi="Calibri" w:cs="Calibri"/>
+                <w:color w:val="000000"/>
+                <w:sz w:val="22"/>
+                <w:szCs w:val="22"/>
+              </w:rPr>
+              <w:t>2.476.300</w:t>
+            </w:r>
+          </w:p>
+        </w:tc>
+        <w:tc>
+          <w:tcPr>
+            <w:tcW w:w="1420" w:type="dxa"/>
+            <w:tcBorders>
+              <w:top w:val="nil"/>
+              <w:left w:val="nil"/>
+              <w:bottom w:val="single" w:sz="4" w:space="0" w:color="auto"/>
+              <w:right w:val="single" w:sz="4" w:space="0" w:color="auto"/>
+            </w:tcBorders>
+            <w:noWrap/>
+            <w:vAlign w:val="bottom"/>
+            <w:hideMark/>
+          </w:tcPr>
+          <w:p>
+            <w:pPr>
+              <w:jc w:val="center"/>
+              <w:rPr>
+                <w:rFonts w:ascii="Calibri" w:hAnsi="Calibri" w:cs="Calibri"/>
+                <w:color w:val="000000"/>
+                <w:sz w:val="22"/>
+                <w:szCs w:val="22"/>
+              </w:rPr>
+            </w:pPr>
+            <w:r>
+              <w:rPr>
+                <w:rFonts w:ascii="Calibri" w:hAnsi="Calibri" w:cs="Calibri"/>
+                <w:color w:val="000000"/>
+                <w:sz w:val="22"/>
+                <w:szCs w:val="22"/>
+              </w:rPr>
+              <w:t>2.778.700</w:t>
+            </w:r>
+          </w:p>
+        </w:tc>
+      </w:tr>
+    </w:tbl>
+    <w:p>
+      <w:pPr>
+        <w:autoSpaceDE w:val="0"/>
+        <w:autoSpaceDN w:val="0"/>
+        <w:adjustRightInd w:val="0"/>
+        <w:ind w:firstLine="1134"/>
+        <w:jc w:val="both"/>
+        <w:rPr>
+          <w:lang w:val="es-MX"/>
+        </w:rPr>
+      </w:pPr>
+    </w:p>
+    <w:p>
+      <w:pPr>
+        <w:autoSpaceDE w:val="0"/>
+        <w:autoSpaceDN w:val="0"/>
+        <w:adjustRightInd w:val="0"/>
+        <w:ind w:firstLine="1134"/>
+        <w:jc w:val="both"/>
+        <w:rPr>
           <w:lang w:val="es-AR"/>
         </w:rPr>
       </w:pPr>
@@ -6081,6 +8180,18 @@
           <w:lang w:val="es-AR"/>
         </w:rPr>
         <w:t>Hago reserva de ampliar la presente liquidación cuando VS fije la tasa, y el modo de liquidar los intereses sancionatorios.</w:t>
+      </w:r>
+      <w:r>
+        <w:rPr>
+          <w:lang w:val="es-AR"/>
+        </w:rPr>
+        <w:t xml:space="preserve"> </w:t>
+      </w:r>
+      <w:r>
+        <w:rPr>
+          <w:bCs/>
+        </w:rPr>
+        <w:t>{% endif %}</w:t>
       </w:r>
     </w:p>
     <w:p>
@@ -6192,7 +8303,7 @@
         </w:rPr>
         <w:t>el estudio de problemas relativos a créditos de naturaleza alimentaria exige una consideración particularmente cuidadosa a favor de los derechos de los beneficiarios, por cuanto, en definitiva, gozan de protección constitucional (</w:t>
       </w:r>
-      <w:hyperlink r:id="rId28" w:tgtFrame="_blank" w:history="1">
+      <w:hyperlink r:id="rId29" w:tgtFrame="_blank" w:history="1">
         <w:r>
           <w:rPr>
             <w:rStyle w:val="Hipervnculo"/>
@@ -6250,7 +8361,7 @@
         </w:rPr>
         <w:t xml:space="preserve">En los  autos </w:t>
       </w:r>
-      <w:hyperlink r:id="rId29" w:history="1">
+      <w:hyperlink r:id="rId30" w:history="1">
         <w:r>
           <w:rPr>
             <w:rStyle w:val="Hipervnculo"/>
@@ -6296,7 +8407,7 @@
         </w:rPr>
         <w:t>la sentencia recurrida, al eludir el análisis relativo a la aplicación de un mecanismo destinado a preservar en el tiempo el valor adquisitivo de la cuota alimentaria fijada, omitió brindar suficiente respuesta al planteo de la actora —quien así lo había solicitado en el escrito de inicio— y adoptó una interpretación de las normas civiles en juego que desatiende su finalidad y afecta los derechos fundamentales de la niña (artículos 3, 6, inciso 2, y 27, Convención sobre los Derechos del Niño; artículo 19, Convención Americana sobre Derechos Humanos; artículos 3, 7, 8 y 29 de la Ley 26.061 de Protección Integral de los Derechos de las Niñas, Niños y Adolescentes; </w:t>
       </w:r>
-      <w:hyperlink r:id="rId30" w:tgtFrame="_blank" w:history="1">
+      <w:hyperlink r:id="rId31" w:tgtFrame="_blank" w:history="1">
         <w:r>
           <w:rPr>
             <w:rStyle w:val="Hipervnculo"/>
@@ -6381,7 +8492,7 @@
         </w:rPr>
         <w:t xml:space="preserve">se adeudan a sujetos que, como adultos mayores se encuentran en una situación de vulnerabilidad, los cuales deben respuestas diferenciadas para lograr una especial tutela (Fallos </w:t>
       </w:r>
-      <w:hyperlink r:id="rId31" w:history="1">
+      <w:hyperlink r:id="rId32" w:history="1">
         <w:r>
           <w:rPr>
             <w:rStyle w:val="Hipervnculo"/>
@@ -6397,7 +8508,7 @@
         </w:rPr>
         <w:t>328:566),</w:t>
       </w:r>
-      <w:hyperlink r:id="rId32" w:history="1">
+      <w:hyperlink r:id="rId33" w:history="1">
         <w:r>
           <w:rPr>
             <w:rStyle w:val="Hipervnculo"/>
@@ -6413,7 +8524,7 @@
         </w:rPr>
         <w:t>(328:1602),</w:t>
       </w:r>
-      <w:hyperlink r:id="rId33" w:history="1">
+      <w:hyperlink r:id="rId34" w:history="1">
         <w:r>
           <w:rPr>
             <w:rStyle w:val="Hipervnculo"/>
@@ -6429,7 +8540,7 @@
         </w:rPr>
         <w:t>341:1924)</w:t>
       </w:r>
-      <w:hyperlink r:id="rId34" w:history="1">
+      <w:hyperlink r:id="rId35" w:history="1">
         <w:r>
           <w:rPr>
             <w:rStyle w:val="Hipervnculo"/>
@@ -6445,7 +8556,7 @@
         </w:rPr>
         <w:t>344:1788),“</w:t>
       </w:r>
-      <w:hyperlink r:id="rId35" w:history="1">
+      <w:hyperlink r:id="rId36" w:history="1">
         <w:r>
           <w:rPr>
             <w:rStyle w:val="Hipervnculo"/>
@@ -6477,7 +8588,7 @@
       <w:r>
         <w:t xml:space="preserve">Es bueno recordar que la </w:t>
       </w:r>
-      <w:hyperlink r:id="rId36" w:history="1">
+      <w:hyperlink r:id="rId37" w:history="1">
         <w:r>
           <w:rPr>
             <w:rStyle w:val="Hipervnculo"/>
@@ -6778,13 +8889,41 @@
         <w:autoSpaceDN w:val="0"/>
         <w:adjustRightInd w:val="0"/>
         <w:spacing w:line="276" w:lineRule="auto"/>
-        <w:ind w:firstLine="1134"/>
-        <w:jc w:val="both"/>
-        <w:rPr>
-          <w:b/>
-          <w:color w:val="000000"/>
-        </w:rPr>
-      </w:pPr>
+        <w:jc w:val="both"/>
+        <w:rPr>
+          <w:bCs/>
+        </w:rPr>
+      </w:pPr>
+      <w:r>
+        <w:rPr>
+          <w:bCs/>
+        </w:rPr>
+        <w:t>{</w:t>
+      </w:r>
+      <w:r>
+        <w:rPr>
+          <w:bCs/>
+        </w:rPr>
+        <w:t xml:space="preserve">% </w:t>
+      </w:r>
+      <w:r>
+        <w:rPr>
+          <w:bCs/>
+        </w:rPr>
+        <w:t xml:space="preserve">if Daños_Si </w:t>
+      </w:r>
+      <w:r>
+        <w:rPr>
+          <w:bCs/>
+        </w:rPr>
+        <w:t>%</w:t>
+      </w:r>
+      <w:r>
+        <w:rPr>
+          <w:bCs/>
+        </w:rPr>
+        <w:t>}</w:t>
+      </w:r>
     </w:p>
     <w:p>
       <w:pPr>
@@ -7093,6 +9232,12 @@
           <w:lang w:val="es-AR"/>
         </w:rPr>
         <w:t xml:space="preserve"> ha manifestado que el no cumplimiento por parte del Estado de las sentencias judiciales importaría colocarse fuera del orden jurídico, cuando es el Estado quien precisamente debe velar con más ahínco por su respeto. </w:t>
+      </w:r>
+      <w:r>
+        <w:rPr>
+          <w:lang w:val="es-AR"/>
+        </w:rPr>
+        <w:t>{% endif %}</w:t>
       </w:r>
     </w:p>
     <w:p>
@@ -11826,6 +13971,7 @@
   <w:style w:type="character" w:default="1" w:styleId="Fuentedeprrafopredeter">
     <w:name w:val="Default Paragraph Font"/>
     <w:uiPriority w:val="1"/>
+    <w:semiHidden/>
     <w:unhideWhenUsed/>
   </w:style>
   <w:style w:type="table" w:default="1" w:styleId="Tablanormal">

</xml_diff>

<commit_message>
se agrego opcion badaro y se cambio el escrito de descuento de pago
</commit_message>
<xml_diff>
--- a/datos/escritos_liquidacion/plantilla_liquidacion_1ra_vez.docx
+++ b/datos/escritos_liquidacion/plantilla_liquidacion_1ra_vez.docx
@@ -84,8 +84,13 @@
       <w:r>
         <w:t xml:space="preserve">Belgrano </w:t>
       </w:r>
-      <w:r>
-        <w:t xml:space="preserve">Nº </w:t>
+      <w:proofErr w:type="spellStart"/>
+      <w:r>
+        <w:t>Nº</w:t>
+      </w:r>
+      <w:proofErr w:type="spellEnd"/>
+      <w:r>
+        <w:t xml:space="preserve"> </w:t>
       </w:r>
       <w:r>
         <w:t>1188</w:t>
@@ -162,6 +167,7 @@
         </w:rPr>
         <w:t xml:space="preserve"> </w:t>
       </w:r>
+      <w:proofErr w:type="spellStart"/>
       <w:r>
         <w:rPr>
           <w:b/>
@@ -169,8 +175,17 @@
         </w:rPr>
         <w:t>Expte</w:t>
       </w:r>
-      <w:r>
-        <w:t xml:space="preserve">. Nº </w:t>
+      <w:proofErr w:type="spellEnd"/>
+      <w:r>
+        <w:t xml:space="preserve">. </w:t>
+      </w:r>
+      <w:proofErr w:type="spellStart"/>
+      <w:r>
+        <w:t>Nº</w:t>
+      </w:r>
+      <w:proofErr w:type="spellEnd"/>
+      <w:r>
+        <w:t xml:space="preserve"> </w:t>
       </w:r>
       <w:r>
         <w:t>{{</w:t>
@@ -279,11 +294,21 @@
         <w:t xml:space="preserve">Solicito se corra traslado de esta liquidación a la demandada por el plazo de 5 días en el domicilio constituido y bajo apercibimiento de lo dispuesto por el art. 504 del C.P.C.C. </w:t>
       </w:r>
       <w:r>
-        <w:t xml:space="preserve">{% if </w:t>
-      </w:r>
+        <w:t xml:space="preserve">{% </w:t>
+      </w:r>
+      <w:proofErr w:type="spellStart"/>
+      <w:r>
+        <w:t>if</w:t>
+      </w:r>
+      <w:proofErr w:type="spellEnd"/>
+      <w:r>
+        <w:t xml:space="preserve"> </w:t>
+      </w:r>
+      <w:proofErr w:type="spellStart"/>
       <w:r>
         <w:t>Honorarios_No</w:t>
       </w:r>
+      <w:proofErr w:type="spellEnd"/>
       <w:r>
         <w:t xml:space="preserve"> </w:t>
       </w:r>
@@ -307,10 +332,26 @@
         <w:jc w:val="both"/>
       </w:pPr>
       <w:r>
-        <w:t>Intime a la demandada a reajustar el haber bajo apercibimiento de aplicar astreintes ejemplificativas.</w:t>
-      </w:r>
-      <w:r>
-        <w:t>{% endif %}</w:t>
+        <w:t xml:space="preserve">Intime a la demandada a reajustar el haber bajo apercibimiento de aplicar astreintes </w:t>
+      </w:r>
+      <w:proofErr w:type="gramStart"/>
+      <w:r>
+        <w:t>ejemplificativas.</w:t>
+      </w:r>
+      <w:r>
+        <w:t>{</w:t>
+      </w:r>
+      <w:proofErr w:type="gramEnd"/>
+      <w:r>
+        <w:t xml:space="preserve">% </w:t>
+      </w:r>
+      <w:proofErr w:type="spellStart"/>
+      <w:r>
+        <w:t>endif</w:t>
+      </w:r>
+      <w:proofErr w:type="spellEnd"/>
+      <w:r>
+        <w:t xml:space="preserve"> %}</w:t>
       </w:r>
     </w:p>
     <w:p>
@@ -384,13 +425,45 @@
         <w:t>pasivo comunicado</w:t>
       </w:r>
       <w:r>
-        <w:t xml:space="preserve"> 14290 BCRA) atento al periodo inflacionario que vivimos y la demora del juzgado producto del incumplimiento sistemática de Anses en cumplir INTEGRALMENTE la manda judicial.</w:t>
+        <w:t xml:space="preserve"> 14290 BCRA) atento al periodo inflacionario que vivimos y la demora del juzgado producto del incumplimiento sistemática de </w:t>
+      </w:r>
+      <w:proofErr w:type="spellStart"/>
+      <w:r>
+        <w:t>Anses</w:t>
+      </w:r>
+      <w:proofErr w:type="spellEnd"/>
+      <w:r>
+        <w:t xml:space="preserve"> en cumplir INTEGRALMENTE la manda judicial.</w:t>
       </w:r>
       <w:r>
         <w:t xml:space="preserve"> </w:t>
       </w:r>
       <w:r>
-        <w:t>{% if ley_27609_Si or ley_27541_Si or ley_27426_Si %}</w:t>
+        <w:t xml:space="preserve">{% </w:t>
+      </w:r>
+      <w:proofErr w:type="spellStart"/>
+      <w:r>
+        <w:t>if</w:t>
+      </w:r>
+      <w:proofErr w:type="spellEnd"/>
+      <w:r>
+        <w:t xml:space="preserve"> ley_27609_Si </w:t>
+      </w:r>
+      <w:proofErr w:type="spellStart"/>
+      <w:r>
+        <w:t>or</w:t>
+      </w:r>
+      <w:proofErr w:type="spellEnd"/>
+      <w:r>
+        <w:t xml:space="preserve"> ley_27541_Si </w:t>
+      </w:r>
+      <w:proofErr w:type="spellStart"/>
+      <w:r>
+        <w:t>or</w:t>
+      </w:r>
+      <w:proofErr w:type="spellEnd"/>
+      <w:r>
+        <w:t xml:space="preserve"> ley_27426_Si %}</w:t>
       </w:r>
     </w:p>
     <w:p>
@@ -406,7 +479,71 @@
         <w:jc w:val="both"/>
       </w:pPr>
       <w:r>
-        <w:t>Dejo planteada la inconstitucionalidad de la {% if ley_27609_Si %} ley 27.609 {% endif %}{% if ley_27541_Si %}, ley 27.541 {% endif %}{% if ley_27426_Si %}, ley 27.426 {% endif %}.{% endif %}</w:t>
+        <w:t xml:space="preserve">Dejo planteada la inconstitucionalidad de la {% </w:t>
+      </w:r>
+      <w:proofErr w:type="spellStart"/>
+      <w:r>
+        <w:t>if</w:t>
+      </w:r>
+      <w:proofErr w:type="spellEnd"/>
+      <w:r>
+        <w:t xml:space="preserve"> ley_27609_Si %} ley 27.609 {% </w:t>
+      </w:r>
+      <w:proofErr w:type="spellStart"/>
+      <w:r>
+        <w:t>endif</w:t>
+      </w:r>
+      <w:proofErr w:type="spellEnd"/>
+      <w:r>
+        <w:t xml:space="preserve"> </w:t>
+      </w:r>
+      <w:proofErr w:type="gramStart"/>
+      <w:r>
+        <w:t>%}{</w:t>
+      </w:r>
+      <w:proofErr w:type="gramEnd"/>
+      <w:r>
+        <w:t xml:space="preserve">% </w:t>
+      </w:r>
+      <w:proofErr w:type="spellStart"/>
+      <w:r>
+        <w:t>if</w:t>
+      </w:r>
+      <w:proofErr w:type="spellEnd"/>
+      <w:r>
+        <w:t xml:space="preserve"> ley_27541_Si %}, ley 27.541 {% </w:t>
+      </w:r>
+      <w:proofErr w:type="spellStart"/>
+      <w:r>
+        <w:t>endif</w:t>
+      </w:r>
+      <w:proofErr w:type="spellEnd"/>
+      <w:r>
+        <w:t xml:space="preserve"> %}{% </w:t>
+      </w:r>
+      <w:proofErr w:type="spellStart"/>
+      <w:r>
+        <w:t>if</w:t>
+      </w:r>
+      <w:proofErr w:type="spellEnd"/>
+      <w:r>
+        <w:t xml:space="preserve"> ley_27426_Si %}, ley 27.426 {% </w:t>
+      </w:r>
+      <w:proofErr w:type="spellStart"/>
+      <w:r>
+        <w:t>endif</w:t>
+      </w:r>
+      <w:proofErr w:type="spellEnd"/>
+      <w:r>
+        <w:t xml:space="preserve"> %}.{% </w:t>
+      </w:r>
+      <w:proofErr w:type="spellStart"/>
+      <w:r>
+        <w:t>endif</w:t>
+      </w:r>
+      <w:proofErr w:type="spellEnd"/>
+      <w:r>
+        <w:t xml:space="preserve"> %}</w:t>
       </w:r>
     </w:p>
     <w:p>
@@ -428,11 +565,21 @@
         <w:t xml:space="preserve"> {</w:t>
       </w:r>
       <w:r>
-        <w:t xml:space="preserve">% if </w:t>
-      </w:r>
+        <w:t xml:space="preserve">% </w:t>
+      </w:r>
+      <w:proofErr w:type="spellStart"/>
+      <w:r>
+        <w:t>if</w:t>
+      </w:r>
+      <w:proofErr w:type="spellEnd"/>
+      <w:r>
+        <w:t xml:space="preserve"> </w:t>
+      </w:r>
+      <w:proofErr w:type="spellStart"/>
       <w:r>
         <w:t>Edad_Avanzada_Si</w:t>
       </w:r>
+      <w:proofErr w:type="spellEnd"/>
       <w:r>
         <w:t xml:space="preserve"> %}</w:t>
       </w:r>
@@ -453,7 +600,15 @@
         <w:t>Solicito prioridad de pago debido a la edad avanzada de mi</w:t>
       </w:r>
       <w:r>
-        <w:t xml:space="preserve"> mandante. {% endif %}</w:t>
+        <w:t xml:space="preserve"> mandante. {% </w:t>
+      </w:r>
+      <w:proofErr w:type="spellStart"/>
+      <w:r>
+        <w:t>endif</w:t>
+      </w:r>
+      <w:proofErr w:type="spellEnd"/>
+      <w:r>
+        <w:t xml:space="preserve"> %}</w:t>
       </w:r>
     </w:p>
     <w:p>
@@ -506,9 +661,11 @@
       <w:r>
         <w:t xml:space="preserve">l: La planilla se confecciono en base a la información brindada por la </w:t>
       </w:r>
+      <w:proofErr w:type="spellStart"/>
       <w:r>
         <w:t>Anses</w:t>
       </w:r>
+      <w:proofErr w:type="spellEnd"/>
       <w:r>
         <w:t xml:space="preserve"> (PRPA </w:t>
       </w:r>
@@ -539,7 +696,15 @@
       </w:pPr>
       <w:r>
         <w:lastRenderedPageBreak/>
-        <w:t>Sentencia de 1 ra instancia de fecha:</w:t>
+        <w:t xml:space="preserve">Sentencia de 1 </w:t>
+      </w:r>
+      <w:proofErr w:type="spellStart"/>
+      <w:r>
+        <w:t>ra</w:t>
+      </w:r>
+      <w:proofErr w:type="spellEnd"/>
+      <w:r>
+        <w:t xml:space="preserve"> instancia de fecha:</w:t>
       </w:r>
       <w:r>
         <w:t xml:space="preserve"> </w:t>
@@ -547,14 +712,21 @@
       <w:r>
         <w:t>{{</w:t>
       </w:r>
+      <w:proofErr w:type="spellStart"/>
       <w:r>
         <w:t>Fecha_Sentencia_Primera</w:t>
       </w:r>
+      <w:proofErr w:type="spellEnd"/>
+      <w:proofErr w:type="gramStart"/>
       <w:r>
         <w:t>}}</w:t>
       </w:r>
       <w:r>
-        <w:t xml:space="preserve">{% if </w:t>
+        <w:t>{</w:t>
+      </w:r>
+      <w:proofErr w:type="gramEnd"/>
+      <w:r>
+        <w:t xml:space="preserve">% if </w:t>
       </w:r>
       <w:r>
         <w:t>Sentencia_2da_Si</w:t>
@@ -573,10 +745,18 @@
         <w:jc w:val="both"/>
       </w:pPr>
       <w:r>
-        <w:t xml:space="preserve">Sentencia de 2 da instancia, </w:t>
-      </w:r>
-      <w:r>
-        <w:t xml:space="preserve"> {{</w:t>
+        <w:t xml:space="preserve">Sentencia de 2 da </w:t>
+      </w:r>
+      <w:proofErr w:type="gramStart"/>
+      <w:r>
+        <w:t xml:space="preserve">instancia, </w:t>
+      </w:r>
+      <w:r>
+        <w:t xml:space="preserve"> {</w:t>
+      </w:r>
+      <w:proofErr w:type="gramEnd"/>
+      <w:r>
+        <w:t>{</w:t>
       </w:r>
       <w:r>
         <w:t>Sala</w:t>
@@ -593,14 +773,24 @@
       <w:r>
         <w:t>{{</w:t>
       </w:r>
+      <w:proofErr w:type="spellStart"/>
       <w:r>
         <w:t>Sentencia_de_Segunda</w:t>
       </w:r>
+      <w:proofErr w:type="spellEnd"/>
       <w:r>
         <w:t>}}</w:t>
       </w:r>
       <w:r>
-        <w:t>{% endif %}</w:t>
+        <w:t xml:space="preserve">{% </w:t>
+      </w:r>
+      <w:proofErr w:type="spellStart"/>
+      <w:r>
+        <w:t>endif</w:t>
+      </w:r>
+      <w:proofErr w:type="spellEnd"/>
+      <w:r>
+        <w:t xml:space="preserve"> %}</w:t>
       </w:r>
     </w:p>
     <w:p>
@@ -615,9 +805,11 @@
       <w:r>
         <w:t xml:space="preserve">Solicito intime a </w:t>
       </w:r>
+      <w:proofErr w:type="spellStart"/>
       <w:r>
         <w:t>Anses</w:t>
       </w:r>
+      <w:proofErr w:type="spellEnd"/>
       <w:r>
         <w:t xml:space="preserve"> a adjuntar el RUB de mi mandante desde la F</w:t>
       </w:r>
@@ -746,7 +938,23 @@
         </w:rPr>
       </w:pPr>
       <w:r>
-        <w:t>Que vengo por la presente a promover ejecución de sentencia por las diferencias e intereses de los haberes no redeterminados por la ANSeS adeudados por el período comprendido entre</w:t>
+        <w:t xml:space="preserve">Que vengo por la presente a promover ejecución de sentencia por las diferencias e intereses de los haberes no </w:t>
+      </w:r>
+      <w:proofErr w:type="spellStart"/>
+      <w:r>
+        <w:t>redeterminados</w:t>
+      </w:r>
+      <w:proofErr w:type="spellEnd"/>
+      <w:r>
+        <w:t xml:space="preserve"> por la </w:t>
+      </w:r>
+      <w:proofErr w:type="spellStart"/>
+      <w:r>
+        <w:t>ANSeS</w:t>
+      </w:r>
+      <w:proofErr w:type="spellEnd"/>
+      <w:r>
+        <w:t xml:space="preserve"> adeudados por el período comprendido entre</w:t>
       </w:r>
       <w:r>
         <w:t xml:space="preserve"> </w:t>
@@ -758,6 +966,7 @@
         </w:rPr>
         <w:t>{{</w:t>
       </w:r>
+      <w:proofErr w:type="spellStart"/>
       <w:r>
         <w:rPr>
           <w:b/>
@@ -765,6 +974,7 @@
         </w:rPr>
         <w:t>Fecha_Inicial_de_Pago</w:t>
       </w:r>
+      <w:proofErr w:type="spellEnd"/>
       <w:r>
         <w:rPr>
           <w:b/>
@@ -786,6 +996,7 @@
         </w:rPr>
         <w:t>{{</w:t>
       </w:r>
+      <w:proofErr w:type="spellStart"/>
       <w:r>
         <w:rPr>
           <w:b/>
@@ -793,6 +1004,7 @@
         </w:rPr>
         <w:t>Fecha_de_cierre_de_liquidación</w:t>
       </w:r>
+      <w:proofErr w:type="spellEnd"/>
       <w:r>
         <w:rPr>
           <w:b/>
@@ -808,11 +1020,21 @@
         <w:t xml:space="preserve"> </w:t>
       </w:r>
       <w:r>
-        <w:t xml:space="preserve">{% if </w:t>
-      </w:r>
+        <w:t xml:space="preserve">{% </w:t>
+      </w:r>
+      <w:proofErr w:type="spellStart"/>
+      <w:r>
+        <w:t>if</w:t>
+      </w:r>
+      <w:proofErr w:type="spellEnd"/>
+      <w:r>
+        <w:t xml:space="preserve"> </w:t>
+      </w:r>
+      <w:proofErr w:type="spellStart"/>
       <w:r>
         <w:t>Pension_Si</w:t>
       </w:r>
+      <w:proofErr w:type="spellEnd"/>
       <w:r>
         <w:t xml:space="preserve"> %}</w:t>
       </w:r>
@@ -835,9 +1057,11 @@
       <w:r>
         <w:t xml:space="preserve"> en fecha {{</w:t>
       </w:r>
+      <w:proofErr w:type="spellStart"/>
       <w:r>
         <w:t>fecha_fallecimiento</w:t>
       </w:r>
+      <w:proofErr w:type="spellEnd"/>
       <w:r>
         <w:t>}}, siendo su {{</w:t>
       </w:r>
@@ -850,26 +1074,56 @@
       <w:r>
         <w:t>{{</w:t>
       </w:r>
+      <w:proofErr w:type="spellStart"/>
       <w:r>
         <w:t>nombre_receptor</w:t>
       </w:r>
+      <w:proofErr w:type="spellEnd"/>
       <w:r>
         <w:t xml:space="preserve">}}, quien percibe actualmente la pensión, por un porcentaje del </w:t>
       </w:r>
       <w:r>
         <w:t>{{</w:t>
       </w:r>
+      <w:proofErr w:type="spellStart"/>
       <w:r>
         <w:t>Porcentaje_Pension</w:t>
       </w:r>
-      <w:r>
-        <w:t>}}. {% endif %}{</w:t>
-      </w:r>
-      <w:r>
-        <w:t xml:space="preserve">% if </w:t>
-      </w:r>
-      <w:r>
-        <w:t>Error_Material_Si %}</w:t>
+      <w:proofErr w:type="spellEnd"/>
+      <w:r>
+        <w:t xml:space="preserve">}}. {% </w:t>
+      </w:r>
+      <w:proofErr w:type="spellStart"/>
+      <w:r>
+        <w:t>endif</w:t>
+      </w:r>
+      <w:proofErr w:type="spellEnd"/>
+      <w:r>
+        <w:t xml:space="preserve"> </w:t>
+      </w:r>
+      <w:proofErr w:type="gramStart"/>
+      <w:r>
+        <w:t>%}{</w:t>
+      </w:r>
+      <w:proofErr w:type="gramEnd"/>
+      <w:r>
+        <w:t xml:space="preserve">% </w:t>
+      </w:r>
+      <w:proofErr w:type="spellStart"/>
+      <w:r>
+        <w:t>if</w:t>
+      </w:r>
+      <w:proofErr w:type="spellEnd"/>
+      <w:r>
+        <w:t xml:space="preserve"> </w:t>
+      </w:r>
+      <w:proofErr w:type="spellStart"/>
+      <w:r>
+        <w:t>Error_Material_Si</w:t>
+      </w:r>
+      <w:proofErr w:type="spellEnd"/>
+      <w:r>
+        <w:t xml:space="preserve"> %}</w:t>
       </w:r>
     </w:p>
     <w:p>
@@ -905,17 +1159,35 @@
         <w:t xml:space="preserve"> Conforme ordena la sentencia se modificaron las remuneraciones del periodo</w:t>
       </w:r>
       <w:r>
-        <w:t xml:space="preserve"> {{</w:t>
-      </w:r>
-      <w:r>
-        <w:t xml:space="preserve"> Error_Material_primer_fecha</w:t>
-      </w:r>
+        <w:t xml:space="preserve"> </w:t>
+      </w:r>
+      <w:proofErr w:type="gramStart"/>
+      <w:r>
+        <w:t>{{</w:t>
+      </w:r>
+      <w:r>
+        <w:t xml:space="preserve"> </w:t>
+      </w:r>
+      <w:proofErr w:type="spellStart"/>
+      <w:r>
+        <w:t>Error</w:t>
+      </w:r>
+      <w:proofErr w:type="gramEnd"/>
+      <w:r>
+        <w:t>_Material_primer_fecha</w:t>
+      </w:r>
+      <w:proofErr w:type="spellEnd"/>
       <w:r>
         <w:t>}} al {{</w:t>
       </w:r>
       <w:r>
-        <w:t xml:space="preserve"> Error_Material_ultima_fecha</w:t>
-      </w:r>
+        <w:t xml:space="preserve"> </w:t>
+      </w:r>
+      <w:proofErr w:type="spellStart"/>
+      <w:r>
+        <w:t>Error_Material_ultima_fecha</w:t>
+      </w:r>
+      <w:proofErr w:type="spellEnd"/>
       <w:r>
         <w:t>}}</w:t>
       </w:r>
@@ -926,26 +1198,64 @@
         <w:rPr>
           <w:lang w:val="es-AR"/>
         </w:rPr>
-        <w:t>por cuanto existía un error material. {% endif %}.</w:t>
-      </w:r>
+        <w:t xml:space="preserve">por cuanto existía un error material. {% </w:t>
+      </w:r>
+      <w:proofErr w:type="spellStart"/>
       <w:r>
         <w:rPr>
           <w:lang w:val="es-AR"/>
         </w:rPr>
+        <w:t>endif</w:t>
+      </w:r>
+      <w:proofErr w:type="spellEnd"/>
+      <w:r>
+        <w:rPr>
+          <w:lang w:val="es-AR"/>
+        </w:rPr>
+        <w:t xml:space="preserve"> %</w:t>
+      </w:r>
+      <w:proofErr w:type="gramStart"/>
+      <w:r>
+        <w:rPr>
+          <w:lang w:val="es-AR"/>
+        </w:rPr>
+        <w:t>}.</w:t>
+      </w:r>
+      <w:r>
+        <w:rPr>
+          <w:lang w:val="es-AR"/>
+        </w:rPr>
         <w:t>{</w:t>
       </w:r>
+      <w:proofErr w:type="gramEnd"/>
       <w:r>
         <w:rPr>
           <w:lang w:val="es-AR"/>
         </w:rPr>
-        <w:t xml:space="preserve">% if </w:t>
-      </w:r>
+        <w:t xml:space="preserve">% </w:t>
+      </w:r>
+      <w:proofErr w:type="spellStart"/>
       <w:r>
         <w:rPr>
           <w:lang w:val="es-AR"/>
         </w:rPr>
+        <w:t>if</w:t>
+      </w:r>
+      <w:proofErr w:type="spellEnd"/>
+      <w:r>
+        <w:rPr>
+          <w:lang w:val="es-AR"/>
+        </w:rPr>
+        <w:t xml:space="preserve"> </w:t>
+      </w:r>
+      <w:proofErr w:type="spellStart"/>
+      <w:r>
+        <w:rPr>
+          <w:lang w:val="es-AR"/>
+        </w:rPr>
         <w:t>Sumas_Si</w:t>
       </w:r>
+      <w:proofErr w:type="spellEnd"/>
       <w:r>
         <w:rPr>
           <w:lang w:val="es-AR"/>
@@ -983,20 +1293,92 @@
         <w:rPr>
           <w:lang w:val="es-AR"/>
         </w:rPr>
-        <w:t xml:space="preserve"> Previo a proceder a la redeterminación del haber se procedió a incorporar las sumas no remunerativas percibidas por mi mandante, según lo ordenara la sentencia, para realizar el re calculo del haber inicial.{% endif %}</w:t>
-      </w:r>
+        <w:t xml:space="preserve"> Previo a proceder a la </w:t>
+      </w:r>
+      <w:proofErr w:type="spellStart"/>
       <w:r>
         <w:rPr>
           <w:lang w:val="es-AR"/>
         </w:rPr>
-        <w:t xml:space="preserve">{% if </w:t>
-      </w:r>
+        <w:t>redeterminación</w:t>
+      </w:r>
+      <w:proofErr w:type="spellEnd"/>
       <w:r>
         <w:rPr>
           <w:lang w:val="es-AR"/>
         </w:rPr>
+        <w:t xml:space="preserve"> del haber se procedió a incorporar las sumas no remunerativas percibidas por mi mandante, según lo ordenara la sentencia, para realizar el re </w:t>
+      </w:r>
+      <w:proofErr w:type="spellStart"/>
+      <w:r>
+        <w:rPr>
+          <w:lang w:val="es-AR"/>
+        </w:rPr>
+        <w:t>calculo</w:t>
+      </w:r>
+      <w:proofErr w:type="spellEnd"/>
+      <w:r>
+        <w:rPr>
+          <w:lang w:val="es-AR"/>
+        </w:rPr>
+        <w:t xml:space="preserve"> del haber </w:t>
+      </w:r>
+      <w:proofErr w:type="gramStart"/>
+      <w:r>
+        <w:rPr>
+          <w:lang w:val="es-AR"/>
+        </w:rPr>
+        <w:t>inicial.{</w:t>
+      </w:r>
+      <w:proofErr w:type="gramEnd"/>
+      <w:r>
+        <w:rPr>
+          <w:lang w:val="es-AR"/>
+        </w:rPr>
+        <w:t xml:space="preserve">% </w:t>
+      </w:r>
+      <w:proofErr w:type="spellStart"/>
+      <w:r>
+        <w:rPr>
+          <w:lang w:val="es-AR"/>
+        </w:rPr>
+        <w:t>endif</w:t>
+      </w:r>
+      <w:proofErr w:type="spellEnd"/>
+      <w:r>
+        <w:rPr>
+          <w:lang w:val="es-AR"/>
+        </w:rPr>
+        <w:t xml:space="preserve"> %}</w:t>
+      </w:r>
+      <w:r>
+        <w:rPr>
+          <w:lang w:val="es-AR"/>
+        </w:rPr>
+        <w:t xml:space="preserve">{% </w:t>
+      </w:r>
+      <w:proofErr w:type="spellStart"/>
+      <w:r>
+        <w:rPr>
+          <w:lang w:val="es-AR"/>
+        </w:rPr>
+        <w:t>if</w:t>
+      </w:r>
+      <w:proofErr w:type="spellEnd"/>
+      <w:r>
+        <w:rPr>
+          <w:lang w:val="es-AR"/>
+        </w:rPr>
+        <w:t xml:space="preserve"> </w:t>
+      </w:r>
+      <w:proofErr w:type="spellStart"/>
+      <w:r>
+        <w:rPr>
+          <w:lang w:val="es-AR"/>
+        </w:rPr>
         <w:t>PBU_Si</w:t>
       </w:r>
+      <w:proofErr w:type="spellEnd"/>
       <w:r>
         <w:rPr>
           <w:lang w:val="es-AR"/>
@@ -1031,14 +1413,32 @@
         <w:t xml:space="preserve"> </w:t>
       </w:r>
       <w:r>
-        <w:t xml:space="preserve">Se reajusto la PBU conforme Soule/Blanco, comparando la confiscatoriedad con el haber reajustado. La confiscatoriedad es del </w:t>
-      </w:r>
+        <w:t xml:space="preserve">Se reajusto la PBU conforme </w:t>
+      </w:r>
+      <w:proofErr w:type="spellStart"/>
+      <w:r>
+        <w:t>Soule</w:t>
+      </w:r>
+      <w:proofErr w:type="spellEnd"/>
+      <w:r>
+        <w:t xml:space="preserve">/Blanco, comparando la confiscatoriedad con el haber reajustado. La confiscatoriedad es del </w:t>
+      </w:r>
+      <w:proofErr w:type="gramStart"/>
       <w:r>
         <w:t>{{</w:t>
       </w:r>
       <w:r>
-        <w:t xml:space="preserve"> Porcentaje_PBU</w:t>
-      </w:r>
+        <w:t xml:space="preserve"> </w:t>
+      </w:r>
+      <w:proofErr w:type="spellStart"/>
+      <w:r>
+        <w:t>Porcentaje</w:t>
+      </w:r>
+      <w:proofErr w:type="gramEnd"/>
+      <w:r>
+        <w:t>_PBU</w:t>
+      </w:r>
+      <w:proofErr w:type="spellEnd"/>
       <w:r>
         <w:t>}}</w:t>
       </w:r>
@@ -1048,11 +1448,21 @@
       <w:r>
         <w:t xml:space="preserve"> {{</w:t>
       </w:r>
+      <w:proofErr w:type="spellStart"/>
       <w:r>
         <w:t>Monto_PBU</w:t>
       </w:r>
-      <w:r>
-        <w:t>}} {% endif %}</w:t>
+      <w:proofErr w:type="spellEnd"/>
+      <w:r>
+        <w:t xml:space="preserve">}} {% </w:t>
+      </w:r>
+      <w:proofErr w:type="spellStart"/>
+      <w:r>
+        <w:t>endif</w:t>
+      </w:r>
+      <w:proofErr w:type="spellEnd"/>
+      <w:r>
+        <w:t xml:space="preserve"> %}</w:t>
       </w:r>
     </w:p>
     <w:p>
@@ -1075,12 +1485,14 @@
         </w:rPr>
         <w:t xml:space="preserve">Percibido: </w:t>
       </w:r>
+      <w:proofErr w:type="gramStart"/>
       <w:r>
         <w:t>{{</w:t>
       </w:r>
       <w:r>
         <w:t xml:space="preserve"> Percibido</w:t>
       </w:r>
+      <w:proofErr w:type="gramEnd"/>
       <w:r>
         <w:t xml:space="preserve"> }}</w:t>
       </w:r>
@@ -1115,6 +1527,7 @@
       <w:r>
         <w:t xml:space="preserve"> </w:t>
       </w:r>
+      <w:proofErr w:type="gramStart"/>
       <w:r>
         <w:rPr>
           <w:lang w:val="es-AR"/>
@@ -1127,18 +1540,35 @@
         </w:rPr>
         <w:t>Reclamado</w:t>
       </w:r>
+      <w:proofErr w:type="gramEnd"/>
       <w:r>
         <w:rPr>
           <w:lang w:val="es-AR"/>
         </w:rPr>
-        <w:t xml:space="preserve"> }} {% if </w:t>
-      </w:r>
+        <w:t xml:space="preserve"> }} {% </w:t>
+      </w:r>
+      <w:proofErr w:type="spellStart"/>
       <w:r>
         <w:rPr>
           <w:lang w:val="es-AR"/>
         </w:rPr>
+        <w:t>if</w:t>
+      </w:r>
+      <w:proofErr w:type="spellEnd"/>
+      <w:r>
+        <w:rPr>
+          <w:lang w:val="es-AR"/>
+        </w:rPr>
+        <w:t xml:space="preserve"> </w:t>
+      </w:r>
+      <w:proofErr w:type="spellStart"/>
+      <w:r>
+        <w:rPr>
+          <w:lang w:val="es-AR"/>
+        </w:rPr>
         <w:t>RH_Si</w:t>
       </w:r>
+      <w:proofErr w:type="spellEnd"/>
       <w:r>
         <w:rPr>
           <w:lang w:val="es-AR"/>
@@ -1190,12 +1620,14 @@
         </w:rPr>
         <w:t>{{</w:t>
       </w:r>
+      <w:proofErr w:type="spellStart"/>
       <w:r>
         <w:rPr>
           <w:lang w:val="es-AR"/>
         </w:rPr>
         <w:t>primer_fecha_RH</w:t>
       </w:r>
+      <w:proofErr w:type="spellEnd"/>
       <w:r>
         <w:rPr>
           <w:lang w:val="es-AR"/>
@@ -1214,6 +1646,7 @@
         </w:rPr>
         <w:t xml:space="preserve"> </w:t>
       </w:r>
+      <w:proofErr w:type="gramStart"/>
       <w:r>
         <w:rPr>
           <w:lang w:val="es-AR"/>
@@ -1223,16 +1656,25 @@
       <w:r>
         <w:t xml:space="preserve"> </w:t>
       </w:r>
+      <w:proofErr w:type="spellStart"/>
       <w:r>
         <w:rPr>
           <w:lang w:val="es-AR"/>
         </w:rPr>
-        <w:t>ultima_fecha_RH</w:t>
-      </w:r>
+        <w:t>ultima</w:t>
+      </w:r>
+      <w:proofErr w:type="gramEnd"/>
       <w:r>
         <w:rPr>
           <w:lang w:val="es-AR"/>
         </w:rPr>
+        <w:t>_fecha_RH</w:t>
+      </w:r>
+      <w:proofErr w:type="spellEnd"/>
+      <w:r>
+        <w:rPr>
+          <w:lang w:val="es-AR"/>
+        </w:rPr>
         <w:t>}}</w:t>
       </w:r>
       <w:r>
@@ -1242,7 +1684,15 @@
         <w:t>, la cual se consideró para la conformación del percibido.</w:t>
       </w:r>
       <w:r>
-        <w:t xml:space="preserve"> {% else %}</w:t>
+        <w:t xml:space="preserve"> {% </w:t>
+      </w:r>
+      <w:proofErr w:type="spellStart"/>
+      <w:r>
+        <w:t>else</w:t>
+      </w:r>
+      <w:proofErr w:type="spellEnd"/>
+      <w:r>
+        <w:t xml:space="preserve"> %}</w:t>
       </w:r>
     </w:p>
     <w:p>
@@ -1296,20 +1746,50 @@
         <w:rPr>
           <w:lang w:val="es-AR"/>
         </w:rPr>
-        <w:t>{% endif %}</w:t>
-      </w:r>
+        <w:t xml:space="preserve">{% </w:t>
+      </w:r>
+      <w:proofErr w:type="spellStart"/>
       <w:r>
         <w:rPr>
           <w:lang w:val="es-AR"/>
         </w:rPr>
-        <w:t xml:space="preserve"> {% if </w:t>
-      </w:r>
+        <w:t>endif</w:t>
+      </w:r>
+      <w:proofErr w:type="spellEnd"/>
       <w:r>
         <w:rPr>
           <w:lang w:val="es-AR"/>
         </w:rPr>
+        <w:t xml:space="preserve"> %}</w:t>
+      </w:r>
+      <w:r>
+        <w:rPr>
+          <w:lang w:val="es-AR"/>
+        </w:rPr>
+        <w:t xml:space="preserve"> {% </w:t>
+      </w:r>
+      <w:proofErr w:type="spellStart"/>
+      <w:r>
+        <w:rPr>
+          <w:lang w:val="es-AR"/>
+        </w:rPr>
+        <w:t>if</w:t>
+      </w:r>
+      <w:proofErr w:type="spellEnd"/>
+      <w:r>
+        <w:rPr>
+          <w:lang w:val="es-AR"/>
+        </w:rPr>
+        <w:t xml:space="preserve"> </w:t>
+      </w:r>
+      <w:proofErr w:type="spellStart"/>
+      <w:r>
+        <w:rPr>
+          <w:lang w:val="es-AR"/>
+        </w:rPr>
         <w:t>AC_Si</w:t>
       </w:r>
+      <w:proofErr w:type="spellEnd"/>
       <w:r>
         <w:rPr>
           <w:lang w:val="es-AR"/>
@@ -1343,6 +1823,7 @@
         </w:rPr>
         <w:t xml:space="preserve">Percibió la asignación desde </w:t>
       </w:r>
+      <w:proofErr w:type="gramStart"/>
       <w:r>
         <w:rPr>
           <w:lang w:val="es-AR"/>
@@ -1352,16 +1833,31 @@
       <w:r>
         <w:t xml:space="preserve"> </w:t>
       </w:r>
+      <w:proofErr w:type="spellStart"/>
       <w:r>
         <w:rPr>
           <w:lang w:val="es-AR"/>
         </w:rPr>
-        <w:t xml:space="preserve">primer_fecha_AC </w:t>
-      </w:r>
+        <w:t>primer</w:t>
+      </w:r>
+      <w:proofErr w:type="gramEnd"/>
       <w:r>
         <w:rPr>
           <w:lang w:val="es-AR"/>
         </w:rPr>
+        <w:t>_fecha_AC</w:t>
+      </w:r>
+      <w:proofErr w:type="spellEnd"/>
+      <w:r>
+        <w:rPr>
+          <w:lang w:val="es-AR"/>
+        </w:rPr>
+        <w:t xml:space="preserve"> </w:t>
+      </w:r>
+      <w:r>
+        <w:rPr>
+          <w:lang w:val="es-AR"/>
+        </w:rPr>
         <w:t xml:space="preserve">}} </w:t>
       </w:r>
       <w:r>
@@ -1379,12 +1875,14 @@
       <w:r>
         <w:t xml:space="preserve"> </w:t>
       </w:r>
+      <w:proofErr w:type="spellStart"/>
       <w:r>
         <w:rPr>
           <w:lang w:val="es-AR"/>
         </w:rPr>
         <w:t>ultima_fecha_AC</w:t>
       </w:r>
+      <w:proofErr w:type="spellEnd"/>
       <w:r>
         <w:rPr>
           <w:lang w:val="es-AR"/>
@@ -1401,7 +1899,21 @@
         <w:rPr>
           <w:lang w:val="es-AR"/>
         </w:rPr>
-        <w:t xml:space="preserve">{% else %} </w:t>
+        <w:t xml:space="preserve">{% </w:t>
+      </w:r>
+      <w:proofErr w:type="spellStart"/>
+      <w:r>
+        <w:rPr>
+          <w:lang w:val="es-AR"/>
+        </w:rPr>
+        <w:t>else</w:t>
+      </w:r>
+      <w:proofErr w:type="spellEnd"/>
+      <w:r>
+        <w:rPr>
+          <w:lang w:val="es-AR"/>
+        </w:rPr>
+        <w:t xml:space="preserve"> %} </w:t>
       </w:r>
     </w:p>
     <w:p>
@@ -1444,20 +1956,64 @@
         <w:rPr>
           <w:lang w:val="es-AR"/>
         </w:rPr>
-        <w:t>{% endif %}</w:t>
-      </w:r>
+        <w:t xml:space="preserve">{% </w:t>
+      </w:r>
+      <w:proofErr w:type="spellStart"/>
       <w:r>
         <w:rPr>
           <w:lang w:val="es-AR"/>
         </w:rPr>
-        <w:t xml:space="preserve">{% if </w:t>
-      </w:r>
+        <w:t>endif</w:t>
+      </w:r>
+      <w:proofErr w:type="spellEnd"/>
       <w:r>
         <w:rPr>
           <w:lang w:val="es-AR"/>
         </w:rPr>
+        <w:t xml:space="preserve"> </w:t>
+      </w:r>
+      <w:proofErr w:type="gramStart"/>
+      <w:r>
+        <w:rPr>
+          <w:lang w:val="es-AR"/>
+        </w:rPr>
+        <w:t>%}</w:t>
+      </w:r>
+      <w:r>
+        <w:rPr>
+          <w:lang w:val="es-AR"/>
+        </w:rPr>
+        <w:t>{</w:t>
+      </w:r>
+      <w:proofErr w:type="gramEnd"/>
+      <w:r>
+        <w:rPr>
+          <w:lang w:val="es-AR"/>
+        </w:rPr>
+        <w:t xml:space="preserve">% </w:t>
+      </w:r>
+      <w:proofErr w:type="spellStart"/>
+      <w:r>
+        <w:rPr>
+          <w:lang w:val="es-AR"/>
+        </w:rPr>
+        <w:t>if</w:t>
+      </w:r>
+      <w:proofErr w:type="spellEnd"/>
+      <w:r>
+        <w:rPr>
+          <w:lang w:val="es-AR"/>
+        </w:rPr>
+        <w:t xml:space="preserve"> </w:t>
+      </w:r>
+      <w:proofErr w:type="spellStart"/>
+      <w:r>
+        <w:rPr>
+          <w:lang w:val="es-AR"/>
+        </w:rPr>
         <w:t>SP_Si</w:t>
       </w:r>
+      <w:proofErr w:type="spellEnd"/>
       <w:r>
         <w:rPr>
           <w:lang w:val="es-AR"/>
@@ -1495,7 +2051,15 @@
         <w:t xml:space="preserve"> Percibió suplemento dinerario creado por el art 125 bis Ley 24.241 (s/texto Ley 27.426, Art. 5°) hasta alcanzar el 82% del SMVM.</w:t>
       </w:r>
       <w:r>
-        <w:t xml:space="preserve"> {% else %}</w:t>
+        <w:t xml:space="preserve"> {% </w:t>
+      </w:r>
+      <w:proofErr w:type="spellStart"/>
+      <w:r>
+        <w:t>else</w:t>
+      </w:r>
+      <w:proofErr w:type="spellEnd"/>
+      <w:r>
+        <w:t xml:space="preserve"> %}</w:t>
       </w:r>
     </w:p>
     <w:p>
@@ -1525,7 +2089,34 @@
         <w:t xml:space="preserve">: No Percibió suplemento dinerario supera el 82% del SMVM. </w:t>
       </w:r>
       <w:r>
-        <w:t>{% endif %}</w:t>
+        <w:t xml:space="preserve">{% </w:t>
+      </w:r>
+      <w:proofErr w:type="spellStart"/>
+      <w:r>
+        <w:t>endif</w:t>
+      </w:r>
+      <w:proofErr w:type="spellEnd"/>
+      <w:r>
+        <w:t xml:space="preserve"> %}</w:t>
+      </w:r>
+      <w:r>
+        <w:t xml:space="preserve"> {% </w:t>
+      </w:r>
+      <w:proofErr w:type="spellStart"/>
+      <w:r>
+        <w:t>if</w:t>
+      </w:r>
+      <w:proofErr w:type="spellEnd"/>
+      <w:r>
+        <w:t xml:space="preserve"> </w:t>
+      </w:r>
+      <w:proofErr w:type="spellStart"/>
+      <w:r>
+        <w:t>Badaro_Si</w:t>
+      </w:r>
+      <w:proofErr w:type="spellEnd"/>
+      <w:r>
+        <w:t xml:space="preserve"> == False %}</w:t>
       </w:r>
     </w:p>
     <w:p>
@@ -1591,6 +2182,9 @@
       <w:r>
         <w:t>.</w:t>
       </w:r>
+      <w:r>
+        <w:t xml:space="preserve"> </w:t>
+      </w:r>
     </w:p>
     <w:p>
       <w:pPr>
@@ -1639,16 +2233,36 @@
       <w:r>
         <w:t xml:space="preserve">Se aplico tope del art 24 de la ley 24.241. </w:t>
       </w:r>
-    </w:p>
-    <w:p>
-      <w:pPr>
-        <w:autoSpaceDE w:val="0"/>
-        <w:autoSpaceDN w:val="0"/>
-        <w:adjustRightInd w:val="0"/>
-        <w:spacing w:line="276" w:lineRule="auto"/>
-        <w:ind w:firstLine="1058"/>
-        <w:jc w:val="both"/>
-      </w:pPr>
+      <w:r>
+        <w:t xml:space="preserve"> {% </w:t>
+      </w:r>
+      <w:proofErr w:type="spellStart"/>
+      <w:r>
+        <w:t>endif</w:t>
+      </w:r>
+      <w:proofErr w:type="spellEnd"/>
+      <w:r>
+        <w:t xml:space="preserve"> %} </w:t>
+      </w:r>
+      <w:r>
+        <w:t xml:space="preserve">{% </w:t>
+      </w:r>
+      <w:proofErr w:type="spellStart"/>
+      <w:r>
+        <w:t>if</w:t>
+      </w:r>
+      <w:proofErr w:type="spellEnd"/>
+      <w:r>
+        <w:t xml:space="preserve"> </w:t>
+      </w:r>
+      <w:proofErr w:type="spellStart"/>
+      <w:r>
+        <w:t>Badaro_Si</w:t>
+      </w:r>
+      <w:proofErr w:type="spellEnd"/>
+      <w:r>
+        <w:t xml:space="preserve"> %}</w:t>
+      </w:r>
     </w:p>
     <w:p>
       <w:pPr>
@@ -1668,20 +2282,64 @@
           <w:b/>
           <w:bCs/>
         </w:rPr>
-        <w:t>Obra Social</w:t>
-      </w:r>
-      <w:r>
-        <w:t xml:space="preserve">: </w:t>
-      </w:r>
-      <w:r>
-        <w:t>Los saldos retroactivos son calculados netos del Descuento por Obra S</w:t>
-      </w:r>
-      <w:r>
-        <w:t>ocial</w:t>
-      </w:r>
-      <w:r>
-        <w:t>.</w:t>
-      </w:r>
+        <w:t>Tope</w:t>
+      </w:r>
+    </w:p>
+    <w:p>
+      <w:pPr>
+        <w:numPr>
+          <w:ilvl w:val="0"/>
+          <w:numId w:val="25"/>
+        </w:numPr>
+        <w:autoSpaceDE w:val="0"/>
+        <w:autoSpaceDN w:val="0"/>
+        <w:adjustRightInd w:val="0"/>
+        <w:spacing w:line="276" w:lineRule="auto"/>
+        <w:jc w:val="both"/>
+      </w:pPr>
+      <w:r>
+        <w:t xml:space="preserve">Se aplico el tope del artículo 9 inc. </w:t>
+      </w:r>
+      <w:r>
+        <w:t>2</w:t>
+      </w:r>
+      <w:r>
+        <w:t xml:space="preserve"> de la ley 24.463</w:t>
+      </w:r>
+      <w:r>
+        <w:t xml:space="preserve">. </w:t>
+      </w:r>
+    </w:p>
+    <w:p>
+      <w:pPr>
+        <w:autoSpaceDE w:val="0"/>
+        <w:autoSpaceDN w:val="0"/>
+        <w:adjustRightInd w:val="0"/>
+        <w:spacing w:line="276" w:lineRule="auto"/>
+        <w:ind w:left="1418"/>
+        <w:jc w:val="both"/>
+      </w:pPr>
+      <w:r>
+        <w:t xml:space="preserve">{% </w:t>
+      </w:r>
+      <w:proofErr w:type="spellStart"/>
+      <w:r>
+        <w:t>endif</w:t>
+      </w:r>
+      <w:proofErr w:type="spellEnd"/>
+      <w:r>
+        <w:t xml:space="preserve"> %}</w:t>
+      </w:r>
+    </w:p>
+    <w:p>
+      <w:pPr>
+        <w:autoSpaceDE w:val="0"/>
+        <w:autoSpaceDN w:val="0"/>
+        <w:adjustRightInd w:val="0"/>
+        <w:spacing w:line="276" w:lineRule="auto"/>
+        <w:ind w:firstLine="1058"/>
+        <w:jc w:val="both"/>
+      </w:pPr>
     </w:p>
     <w:p>
       <w:pPr>
@@ -1701,13 +2359,19 @@
           <w:b/>
           <w:bCs/>
         </w:rPr>
-        <w:t>Confiscatoriedad</w:t>
+        <w:t>Obra Social</w:t>
       </w:r>
       <w:r>
         <w:t xml:space="preserve">: </w:t>
       </w:r>
       <w:r>
-        <w:t>Sobre estos montos no se ordena la aplicación de quita alguna, por lo que se liquidó sin Confiscatoriedad desde el inicio hasta el fin del periodo analizado.</w:t>
+        <w:t>Los saldos retroactivos son calculados netos del Descuento por Obra S</w:t>
+      </w:r>
+      <w:r>
+        <w:t>ocial</w:t>
+      </w:r>
+      <w:r>
+        <w:t>.</w:t>
       </w:r>
     </w:p>
     <w:p>
@@ -1728,53 +2392,13 @@
           <w:b/>
           <w:bCs/>
         </w:rPr>
-        <w:t>Intereses:</w:t>
-      </w:r>
-      <w:r>
-        <w:t xml:space="preserve"> </w:t>
-      </w:r>
-      <w:r>
-        <w:t xml:space="preserve">se calcularon hasta el </w:t>
-      </w:r>
-      <w:r>
-        <w:t>{{</w:t>
-      </w:r>
-      <w:r>
-        <w:t xml:space="preserve"> Fecha_de_cierre_de_intereses</w:t>
-      </w:r>
-      <w:r>
-        <w:t xml:space="preserve">}} </w:t>
-      </w:r>
-      <w:r>
-        <w:t>aplicando para ello la Tasa</w:t>
-      </w:r>
-      <w:r>
-        <w:t xml:space="preserve"> Pasiva para uso de la Justicia (Com. 14290 BCRA)</w:t>
-      </w:r>
-      <w:r>
-        <w:t>.</w:t>
-      </w:r>
-      <w:r>
-        <w:t xml:space="preserve"> </w:t>
-      </w:r>
-      <w:r>
-        <w:t>{% if Segunda_Liquidacion_Si %}</w:t>
-      </w:r>
-    </w:p>
-    <w:p>
-      <w:pPr>
-        <w:autoSpaceDE w:val="0"/>
-        <w:autoSpaceDN w:val="0"/>
-        <w:adjustRightInd w:val="0"/>
-        <w:spacing w:line="276" w:lineRule="auto"/>
-        <w:jc w:val="both"/>
-      </w:pPr>
-      <w:r>
-        <w:rPr>
-          <w:b/>
-          <w:bCs/>
-        </w:rPr>
-        <w:t>Opción 1 {% endif %}</w:t>
+        <w:t>Confiscatoriedad</w:t>
+      </w:r>
+      <w:r>
+        <w:t xml:space="preserve">: </w:t>
+      </w:r>
+      <w:r>
+        <w:t>Sobre estos montos no se ordena la aplicación de quita alguna, por lo que se liquidó sin Confiscatoriedad desde el inicio hasta el fin del periodo analizado.</w:t>
       </w:r>
     </w:p>
     <w:p>
@@ -1789,19 +2413,101 @@
         <w:spacing w:line="276" w:lineRule="auto"/>
         <w:ind w:left="0" w:firstLine="1058"/>
         <w:jc w:val="both"/>
-        <w:rPr>
-          <w:lang w:val="es-AR"/>
-        </w:rPr>
       </w:pPr>
       <w:r>
         <w:rPr>
           <w:b/>
           <w:bCs/>
         </w:rPr>
-        <w:t xml:space="preserve">Movilidad: </w:t>
-      </w:r>
-      <w:r>
-        <w:t>{{Movilidad}}</w:t>
+        <w:t>Intereses:</w:t>
+      </w:r>
+      <w:r>
+        <w:t xml:space="preserve"> </w:t>
+      </w:r>
+      <w:r>
+        <w:t xml:space="preserve">se calcularon hasta el </w:t>
+      </w:r>
+      <w:proofErr w:type="gramStart"/>
+      <w:r>
+        <w:t>{{</w:t>
+      </w:r>
+      <w:r>
+        <w:t xml:space="preserve"> </w:t>
+      </w:r>
+      <w:proofErr w:type="spellStart"/>
+      <w:r>
+        <w:t>Fecha</w:t>
+      </w:r>
+      <w:proofErr w:type="gramEnd"/>
+      <w:r>
+        <w:t>_de_cierre_de_intereses</w:t>
+      </w:r>
+      <w:proofErr w:type="spellEnd"/>
+      <w:r>
+        <w:t xml:space="preserve">}} </w:t>
+      </w:r>
+      <w:r>
+        <w:t>aplicando para ello la Tasa</w:t>
+      </w:r>
+      <w:r>
+        <w:t xml:space="preserve"> Pasiva para uso de la Justicia (Com. 14290 BCRA)</w:t>
+      </w:r>
+      <w:r>
+        <w:t>.</w:t>
+      </w:r>
+      <w:r>
+        <w:t xml:space="preserve"> </w:t>
+      </w:r>
+      <w:r>
+        <w:t xml:space="preserve">{% </w:t>
+      </w:r>
+      <w:proofErr w:type="spellStart"/>
+      <w:r>
+        <w:t>if</w:t>
+      </w:r>
+      <w:proofErr w:type="spellEnd"/>
+      <w:r>
+        <w:t xml:space="preserve"> </w:t>
+      </w:r>
+      <w:proofErr w:type="spellStart"/>
+      <w:r>
+        <w:t>Segunda_Liquidacion_Si</w:t>
+      </w:r>
+      <w:proofErr w:type="spellEnd"/>
+      <w:r>
+        <w:t xml:space="preserve"> %}</w:t>
+      </w:r>
+    </w:p>
+    <w:p>
+      <w:pPr>
+        <w:autoSpaceDE w:val="0"/>
+        <w:autoSpaceDN w:val="0"/>
+        <w:adjustRightInd w:val="0"/>
+        <w:spacing w:line="276" w:lineRule="auto"/>
+        <w:jc w:val="both"/>
+      </w:pPr>
+      <w:r>
+        <w:rPr>
+          <w:b/>
+          <w:bCs/>
+        </w:rPr>
+        <w:t xml:space="preserve">Opción 1 {% </w:t>
+      </w:r>
+      <w:proofErr w:type="spellStart"/>
+      <w:r>
+        <w:rPr>
+          <w:b/>
+          <w:bCs/>
+        </w:rPr>
+        <w:t>endif</w:t>
+      </w:r>
+      <w:proofErr w:type="spellEnd"/>
+      <w:r>
+        <w:rPr>
+          <w:b/>
+          <w:bCs/>
+        </w:rPr>
+        <w:t xml:space="preserve"> %}</w:t>
       </w:r>
     </w:p>
     <w:p>
@@ -1816,32 +2522,19 @@
         <w:spacing w:line="276" w:lineRule="auto"/>
         <w:ind w:left="0" w:firstLine="1058"/>
         <w:jc w:val="both"/>
+        <w:rPr>
+          <w:lang w:val="es-AR"/>
+        </w:rPr>
       </w:pPr>
       <w:r>
         <w:rPr>
           <w:b/>
           <w:bCs/>
         </w:rPr>
-        <w:t>Haber de Alta Reclamado</w:t>
-      </w:r>
-      <w:r>
-        <w:t xml:space="preserve"> al {{Fecha_de_cierre_de_liquidación}}</w:t>
-      </w:r>
-      <w:r>
-        <w:rPr>
-          <w:b/>
-          <w:bCs/>
-        </w:rPr>
-        <w:t xml:space="preserve"> </w:t>
-      </w:r>
-      <w:r>
-        <w:t>asciende a {{Haber_de_Alta}}.</w:t>
-      </w:r>
-      <w:r>
-        <w:t xml:space="preserve"> </w:t>
-      </w:r>
-      <w:r>
-        <w:t>{% if pagos_Si %}</w:t>
+        <w:t xml:space="preserve">Movilidad: </w:t>
+      </w:r>
+      <w:r>
+        <w:t>{{Movilidad}}</w:t>
       </w:r>
     </w:p>
     <w:p>
@@ -1862,10 +2555,58 @@
           <w:b/>
           <w:bCs/>
         </w:rPr>
-        <w:t xml:space="preserve">Pagos descontados: </w:t>
-      </w:r>
-      <w:r>
-        <w:t>{{parrafo_descuentos}} {% endif %}</w:t>
+        <w:t>Haber de Alta Reclamado</w:t>
+      </w:r>
+      <w:r>
+        <w:t xml:space="preserve"> al {{</w:t>
+      </w:r>
+      <w:proofErr w:type="spellStart"/>
+      <w:r>
+        <w:t>Fecha_de_cierre_de_liquidación</w:t>
+      </w:r>
+      <w:proofErr w:type="spellEnd"/>
+      <w:r>
+        <w:t>}}</w:t>
+      </w:r>
+      <w:r>
+        <w:rPr>
+          <w:b/>
+          <w:bCs/>
+        </w:rPr>
+        <w:t xml:space="preserve"> </w:t>
+      </w:r>
+      <w:r>
+        <w:t>asciende a {{</w:t>
+      </w:r>
+      <w:proofErr w:type="spellStart"/>
+      <w:r>
+        <w:t>Haber_de_Alta</w:t>
+      </w:r>
+      <w:proofErr w:type="spellEnd"/>
+      <w:r>
+        <w:t>}}.</w:t>
+      </w:r>
+      <w:r>
+        <w:t xml:space="preserve"> </w:t>
+      </w:r>
+      <w:r>
+        <w:t xml:space="preserve">{% </w:t>
+      </w:r>
+      <w:proofErr w:type="spellStart"/>
+      <w:r>
+        <w:t>if</w:t>
+      </w:r>
+      <w:proofErr w:type="spellEnd"/>
+      <w:r>
+        <w:t xml:space="preserve"> </w:t>
+      </w:r>
+      <w:proofErr w:type="spellStart"/>
+      <w:r>
+        <w:t>pagos_Si</w:t>
+      </w:r>
+      <w:proofErr w:type="spellEnd"/>
+      <w:r>
+        <w:t xml:space="preserve"> %}</w:t>
       </w:r>
     </w:p>
     <w:p>
@@ -1886,10 +2627,66 @@
           <w:b/>
           <w:bCs/>
         </w:rPr>
+        <w:t xml:space="preserve">Pagos descontados: </w:t>
+      </w:r>
+      <w:r>
+        <w:t>{{</w:t>
+      </w:r>
+      <w:proofErr w:type="spellStart"/>
+      <w:r>
+        <w:t>parrafo_descuentos</w:t>
+      </w:r>
+      <w:proofErr w:type="spellEnd"/>
+      <w:r>
+        <w:t xml:space="preserve">}} {% </w:t>
+      </w:r>
+      <w:proofErr w:type="spellStart"/>
+      <w:r>
+        <w:t>endif</w:t>
+      </w:r>
+      <w:proofErr w:type="spellEnd"/>
+      <w:r>
+        <w:t xml:space="preserve"> %}</w:t>
+      </w:r>
+    </w:p>
+    <w:p>
+      <w:pPr>
+        <w:numPr>
+          <w:ilvl w:val="0"/>
+          <w:numId w:val="24"/>
+        </w:numPr>
+        <w:autoSpaceDE w:val="0"/>
+        <w:autoSpaceDN w:val="0"/>
+        <w:adjustRightInd w:val="0"/>
+        <w:spacing w:line="276" w:lineRule="auto"/>
+        <w:ind w:left="0" w:firstLine="1058"/>
+        <w:jc w:val="both"/>
+      </w:pPr>
+      <w:r>
+        <w:rPr>
+          <w:b/>
+          <w:bCs/>
+        </w:rPr>
         <w:t>Retroactivo</w:t>
       </w:r>
       <w:r>
-        <w:t xml:space="preserve"> exigible al {{Fecha_de_cierre_de_intereses}} determinado por el periodo {{Fecha_Inicial_de_Pago}}</w:t>
+        <w:t xml:space="preserve"> exigible al {{</w:t>
+      </w:r>
+      <w:proofErr w:type="spellStart"/>
+      <w:r>
+        <w:t>Fecha_de_cierre_de_intereses</w:t>
+      </w:r>
+      <w:proofErr w:type="spellEnd"/>
+      <w:r>
+        <w:t>}} determinado por el periodo {{</w:t>
+      </w:r>
+      <w:proofErr w:type="spellStart"/>
+      <w:r>
+        <w:t>Fecha_Inicial_de_Pago</w:t>
+      </w:r>
+      <w:proofErr w:type="spellEnd"/>
+      <w:r>
+        <w:t>}}</w:t>
       </w:r>
       <w:r>
         <w:rPr>
@@ -1899,7 +2696,15 @@
         <w:t xml:space="preserve"> </w:t>
       </w:r>
       <w:r>
-        <w:t>al {{Fecha_de_cierre_de_liquidación}} en concepto de Capital resulta en ${{Capital}} concepto de Intereses a $ {{Intereses}}.</w:t>
+        <w:t>al {{</w:t>
+      </w:r>
+      <w:proofErr w:type="spellStart"/>
+      <w:r>
+        <w:t>Fecha_de_cierre_de_liquidación</w:t>
+      </w:r>
+      <w:proofErr w:type="spellEnd"/>
+      <w:r>
+        <w:t>}} en concepto de Capital resulta en ${{Capital}} concepto de Intereses a $ {{Intereses}}.</w:t>
       </w:r>
     </w:p>
     <w:p>
@@ -1956,7 +2761,23 @@
           <w:b/>
           <w:bCs/>
         </w:rPr>
-        <w:t>{{total_liquidacion}}</w:t>
+        <w:t>{{</w:t>
+      </w:r>
+      <w:proofErr w:type="spellStart"/>
+      <w:r>
+        <w:rPr>
+          <w:b/>
+          <w:bCs/>
+        </w:rPr>
+        <w:t>total_liquidacion</w:t>
+      </w:r>
+      <w:proofErr w:type="spellEnd"/>
+      <w:r>
+        <w:rPr>
+          <w:b/>
+          <w:bCs/>
+        </w:rPr>
+        <w:t>}}</w:t>
       </w:r>
     </w:p>
     <w:p>
@@ -1968,11 +2789,21 @@
         <w:jc w:val="both"/>
       </w:pPr>
       <w:r>
-        <w:t xml:space="preserve">{% if </w:t>
-      </w:r>
+        <w:t xml:space="preserve">{% </w:t>
+      </w:r>
+      <w:proofErr w:type="spellStart"/>
+      <w:r>
+        <w:t>if</w:t>
+      </w:r>
+      <w:proofErr w:type="spellEnd"/>
+      <w:r>
+        <w:t xml:space="preserve"> </w:t>
+      </w:r>
+      <w:proofErr w:type="spellStart"/>
       <w:r>
         <w:t>Segunda_Liquidacion_Si</w:t>
       </w:r>
+      <w:proofErr w:type="spellEnd"/>
       <w:r>
         <w:t xml:space="preserve"> %}</w:t>
       </w:r>
@@ -2020,11 +2851,24 @@
         </w:rPr>
         <w:t xml:space="preserve">Movilidad: </w:t>
       </w:r>
+      <w:proofErr w:type="gramStart"/>
       <w:r>
         <w:t>{{</w:t>
       </w:r>
       <w:r>
-        <w:t xml:space="preserve"> Movilidad_Segunda_Liquidacion </w:t>
+        <w:t xml:space="preserve"> </w:t>
+      </w:r>
+      <w:proofErr w:type="spellStart"/>
+      <w:r>
+        <w:t>Movilidad</w:t>
+      </w:r>
+      <w:proofErr w:type="gramEnd"/>
+      <w:r>
+        <w:t>_Segunda_Liquidacion</w:t>
+      </w:r>
+      <w:proofErr w:type="spellEnd"/>
+      <w:r>
+        <w:t xml:space="preserve"> </w:t>
       </w:r>
       <w:r>
         <w:t>}}</w:t>
@@ -2051,7 +2895,15 @@
         <w:t>Haber de Alta Reclamado</w:t>
       </w:r>
       <w:r>
-        <w:t xml:space="preserve"> al {{Fecha_de_cierre_de_liquidación}}</w:t>
+        <w:t xml:space="preserve"> al {{</w:t>
+      </w:r>
+      <w:proofErr w:type="spellStart"/>
+      <w:r>
+        <w:t>Fecha_de_cierre_de_liquidación</w:t>
+      </w:r>
+      <w:proofErr w:type="spellEnd"/>
+      <w:r>
+        <w:t>}}</w:t>
       </w:r>
       <w:r>
         <w:rPr>
@@ -2061,10 +2913,26 @@
         <w:t xml:space="preserve"> </w:t>
       </w:r>
       <w:r>
-        <w:t>asciende a {{</w:t>
-      </w:r>
-      <w:r>
-        <w:t xml:space="preserve"> Haber_de_Alta_Segunda_Liquidacion </w:t>
+        <w:t xml:space="preserve">asciende a </w:t>
+      </w:r>
+      <w:proofErr w:type="gramStart"/>
+      <w:r>
+        <w:t>{{</w:t>
+      </w:r>
+      <w:r>
+        <w:t xml:space="preserve"> </w:t>
+      </w:r>
+      <w:proofErr w:type="spellStart"/>
+      <w:r>
+        <w:t>Haber</w:t>
+      </w:r>
+      <w:proofErr w:type="gramEnd"/>
+      <w:r>
+        <w:t>_de_Alta_Segunda_Liquidacion</w:t>
+      </w:r>
+      <w:proofErr w:type="spellEnd"/>
+      <w:r>
+        <w:t xml:space="preserve"> </w:t>
       </w:r>
       <w:r>
         <w:t>}</w:t>
@@ -2076,7 +2944,23 @@
         <w:t xml:space="preserve"> </w:t>
       </w:r>
       <w:r>
-        <w:t>{% if pagos_Si %}</w:t>
+        <w:t xml:space="preserve">{% </w:t>
+      </w:r>
+      <w:proofErr w:type="spellStart"/>
+      <w:r>
+        <w:t>if</w:t>
+      </w:r>
+      <w:proofErr w:type="spellEnd"/>
+      <w:r>
+        <w:t xml:space="preserve"> </w:t>
+      </w:r>
+      <w:proofErr w:type="spellStart"/>
+      <w:r>
+        <w:t>pagos_Si</w:t>
+      </w:r>
+      <w:proofErr w:type="spellEnd"/>
+      <w:r>
+        <w:t xml:space="preserve"> %}</w:t>
       </w:r>
     </w:p>
     <w:p>
@@ -2100,7 +2984,23 @@
         <w:t xml:space="preserve">Pagos descontados: </w:t>
       </w:r>
       <w:r>
-        <w:t>{{parrafo_descuentos}} {% endif %}</w:t>
+        <w:t>{{</w:t>
+      </w:r>
+      <w:proofErr w:type="spellStart"/>
+      <w:r>
+        <w:t>parrafo_descuentos</w:t>
+      </w:r>
+      <w:proofErr w:type="spellEnd"/>
+      <w:r>
+        <w:t xml:space="preserve">}} {% </w:t>
+      </w:r>
+      <w:proofErr w:type="spellStart"/>
+      <w:r>
+        <w:t>endif</w:t>
+      </w:r>
+      <w:proofErr w:type="spellEnd"/>
+      <w:r>
+        <w:t xml:space="preserve"> %}</w:t>
       </w:r>
     </w:p>
     <w:p>
@@ -2124,7 +3024,23 @@
         <w:t>Retroactivo</w:t>
       </w:r>
       <w:r>
-        <w:t xml:space="preserve"> exigible al {{Fecha_de_cierre_de_intereses}} determinado por el periodo {{Fecha_Inicial_de_Pago}}</w:t>
+        <w:t xml:space="preserve"> exigible al {{</w:t>
+      </w:r>
+      <w:proofErr w:type="spellStart"/>
+      <w:r>
+        <w:t>Fecha_de_cierre_de_intereses</w:t>
+      </w:r>
+      <w:proofErr w:type="spellEnd"/>
+      <w:r>
+        <w:t>}} determinado por el periodo {{</w:t>
+      </w:r>
+      <w:proofErr w:type="spellStart"/>
+      <w:r>
+        <w:t>Fecha_Inicial_de_Pago</w:t>
+      </w:r>
+      <w:proofErr w:type="spellEnd"/>
+      <w:r>
+        <w:t>}}</w:t>
       </w:r>
       <w:r>
         <w:rPr>
@@ -2134,16 +3050,48 @@
         <w:t xml:space="preserve"> </w:t>
       </w:r>
       <w:r>
-        <w:t>al {{Fecha_de_cierre_de_liquidación}} en concepto de Capital resulta en ${{</w:t>
-      </w:r>
-      <w:r>
-        <w:t xml:space="preserve"> Capital_Segunda_Liquidacion </w:t>
+        <w:t>al {{</w:t>
+      </w:r>
+      <w:proofErr w:type="spellStart"/>
+      <w:r>
+        <w:t>Fecha_de_cierre_de_liquidación</w:t>
+      </w:r>
+      <w:proofErr w:type="spellEnd"/>
+      <w:r>
+        <w:t>}} en concepto de Capital resulta en $</w:t>
+      </w:r>
+      <w:proofErr w:type="gramStart"/>
+      <w:r>
+        <w:t>{{</w:t>
+      </w:r>
+      <w:r>
+        <w:t xml:space="preserve"> </w:t>
+      </w:r>
+      <w:proofErr w:type="spellStart"/>
+      <w:r>
+        <w:t>Capital</w:t>
+      </w:r>
+      <w:proofErr w:type="gramEnd"/>
+      <w:r>
+        <w:t>_Segunda_Liquidacion</w:t>
+      </w:r>
+      <w:proofErr w:type="spellEnd"/>
+      <w:r>
+        <w:t xml:space="preserve"> </w:t>
       </w:r>
       <w:r>
         <w:t>}} concepto de Intereses a $ {{</w:t>
       </w:r>
       <w:r>
-        <w:t xml:space="preserve"> Intereses_Segunda_Liquidacion </w:t>
+        <w:t xml:space="preserve"> </w:t>
+      </w:r>
+      <w:proofErr w:type="spellStart"/>
+      <w:r>
+        <w:t>Intereses_Segunda_Liquidacion</w:t>
+      </w:r>
+      <w:proofErr w:type="spellEnd"/>
+      <w:r>
+        <w:t xml:space="preserve"> </w:t>
       </w:r>
       <w:r>
         <w:t>}}.</w:t>
@@ -2198,6 +3146,7 @@
       <w:r>
         <w:t xml:space="preserve"> </w:t>
       </w:r>
+      <w:proofErr w:type="gramStart"/>
       <w:r>
         <w:rPr>
           <w:b/>
@@ -2208,18 +3157,35 @@
       <w:r>
         <w:t xml:space="preserve"> </w:t>
       </w:r>
+      <w:proofErr w:type="spellStart"/>
       <w:r>
         <w:rPr>
           <w:b/>
           <w:bCs/>
         </w:rPr>
-        <w:t xml:space="preserve">Total_Segunda_Liquidacion </w:t>
-      </w:r>
+        <w:t>Total</w:t>
+      </w:r>
+      <w:proofErr w:type="gramEnd"/>
       <w:r>
         <w:rPr>
           <w:b/>
           <w:bCs/>
         </w:rPr>
+        <w:t>_Segunda_Liquidacion</w:t>
+      </w:r>
+      <w:proofErr w:type="spellEnd"/>
+      <w:r>
+        <w:rPr>
+          <w:b/>
+          <w:bCs/>
+        </w:rPr>
+        <w:t xml:space="preserve"> </w:t>
+      </w:r>
+      <w:r>
+        <w:rPr>
+          <w:b/>
+          <w:bCs/>
+        </w:rPr>
         <w:t>}}</w:t>
       </w:r>
     </w:p>
@@ -2232,7 +3198,15 @@
         <w:jc w:val="both"/>
       </w:pPr>
       <w:r>
-        <w:t>{% endif %}</w:t>
+        <w:t xml:space="preserve">{% </w:t>
+      </w:r>
+      <w:proofErr w:type="spellStart"/>
+      <w:r>
+        <w:t>endif</w:t>
+      </w:r>
+      <w:proofErr w:type="spellEnd"/>
+      <w:r>
+        <w:t xml:space="preserve"> %}</w:t>
       </w:r>
     </w:p>
     <w:p>
@@ -2244,14 +3218,32 @@
         <w:jc w:val="both"/>
       </w:pPr>
       <w:r>
-        <w:t>{% if IPC_Liquidacion_S</w:t>
-      </w:r>
-      <w:r>
-        <w:t xml:space="preserve">i and </w:t>
-      </w:r>
+        <w:t xml:space="preserve">{% </w:t>
+      </w:r>
+      <w:proofErr w:type="spellStart"/>
+      <w:r>
+        <w:t>if</w:t>
+      </w:r>
+      <w:proofErr w:type="spellEnd"/>
+      <w:r>
+        <w:t xml:space="preserve"> </w:t>
+      </w:r>
+      <w:proofErr w:type="spellStart"/>
+      <w:r>
+        <w:t>IPC_Liquidacion_S</w:t>
+      </w:r>
+      <w:r>
+        <w:t>i</w:t>
+      </w:r>
+      <w:proofErr w:type="spellEnd"/>
+      <w:r>
+        <w:t xml:space="preserve"> and </w:t>
+      </w:r>
+      <w:proofErr w:type="spellStart"/>
       <w:r>
         <w:t>Segunda_Liquidacion_Si</w:t>
       </w:r>
+      <w:proofErr w:type="spellEnd"/>
       <w:r>
         <w:t xml:space="preserve"> %}</w:t>
       </w:r>
@@ -2342,7 +3334,21 @@
         <w:rPr>
           <w:color w:val="000000"/>
         </w:rPr>
-        <w:t>{% endif %}</w:t>
+        <w:t xml:space="preserve">{% </w:t>
+      </w:r>
+      <w:proofErr w:type="spellStart"/>
+      <w:r>
+        <w:rPr>
+          <w:color w:val="000000"/>
+        </w:rPr>
+        <w:t>endif</w:t>
+      </w:r>
+      <w:proofErr w:type="spellEnd"/>
+      <w:r>
+        <w:rPr>
+          <w:color w:val="000000"/>
+        </w:rPr>
+        <w:t xml:space="preserve"> %}</w:t>
       </w:r>
       <w:r>
         <w:rPr>
@@ -2356,7 +3362,79 @@
           <w:color w:val="000000"/>
           <w:u w:val="single"/>
         </w:rPr>
-        <w:t xml:space="preserve">{% if IPC_Liquidacion_Si and not Segunda_Liquidacion_Si %} </w:t>
+        <w:t xml:space="preserve">{% </w:t>
+      </w:r>
+      <w:proofErr w:type="spellStart"/>
+      <w:r>
+        <w:rPr>
+          <w:bCs/>
+          <w:color w:val="000000"/>
+          <w:u w:val="single"/>
+        </w:rPr>
+        <w:t>if</w:t>
+      </w:r>
+      <w:proofErr w:type="spellEnd"/>
+      <w:r>
+        <w:rPr>
+          <w:bCs/>
+          <w:color w:val="000000"/>
+          <w:u w:val="single"/>
+        </w:rPr>
+        <w:t xml:space="preserve"> </w:t>
+      </w:r>
+      <w:proofErr w:type="spellStart"/>
+      <w:r>
+        <w:rPr>
+          <w:bCs/>
+          <w:color w:val="000000"/>
+          <w:u w:val="single"/>
+        </w:rPr>
+        <w:t>IPC_Liquidacion_Si</w:t>
+      </w:r>
+      <w:proofErr w:type="spellEnd"/>
+      <w:r>
+        <w:rPr>
+          <w:bCs/>
+          <w:color w:val="000000"/>
+          <w:u w:val="single"/>
+        </w:rPr>
+        <w:t xml:space="preserve"> and </w:t>
+      </w:r>
+      <w:proofErr w:type="spellStart"/>
+      <w:r>
+        <w:rPr>
+          <w:bCs/>
+          <w:color w:val="000000"/>
+          <w:u w:val="single"/>
+        </w:rPr>
+        <w:t>not</w:t>
+      </w:r>
+      <w:proofErr w:type="spellEnd"/>
+      <w:r>
+        <w:rPr>
+          <w:bCs/>
+          <w:color w:val="000000"/>
+          <w:u w:val="single"/>
+        </w:rPr>
+        <w:t xml:space="preserve"> </w:t>
+      </w:r>
+      <w:proofErr w:type="spellStart"/>
+      <w:r>
+        <w:rPr>
+          <w:bCs/>
+          <w:color w:val="000000"/>
+          <w:u w:val="single"/>
+        </w:rPr>
+        <w:t>Segunda_Liquidacion_Si</w:t>
+      </w:r>
+      <w:proofErr w:type="spellEnd"/>
+      <w:r>
+        <w:rPr>
+          <w:bCs/>
+          <w:color w:val="000000"/>
+          <w:u w:val="single"/>
+        </w:rPr>
+        <w:t xml:space="preserve"> %} </w:t>
       </w:r>
     </w:p>
     <w:p>
@@ -2427,20 +3505,30 @@
         <w:rPr>
           <w:color w:val="000000"/>
         </w:rPr>
-        <w:t xml:space="preserve">{% </w:t>
-      </w:r>
+        <w:t>{</w:t>
+      </w:r>
+      <w:proofErr w:type="gramStart"/>
       <w:r>
         <w:rPr>
           <w:color w:val="000000"/>
         </w:rPr>
+        <w:t xml:space="preserve">% </w:t>
+      </w:r>
+      <w:r>
+        <w:rPr>
+          <w:color w:val="000000"/>
+        </w:rPr>
         <w:t xml:space="preserve"> </w:t>
       </w:r>
+      <w:proofErr w:type="spellStart"/>
       <w:r>
         <w:rPr>
           <w:color w:val="000000"/>
         </w:rPr>
         <w:t>endif</w:t>
       </w:r>
+      <w:proofErr w:type="spellEnd"/>
+      <w:proofErr w:type="gramEnd"/>
       <w:r>
         <w:rPr>
           <w:color w:val="000000"/>
@@ -2465,8 +3553,36 @@
           <w:color w:val="000000"/>
           <w:u w:val="single"/>
         </w:rPr>
-        <w:t>{% if IPC_Liquidacion_Si</w:t>
-      </w:r>
+        <w:t xml:space="preserve">{% </w:t>
+      </w:r>
+      <w:proofErr w:type="spellStart"/>
+      <w:r>
+        <w:rPr>
+          <w:bCs/>
+          <w:color w:val="000000"/>
+          <w:u w:val="single"/>
+        </w:rPr>
+        <w:t>if</w:t>
+      </w:r>
+      <w:proofErr w:type="spellEnd"/>
+      <w:r>
+        <w:rPr>
+          <w:bCs/>
+          <w:color w:val="000000"/>
+          <w:u w:val="single"/>
+        </w:rPr>
+        <w:t xml:space="preserve"> </w:t>
+      </w:r>
+      <w:proofErr w:type="spellStart"/>
+      <w:r>
+        <w:rPr>
+          <w:bCs/>
+          <w:color w:val="000000"/>
+          <w:u w:val="single"/>
+        </w:rPr>
+        <w:t>IPC_Liquidacion_Si</w:t>
+      </w:r>
+      <w:proofErr w:type="spellEnd"/>
       <w:r>
         <w:rPr>
           <w:bCs/>
@@ -2501,12 +3617,22 @@
       <w:r>
         <w:t xml:space="preserve">: se aplica </w:t>
       </w:r>
+      <w:proofErr w:type="gramStart"/>
       <w:r>
         <w:t>{{</w:t>
       </w:r>
       <w:r>
-        <w:t xml:space="preserve"> Movilidad_Primera_Liquidacion_IPC</w:t>
-      </w:r>
+        <w:t xml:space="preserve"> </w:t>
+      </w:r>
+      <w:proofErr w:type="spellStart"/>
+      <w:r>
+        <w:t>Movilidad</w:t>
+      </w:r>
+      <w:proofErr w:type="gramEnd"/>
+      <w:r>
+        <w:t>_Primera_Liquidacion_IPC</w:t>
+      </w:r>
+      <w:proofErr w:type="spellEnd"/>
       <w:r>
         <w:t xml:space="preserve"> }}</w:t>
       </w:r>
@@ -2539,9 +3665,11 @@
       <w:r>
         <w:t>{{</w:t>
       </w:r>
+      <w:proofErr w:type="spellStart"/>
       <w:r>
         <w:t>Fecha_de_cierre_de_intereses</w:t>
       </w:r>
+      <w:proofErr w:type="spellEnd"/>
       <w:r>
         <w:t>}}</w:t>
       </w:r>
@@ -2561,7 +3689,15 @@
         <w:t xml:space="preserve"> </w:t>
       </w:r>
       <w:r>
-        <w:t>{{Fecha_Inicial_de_Pago}}</w:t>
+        <w:t>{{</w:t>
+      </w:r>
+      <w:proofErr w:type="spellStart"/>
+      <w:r>
+        <w:t>Fecha_Inicial_de_Pago</w:t>
+      </w:r>
+      <w:proofErr w:type="spellEnd"/>
+      <w:r>
+        <w:t>}}</w:t>
       </w:r>
       <w:r>
         <w:t xml:space="preserve"> </w:t>
@@ -2570,7 +3706,15 @@
         <w:t xml:space="preserve">al </w:t>
       </w:r>
       <w:r>
-        <w:t>{{Fecha_de_cierre_de_liquidación}}</w:t>
+        <w:t>{{</w:t>
+      </w:r>
+      <w:proofErr w:type="spellStart"/>
+      <w:r>
+        <w:t>Fecha_de_cierre_de_liquidación</w:t>
+      </w:r>
+      <w:proofErr w:type="spellEnd"/>
+      <w:r>
+        <w:t>}}</w:t>
       </w:r>
       <w:r>
         <w:t xml:space="preserve"> en concepto de Capital resulta en $</w:t>
@@ -2581,9 +3725,11 @@
       <w:r>
         <w:t>{{</w:t>
       </w:r>
+      <w:proofErr w:type="spellStart"/>
       <w:r>
         <w:t>Capital_Primera_Liquidacion_IPC</w:t>
       </w:r>
+      <w:proofErr w:type="spellEnd"/>
       <w:r>
         <w:t>}}</w:t>
       </w:r>
@@ -2599,9 +3745,11 @@
       <w:r>
         <w:t>{{</w:t>
       </w:r>
+      <w:proofErr w:type="spellStart"/>
       <w:r>
         <w:t>Intereses_Primera_Liquidacion_IPC</w:t>
       </w:r>
+      <w:proofErr w:type="spellEnd"/>
       <w:r>
         <w:t>}}</w:t>
       </w:r>
@@ -2611,9 +3759,11 @@
       <w:r>
         <w:t>{{</w:t>
       </w:r>
+      <w:proofErr w:type="spellStart"/>
       <w:r>
         <w:t>Total_Primera_Liquidacion_IPC</w:t>
       </w:r>
+      <w:proofErr w:type="spellEnd"/>
       <w:r>
         <w:t>}}</w:t>
       </w:r>
@@ -2687,9 +3837,11 @@
             <w:r>
               <w:t>{{</w:t>
             </w:r>
+            <w:proofErr w:type="spellStart"/>
             <w:r>
               <w:t>Haber_de_Alta_Primera_Liquidacion_IPC</w:t>
             </w:r>
+            <w:proofErr w:type="spellEnd"/>
             <w:r>
               <w:t>}}</w:t>
             </w:r>
@@ -2732,9 +3884,11 @@
             <w:r>
               <w:t>{{</w:t>
             </w:r>
+            <w:proofErr w:type="spellStart"/>
             <w:r>
               <w:t>Haber_de_Alta</w:t>
             </w:r>
+            <w:proofErr w:type="spellEnd"/>
             <w:r>
               <w:t>}}</w:t>
             </w:r>
@@ -2757,9 +3911,11 @@
               <w:adjustRightInd w:val="0"/>
               <w:jc w:val="both"/>
             </w:pPr>
+            <w:proofErr w:type="spellStart"/>
             <w:r>
               <w:t>Dif</w:t>
             </w:r>
+            <w:proofErr w:type="spellEnd"/>
           </w:p>
         </w:tc>
         <w:tc>
@@ -2825,12 +3981,14 @@
             <w:r>
               <w:t>Porcentaje</w:t>
             </w:r>
+            <w:proofErr w:type="gramStart"/>
             <w:r>
               <w:t>}}</w:t>
             </w:r>
             <w:r>
               <w:t>%</w:t>
             </w:r>
+            <w:proofErr w:type="gramEnd"/>
           </w:p>
         </w:tc>
       </w:tr>
@@ -2863,11 +4021,29 @@
         <w:jc w:val="both"/>
       </w:pPr>
       <w:r>
-        <w:t xml:space="preserve">{% if IPC_Liquidacion_Si and </w:t>
-      </w:r>
+        <w:t xml:space="preserve">{% </w:t>
+      </w:r>
+      <w:proofErr w:type="spellStart"/>
+      <w:r>
+        <w:t>if</w:t>
+      </w:r>
+      <w:proofErr w:type="spellEnd"/>
+      <w:r>
+        <w:t xml:space="preserve"> </w:t>
+      </w:r>
+      <w:proofErr w:type="spellStart"/>
+      <w:r>
+        <w:t>IPC_Liquidacion_Si</w:t>
+      </w:r>
+      <w:proofErr w:type="spellEnd"/>
+      <w:r>
+        <w:t xml:space="preserve"> and </w:t>
+      </w:r>
+      <w:proofErr w:type="spellStart"/>
       <w:r>
         <w:t>Segunda_Liquidacion_Si</w:t>
       </w:r>
+      <w:proofErr w:type="spellEnd"/>
       <w:r>
         <w:t xml:space="preserve"> %}</w:t>
       </w:r>
@@ -2895,14 +4071,24 @@
         <w:t>Movilidad</w:t>
       </w:r>
       <w:r>
-        <w:t>: se aplica {{</w:t>
+        <w:t xml:space="preserve">: se aplica </w:t>
+      </w:r>
+      <w:proofErr w:type="gramStart"/>
+      <w:r>
+        <w:t>{{</w:t>
       </w:r>
       <w:r>
         <w:t xml:space="preserve"> </w:t>
       </w:r>
-      <w:r>
-        <w:t>Movilidad_Segunda_Liquidacion_IPC</w:t>
-      </w:r>
+      <w:proofErr w:type="spellStart"/>
+      <w:r>
+        <w:t>Movilidad</w:t>
+      </w:r>
+      <w:proofErr w:type="gramEnd"/>
+      <w:r>
+        <w:t>_Segunda_Liquidacion_IPC</w:t>
+      </w:r>
+      <w:proofErr w:type="spellEnd"/>
       <w:r>
         <w:t xml:space="preserve"> }}</w:t>
       </w:r>
@@ -2935,9 +4121,11 @@
       <w:r>
         <w:t>{{</w:t>
       </w:r>
+      <w:proofErr w:type="spellStart"/>
       <w:r>
         <w:t>Fecha_de_cierre_de_intereses</w:t>
       </w:r>
+      <w:proofErr w:type="spellEnd"/>
       <w:r>
         <w:t xml:space="preserve">}} </w:t>
       </w:r>
@@ -2954,7 +4142,15 @@
         <w:t xml:space="preserve"> </w:t>
       </w:r>
       <w:r>
-        <w:t>{{Fecha_Inicial_de_Pago}}</w:t>
+        <w:t>{{</w:t>
+      </w:r>
+      <w:proofErr w:type="spellStart"/>
+      <w:r>
+        <w:t>Fecha_Inicial_de_Pago</w:t>
+      </w:r>
+      <w:proofErr w:type="spellEnd"/>
+      <w:r>
+        <w:t>}}</w:t>
       </w:r>
       <w:r>
         <w:t xml:space="preserve"> </w:t>
@@ -2963,38 +4159,69 @@
         <w:t xml:space="preserve">al </w:t>
       </w:r>
       <w:r>
-        <w:t>{{Fecha_de_cierre_de_liquidación}}</w:t>
+        <w:t>{{</w:t>
+      </w:r>
+      <w:proofErr w:type="spellStart"/>
+      <w:r>
+        <w:t>Fecha_de_cierre_de_liquidación</w:t>
+      </w:r>
+      <w:proofErr w:type="spellEnd"/>
+      <w:r>
+        <w:t>}}</w:t>
       </w:r>
       <w:r>
         <w:t xml:space="preserve"> en concepto de Capital resulta en $</w:t>
       </w:r>
       <w:r>
+        <w:t xml:space="preserve"> </w:t>
+      </w:r>
+      <w:proofErr w:type="gramStart"/>
+      <w:r>
+        <w:t>{{</w:t>
+      </w:r>
+      <w:r>
+        <w:t xml:space="preserve"> </w:t>
+      </w:r>
+      <w:proofErr w:type="spellStart"/>
+      <w:r>
+        <w:t>Capital</w:t>
+      </w:r>
+      <w:proofErr w:type="gramEnd"/>
+      <w:r>
+        <w:t>_Segunda_Liquidacion_IPC</w:t>
+      </w:r>
+      <w:proofErr w:type="spellEnd"/>
+      <w:r>
+        <w:t xml:space="preserve">}} </w:t>
+      </w:r>
+      <w:r>
+        <w:t>concepto de Intereses a $</w:t>
+      </w:r>
+      <w:r>
         <w:t xml:space="preserve"> {{</w:t>
       </w:r>
       <w:r>
-        <w:t xml:space="preserve"> Capital_Segunda_Liquidacion_IPC</w:t>
-      </w:r>
-      <w:r>
-        <w:t xml:space="preserve">}} </w:t>
-      </w:r>
-      <w:r>
-        <w:t>concepto de Intereses a $</w:t>
-      </w:r>
-      <w:r>
-        <w:t xml:space="preserve"> {{</w:t>
-      </w:r>
-      <w:r>
-        <w:t xml:space="preserve"> Intereses_Segunda_Liquidacion_IPC</w:t>
-      </w:r>
-      <w:r>
         <w:t xml:space="preserve"> </w:t>
       </w:r>
+      <w:proofErr w:type="spellStart"/>
+      <w:r>
+        <w:t>Intereses_Segunda_Liquidacion_IPC</w:t>
+      </w:r>
+      <w:proofErr w:type="spellEnd"/>
+      <w:r>
+        <w:t xml:space="preserve"> </w:t>
+      </w:r>
       <w:r>
         <w:t>}} totalizando una deuda dotal de ${{</w:t>
       </w:r>
       <w:r>
-        <w:t xml:space="preserve"> Total_Segunda_Liquidacion_IPC</w:t>
-      </w:r>
+        <w:t xml:space="preserve"> </w:t>
+      </w:r>
+      <w:proofErr w:type="spellStart"/>
+      <w:r>
+        <w:t>Total_Segunda_Liquidacion_IPC</w:t>
+      </w:r>
+      <w:proofErr w:type="spellEnd"/>
       <w:r>
         <w:t xml:space="preserve"> </w:t>
       </w:r>
@@ -3068,9 +4295,11 @@
             <w:r>
               <w:t>{{</w:t>
             </w:r>
+            <w:proofErr w:type="spellStart"/>
             <w:r>
               <w:t>Haber_de_Alta_Segunda_Liquidacion_IPC</w:t>
             </w:r>
+            <w:proofErr w:type="spellEnd"/>
             <w:r>
               <w:t>}}</w:t>
             </w:r>
@@ -3110,15 +4339,22 @@
               <w:adjustRightInd w:val="0"/>
               <w:jc w:val="both"/>
             </w:pPr>
+            <w:proofErr w:type="gramStart"/>
             <w:r>
               <w:t>{{</w:t>
             </w:r>
             <w:r>
               <w:t xml:space="preserve"> </w:t>
             </w:r>
+            <w:proofErr w:type="spellStart"/>
             <w:r>
-              <w:t>Haber_de_Alta_Segunda_Liquidacion</w:t>
+              <w:t>Haber</w:t>
             </w:r>
+            <w:proofErr w:type="gramEnd"/>
+            <w:r>
+              <w:t>_de_Alta_Segunda_Liquidacion</w:t>
+            </w:r>
+            <w:proofErr w:type="spellEnd"/>
             <w:r>
               <w:t xml:space="preserve"> </w:t>
             </w:r>
@@ -3144,9 +4380,11 @@
               <w:adjustRightInd w:val="0"/>
               <w:jc w:val="both"/>
             </w:pPr>
+            <w:proofErr w:type="spellStart"/>
             <w:r>
               <w:t>Dif</w:t>
             </w:r>
+            <w:proofErr w:type="spellEnd"/>
           </w:p>
         </w:tc>
         <w:tc>
@@ -3161,6 +4399,7 @@
               <w:adjustRightInd w:val="0"/>
               <w:jc w:val="both"/>
             </w:pPr>
+            <w:proofErr w:type="gramStart"/>
             <w:r>
               <w:t>{{</w:t>
             </w:r>
@@ -3168,7 +4407,11 @@
               <w:t xml:space="preserve"> </w:t>
             </w:r>
             <w:r>
-              <w:t>Diferencias_2</w:t>
+              <w:t>Diferencias</w:t>
+            </w:r>
+            <w:proofErr w:type="gramEnd"/>
+            <w:r>
+              <w:t>_2</w:t>
             </w:r>
             <w:r>
               <w:t>}}</w:t>
@@ -3209,6 +4452,7 @@
               <w:adjustRightInd w:val="0"/>
               <w:jc w:val="both"/>
             </w:pPr>
+            <w:proofErr w:type="gramStart"/>
             <w:r>
               <w:t>{{</w:t>
             </w:r>
@@ -3216,7 +4460,11 @@
               <w:t xml:space="preserve"> </w:t>
             </w:r>
             <w:r>
-              <w:t>Porcentaje_2</w:t>
+              <w:t>Porcentaje</w:t>
+            </w:r>
+            <w:proofErr w:type="gramEnd"/>
+            <w:r>
+              <w:t>_2</w:t>
             </w:r>
             <w:r>
               <w:t>}}%</w:t>
@@ -3268,7 +4516,21 @@
         <w:rPr>
           <w:color w:val="000000"/>
         </w:rPr>
-        <w:t>{% endif %}</w:t>
+        <w:t xml:space="preserve">{% </w:t>
+      </w:r>
+      <w:proofErr w:type="spellStart"/>
+      <w:r>
+        <w:rPr>
+          <w:color w:val="000000"/>
+        </w:rPr>
+        <w:t>endif</w:t>
+      </w:r>
+      <w:proofErr w:type="spellEnd"/>
+      <w:r>
+        <w:rPr>
+          <w:color w:val="000000"/>
+        </w:rPr>
+        <w:t xml:space="preserve"> %}</w:t>
       </w:r>
       <w:r>
         <w:rPr>
@@ -3282,77 +4544,79 @@
           <w:color w:val="000000"/>
           <w:u w:val="single"/>
         </w:rPr>
-        <w:t xml:space="preserve">{% if IPC_Liquidacion_Si and not Segunda_Liquidacion_Si %} </w:t>
-      </w:r>
-    </w:p>
-    <w:p>
-      <w:pPr>
-        <w:autoSpaceDE w:val="0"/>
-        <w:autoSpaceDN w:val="0"/>
-        <w:adjustRightInd w:val="0"/>
-        <w:ind w:firstLine="1134"/>
-        <w:jc w:val="both"/>
+        <w:t xml:space="preserve">{% </w:t>
+      </w:r>
+      <w:proofErr w:type="spellStart"/>
+      <w:r>
         <w:rPr>
           <w:bCs/>
           <w:color w:val="000000"/>
           <w:u w:val="single"/>
         </w:rPr>
-      </w:pPr>
-      <w:r>
-        <w:rPr>
-          <w:color w:val="000000"/>
-        </w:rPr>
-        <w:t>Como se puede apreciar al aplicar índices de movilidad distintos, o</w:t>
-      </w:r>
-      <w:r>
-        <w:rPr>
-          <w:color w:val="000000"/>
-        </w:rPr>
-        <w:t xml:space="preserve">btenemos una diferencia de un </w:t>
-      </w:r>
-      <w:r>
-        <w:rPr>
-          <w:color w:val="000000"/>
-        </w:rPr>
-        <w:t>{{</w:t>
-      </w:r>
-      <w:r>
-        <w:rPr>
-          <w:color w:val="000000"/>
-        </w:rPr>
-        <w:t>Porcentaje</w:t>
-      </w:r>
-      <w:r>
-        <w:rPr>
-          <w:color w:val="000000"/>
-        </w:rPr>
-        <w:t>}}</w:t>
-      </w:r>
-      <w:r>
-        <w:rPr>
-          <w:color w:val="000000"/>
-        </w:rPr>
-        <w:t xml:space="preserve">% </w:t>
-      </w:r>
-      <w:r>
-        <w:rPr>
-          <w:color w:val="000000"/>
-        </w:rPr>
-        <w:t>entre un haber y el otro, por lo expuesto solicitamos a considerar aprobar los guarismos que resulten de un beneficio mayor para mi mandante, con el fin de obtener un monto de jubilación en donde el mismo sea más acorde en caso de haber seguido en actividad.</w:t>
-      </w:r>
-      <w:r>
-        <w:rPr>
-          <w:color w:val="000000"/>
-        </w:rPr>
-        <w:t xml:space="preserve"> {% endif %}</w:t>
-      </w:r>
+        <w:t>if</w:t>
+      </w:r>
+      <w:proofErr w:type="spellEnd"/>
       <w:r>
         <w:rPr>
           <w:bCs/>
           <w:color w:val="000000"/>
           <w:u w:val="single"/>
         </w:rPr>
-        <w:t xml:space="preserve">{% if IPC_Liquidacion_Si and Segunda_Liquidacion_Si %} </w:t>
+        <w:t xml:space="preserve"> </w:t>
+      </w:r>
+      <w:proofErr w:type="spellStart"/>
+      <w:r>
+        <w:rPr>
+          <w:bCs/>
+          <w:color w:val="000000"/>
+          <w:u w:val="single"/>
+        </w:rPr>
+        <w:t>IPC_Liquidacion_Si</w:t>
+      </w:r>
+      <w:proofErr w:type="spellEnd"/>
+      <w:r>
+        <w:rPr>
+          <w:bCs/>
+          <w:color w:val="000000"/>
+          <w:u w:val="single"/>
+        </w:rPr>
+        <w:t xml:space="preserve"> and </w:t>
+      </w:r>
+      <w:proofErr w:type="spellStart"/>
+      <w:r>
+        <w:rPr>
+          <w:bCs/>
+          <w:color w:val="000000"/>
+          <w:u w:val="single"/>
+        </w:rPr>
+        <w:t>not</w:t>
+      </w:r>
+      <w:proofErr w:type="spellEnd"/>
+      <w:r>
+        <w:rPr>
+          <w:bCs/>
+          <w:color w:val="000000"/>
+          <w:u w:val="single"/>
+        </w:rPr>
+        <w:t xml:space="preserve"> </w:t>
+      </w:r>
+      <w:proofErr w:type="spellStart"/>
+      <w:r>
+        <w:rPr>
+          <w:bCs/>
+          <w:color w:val="000000"/>
+          <w:u w:val="single"/>
+        </w:rPr>
+        <w:t>Segunda_Liquidacion_Si</w:t>
+      </w:r>
+      <w:proofErr w:type="spellEnd"/>
+      <w:r>
+        <w:rPr>
+          <w:bCs/>
+          <w:color w:val="000000"/>
+          <w:u w:val="single"/>
+        </w:rPr>
+        <w:t xml:space="preserve"> %} </w:t>
       </w:r>
     </w:p>
     <w:p>
@@ -3363,7 +4627,9 @@
         <w:ind w:firstLine="1134"/>
         <w:jc w:val="both"/>
         <w:rPr>
+          <w:bCs/>
           <w:color w:val="000000"/>
+          <w:u w:val="single"/>
         </w:rPr>
       </w:pPr>
       <w:r>
@@ -3376,6 +4642,166 @@
         <w:rPr>
           <w:color w:val="000000"/>
         </w:rPr>
+        <w:t xml:space="preserve">btenemos una diferencia de un </w:t>
+      </w:r>
+      <w:r>
+        <w:rPr>
+          <w:color w:val="000000"/>
+        </w:rPr>
+        <w:t>{{</w:t>
+      </w:r>
+      <w:r>
+        <w:rPr>
+          <w:color w:val="000000"/>
+        </w:rPr>
+        <w:t>Porcentaje</w:t>
+      </w:r>
+      <w:proofErr w:type="gramStart"/>
+      <w:r>
+        <w:rPr>
+          <w:color w:val="000000"/>
+        </w:rPr>
+        <w:t>}}</w:t>
+      </w:r>
+      <w:r>
+        <w:rPr>
+          <w:color w:val="000000"/>
+        </w:rPr>
+        <w:t>%</w:t>
+      </w:r>
+      <w:proofErr w:type="gramEnd"/>
+      <w:r>
+        <w:rPr>
+          <w:color w:val="000000"/>
+        </w:rPr>
+        <w:t xml:space="preserve"> </w:t>
+      </w:r>
+      <w:r>
+        <w:rPr>
+          <w:color w:val="000000"/>
+        </w:rPr>
+        <w:t>entre un haber y el otro, por lo expuesto solicitamos a considerar aprobar los guarismos que resulten de un beneficio mayor para mi mandante, con el fin de obtener un monto de jubilación en donde el mismo sea más acorde en caso de haber seguido en actividad.</w:t>
+      </w:r>
+      <w:r>
+        <w:rPr>
+          <w:color w:val="000000"/>
+        </w:rPr>
+        <w:t xml:space="preserve"> {% </w:t>
+      </w:r>
+      <w:proofErr w:type="spellStart"/>
+      <w:r>
+        <w:rPr>
+          <w:color w:val="000000"/>
+        </w:rPr>
+        <w:t>endif</w:t>
+      </w:r>
+      <w:proofErr w:type="spellEnd"/>
+      <w:r>
+        <w:rPr>
+          <w:color w:val="000000"/>
+        </w:rPr>
+        <w:t xml:space="preserve"> </w:t>
+      </w:r>
+      <w:proofErr w:type="gramStart"/>
+      <w:r>
+        <w:rPr>
+          <w:color w:val="000000"/>
+        </w:rPr>
+        <w:t>%}</w:t>
+      </w:r>
+      <w:r>
+        <w:rPr>
+          <w:bCs/>
+          <w:color w:val="000000"/>
+          <w:u w:val="single"/>
+        </w:rPr>
+        <w:t>{</w:t>
+      </w:r>
+      <w:proofErr w:type="gramEnd"/>
+      <w:r>
+        <w:rPr>
+          <w:bCs/>
+          <w:color w:val="000000"/>
+          <w:u w:val="single"/>
+        </w:rPr>
+        <w:t xml:space="preserve">% </w:t>
+      </w:r>
+      <w:proofErr w:type="spellStart"/>
+      <w:r>
+        <w:rPr>
+          <w:bCs/>
+          <w:color w:val="000000"/>
+          <w:u w:val="single"/>
+        </w:rPr>
+        <w:t>if</w:t>
+      </w:r>
+      <w:proofErr w:type="spellEnd"/>
+      <w:r>
+        <w:rPr>
+          <w:bCs/>
+          <w:color w:val="000000"/>
+          <w:u w:val="single"/>
+        </w:rPr>
+        <w:t xml:space="preserve"> </w:t>
+      </w:r>
+      <w:proofErr w:type="spellStart"/>
+      <w:r>
+        <w:rPr>
+          <w:bCs/>
+          <w:color w:val="000000"/>
+          <w:u w:val="single"/>
+        </w:rPr>
+        <w:t>IPC_Liquidacion_Si</w:t>
+      </w:r>
+      <w:proofErr w:type="spellEnd"/>
+      <w:r>
+        <w:rPr>
+          <w:bCs/>
+          <w:color w:val="000000"/>
+          <w:u w:val="single"/>
+        </w:rPr>
+        <w:t xml:space="preserve"> and </w:t>
+      </w:r>
+      <w:proofErr w:type="spellStart"/>
+      <w:r>
+        <w:rPr>
+          <w:bCs/>
+          <w:color w:val="000000"/>
+          <w:u w:val="single"/>
+        </w:rPr>
+        <w:t>Segunda_Liquidacion_Si</w:t>
+      </w:r>
+      <w:proofErr w:type="spellEnd"/>
+      <w:r>
+        <w:rPr>
+          <w:bCs/>
+          <w:color w:val="000000"/>
+          <w:u w:val="single"/>
+        </w:rPr>
+        <w:t xml:space="preserve"> %} </w:t>
+      </w:r>
+    </w:p>
+    <w:p>
+      <w:pPr>
+        <w:autoSpaceDE w:val="0"/>
+        <w:autoSpaceDN w:val="0"/>
+        <w:adjustRightInd w:val="0"/>
+        <w:ind w:firstLine="1134"/>
+        <w:jc w:val="both"/>
+        <w:rPr>
+          <w:color w:val="000000"/>
+        </w:rPr>
+      </w:pPr>
+      <w:r>
+        <w:rPr>
+          <w:color w:val="000000"/>
+        </w:rPr>
+        <w:t>Como se puede apreciar al aplicar índices de movilidad distintos, o</w:t>
+      </w:r>
+      <w:r>
+        <w:rPr>
+          <w:color w:val="000000"/>
+        </w:rPr>
         <w:t>btenemos diferencias de {{</w:t>
       </w:r>
       <w:r>
@@ -3384,6 +4810,7 @@
         </w:rPr>
         <w:t>Porcentaje</w:t>
       </w:r>
+      <w:proofErr w:type="gramStart"/>
       <w:r>
         <w:rPr>
           <w:color w:val="000000"/>
@@ -3396,6 +4823,7 @@
         </w:rPr>
         <w:t>%</w:t>
       </w:r>
+      <w:proofErr w:type="gramEnd"/>
       <w:r>
         <w:rPr>
           <w:color w:val="000000"/>
@@ -3427,19 +4855,75 @@
         <w:rPr>
           <w:color w:val="000000"/>
         </w:rPr>
-        <w:t>{% endif %}</w:t>
-      </w:r>
+        <w:t xml:space="preserve">{% </w:t>
+      </w:r>
+      <w:proofErr w:type="spellStart"/>
       <w:r>
         <w:rPr>
           <w:color w:val="000000"/>
         </w:rPr>
-        <w:t xml:space="preserve"> {% endif %}</w:t>
-      </w:r>
+        <w:t>endif</w:t>
+      </w:r>
+      <w:proofErr w:type="spellEnd"/>
       <w:r>
         <w:rPr>
           <w:color w:val="000000"/>
         </w:rPr>
-        <w:t xml:space="preserve">{% if </w:t>
+        <w:t xml:space="preserve"> %}</w:t>
+      </w:r>
+      <w:r>
+        <w:rPr>
+          <w:color w:val="000000"/>
+        </w:rPr>
+        <w:t xml:space="preserve"> {% </w:t>
+      </w:r>
+      <w:proofErr w:type="spellStart"/>
+      <w:r>
+        <w:rPr>
+          <w:color w:val="000000"/>
+        </w:rPr>
+        <w:t>endif</w:t>
+      </w:r>
+      <w:proofErr w:type="spellEnd"/>
+      <w:r>
+        <w:rPr>
+          <w:color w:val="000000"/>
+        </w:rPr>
+        <w:t xml:space="preserve"> </w:t>
+      </w:r>
+      <w:proofErr w:type="gramStart"/>
+      <w:r>
+        <w:rPr>
+          <w:color w:val="000000"/>
+        </w:rPr>
+        <w:t>%}</w:t>
+      </w:r>
+      <w:r>
+        <w:rPr>
+          <w:color w:val="000000"/>
+        </w:rPr>
+        <w:t>{</w:t>
+      </w:r>
+      <w:proofErr w:type="gramEnd"/>
+      <w:r>
+        <w:rPr>
+          <w:color w:val="000000"/>
+        </w:rPr>
+        <w:t xml:space="preserve">% </w:t>
+      </w:r>
+      <w:proofErr w:type="spellStart"/>
+      <w:r>
+        <w:rPr>
+          <w:color w:val="000000"/>
+        </w:rPr>
+        <w:t>if</w:t>
+      </w:r>
+      <w:proofErr w:type="spellEnd"/>
+      <w:r>
+        <w:rPr>
+          <w:color w:val="000000"/>
+        </w:rPr>
+        <w:t xml:space="preserve"> </w:t>
       </w:r>
       <w:r>
         <w:t xml:space="preserve">ley_27609_Si </w:t>
@@ -3543,7 +5027,21 @@
         <w:rPr>
           <w:rFonts w:eastAsia="Calibri"/>
         </w:rPr>
-        <w:t>en el tiempo, lo cual afecta derechos y garantías contemplados en la Constitución Nacional como son la garantía de integralidad (art. 14 bis ), el derecho de propiedad (art 17 CN) , el derecho al desarrollo humano ( art 75 inc. 22) , y los derechos que emanan de los tratados internacionales(art 75 inc23), pero sobre todo afecta el derecho a la vida y a una vejez digna.</w:t>
+        <w:t xml:space="preserve">en el tiempo, lo cual afecta derechos y garantías contemplados en la Constitución Nacional como son la garantía de integralidad (art. 14 </w:t>
+      </w:r>
+      <w:proofErr w:type="gramStart"/>
+      <w:r>
+        <w:rPr>
+          <w:rFonts w:eastAsia="Calibri"/>
+        </w:rPr>
+        <w:t>bis )</w:t>
+      </w:r>
+      <w:proofErr w:type="gramEnd"/>
+      <w:r>
+        <w:rPr>
+          <w:rFonts w:eastAsia="Calibri"/>
+        </w:rPr>
+        <w:t>, el derecho de propiedad (art 17 CN) , el derecho al desarrollo humano ( art 75 inc. 22) , y los derechos que emanan de los tratados internacionales(art 75 inc23), pero sobre todo afecta el derecho a la vida y a una vejez digna.</w:t>
       </w:r>
     </w:p>
     <w:p>
@@ -3607,7 +5105,23 @@
           <w:rFonts w:eastAsia="Calibri"/>
           <w:lang w:eastAsia="es-MX"/>
         </w:rPr>
-        <w:t xml:space="preserve">Los fallos Márquez y Luna difieren para la etapa de ejecución el análisis de la ley 27609 , al momento de presentar esta liquidación el daño que produjo la ley de movilidad en los haberes de los jubilados es tangible y de público y notorio y ha sido reconocida por el gobierno nacional en el </w:t>
+        <w:t xml:space="preserve">Los fallos Márquez y Luna difieren para la etapa de ejecución el análisis de la ley </w:t>
+      </w:r>
+      <w:proofErr w:type="gramStart"/>
+      <w:r>
+        <w:rPr>
+          <w:rFonts w:eastAsia="Calibri"/>
+          <w:lang w:eastAsia="es-MX"/>
+        </w:rPr>
+        <w:t>27609 ,</w:t>
+      </w:r>
+      <w:proofErr w:type="gramEnd"/>
+      <w:r>
+        <w:rPr>
+          <w:rFonts w:eastAsia="Calibri"/>
+          <w:lang w:eastAsia="es-MX"/>
+        </w:rPr>
+        <w:t xml:space="preserve"> al momento de presentar esta liquidación el daño que produjo la ley de movilidad en los haberes de los jubilados es tangible y de público y notorio y ha sido reconocida por el gobierno nacional en el </w:t>
       </w:r>
       <w:hyperlink r:id="rId7" w:history="1">
         <w:r>
@@ -3728,7 +5242,23 @@
           <w:rFonts w:eastAsia="Calibri"/>
           <w:lang w:eastAsia="es-MX"/>
         </w:rPr>
-        <w:t>No hay mucho más para decir, por cuanto el propio estado reconoció las falencias e insuficiencia de la fórmula y el daño que le ocasiona a los adultos mayores , al grado tal que justifica la necesidad del decreto de emergencia en la realidad .</w:t>
+        <w:t xml:space="preserve">No hay mucho más para decir, por cuanto el propio estado reconoció las falencias e insuficiencia de la fórmula y el daño que le ocasiona a los adultos </w:t>
+      </w:r>
+      <w:proofErr w:type="gramStart"/>
+      <w:r>
+        <w:rPr>
+          <w:rFonts w:eastAsia="Calibri"/>
+          <w:lang w:eastAsia="es-MX"/>
+        </w:rPr>
+        <w:t>mayores ,</w:t>
+      </w:r>
+      <w:proofErr w:type="gramEnd"/>
+      <w:r>
+        <w:rPr>
+          <w:rFonts w:eastAsia="Calibri"/>
+          <w:lang w:eastAsia="es-MX"/>
+        </w:rPr>
+        <w:t xml:space="preserve"> al grado tal que justifica la necesidad del decreto de emergencia en la realidad .</w:t>
       </w:r>
     </w:p>
     <w:p>
@@ -3890,29 +5420,47 @@
           <w:lang w:eastAsia="es-MX"/>
         </w:rPr>
       </w:pPr>
+      <w:proofErr w:type="gramStart"/>
       <w:r>
         <w:rPr>
           <w:rFonts w:eastAsia="Calibri"/>
           <w:lang w:eastAsia="es-MX"/>
         </w:rPr>
-        <w:t xml:space="preserve">A  3 años del dictado de la nueva ley, el daño sido probado , se ha demostrado que  los aumentos son insuficientes </w:t>
-      </w:r>
-      <w:bookmarkStart w:id="2" w:name="_Int_3ZCRcYp4"/>
+        <w:t>A  3</w:t>
+      </w:r>
+      <w:proofErr w:type="gramEnd"/>
       <w:r>
         <w:rPr>
           <w:rFonts w:eastAsia="Calibri"/>
           <w:lang w:eastAsia="es-MX"/>
         </w:rPr>
-        <w:t>, lo cual fue reconocida por el poder ejecutivo que quien tiene a su cargo el pago de los haberes previsionales.</w:t>
-      </w:r>
-      <w:bookmarkEnd w:id="2"/>
+        <w:t xml:space="preserve"> años del dictado de la nueva ley, el daño sido probado , se ha demostrado que  los aumentos son insuficientes </w:t>
+      </w:r>
+      <w:bookmarkStart w:id="2" w:name="_Int_3ZCRcYp4"/>
       <w:r>
         <w:rPr>
           <w:rFonts w:eastAsia="Calibri"/>
           <w:lang w:eastAsia="es-MX"/>
         </w:rPr>
-        <w:t xml:space="preserve"> El gobierno lo reconoció públicamente y otorgó 23 bonos en 34 meses, solo en 11 meses no se dieron bonos y se siguen dando bonos .</w:t>
-      </w:r>
+        <w:t>, lo cual fue reconocida por el poder ejecutivo que quien tiene a su cargo el pago de los haberes previsionales.</w:t>
+      </w:r>
+      <w:bookmarkEnd w:id="2"/>
+      <w:r>
+        <w:rPr>
+          <w:rFonts w:eastAsia="Calibri"/>
+          <w:lang w:eastAsia="es-MX"/>
+        </w:rPr>
+        <w:t xml:space="preserve"> El gobierno lo reconoció públicamente y otorgó 23 bonos en 34 meses, solo en 11 meses no se dieron bonos y se siguen dando </w:t>
+      </w:r>
+      <w:proofErr w:type="gramStart"/>
+      <w:r>
+        <w:rPr>
+          <w:rFonts w:eastAsia="Calibri"/>
+          <w:lang w:eastAsia="es-MX"/>
+        </w:rPr>
+        <w:t>bonos .</w:t>
+      </w:r>
+      <w:proofErr w:type="gramEnd"/>
     </w:p>
     <w:p>
       <w:pPr>
@@ -4176,7 +5724,23 @@
           <w:rFonts w:eastAsia="Calibri"/>
           <w:lang w:eastAsia="es-MX"/>
         </w:rPr>
-        <w:t xml:space="preserve"> publicada por el INDEC. A ello debemos sumarle el reconocimiento expreso realizado por los otros dos poderes del Estado, que miran el problema para el futuro, pero se olvidan de recomponer el pasado , pese a haber admitido el fracaso de la fórmula de movilidad jubilatoria , la pérdida que significo para los jubilados, y la situación de emergencia en que los colocó. </w:t>
+        <w:t xml:space="preserve"> publicada por el INDEC. A ello debemos sumarle el reconocimiento expreso realizado por los otros dos poderes del Estado, que miran el problema para el futuro, pero se olvidan de recomponer el </w:t>
+      </w:r>
+      <w:proofErr w:type="gramStart"/>
+      <w:r>
+        <w:rPr>
+          <w:rFonts w:eastAsia="Calibri"/>
+          <w:lang w:eastAsia="es-MX"/>
+        </w:rPr>
+        <w:t>pasado ,</w:t>
+      </w:r>
+      <w:proofErr w:type="gramEnd"/>
+      <w:r>
+        <w:rPr>
+          <w:rFonts w:eastAsia="Calibri"/>
+          <w:lang w:eastAsia="es-MX"/>
+        </w:rPr>
+        <w:t xml:space="preserve"> pese a haber admitido el fracaso de la fórmula de movilidad jubilatoria , la pérdida que significo para los jubilados, y la situación de emergencia en que los colocó. </w:t>
       </w:r>
     </w:p>
     <w:p>
@@ -4284,7 +5848,49 @@
         <w:rPr>
           <w:lang w:eastAsia="es-MX"/>
         </w:rPr>
-        <w:t xml:space="preserve">Dependerá el índice que se elija para comparar los aumentos que dio la Anses a los jubilados para ver la pérdida que tuvo el haber. Con cualquier índice que se elija pierde, pero con la inflación más, índice que se utlizará para la movilidad jubilatoria desde abril de 2024. La fórmula de movilidad de la ley 27.609 no tiene como un componente directo la inflación , sino otras variables que han sido modificadas por el gobierno de turno, como son la recaudación tributaria, los recursos o los beneficiarios del sistema, y que la forma en que da los aumentos tienen un rezago que es insostenible en el periodo inflacionario que vivimos, dado que los jubilados viven con el aumento de las variables económicas con 6 a 9 meses de rezago. </w:t>
+        <w:t xml:space="preserve">Dependerá el índice que se elija para comparar los aumentos que dio la </w:t>
+      </w:r>
+      <w:proofErr w:type="spellStart"/>
+      <w:r>
+        <w:rPr>
+          <w:lang w:eastAsia="es-MX"/>
+        </w:rPr>
+        <w:t>Anses</w:t>
+      </w:r>
+      <w:proofErr w:type="spellEnd"/>
+      <w:r>
+        <w:rPr>
+          <w:lang w:eastAsia="es-MX"/>
+        </w:rPr>
+        <w:t xml:space="preserve"> a los jubilados para ver la pérdida que tuvo el haber. Con cualquier índice que se elija pierde, pero con la inflación más, índice que se </w:t>
+      </w:r>
+      <w:proofErr w:type="spellStart"/>
+      <w:r>
+        <w:rPr>
+          <w:lang w:eastAsia="es-MX"/>
+        </w:rPr>
+        <w:t>utlizará</w:t>
+      </w:r>
+      <w:proofErr w:type="spellEnd"/>
+      <w:r>
+        <w:rPr>
+          <w:lang w:eastAsia="es-MX"/>
+        </w:rPr>
+        <w:t xml:space="preserve"> para la movilidad jubilatoria desde abril de 2024. La fórmula de movilidad de la ley 27.609 no tiene como un componente directo la </w:t>
+      </w:r>
+      <w:proofErr w:type="gramStart"/>
+      <w:r>
+        <w:rPr>
+          <w:lang w:eastAsia="es-MX"/>
+        </w:rPr>
+        <w:t>inflación ,</w:t>
+      </w:r>
+      <w:proofErr w:type="gramEnd"/>
+      <w:r>
+        <w:rPr>
+          <w:lang w:eastAsia="es-MX"/>
+        </w:rPr>
+        <w:t xml:space="preserve"> sino otras variables que han sido modificadas por el gobierno de turno, como son la recaudación tributaria, los recursos o los beneficiarios del sistema, y que la forma en que da los aumentos tienen un rezago que es insostenible en el periodo inflacionario que vivimos, dado que los jubilados viven con el aumento de las variables económicas con 6 a 9 meses de rezago. </w:t>
       </w:r>
     </w:p>
     <w:p>
@@ -4398,7 +6004,21 @@
         <w:rPr>
           <w:lang w:eastAsia="es-MX"/>
         </w:rPr>
-        <w:t>Los  bonos otorgados a las jubilaciones mínimas, a diciembre de 2023,  parecería colocar a los jubilados en una situación similar a lo que sucedió en el período 2002 a 2006 que obligó a que la CSJN dictara el fallo  Badaro (</w:t>
+        <w:t xml:space="preserve">Los  bonos otorgados a las jubilaciones mínimas, a diciembre de 2023,  parecería colocar a los jubilados en una situación similar a lo que sucedió en el período 2002 a 2006 que obligó a que la CSJN dictara el fallo  </w:t>
+      </w:r>
+      <w:proofErr w:type="spellStart"/>
+      <w:r>
+        <w:rPr>
+          <w:lang w:eastAsia="es-MX"/>
+        </w:rPr>
+        <w:t>Badaro</w:t>
+      </w:r>
+      <w:proofErr w:type="spellEnd"/>
+      <w:r>
+        <w:rPr>
+          <w:lang w:eastAsia="es-MX"/>
+        </w:rPr>
+        <w:t xml:space="preserve"> (</w:t>
       </w:r>
       <w:hyperlink r:id="rId18">
         <w:r>
@@ -4807,7 +6427,25 @@
           <w:color w:val="000000"/>
           <w:lang w:eastAsia="es-AR"/>
         </w:rPr>
-        <w:t xml:space="preserve">casi inacabable , lo que lleva a preguntarnos como dice Cassagne, si se cumple con “el marco constitucional de la emergencia”, el que según el mismo autor requiere que “no se conculque de un modo definitivo el núcleo de derechos básicos de la Constitución, particularmente los derechos de propiedad de los particulares (art. 17), el principio de igualdad ante la ley (art. 16) y la garantía de la razonabilidad o justicia, consagrada en el art. 28, CN.” </w:t>
+        <w:t xml:space="preserve">casi inacabable , lo que lleva a preguntarnos como dice </w:t>
+      </w:r>
+      <w:proofErr w:type="spellStart"/>
+      <w:r>
+        <w:rPr>
+          <w:rFonts w:eastAsia="Calibri"/>
+          <w:color w:val="000000"/>
+          <w:lang w:eastAsia="es-AR"/>
+        </w:rPr>
+        <w:t>Cassagne</w:t>
+      </w:r>
+      <w:proofErr w:type="spellEnd"/>
+      <w:r>
+        <w:rPr>
+          <w:rFonts w:eastAsia="Calibri"/>
+          <w:color w:val="000000"/>
+          <w:lang w:eastAsia="es-AR"/>
+        </w:rPr>
+        <w:t xml:space="preserve">, si se cumple con “el marco constitucional de la emergencia”, el que según el mismo autor requiere que “no se conculque de un modo definitivo el núcleo de derechos básicos de la Constitución, particularmente los derechos de propiedad de los particulares (art. 17), el principio de igualdad ante la ley (art. 16) y la garantía de la razonabilidad o justicia, consagrada en el art. 28, CN.” </w:t>
       </w:r>
       <w:r>
         <w:rPr>
@@ -5011,7 +6649,29 @@
           <w:color w:val="000000"/>
           <w:lang w:eastAsia="es-AR"/>
         </w:rPr>
-        <w:t xml:space="preserve"> con especial ponderación de los principios de proporcionalidad y sustitutividad, según fueron establecidos por este Tribunal en numerosos precedentes (Fallos: 279:389; 280:424; 292:447; 293:235; 300:84, 571; 305:866; 328:1602), de conformidad con la protección especial que ha otorgado la Ley Fundamental al conjunto de derechos sociales”</w:t>
+        <w:t xml:space="preserve"> con especial ponderación de los principios de proporcionalidad y </w:t>
+      </w:r>
+      <w:proofErr w:type="spellStart"/>
+      <w:r>
+        <w:rPr>
+          <w:rFonts w:eastAsia="Calibri"/>
+          <w:i/>
+          <w:iCs/>
+          <w:color w:val="000000"/>
+          <w:lang w:eastAsia="es-AR"/>
+        </w:rPr>
+        <w:t>sustitutividad</w:t>
+      </w:r>
+      <w:proofErr w:type="spellEnd"/>
+      <w:r>
+        <w:rPr>
+          <w:rFonts w:eastAsia="Calibri"/>
+          <w:i/>
+          <w:iCs/>
+          <w:color w:val="000000"/>
+          <w:lang w:eastAsia="es-AR"/>
+        </w:rPr>
+        <w:t>, según fueron establecidos por este Tribunal en numerosos precedentes (Fallos: 279:389; 280:424; 292:447; 293:235; 300:84, 571; 305:866; 328:1602), de conformidad con la protección especial que ha otorgado la Ley Fundamental al conjunto de derechos sociales”</w:t>
       </w:r>
       <w:r>
         <w:rPr>
@@ -5027,15 +6687,43 @@
           <w:color w:val="000000"/>
           <w:lang w:eastAsia="es-AR"/>
         </w:rPr>
-        <w:t xml:space="preserve"> </w:t>
-      </w:r>
+        <w:t xml:space="preserve"> {% </w:t>
+      </w:r>
+      <w:proofErr w:type="spellStart"/>
       <w:r>
         <w:rPr>
           <w:rFonts w:eastAsia="Calibri"/>
           <w:color w:val="000000"/>
           <w:lang w:eastAsia="es-AR"/>
         </w:rPr>
-        <w:t xml:space="preserve">{% endif %} {% if </w:t>
+        <w:t>endif</w:t>
+      </w:r>
+      <w:proofErr w:type="spellEnd"/>
+      <w:r>
+        <w:rPr>
+          <w:rFonts w:eastAsia="Calibri"/>
+          <w:color w:val="000000"/>
+          <w:lang w:eastAsia="es-AR"/>
+        </w:rPr>
+        <w:t xml:space="preserve"> %} {% </w:t>
+      </w:r>
+      <w:proofErr w:type="spellStart"/>
+      <w:r>
+        <w:rPr>
+          <w:rFonts w:eastAsia="Calibri"/>
+          <w:color w:val="000000"/>
+          <w:lang w:eastAsia="es-AR"/>
+        </w:rPr>
+        <w:t>if</w:t>
+      </w:r>
+      <w:proofErr w:type="spellEnd"/>
+      <w:r>
+        <w:rPr>
+          <w:rFonts w:eastAsia="Calibri"/>
+          <w:color w:val="000000"/>
+          <w:lang w:eastAsia="es-AR"/>
+        </w:rPr>
+        <w:t xml:space="preserve"> </w:t>
       </w:r>
       <w:r>
         <w:rPr>
@@ -5095,7 +6783,14 @@
         <w:rPr>
           <w:bCs/>
         </w:rPr>
-        <w:t>Esta parte solicita la inconstitucionalidad del art 2 de la ley 27.426: “</w:t>
+        <w:t xml:space="preserve">Esta parte solicita la inconstitucionalidad del art 2 de la ley 27.426: </w:t>
+      </w:r>
+      <w:proofErr w:type="gramStart"/>
+      <w:r>
+        <w:rPr>
+          <w:bCs/>
+        </w:rPr>
+        <w:t>“</w:t>
       </w:r>
       <w:r>
         <w:rPr>
@@ -5103,75 +6798,22 @@
           <w:i/>
           <w:iCs/>
         </w:rPr>
-        <w:t xml:space="preserve"> la primera actualización en base a la nueva movilidad dispuesta se haría efectiva a partir del 1° de marzo de 2018.</w:t>
-      </w:r>
-      <w:r>
-        <w:rPr>
-          <w:bCs/>
-        </w:rPr>
-        <w:t>”</w:t>
-      </w:r>
-    </w:p>
-    <w:p>
-      <w:pPr>
-        <w:autoSpaceDE w:val="0"/>
-        <w:autoSpaceDN w:val="0"/>
-        <w:adjustRightInd w:val="0"/>
-        <w:ind w:firstLine="708"/>
-        <w:jc w:val="both"/>
-        <w:rPr>
-          <w:bCs/>
-        </w:rPr>
-      </w:pPr>
-      <w:r>
-        <w:rPr>
-          <w:bCs/>
-        </w:rPr>
-        <w:t>La constitucionalidad de una norma que fije nuevas pautas de movilidad reconoce un límite temporal que no puede ser infringido sin lesionar derechos constitucionales de los beneficiarios y afectando los s derechos de los jubilados por cuanto la norma pretende tener vigencia desde antes de su sanción, alterando la situación jurídica consolidada al amparo de una norma anterior. La incidencia del mismo en el haber de mi mandante afecta derechos constitucionales lo cual torna inconstitucional al art 2 de la ley 27.426.</w:t>
-      </w:r>
-    </w:p>
-    <w:p>
-      <w:pPr>
-        <w:autoSpaceDE w:val="0"/>
-        <w:autoSpaceDN w:val="0"/>
-        <w:adjustRightInd w:val="0"/>
-        <w:ind w:firstLine="708"/>
-        <w:jc w:val="both"/>
-        <w:rPr>
-          <w:bCs/>
-        </w:rPr>
-      </w:pPr>
-      <w:r>
-        <w:rPr>
-          <w:bCs/>
-        </w:rPr>
-        <w:t xml:space="preserve">La modificación de la ley de movilidad no solo plantea un cambió en la fórmula determinada para calcular la movilidad de las prestaciones, lo cual está bien porque es una facultad del congreso, pero que además establece que la primera actualización se practicará en marzo de 2018, afectando con ello la movilidad que para dicho mes ya se había devengado de conformidad con la normativa anterior pretendiendo así aplicarse retroactivamente. </w:t>
-      </w:r>
-    </w:p>
-    <w:p>
-      <w:pPr>
-        <w:autoSpaceDE w:val="0"/>
-        <w:autoSpaceDN w:val="0"/>
-        <w:adjustRightInd w:val="0"/>
-        <w:ind w:firstLine="708"/>
-        <w:jc w:val="both"/>
-        <w:rPr>
-          <w:bCs/>
-        </w:rPr>
-      </w:pPr>
-      <w:r>
-        <w:rPr>
-          <w:bCs/>
-        </w:rPr>
-        <w:t xml:space="preserve">El art 7 Código Civil y Comercial de la Nación establece respecto de la eficacia temporal de las normas que </w:t>
-      </w:r>
+        <w:t xml:space="preserve"> la</w:t>
+      </w:r>
+      <w:proofErr w:type="gramEnd"/>
       <w:r>
         <w:rPr>
           <w:bCs/>
           <w:i/>
           <w:iCs/>
         </w:rPr>
-        <w:t>“a partir de su entrada en vigencia, las leyes se aplican a las consecuencias de las relaciones y situaciones jurídicas existentes. Las leyes no tienen efecto retroactivo, sean o no de orden público, excepto disposición en contrario. La retroactividad establecida por la ley no puede afectar derechos amparados por garantías constitucionales”.</w:t>
+        <w:t xml:space="preserve"> primera actualización en base a la nueva movilidad dispuesta se haría efectiva a partir del 1° de marzo de 2018.</w:t>
+      </w:r>
+      <w:r>
+        <w:rPr>
+          <w:bCs/>
+        </w:rPr>
+        <w:t>”</w:t>
       </w:r>
     </w:p>
     <w:p>
@@ -5189,6 +6831,100 @@
         <w:rPr>
           <w:bCs/>
         </w:rPr>
+        <w:t xml:space="preserve">La constitucionalidad de una norma que fije nuevas pautas de movilidad reconoce un límite temporal que no puede ser infringido sin lesionar derechos constitucionales de los beneficiarios y afectando los s derechos de los jubilados por cuanto la norma pretende tener vigencia desde antes de su sanción, alterando la situación jurídica consolidada al amparo de una norma anterior. La incidencia </w:t>
+      </w:r>
+      <w:proofErr w:type="gramStart"/>
+      <w:r>
+        <w:rPr>
+          <w:bCs/>
+        </w:rPr>
+        <w:t>del mismo</w:t>
+      </w:r>
+      <w:proofErr w:type="gramEnd"/>
+      <w:r>
+        <w:rPr>
+          <w:bCs/>
+        </w:rPr>
+        <w:t xml:space="preserve"> en el haber de mi mandante afecta derechos constitucionales lo cual torna inconstitucional al art 2 de la ley 27.426.</w:t>
+      </w:r>
+    </w:p>
+    <w:p>
+      <w:pPr>
+        <w:autoSpaceDE w:val="0"/>
+        <w:autoSpaceDN w:val="0"/>
+        <w:adjustRightInd w:val="0"/>
+        <w:ind w:firstLine="708"/>
+        <w:jc w:val="both"/>
+        <w:rPr>
+          <w:bCs/>
+        </w:rPr>
+      </w:pPr>
+      <w:r>
+        <w:rPr>
+          <w:bCs/>
+        </w:rPr>
+        <w:t xml:space="preserve">La modificación de la ley de movilidad no solo plantea un cambió en la fórmula determinada para calcular la movilidad de las prestaciones, lo cual está bien porque es una facultad del congreso, pero que además establece que la primera actualización se practicará en marzo de 2018, afectando con ello la movilidad que para dicho mes ya se había devengado de conformidad con la normativa anterior pretendiendo así aplicarse retroactivamente. </w:t>
+      </w:r>
+    </w:p>
+    <w:p>
+      <w:pPr>
+        <w:autoSpaceDE w:val="0"/>
+        <w:autoSpaceDN w:val="0"/>
+        <w:adjustRightInd w:val="0"/>
+        <w:ind w:firstLine="708"/>
+        <w:jc w:val="both"/>
+        <w:rPr>
+          <w:bCs/>
+        </w:rPr>
+      </w:pPr>
+      <w:r>
+        <w:rPr>
+          <w:bCs/>
+        </w:rPr>
+        <w:t xml:space="preserve">El art 7 Código Civil y Comercial de la Nación establece respecto de la eficacia temporal de las normas que </w:t>
+      </w:r>
+      <w:r>
+        <w:rPr>
+          <w:bCs/>
+          <w:i/>
+          <w:iCs/>
+        </w:rPr>
+        <w:t xml:space="preserve">“a partir de su </w:t>
+      </w:r>
+      <w:proofErr w:type="gramStart"/>
+      <w:r>
+        <w:rPr>
+          <w:bCs/>
+          <w:i/>
+          <w:iCs/>
+        </w:rPr>
+        <w:t>entrada en vigencia</w:t>
+      </w:r>
+      <w:proofErr w:type="gramEnd"/>
+      <w:r>
+        <w:rPr>
+          <w:bCs/>
+          <w:i/>
+          <w:iCs/>
+        </w:rPr>
+        <w:t>, las leyes se aplican a las consecuencias de las relaciones y situaciones jurídicas existentes. Las leyes no tienen efecto retroactivo, sean o no de orden público, excepto disposición en contrario. La retroactividad establecida por la ley no puede afectar derechos amparados por garantías constitucionales”.</w:t>
+      </w:r>
+    </w:p>
+    <w:p>
+      <w:pPr>
+        <w:autoSpaceDE w:val="0"/>
+        <w:autoSpaceDN w:val="0"/>
+        <w:adjustRightInd w:val="0"/>
+        <w:ind w:firstLine="708"/>
+        <w:jc w:val="both"/>
+        <w:rPr>
+          <w:bCs/>
+        </w:rPr>
+      </w:pPr>
+      <w:r>
+        <w:rPr>
+          <w:bCs/>
+        </w:rPr>
         <w:t>Es decir que a la relación o situación ya constituida se le aplicará la ley nueva sancionada, para regir las instancias aún no cumplidas de dicha relación/situación. Solo las instancias ya finalizadas estarán regidas por la ley anterior.</w:t>
       </w:r>
     </w:p>
@@ -5243,7 +6979,21 @@
         <w:rPr>
           <w:bCs/>
         </w:rPr>
-        <w:t>Por Resolución E 2/2018  de la S.S.S., el valor de la movilidad correspondiente al mes de marzo de 2018, fue establecido en un 5,71%, conforme lo previsto en la Ley 27.426  cuando el porcentaje previsto conforme la fórmula de la Ley 26.417, estaba estimado entre un 12% y 14% arrojando finalmente un aumento en marzo de 2018 de  14.06%.</w:t>
+        <w:t>Por Resolución E 2/</w:t>
+      </w:r>
+      <w:proofErr w:type="gramStart"/>
+      <w:r>
+        <w:rPr>
+          <w:bCs/>
+        </w:rPr>
+        <w:t>2018  de</w:t>
+      </w:r>
+      <w:proofErr w:type="gramEnd"/>
+      <w:r>
+        <w:rPr>
+          <w:bCs/>
+        </w:rPr>
+        <w:t xml:space="preserve"> la S.S.S., el valor de la movilidad correspondiente al mes de marzo de 2018, fue establecido en un 5,71%, conforme lo previsto en la Ley 27.426  cuando el porcentaje previsto conforme la fórmula de la Ley 26.417, estaba estimado entre un 12% y 14% arrojando finalmente un aumento en marzo de 2018 de  14.06%.</w:t>
       </w:r>
     </w:p>
     <w:p>
@@ -5339,7 +7089,35 @@
         <w:rPr>
           <w:bCs/>
         </w:rPr>
-        <w:t xml:space="preserve"> {% endif %} {% if </w:t>
+        <w:t xml:space="preserve"> {% </w:t>
+      </w:r>
+      <w:proofErr w:type="spellStart"/>
+      <w:r>
+        <w:rPr>
+          <w:bCs/>
+        </w:rPr>
+        <w:t>endif</w:t>
+      </w:r>
+      <w:proofErr w:type="spellEnd"/>
+      <w:r>
+        <w:rPr>
+          <w:bCs/>
+        </w:rPr>
+        <w:t xml:space="preserve"> %} {% </w:t>
+      </w:r>
+      <w:proofErr w:type="spellStart"/>
+      <w:r>
+        <w:rPr>
+          <w:bCs/>
+        </w:rPr>
+        <w:t>if</w:t>
+      </w:r>
+      <w:proofErr w:type="spellEnd"/>
+      <w:r>
+        <w:rPr>
+          <w:bCs/>
+        </w:rPr>
+        <w:t xml:space="preserve"> </w:t>
       </w:r>
       <w:r>
         <w:rPr>
@@ -5406,7 +7184,21 @@
         <w:rPr>
           <w:bCs/>
         </w:rPr>
-        <w:t xml:space="preserve">Al haber visto que los aumentos de 2020 dados por decreto fueron muy inferiores a los que hubiera correspondido conforme ley 27.426, solicito se expida y declare la inconstitucionalidad de la ley 27.541, del art 1 en cuanto declara la emergencia previsional , del  art 2 inc. e, del art 55 y 56, como así también de los decretos 163/2020, 495/2020 , el 542/2020, 692/2020, y 899/2020 , en cuanto otorga aumentos insuficientes, extiende por 6 meses más la suspensión establecida por el art. 55 de la ley 27.541 respecto de la aplicación de la movilidad dispuesta por el art. 32 de la ley previsional 24.241 por ser confiscatoria, por violar el principio de igualdad y de razonabilidad de las leyes previsto en los art 16 y 28 de la CN y el principio de progresividad garantizado por la ley 27.360 que ratifica la convención interamericana de adultos mayores. </w:t>
+        <w:t xml:space="preserve">Al haber visto que los aumentos de 2020 dados por decreto fueron muy inferiores a los que hubiera correspondido conforme ley 27.426, solicito se expida y declare la inconstitucionalidad de la ley 27.541, del art 1 en cuanto declara la emergencia previsional , del  art 2 inc. </w:t>
+      </w:r>
+      <w:proofErr w:type="spellStart"/>
+      <w:r>
+        <w:rPr>
+          <w:bCs/>
+        </w:rPr>
+        <w:t>e</w:t>
+      </w:r>
+      <w:proofErr w:type="spellEnd"/>
+      <w:r>
+        <w:rPr>
+          <w:bCs/>
+        </w:rPr>
+        <w:t xml:space="preserve">, del art 55 y 56, como así también de los decretos 163/2020, 495/2020 , el 542/2020, 692/2020, y 899/2020 , en cuanto otorga aumentos insuficientes, extiende por 6 meses más la suspensión establecida por el art. 55 de la ley 27.541 respecto de la aplicación de la movilidad dispuesta por el art. 32 de la ley previsional 24.241 por ser confiscatoria, por violar el principio de igualdad y de razonabilidad de las leyes previsto en los art 16 y 28 de la CN y el principio de progresividad garantizado por la ley 27.360 que ratifica la convención interamericana de adultos mayores. </w:t>
       </w:r>
     </w:p>
     <w:p>
@@ -5523,7 +7315,21 @@
         <w:rPr>
           <w:bCs/>
         </w:rPr>
-        <w:t xml:space="preserve">No respeta las bases de la delegación del art 2 inc e. </w:t>
+        <w:t xml:space="preserve">No respeta las bases de la delegación del art 2 </w:t>
+      </w:r>
+      <w:proofErr w:type="spellStart"/>
+      <w:r>
+        <w:rPr>
+          <w:bCs/>
+        </w:rPr>
+        <w:t>inc</w:t>
+      </w:r>
+      <w:proofErr w:type="spellEnd"/>
+      <w:r>
+        <w:rPr>
+          <w:bCs/>
+        </w:rPr>
+        <w:t xml:space="preserve"> e. </w:t>
       </w:r>
     </w:p>
     <w:p>
@@ -5719,10 +7525,48 @@
         <w:rPr>
           <w:bCs/>
         </w:rPr>
-        <w:t xml:space="preserve">{% endif %} </w:t>
-      </w:r>
-      <w:r>
-        <w:t>{% if ley_27609_Si or ley_27541_Si or ley_27426_Si %}</w:t>
+        <w:t xml:space="preserve">{% </w:t>
+      </w:r>
+      <w:proofErr w:type="spellStart"/>
+      <w:r>
+        <w:rPr>
+          <w:bCs/>
+        </w:rPr>
+        <w:t>endif</w:t>
+      </w:r>
+      <w:proofErr w:type="spellEnd"/>
+      <w:r>
+        <w:rPr>
+          <w:bCs/>
+        </w:rPr>
+        <w:t xml:space="preserve"> %} </w:t>
+      </w:r>
+      <w:r>
+        <w:t xml:space="preserve">{% </w:t>
+      </w:r>
+      <w:proofErr w:type="spellStart"/>
+      <w:r>
+        <w:t>if</w:t>
+      </w:r>
+      <w:proofErr w:type="spellEnd"/>
+      <w:r>
+        <w:t xml:space="preserve"> ley_27609_Si </w:t>
+      </w:r>
+      <w:proofErr w:type="spellStart"/>
+      <w:r>
+        <w:t>or</w:t>
+      </w:r>
+      <w:proofErr w:type="spellEnd"/>
+      <w:r>
+        <w:t xml:space="preserve"> ley_27541_Si </w:t>
+      </w:r>
+      <w:proofErr w:type="spellStart"/>
+      <w:r>
+        <w:t>or</w:t>
+      </w:r>
+      <w:proofErr w:type="spellEnd"/>
+      <w:r>
+        <w:t xml:space="preserve"> ley_27426_Si %}</w:t>
       </w:r>
     </w:p>
     <w:p>
@@ -5825,7 +7669,21 @@
         <w:rPr>
           <w:bCs/>
         </w:rPr>
-        <w:t xml:space="preserve"> la inconstitucionalidad las leyes que afectaron la movilidad jubilatoria, por cuanto “Anses”, afecta la seguridad jurídica de mi mandante, pues al modificar la ley ante cualquier cambio de gobierno o vicisitud económica, siempre en detrimento de su haber y afectando la garantía constitucional de integralidad de este, la división de poderes, la delegación de facultades entre otras normas de nuestra CN.</w:t>
+        <w:t xml:space="preserve"> la inconstitucionalidad las leyes que afectaron la movilidad jubilatoria, por cuanto “</w:t>
+      </w:r>
+      <w:proofErr w:type="spellStart"/>
+      <w:r>
+        <w:rPr>
+          <w:bCs/>
+        </w:rPr>
+        <w:t>Anses</w:t>
+      </w:r>
+      <w:proofErr w:type="spellEnd"/>
+      <w:r>
+        <w:rPr>
+          <w:bCs/>
+        </w:rPr>
+        <w:t>”, afecta la seguridad jurídica de mi mandante, pues al modificar la ley ante cualquier cambio de gobierno o vicisitud económica, siempre en detrimento de su haber y afectando la garantía constitucional de integralidad de este, la división de poderes, la delegación de facultades entre otras normas de nuestra CN.</w:t>
       </w:r>
     </w:p>
     <w:p>
@@ -5861,7 +7719,21 @@
         <w:rPr>
           <w:bCs/>
         </w:rPr>
-        <w:t xml:space="preserve">En la primera oportunidad procesal se está solicitando la inconstitucionalidad de las normas cuestionadas y se garantiza así el debido proceso y el derecho de defensa de la contraria, corriéndose traslado del planteo de inconstitucionalidad, de una norma que suspende la ley ,en detrimento de un grupo vulnerable, en época de pandemia donde el estado debe reforzarse la protección de los mismos y de carácter netamente regresivo según la perdida sufrida en 2020. </w:t>
+        <w:t xml:space="preserve">En la primera oportunidad procesal se está solicitando la inconstitucionalidad de las normas cuestionadas y se garantiza así el debido proceso y el derecho de defensa de la contraria, corriéndose traslado del planteo de inconstitucionalidad, de una norma que suspende la </w:t>
+      </w:r>
+      <w:proofErr w:type="gramStart"/>
+      <w:r>
+        <w:rPr>
+          <w:bCs/>
+        </w:rPr>
+        <w:t>ley ,en</w:t>
+      </w:r>
+      <w:proofErr w:type="gramEnd"/>
+      <w:r>
+        <w:rPr>
+          <w:bCs/>
+        </w:rPr>
+        <w:t xml:space="preserve"> detrimento de un grupo vulnerable, en época de pandemia donde el estado debe reforzarse la protección de los mismos y de carácter netamente regresivo según la perdida sufrida en 2020. </w:t>
       </w:r>
     </w:p>
     <w:p>
@@ -5946,7 +7818,35 @@
         <w:rPr>
           <w:bCs/>
         </w:rPr>
-        <w:t>Es por ello que el juez , puede resolver en la etapa de ejecución, sea a pedido de parte, o de oficio, si estas normas afectan el haber dado que contrarían el art 14 bis, 16, 17, 18, 28 , 31 , 33 y 75 inc 22 y 23 de la CN.</w:t>
+        <w:t xml:space="preserve">Es por ello que el </w:t>
+      </w:r>
+      <w:proofErr w:type="gramStart"/>
+      <w:r>
+        <w:rPr>
+          <w:bCs/>
+        </w:rPr>
+        <w:t>juez ,</w:t>
+      </w:r>
+      <w:proofErr w:type="gramEnd"/>
+      <w:r>
+        <w:rPr>
+          <w:bCs/>
+        </w:rPr>
+        <w:t xml:space="preserve"> puede resolver en la etapa de ejecución, sea a pedido de parte, o de oficio, si estas normas afectan el haber dado que contrarían el art 14 bis, 16, 17, 18, 28 , 31 , 33 y 75 </w:t>
+      </w:r>
+      <w:proofErr w:type="spellStart"/>
+      <w:r>
+        <w:rPr>
+          <w:bCs/>
+        </w:rPr>
+        <w:t>inc</w:t>
+      </w:r>
+      <w:proofErr w:type="spellEnd"/>
+      <w:r>
+        <w:rPr>
+          <w:bCs/>
+        </w:rPr>
+        <w:t xml:space="preserve"> 22 y 23 de la CN.</w:t>
       </w:r>
     </w:p>
     <w:p>
@@ -6094,44 +7994,27 @@
           <w:i/>
           <w:iCs/>
         </w:rPr>
-        <w:t>no implica la imposibilidad absoluta de resolver nuevas cuestiones que puedan suscitarse entre idénticas partes, sino el sucesivo y reiterado juzgamiento de las mismas”</w:t>
-      </w:r>
-      <w:r>
-        <w:rPr>
+        <w:t xml:space="preserve">no implica la imposibilidad absoluta de resolver nuevas cuestiones que puedan suscitarse entre idénticas partes, sino el sucesivo y reiterado juzgamiento de </w:t>
+      </w:r>
+      <w:proofErr w:type="gramStart"/>
+      <w:r>
+        <w:rPr>
+          <w:b/>
           <w:bCs/>
           <w:i/>
           <w:iCs/>
         </w:rPr>
-        <w:t>. Y concluyó que, si existe una sentencia que reconoció el derecho a la redeterminación del haber inicial y su movilidad, “(…) es en esta oportunidad, etapa de ejecución (arts. 499 y cc del CPCCN) que se puede tener precisión respecto de la cuantía del haber y la razonabilidad o no de la quita por aplicación de la norma citada (…)”</w:t>
-      </w:r>
-    </w:p>
-    <w:bookmarkEnd w:id="5"/>
-    <w:p>
-      <w:pPr>
-        <w:autoSpaceDE w:val="0"/>
-        <w:autoSpaceDN w:val="0"/>
-        <w:adjustRightInd w:val="0"/>
-        <w:ind w:firstLine="993"/>
-        <w:jc w:val="both"/>
-        <w:rPr>
-          <w:bCs/>
-        </w:rPr>
-      </w:pPr>
-      <w:r>
-        <w:rPr>
-          <w:bCs/>
-        </w:rPr>
-        <w:t>En similar  sentido se expresó la Sala I en los autos “Flores Humberto  c/Anses y otro s/ Reajustes varios” Expte 15100027/2011 el 09.03.2023 donde resolvió:</w:t>
-      </w:r>
-      <w:r>
-        <w:t xml:space="preserve"> </w:t>
-      </w:r>
-      <w:r>
-        <w:rPr>
+        <w:t>las mismas</w:t>
+      </w:r>
+      <w:proofErr w:type="gramEnd"/>
+      <w:r>
+        <w:rPr>
+          <w:b/>
+          <w:bCs/>
           <w:i/>
           <w:iCs/>
         </w:rPr>
-        <w:t>“</w:t>
+        <w:t>”</w:t>
       </w:r>
       <w:r>
         <w:rPr>
@@ -6139,6 +8022,121 @@
           <w:i/>
           <w:iCs/>
         </w:rPr>
+        <w:t xml:space="preserve">. Y concluyó que, si existe una sentencia que reconoció el derecho a la </w:t>
+      </w:r>
+      <w:proofErr w:type="spellStart"/>
+      <w:r>
+        <w:rPr>
+          <w:bCs/>
+          <w:i/>
+          <w:iCs/>
+        </w:rPr>
+        <w:t>redeterminación</w:t>
+      </w:r>
+      <w:proofErr w:type="spellEnd"/>
+      <w:r>
+        <w:rPr>
+          <w:bCs/>
+          <w:i/>
+          <w:iCs/>
+        </w:rPr>
+        <w:t xml:space="preserve"> del haber inicial y su movilidad, “(…) es en esta oportunidad, etapa de ejecución (arts. 499 y </w:t>
+      </w:r>
+      <w:proofErr w:type="spellStart"/>
+      <w:r>
+        <w:rPr>
+          <w:bCs/>
+          <w:i/>
+          <w:iCs/>
+        </w:rPr>
+        <w:t>cc</w:t>
+      </w:r>
+      <w:proofErr w:type="spellEnd"/>
+      <w:r>
+        <w:rPr>
+          <w:bCs/>
+          <w:i/>
+          <w:iCs/>
+        </w:rPr>
+        <w:t xml:space="preserve"> del CPCCN) que se puede tener precisión respecto de la cuantía del haber y la razonabilidad o no de la quita por aplicación de la norma citada (…)”</w:t>
+      </w:r>
+    </w:p>
+    <w:bookmarkEnd w:id="5"/>
+    <w:p>
+      <w:pPr>
+        <w:autoSpaceDE w:val="0"/>
+        <w:autoSpaceDN w:val="0"/>
+        <w:adjustRightInd w:val="0"/>
+        <w:ind w:firstLine="993"/>
+        <w:jc w:val="both"/>
+        <w:rPr>
+          <w:bCs/>
+        </w:rPr>
+      </w:pPr>
+      <w:r>
+        <w:rPr>
+          <w:bCs/>
+        </w:rPr>
+        <w:t>En similar  sentido se expresó la Sala I en los autos “Flores Humberto  c/</w:t>
+      </w:r>
+      <w:proofErr w:type="spellStart"/>
+      <w:r>
+        <w:rPr>
+          <w:bCs/>
+        </w:rPr>
+        <w:t>Anses</w:t>
+      </w:r>
+      <w:proofErr w:type="spellEnd"/>
+      <w:r>
+        <w:rPr>
+          <w:bCs/>
+        </w:rPr>
+        <w:t xml:space="preserve"> y </w:t>
+      </w:r>
+      <w:proofErr w:type="spellStart"/>
+      <w:r>
+        <w:rPr>
+          <w:bCs/>
+        </w:rPr>
+        <w:t>otro s</w:t>
+      </w:r>
+      <w:proofErr w:type="spellEnd"/>
+      <w:r>
+        <w:rPr>
+          <w:bCs/>
+        </w:rPr>
+        <w:t xml:space="preserve">/ Reajustes varios” </w:t>
+      </w:r>
+      <w:proofErr w:type="spellStart"/>
+      <w:r>
+        <w:rPr>
+          <w:bCs/>
+        </w:rPr>
+        <w:t>Expte</w:t>
+      </w:r>
+      <w:proofErr w:type="spellEnd"/>
+      <w:r>
+        <w:rPr>
+          <w:bCs/>
+        </w:rPr>
+        <w:t xml:space="preserve"> 15100027/2011 el 09.03.2023 donde resolvió:</w:t>
+      </w:r>
+      <w:r>
+        <w:t xml:space="preserve"> </w:t>
+      </w:r>
+      <w:r>
+        <w:rPr>
+          <w:i/>
+          <w:iCs/>
+        </w:rPr>
+        <w:t>“</w:t>
+      </w:r>
+      <w:r>
+        <w:rPr>
+          <w:bCs/>
+          <w:i/>
+          <w:iCs/>
+        </w:rPr>
         <w:t>Que corresponde rechazar los agravios referidos a la improcedencia de resolver en la etapa de ejecución el reajuste de la movilidad del haber del actor por períodos posteriores que no se encuentran incluidos en la sentencia definitiva, en tanto las partes han tenido oportunidad de debatir sobre dicha cuestión, por lo que se ha respetado el debido contradictorio.</w:t>
       </w:r>
     </w:p>
@@ -6200,7 +8198,61 @@
           <w:i/>
           <w:iCs/>
         </w:rPr>
-        <w:t>En igual sentido, la Corte Suprema de Justicia de la Nación en el precedente “Cingolani, Francisco Florencio c/Anses s/Ejecución previsional”, sent. del 10/4/12 revocó una resolución judicial que había limitado el derecho del afiliado a lograr una recomposición de sus haberes previsionales al período dispuesto en la sentencia definitiva, en cuya oportunidad sostuvo que “la limitación temporal de la ejecución vulnera la cosa juzgada, pues la sentencia cuyo cumplimiento procura el actor no sólo establecía una pauta para el cálculo del beneficio, sino que su aplicación permitía determinar el nivel de la prestación para el lapso subsiguiente y hasta tanto fuera incrementado con nuevas disposiciones legales o decisiones judiciales en materia de movilidad” es que señaló que admitir una tesis contraria a la que defiende implicaría un dispendio jurisdiccional obligando al jubilado a iniciar un nuevo juicio de conocimiento a fin de que se le reconozca el monto de su prestación en el periodo descartado.”</w:t>
+        <w:t>En igual sentido, la Corte Suprema de Justicia de la Nación en el precedente “</w:t>
+      </w:r>
+      <w:proofErr w:type="spellStart"/>
+      <w:r>
+        <w:rPr>
+          <w:bCs/>
+          <w:i/>
+          <w:iCs/>
+        </w:rPr>
+        <w:t>Cingolani</w:t>
+      </w:r>
+      <w:proofErr w:type="spellEnd"/>
+      <w:r>
+        <w:rPr>
+          <w:bCs/>
+          <w:i/>
+          <w:iCs/>
+        </w:rPr>
+        <w:t>, Francisco Florencio c/</w:t>
+      </w:r>
+      <w:proofErr w:type="spellStart"/>
+      <w:r>
+        <w:rPr>
+          <w:bCs/>
+          <w:i/>
+          <w:iCs/>
+        </w:rPr>
+        <w:t>Anses</w:t>
+      </w:r>
+      <w:proofErr w:type="spellEnd"/>
+      <w:r>
+        <w:rPr>
+          <w:bCs/>
+          <w:i/>
+          <w:iCs/>
+        </w:rPr>
+        <w:t xml:space="preserve"> s/Ejecución previsional”, </w:t>
+      </w:r>
+      <w:proofErr w:type="spellStart"/>
+      <w:r>
+        <w:rPr>
+          <w:bCs/>
+          <w:i/>
+          <w:iCs/>
+        </w:rPr>
+        <w:t>sent</w:t>
+      </w:r>
+      <w:proofErr w:type="spellEnd"/>
+      <w:r>
+        <w:rPr>
+          <w:bCs/>
+          <w:i/>
+          <w:iCs/>
+        </w:rPr>
+        <w:t>. del 10/4/12 revocó una resolución judicial que había limitado el derecho del afiliado a lograr una recomposición de sus haberes previsionales al período dispuesto en la sentencia definitiva, en cuya oportunidad sostuvo que “la limitación temporal de la ejecución vulnera la cosa juzgada, pues la sentencia cuyo cumplimiento procura el actor no sólo establecía una pauta para el cálculo del beneficio, sino que su aplicación permitía determinar el nivel de la prestación para el lapso subsiguiente y hasta tanto fuera incrementado con nuevas disposiciones legales o decisiones judiciales en materia de movilidad” es que señaló que admitir una tesis contraria a la que defiende implicaría un dispendio jurisdiccional obligando al jubilado a iniciar un nuevo juicio de conocimiento a fin de que se le reconozca el monto de su prestación en el periodo descartado.”</w:t>
       </w:r>
     </w:p>
     <w:p>
@@ -6226,7 +8278,49 @@
         <w:rPr>
           <w:bCs/>
         </w:rPr>
-        <w:t>en la causa “Campos Toranzos, Marcos Aurelio c/ ANSeS s/ Reajustes Varios” (Expte. N° 15100257/2012) “</w:t>
+        <w:t xml:space="preserve">en la causa “Campos Toranzos, Marcos Aurelio c/ </w:t>
+      </w:r>
+      <w:proofErr w:type="spellStart"/>
+      <w:r>
+        <w:rPr>
+          <w:bCs/>
+        </w:rPr>
+        <w:t>ANSeS</w:t>
+      </w:r>
+      <w:proofErr w:type="spellEnd"/>
+      <w:r>
+        <w:rPr>
+          <w:bCs/>
+        </w:rPr>
+        <w:t xml:space="preserve"> s/ Reajustes Varios” (</w:t>
+      </w:r>
+      <w:proofErr w:type="spellStart"/>
+      <w:r>
+        <w:rPr>
+          <w:bCs/>
+        </w:rPr>
+        <w:t>Expte</w:t>
+      </w:r>
+      <w:proofErr w:type="spellEnd"/>
+      <w:r>
+        <w:rPr>
+          <w:bCs/>
+        </w:rPr>
+        <w:t xml:space="preserve">. </w:t>
+      </w:r>
+      <w:proofErr w:type="spellStart"/>
+      <w:r>
+        <w:rPr>
+          <w:bCs/>
+        </w:rPr>
+        <w:t>N°</w:t>
+      </w:r>
+      <w:proofErr w:type="spellEnd"/>
+      <w:r>
+        <w:rPr>
+          <w:bCs/>
+        </w:rPr>
+        <w:t xml:space="preserve"> 15100257/2012) “</w:t>
       </w:r>
       <w:r>
         <w:rPr>
@@ -6248,7 +8342,21 @@
         <w:rPr>
           <w:bCs/>
         </w:rPr>
-        <w:t>{% endif %}</w:t>
+        <w:t xml:space="preserve">{% </w:t>
+      </w:r>
+      <w:proofErr w:type="spellStart"/>
+      <w:r>
+        <w:rPr>
+          <w:bCs/>
+        </w:rPr>
+        <w:t>endif</w:t>
+      </w:r>
+      <w:proofErr w:type="spellEnd"/>
+      <w:r>
+        <w:rPr>
+          <w:bCs/>
+        </w:rPr>
+        <w:t xml:space="preserve"> %}</w:t>
       </w:r>
       <w:r>
         <w:rPr>
@@ -6257,11 +8365,21 @@
         <w:t xml:space="preserve"> </w:t>
       </w:r>
       <w:r>
-        <w:t xml:space="preserve">{% if </w:t>
-      </w:r>
+        <w:t xml:space="preserve">{% </w:t>
+      </w:r>
+      <w:proofErr w:type="spellStart"/>
+      <w:r>
+        <w:t>if</w:t>
+      </w:r>
+      <w:proofErr w:type="spellEnd"/>
+      <w:r>
+        <w:t xml:space="preserve"> </w:t>
+      </w:r>
+      <w:proofErr w:type="spellStart"/>
       <w:r>
         <w:t>Honorarios_No</w:t>
       </w:r>
+      <w:proofErr w:type="spellEnd"/>
       <w:r>
         <w:t xml:space="preserve"> %}</w:t>
       </w:r>
@@ -6316,7 +8434,15 @@
         <w:jc w:val="both"/>
       </w:pPr>
       <w:r>
-        <w:t>Solicito que una vez aprobada la liquidación, se intime al organismo previsional a que proceda a reajustar el haber de mi mandante, consignando de manera clara el haber aprobado , y que lo sea</w:t>
+        <w:t xml:space="preserve">Solicito que una vez aprobada la liquidación, se intime al organismo previsional a que proceda a reajustar el haber de mi mandante, consignando de manera clara el haber </w:t>
+      </w:r>
+      <w:proofErr w:type="gramStart"/>
+      <w:r>
+        <w:t>aprobado ,</w:t>
+      </w:r>
+      <w:proofErr w:type="gramEnd"/>
+      <w:r>
+        <w:t xml:space="preserve"> y que lo sea</w:t>
       </w:r>
       <w:r>
         <w:rPr>
@@ -6325,7 +8451,15 @@
         <w:t xml:space="preserve">  </w:t>
       </w:r>
       <w:r>
-        <w:t xml:space="preserve">bajo apercibimiento de aplicar astreintes ejemplificativas por cada día de demora en efectivizar la medida ordenada, como así también se identifique al funcionario responsable de cumplir con la manda judicial , el cual deberá informar si creo la secuenta </w:t>
+        <w:t xml:space="preserve">bajo apercibimiento de aplicar astreintes ejemplificativas por cada día de demora en efectivizar la medida ordenada, como así también se identifique al funcionario responsable de cumplir con la manda judicial , el cual deberá informar si creo la </w:t>
+      </w:r>
+      <w:proofErr w:type="spellStart"/>
+      <w:r>
+        <w:t>secuenta</w:t>
+      </w:r>
+      <w:proofErr w:type="spellEnd"/>
+      <w:r>
+        <w:t xml:space="preserve"> </w:t>
       </w:r>
       <w:r>
         <w:t>.</w:t>
@@ -6337,7 +8471,21 @@
         <w:rPr>
           <w:bCs/>
         </w:rPr>
-        <w:t>{% endif %}</w:t>
+        <w:t xml:space="preserve">{% </w:t>
+      </w:r>
+      <w:proofErr w:type="spellStart"/>
+      <w:r>
+        <w:rPr>
+          <w:bCs/>
+        </w:rPr>
+        <w:t>endif</w:t>
+      </w:r>
+      <w:proofErr w:type="spellEnd"/>
+      <w:r>
+        <w:rPr>
+          <w:bCs/>
+        </w:rPr>
+        <w:t xml:space="preserve"> %}</w:t>
       </w:r>
     </w:p>
     <w:p>
@@ -6373,23 +8521,37 @@
       <w:r>
         <w:t>Solicito regule honorarios y tome como base regulatoria la suma de {{</w:t>
       </w:r>
+      <w:proofErr w:type="spellStart"/>
       <w:r>
         <w:t>total_liquidacion_en_UMA</w:t>
       </w:r>
+      <w:proofErr w:type="spellEnd"/>
       <w:r>
         <w:t>}}, teniendo en cuenta que el valor del UMA a la fecha de cierre de la liquidación, {{</w:t>
       </w:r>
+      <w:proofErr w:type="spellStart"/>
       <w:r>
         <w:t>Valor_UMA</w:t>
       </w:r>
+      <w:proofErr w:type="spellEnd"/>
       <w:r>
         <w:t>}} y el monto reclamado {{</w:t>
       </w:r>
+      <w:proofErr w:type="spellStart"/>
       <w:r>
         <w:t>total_liquidacion</w:t>
       </w:r>
-      <w:r>
-        <w:t>}}, con más los intereses al efectivo pago, de conformidad con lo establecido por la ley 27.423 que en su articulo 52 establece: “Aun sin petición del interesado, al dictarse sentencia se regularán los honorarios respectivos de los abogados y procuradores de las partes y de los auxiliares de Justicia. A los efectos de la regulación se tendrán en cuenta los intereses, los frutos y los accesorios, que integrarán la base regulatoria según lo establecido en los artículos 22, 23 y 24.”</w:t>
+      <w:proofErr w:type="spellEnd"/>
+      <w:r>
+        <w:t xml:space="preserve">}}, con más los intereses al efectivo pago, de conformidad con lo establecido por la ley 27.423 que en su </w:t>
+      </w:r>
+      <w:proofErr w:type="spellStart"/>
+      <w:r>
+        <w:t>articulo</w:t>
+      </w:r>
+      <w:proofErr w:type="spellEnd"/>
+      <w:r>
+        <w:t xml:space="preserve"> 52 establece: “Aun sin petición del interesado, al dictarse sentencia se regularán los honorarios respectivos de los abogados y procuradores de las partes y de los auxiliares de Justicia. A los efectos de la regulación se tendrán en cuenta los intereses, los frutos y los accesorios, que integrarán la base regulatoria según lo establecido en los artículos 22, 23 y 24.”</w:t>
       </w:r>
     </w:p>
     <w:p>
@@ -6484,17 +8646,40 @@
         </w:rPr>
       </w:pPr>
       <w:r>
-        <w:t>Datos de la caja de abogados:Av. Sarmiento N º 302/308 de la ciudad de Salta,  domicilio electrónico como persona jurídica registrado bajo el CUIT 30518723487.</w:t>
+        <w:t xml:space="preserve">Datos de la caja de </w:t>
+      </w:r>
+      <w:proofErr w:type="spellStart"/>
+      <w:proofErr w:type="gramStart"/>
+      <w:r>
+        <w:t>abogados:Av</w:t>
+      </w:r>
+      <w:proofErr w:type="spellEnd"/>
+      <w:r>
+        <w:t>.</w:t>
+      </w:r>
+      <w:proofErr w:type="gramEnd"/>
+      <w:r>
+        <w:t xml:space="preserve"> Sarmiento N º 302/308 de la ciudad de Salta,  domicilio electrónico como persona jurídica registrado bajo el CUIT 30518723487.</w:t>
       </w:r>
       <w:r>
         <w:t xml:space="preserve"> </w:t>
       </w:r>
       <w:r>
-        <w:t xml:space="preserve">{% if </w:t>
-      </w:r>
+        <w:t xml:space="preserve">{% </w:t>
+      </w:r>
+      <w:proofErr w:type="spellStart"/>
+      <w:r>
+        <w:t>if</w:t>
+      </w:r>
+      <w:proofErr w:type="spellEnd"/>
+      <w:r>
+        <w:t xml:space="preserve"> </w:t>
+      </w:r>
+      <w:proofErr w:type="spellStart"/>
       <w:r>
         <w:t>Sancionatorios_Si</w:t>
       </w:r>
+      <w:proofErr w:type="spellEnd"/>
       <w:r>
         <w:t xml:space="preserve"> %}</w:t>
       </w:r>
@@ -6563,7 +8748,21 @@
         <w:rPr>
           <w:lang w:val="es-AR"/>
         </w:rPr>
-        <w:t xml:space="preserve">Habiendo venció del plazo para que la demandada Anses cumpla de manera correcta con la sentencia recaída en autos y teniendo en consideración su reiterada conducta de mostrarse reticente en el cumplimento integral de la manda judicial, solicito a VS fije  intereses sancionatorio, determinando desde cuando deben aplicarse los mismos, que tasa usar y la metodología en caso de pagos parciales, dejando expresamente aclarado que no existe anatocismo, por cuanto su fuente ontológica es la disposición judicial, teniendo el   interés sancionatorio  una función de castigo tendiente a rectificar el comportamiento contumaz del deudor que resiste el cumplimiento de lo debido </w:t>
+        <w:t xml:space="preserve">Habiendo venció del plazo para que la demandada </w:t>
+      </w:r>
+      <w:proofErr w:type="spellStart"/>
+      <w:r>
+        <w:rPr>
+          <w:lang w:val="es-AR"/>
+        </w:rPr>
+        <w:t>Anses</w:t>
+      </w:r>
+      <w:proofErr w:type="spellEnd"/>
+      <w:r>
+        <w:rPr>
+          <w:lang w:val="es-AR"/>
+        </w:rPr>
+        <w:t xml:space="preserve"> cumpla de manera correcta con la sentencia recaída en autos y teniendo en consideración su reiterada conducta de mostrarse reticente en el cumplimento integral de la manda judicial, solicito a VS fije  intereses sancionatorio, determinando desde cuando deben aplicarse los mismos, que tasa usar y la metodología en caso de pagos parciales, dejando expresamente aclarado que no existe anatocismo, por cuanto su fuente ontológica es la disposición judicial, teniendo el   interés sancionatorio  una función de castigo tendiente a rectificar el comportamiento contumaz del deudor que resiste el cumplimiento de lo debido </w:t>
       </w:r>
       <w:r>
         <w:t>fijándose el mismo en dos veces y media la tasa de descuento ordinario del banco Nación.</w:t>
@@ -6841,7 +9040,21 @@
         <w:rPr>
           <w:lang w:val="es-MX"/>
         </w:rPr>
-        <w:t xml:space="preserve">más que un mero intereses moratorios por cuanto el Art 794 dice que para pedir una pena, el acreedor no está obligado a probar que ha sufrido prejuicio, ni el deudor puede eximirse de satisfacerla, acreditando que el acreedor no sufrió perjuicio alguno, lo cual no implica, hacer una aplicación desmedida que se pueda considerar como usura. </w:t>
+        <w:t xml:space="preserve">más que un mero intereses moratorios por cuanto el Art 794 dice </w:t>
+      </w:r>
+      <w:proofErr w:type="gramStart"/>
+      <w:r>
+        <w:rPr>
+          <w:lang w:val="es-MX"/>
+        </w:rPr>
+        <w:t>que</w:t>
+      </w:r>
+      <w:proofErr w:type="gramEnd"/>
+      <w:r>
+        <w:rPr>
+          <w:lang w:val="es-MX"/>
+        </w:rPr>
+        <w:t xml:space="preserve"> para pedir una pena, el acreedor no está obligado a probar que ha sufrido prejuicio, ni el deudor puede eximirse de satisfacerla, acreditando que el acreedor no sufrió perjuicio alguno, lo cual no implica, hacer una aplicación desmedida que se pueda considerar como usura. </w:t>
       </w:r>
     </w:p>
     <w:p>
@@ -8003,6 +10216,7 @@
                 <w:szCs w:val="22"/>
               </w:rPr>
             </w:pPr>
+            <w:proofErr w:type="gramStart"/>
             <w:r>
               <w:rPr>
                 <w:rFonts w:ascii="Calibri" w:hAnsi="Calibri" w:cs="Calibri"/>
@@ -8010,7 +10224,17 @@
                 <w:sz w:val="22"/>
                 <w:szCs w:val="22"/>
               </w:rPr>
-              <w:t>Total de la Deuda</w:t>
+              <w:t>Total</w:t>
+            </w:r>
+            <w:proofErr w:type="gramEnd"/>
+            <w:r>
+              <w:rPr>
+                <w:rFonts w:ascii="Calibri" w:hAnsi="Calibri" w:cs="Calibri"/>
+                <w:color w:val="000000"/>
+                <w:sz w:val="22"/>
+                <w:szCs w:val="22"/>
+              </w:rPr>
+              <w:t xml:space="preserve"> de la Deuda</w:t>
             </w:r>
           </w:p>
         </w:tc>
@@ -8191,7 +10415,21 @@
         <w:rPr>
           <w:bCs/>
         </w:rPr>
-        <w:t>{% endif %}</w:t>
+        <w:t xml:space="preserve">{% </w:t>
+      </w:r>
+      <w:proofErr w:type="spellStart"/>
+      <w:r>
+        <w:rPr>
+          <w:bCs/>
+        </w:rPr>
+        <w:t>endif</w:t>
+      </w:r>
+      <w:proofErr w:type="spellEnd"/>
+      <w:r>
+        <w:rPr>
+          <w:bCs/>
+        </w:rPr>
+        <w:t xml:space="preserve"> %}</w:t>
       </w:r>
     </w:p>
     <w:p>
@@ -8312,7 +10550,29 @@
             <w:color w:val="337AB7"/>
             <w:lang w:eastAsia="es-AR"/>
           </w:rPr>
-          <w:t>Fallos: 323:1122, “Bianculli”</w:t>
+          <w:t>Fallos: 323:1122, “</w:t>
+        </w:r>
+        <w:proofErr w:type="spellStart"/>
+        <w:r>
+          <w:rPr>
+            <w:rStyle w:val="Hipervnculo"/>
+            <w:i/>
+            <w:iCs/>
+            <w:color w:val="337AB7"/>
+            <w:lang w:eastAsia="es-AR"/>
+          </w:rPr>
+          <w:t>Bianculli</w:t>
+        </w:r>
+        <w:proofErr w:type="spellEnd"/>
+        <w:r>
+          <w:rPr>
+            <w:rStyle w:val="Hipervnculo"/>
+            <w:i/>
+            <w:iCs/>
+            <w:color w:val="337AB7"/>
+            <w:lang w:eastAsia="es-AR"/>
+          </w:rPr>
+          <w:t>”</w:t>
         </w:r>
       </w:hyperlink>
       <w:r>
@@ -8374,7 +10634,23 @@
             <w:rStyle w:val="Hipervnculo"/>
             <w:lang w:eastAsia="es-AR"/>
           </w:rPr>
-          <w:t>Recurso Queja Nº 5 - G.,S.M. Y OTRO c/ K.,M.E.A. s/ALIMENTOS CIV 083609/2017/5/RH003</w:t>
+          <w:t xml:space="preserve">Recurso Queja </w:t>
+        </w:r>
+        <w:proofErr w:type="spellStart"/>
+        <w:r>
+          <w:rPr>
+            <w:rStyle w:val="Hipervnculo"/>
+            <w:lang w:eastAsia="es-AR"/>
+          </w:rPr>
+          <w:t>Nº</w:t>
+        </w:r>
+        <w:proofErr w:type="spellEnd"/>
+        <w:r>
+          <w:rPr>
+            <w:rStyle w:val="Hipervnculo"/>
+            <w:lang w:eastAsia="es-AR"/>
+          </w:rPr>
+          <w:t xml:space="preserve"> 5 - G.,S.M. Y OTRO c/ K.,M.E.A. s/ALIMENTOS CIV 083609/2017/5/RH003</w:t>
         </w:r>
         <w:r>
           <w:rPr>
@@ -8652,7 +10928,27 @@
           <w:sz w:val="20"/>
           <w:szCs w:val="20"/>
         </w:rPr>
-        <w:t xml:space="preserve">ARTICULO 2°.- Si los haberes o sumas que correspondan no fueren puestos a disposición de los peticionarios o beneficiarios dentro de los plazos fijados en el artículo precedente, el importe de los mismos se actualizará sobre la base de la variación de los índices de precios al por mayor, nivel general, producida entre el mes de vencimiento de dichos plazos y el penúltimo mes anterior al que esos importes sean puestos a disposición del titular. </w:t>
+        <w:t>ARTICULO 2</w:t>
+      </w:r>
+      <w:proofErr w:type="gramStart"/>
+      <w:r>
+        <w:rPr>
+          <w:i/>
+          <w:iCs/>
+          <w:sz w:val="20"/>
+          <w:szCs w:val="20"/>
+        </w:rPr>
+        <w:t>°.-</w:t>
+      </w:r>
+      <w:proofErr w:type="gramEnd"/>
+      <w:r>
+        <w:rPr>
+          <w:i/>
+          <w:iCs/>
+          <w:sz w:val="20"/>
+          <w:szCs w:val="20"/>
+        </w:rPr>
+        <w:t xml:space="preserve"> Si los haberes o sumas que correspondan no fueren puestos a disposición de los peticionarios o beneficiarios dentro de los plazos fijados en el artículo precedente, el importe de los mismos se actualizará sobre la base de la variación de los índices de precios al por mayor, nivel general, producida entre el mes de vencimiento de dichos plazos y el penúltimo mes anterior al que esos importes sean puestos a disposición del titular. </w:t>
       </w:r>
     </w:p>
     <w:p>
@@ -8906,11 +11202,33 @@
         </w:rPr>
         <w:t xml:space="preserve">% </w:t>
       </w:r>
-      <w:r>
-        <w:rPr>
-          <w:bCs/>
-        </w:rPr>
-        <w:t xml:space="preserve">if Daños_Si </w:t>
+      <w:proofErr w:type="spellStart"/>
+      <w:r>
+        <w:rPr>
+          <w:bCs/>
+        </w:rPr>
+        <w:t>if</w:t>
+      </w:r>
+      <w:proofErr w:type="spellEnd"/>
+      <w:r>
+        <w:rPr>
+          <w:bCs/>
+        </w:rPr>
+        <w:t xml:space="preserve"> </w:t>
+      </w:r>
+      <w:proofErr w:type="spellStart"/>
+      <w:r>
+        <w:rPr>
+          <w:bCs/>
+        </w:rPr>
+        <w:t>Daños_Si</w:t>
+      </w:r>
+      <w:proofErr w:type="spellEnd"/>
+      <w:r>
+        <w:rPr>
+          <w:bCs/>
+        </w:rPr>
+        <w:t xml:space="preserve"> </w:t>
       </w:r>
       <w:r>
         <w:rPr>
@@ -8970,7 +11288,15 @@
         <w:jc w:val="both"/>
       </w:pPr>
       <w:r>
-        <w:t xml:space="preserve">Atento a la deficiente actuación de la Anses que nos obliga a desplegar una intensa actividad administrativa y judicial para que cumpla con la obligación de respetar la sentencia recaída en autos, tendiente a al pago de un haber integral, resulta necesario </w:t>
+        <w:t xml:space="preserve">Atento a la deficiente actuación de la </w:t>
+      </w:r>
+      <w:proofErr w:type="spellStart"/>
+      <w:r>
+        <w:t>Anses</w:t>
+      </w:r>
+      <w:proofErr w:type="spellEnd"/>
+      <w:r>
+        <w:t xml:space="preserve"> que nos obliga a desplegar una intensa actividad administrativa y judicial para que cumpla con la obligación de respetar la sentencia recaída en autos, tendiente a al pago de un haber integral, resulta necesario </w:t>
       </w:r>
       <w:r>
         <w:rPr>
@@ -9076,7 +11402,21 @@
         <w:rPr>
           <w:lang w:val="es-AR"/>
         </w:rPr>
-        <w:t xml:space="preserve">stado debe respetar al adulto mayor y debe respetar su proyecto de vida, el incumplimiento reiterado de Anses y su negligencia de cumplir con </w:t>
+        <w:t xml:space="preserve">stado debe respetar al adulto mayor y debe respetar su proyecto de vida, el incumplimiento reiterado de </w:t>
+      </w:r>
+      <w:proofErr w:type="spellStart"/>
+      <w:r>
+        <w:rPr>
+          <w:lang w:val="es-AR"/>
+        </w:rPr>
+        <w:t>Anses</w:t>
+      </w:r>
+      <w:proofErr w:type="spellEnd"/>
+      <w:r>
+        <w:rPr>
+          <w:lang w:val="es-AR"/>
+        </w:rPr>
+        <w:t xml:space="preserve"> y su negligencia de cumplir con </w:t>
       </w:r>
       <w:r>
         <w:rPr>
@@ -9131,7 +11471,21 @@
         <w:rPr>
           <w:lang w:val="es-AR"/>
         </w:rPr>
-        <w:t xml:space="preserve"> Anses no paga, no se sanciona, se licuan las deudas, se fija una tasa pasiva que no logra reparar el haber conforme creciente inflación, no se sanciona ni penal ni </w:t>
+        <w:t xml:space="preserve"> </w:t>
+      </w:r>
+      <w:proofErr w:type="spellStart"/>
+      <w:r>
+        <w:rPr>
+          <w:lang w:val="es-AR"/>
+        </w:rPr>
+        <w:t>Anses</w:t>
+      </w:r>
+      <w:proofErr w:type="spellEnd"/>
+      <w:r>
+        <w:rPr>
+          <w:lang w:val="es-AR"/>
+        </w:rPr>
+        <w:t xml:space="preserve"> no paga, no se sanciona, se licuan las deudas, se fija una tasa pasiva que no logra reparar el haber conforme creciente inflación, no se sanciona ni penal ni </w:t>
       </w:r>
       <w:r>
         <w:rPr>
@@ -9218,7 +11572,21 @@
         <w:rPr>
           <w:lang w:val="es-AR"/>
         </w:rPr>
-        <w:t xml:space="preserve">La CSJN en el caso “Pietranera” </w:t>
+        <w:t>La CSJN en el caso “</w:t>
+      </w:r>
+      <w:proofErr w:type="spellStart"/>
+      <w:r>
+        <w:rPr>
+          <w:lang w:val="es-AR"/>
+        </w:rPr>
+        <w:t>Pietranera</w:t>
+      </w:r>
+      <w:proofErr w:type="spellEnd"/>
+      <w:r>
+        <w:rPr>
+          <w:lang w:val="es-AR"/>
+        </w:rPr>
+        <w:t xml:space="preserve">” </w:t>
       </w:r>
       <w:r>
         <w:rPr>
@@ -9237,7 +11605,21 @@
         <w:rPr>
           <w:lang w:val="es-AR"/>
         </w:rPr>
-        <w:t>{% endif %}</w:t>
+        <w:t xml:space="preserve">{% </w:t>
+      </w:r>
+      <w:proofErr w:type="spellStart"/>
+      <w:r>
+        <w:rPr>
+          <w:lang w:val="es-AR"/>
+        </w:rPr>
+        <w:t>endif</w:t>
+      </w:r>
+      <w:proofErr w:type="spellEnd"/>
+      <w:r>
+        <w:rPr>
+          <w:lang w:val="es-AR"/>
+        </w:rPr>
+        <w:t xml:space="preserve"> %}</w:t>
       </w:r>
     </w:p>
     <w:p>
@@ -9370,7 +11752,15 @@
         <w:t xml:space="preserve"> </w:t>
       </w:r>
       <w:r>
-        <w:t>de mi mandante y el comportamiento moroso de Anses, afecta</w:t>
+        <w:t xml:space="preserve">de mi mandante y el comportamiento moroso de </w:t>
+      </w:r>
+      <w:proofErr w:type="spellStart"/>
+      <w:r>
+        <w:t>Anses</w:t>
+      </w:r>
+      <w:proofErr w:type="spellEnd"/>
+      <w:r>
+        <w:t>, afecta</w:t>
       </w:r>
       <w:r>
         <w:t xml:space="preserve"> el derecho de propiedad, la división de </w:t>
@@ -9620,7 +12010,15 @@
           <w:color w:val="000000"/>
           <w:lang w:eastAsia="es-AR"/>
         </w:rPr>
-        <w:t>Rossi, Julieta “La obligación de no regresividad en la jurisprudencia del Comité de Derechos Económicos, Sociales y Culturales”, en Courtis, Christian (comp.), cit, pp. 79 y ss.</w:t>
+        <w:t xml:space="preserve">Rossi, Julieta “La obligación de no regresividad en la jurisprudencia del Comité de Derechos Económicos, Sociales y Culturales”, en </w:t>
+      </w:r>
+      <w:r>
+        <w:rPr>
+          <w:rFonts w:ascii="Times New Roman" w:hAnsi="Times New Roman"/>
+          <w:color w:val="000000"/>
+          <w:lang w:eastAsia="es-AR"/>
+        </w:rPr>
+        <w:t>Courtis, Christian (comp.), cit, pp. 79 y ss.</w:t>
       </w:r>
     </w:p>
   </w:footnote>
@@ -9637,7 +12035,10 @@
         <w:footnoteRef/>
       </w:r>
       <w:r>
-        <w:t xml:space="preserve"> Juzgado Federal de Salta N° 2 , 19.10.2022, E</w:t>
+        <w:t xml:space="preserve"> Juzgado Federal de Salta </w:t>
+      </w:r>
+      <w:r>
+        <w:t>N° 2 , 19.10.2022, E</w:t>
       </w:r>
       <w:r>
         <w:t xml:space="preserve">xpediente N° FSA 25000393/2010 “ABRAHAM, RUBEN DARIO c/ ANSES s/REAJUSTES VARIOS” </w:t>
@@ -9663,7 +12064,10 @@
         <w:t xml:space="preserve"> Sala II, Cámara Federal de Salta </w:t>
       </w:r>
       <w:r>
-        <w:t xml:space="preserve">“GAMARRA, MARIA DEL HUERTO DOLORES c/ ANSES s/REAJUSTES VARIOS” Expte. N°41000298/2005 (Juzgado Federal N° 2 de Jujuy) </w:t>
+        <w:t xml:space="preserve">“GAMARRA, MARIA DEL HUERTO DOLORES c/ ANSES s/REAJUSTES VARIOS” </w:t>
+      </w:r>
+      <w:r>
+        <w:t xml:space="preserve">Expte. N°41000298/2005 (Juzgado Federal N° 2 de Jujuy) </w:t>
       </w:r>
       <w:r>
         <w:t>, 2</w:t>

</xml_diff>

<commit_message>
se agrego lo de tope de haber maximo al escritos
</commit_message>
<xml_diff>
--- a/datos/escritos_liquidacion/plantilla_liquidacion_1ra_vez.docx
+++ b/datos/escritos_liquidacion/plantilla_liquidacion_1ra_vez.docx
@@ -6993,6 +6993,9 @@
         <w:adjustRightInd w:val="0"/>
         <w:ind w:firstLine="1134"/>
         <w:jc w:val="both"/>
+        <w:rPr>
+          <w:bCs/>
+        </w:rPr>
       </w:pPr>
       <w:r>
         <w:t xml:space="preserve">Solicito que, una vez aprobada la liquidación, se intime al organismo previsional a reajustar el haber de mi mandante, consignando de manera clara el haber aprobado. Asimismo, solicito que dicha intimación se haga bajo apercibimiento de imponer </w:t>
@@ -7069,6 +7072,33 @@
         </w:rPr>
         <w:t>%}</w:t>
       </w:r>
+    </w:p>
+    <w:p>
+      <w:pPr>
+        <w:autoSpaceDE w:val="0"/>
+        <w:autoSpaceDN w:val="0"/>
+        <w:adjustRightInd w:val="0"/>
+        <w:ind w:firstLine="1134"/>
+        <w:jc w:val="both"/>
+      </w:pPr>
+    </w:p>
+    <w:p>
+      <w:pPr>
+        <w:autoSpaceDE w:val="0"/>
+        <w:autoSpaceDN w:val="0"/>
+        <w:adjustRightInd w:val="0"/>
+        <w:ind w:firstLine="1134"/>
+        <w:jc w:val="both"/>
+      </w:pPr>
+    </w:p>
+    <w:p>
+      <w:pPr>
+        <w:autoSpaceDE w:val="0"/>
+        <w:autoSpaceDN w:val="0"/>
+        <w:adjustRightInd w:val="0"/>
+        <w:ind w:firstLine="1134"/>
+        <w:jc w:val="both"/>
+      </w:pPr>
     </w:p>
     <w:p>
       <w:pPr>
@@ -7096,49 +7126,516 @@
     </w:p>
     <w:p>
       <w:pPr>
-        <w:autoSpaceDE w:val="0"/>
-        <w:autoSpaceDN w:val="0"/>
-        <w:adjustRightInd w:val="0"/>
-        <w:ind w:left="1134"/>
-        <w:jc w:val="both"/>
-        <w:rPr>
-          <w:b/>
-          <w:bCs/>
-        </w:rPr>
-      </w:pPr>
-      <w:r>
-        <w:rPr>
-          <w:b/>
-          <w:bCs/>
-        </w:rPr>
-        <w:t>Párrafo de tope de haber máximo aquí</w:t>
-      </w:r>
-    </w:p>
-    <w:p>
-      <w:pPr>
-        <w:autoSpaceDE w:val="0"/>
-        <w:autoSpaceDN w:val="0"/>
-        <w:adjustRightInd w:val="0"/>
-        <w:ind w:left="1134"/>
-        <w:jc w:val="both"/>
-        <w:rPr>
-          <w:b/>
-          <w:bCs/>
-        </w:rPr>
-      </w:pPr>
-      <w:r>
-        <w:rPr>
-          <w:b/>
-          <w:bCs/>
-        </w:rPr>
-        <w:t>--------------------------------------------------</w:t>
-      </w:r>
-    </w:p>
-    <w:p>
-      <w:pPr>
-        <w:autoSpaceDE w:val="0"/>
-        <w:autoSpaceDN w:val="0"/>
-        <w:adjustRightInd w:val="0"/>
+        <w:jc w:val="both"/>
+        <w:rPr>
+          <w:bCs/>
+        </w:rPr>
+      </w:pPr>
+    </w:p>
+    <w:p>
+      <w:pPr>
+        <w:jc w:val="both"/>
+      </w:pPr>
+      <w:r>
+        <w:t xml:space="preserve">Al liquidar el haber de mi mandante y aplicar la movilidad conforme </w:t>
+      </w:r>
+      <w:proofErr w:type="spellStart"/>
+      <w:r>
+        <w:t>Caliva</w:t>
+      </w:r>
+      <w:proofErr w:type="spellEnd"/>
+      <w:r>
+        <w:t xml:space="preserve"> </w:t>
+      </w:r>
+      <w:r>
+        <w:t>Márquez</w:t>
+      </w:r>
+      <w:r>
+        <w:t xml:space="preserve">, se observa que el haber QUE ANTES NO SE ENCONTRABA SUJETO A TOPE DEL HABER MAXIMO, </w:t>
+      </w:r>
+      <w:r>
+        <w:t>ahora</w:t>
+      </w:r>
+      <w:r>
+        <w:t xml:space="preserve"> si se encuentra alcanzado.</w:t>
+      </w:r>
+    </w:p>
+    <w:p>
+      <w:pPr>
+        <w:jc w:val="both"/>
+      </w:pPr>
+      <w:r>
+        <w:t>Note VS El tope del art 9 inc. 3 de la ley 24463 es a</w:t>
+      </w:r>
+      <w:r>
+        <w:t xml:space="preserve">l </w:t>
+      </w:r>
+      <w:proofErr w:type="gramStart"/>
+      <w:r>
+        <w:t>{{</w:t>
+      </w:r>
+      <w:r>
+        <w:t xml:space="preserve"> </w:t>
+      </w:r>
+      <w:proofErr w:type="spellStart"/>
+      <w:r>
+        <w:t>Fecha</w:t>
+      </w:r>
+      <w:proofErr w:type="gramEnd"/>
+      <w:r>
+        <w:t>_de_cierre_de_intereses</w:t>
+      </w:r>
+      <w:proofErr w:type="spellEnd"/>
+      <w:r>
+        <w:t xml:space="preserve">}} </w:t>
+      </w:r>
+      <w:r>
+        <w:t xml:space="preserve"> </w:t>
+      </w:r>
+      <w:r>
+        <w:rPr>
+          <w:b/>
+        </w:rPr>
+        <w:t xml:space="preserve">$ (Monto del tope </w:t>
+      </w:r>
+      <w:proofErr w:type="spellStart"/>
+      <w:r>
+        <w:rPr>
+          <w:b/>
+        </w:rPr>
+        <w:t>Anses</w:t>
+      </w:r>
+      <w:proofErr w:type="spellEnd"/>
+      <w:r>
+        <w:rPr>
+          <w:b/>
+        </w:rPr>
+        <w:t xml:space="preserve"> a la Fecha de cierre de intereses)</w:t>
+      </w:r>
+    </w:p>
+    <w:p>
+      <w:pPr>
+        <w:jc w:val="both"/>
+        <w:rPr>
+          <w:b/>
+        </w:rPr>
+      </w:pPr>
+      <w:r>
+        <w:t>Si se tuviera en cuenta que los $3.100 representaban el 82% de la remuneración máxima sujeta a aportes que era $3.780 (60 ampo de $63), y trajéramos el mismo criterio a hoy, nos daría que el tope del haber máximo debiera ser a</w:t>
+      </w:r>
+      <w:r>
+        <w:t>l</w:t>
+      </w:r>
+      <w:r>
+        <w:t xml:space="preserve"> </w:t>
+      </w:r>
+      <w:proofErr w:type="gramStart"/>
+      <w:r>
+        <w:t>{{</w:t>
+      </w:r>
+      <w:r>
+        <w:t xml:space="preserve"> </w:t>
+      </w:r>
+      <w:proofErr w:type="spellStart"/>
+      <w:r>
+        <w:t>Fecha</w:t>
+      </w:r>
+      <w:proofErr w:type="gramEnd"/>
+      <w:r>
+        <w:t>_de_cierre_de_intereses</w:t>
+      </w:r>
+      <w:proofErr w:type="spellEnd"/>
+      <w:r>
+        <w:t xml:space="preserve">}} </w:t>
+      </w:r>
+      <w:r>
+        <w:t xml:space="preserve"> del 82% de la remuneración máxima</w:t>
+      </w:r>
+      <w:r>
+        <w:t xml:space="preserve"> es decir $ </w:t>
+      </w:r>
+      <w:r>
+        <w:rPr>
+          <w:b/>
+        </w:rPr>
+        <w:t xml:space="preserve">(Monto del tope 82% de la rem </w:t>
+      </w:r>
+      <w:proofErr w:type="spellStart"/>
+      <w:r>
+        <w:rPr>
+          <w:b/>
+        </w:rPr>
+        <w:t>max</w:t>
+      </w:r>
+      <w:proofErr w:type="spellEnd"/>
+      <w:r>
+        <w:rPr>
+          <w:b/>
+        </w:rPr>
+        <w:t xml:space="preserve"> a la Fecha de cierre de intereses)</w:t>
+      </w:r>
+      <w:r>
+        <w:t xml:space="preserve">  un (Porcentaje de diferencia con haber máximo de la 82% de la rem </w:t>
+      </w:r>
+      <w:proofErr w:type="spellStart"/>
+      <w:r>
+        <w:t>max</w:t>
+      </w:r>
+      <w:proofErr w:type="spellEnd"/>
+      <w:r>
+        <w:t xml:space="preserve">) % </w:t>
+      </w:r>
+      <w:r>
+        <w:rPr>
+          <w:b/>
+        </w:rPr>
+        <w:t>más sin movilizar el tope.</w:t>
+      </w:r>
+    </w:p>
+    <w:p>
+      <w:pPr>
+        <w:jc w:val="both"/>
+        <w:rPr>
+          <w:b/>
+        </w:rPr>
+      </w:pPr>
+    </w:p>
+    <w:p>
+      <w:pPr>
+        <w:jc w:val="both"/>
+        <w:rPr>
+          <w:b/>
+        </w:rPr>
+      </w:pPr>
+      <w:r>
+        <w:rPr>
+          <w:noProof/>
+        </w:rPr>
+        <w:drawing>
+          <wp:inline distT="0" distB="0" distL="0" distR="0" wp14:anchorId="534A1DC2" wp14:editId="1191A7E6">
+            <wp:extent cx="3710940" cy="3179171"/>
+            <wp:effectExtent l="0" t="0" r="3810" b="2540"/>
+            <wp:docPr id="507230546" name="Imagen 2" descr="Gráfico, Gráfico de barrasDescripción generada automáticamente con confianza media"/>
+            <wp:cNvGraphicFramePr>
+              <a:graphicFrameLocks xmlns:a="http://schemas.openxmlformats.org/drawingml/2006/main" noChangeAspect="1"/>
+            </wp:cNvGraphicFramePr>
+            <a:graphic xmlns:a="http://schemas.openxmlformats.org/drawingml/2006/main">
+              <a:graphicData uri="http://schemas.openxmlformats.org/drawingml/2006/picture">
+                <pic:pic xmlns:pic="http://schemas.openxmlformats.org/drawingml/2006/picture">
+                  <pic:nvPicPr>
+                    <pic:cNvPr id="0" name="Picture 1" descr="Gráfico, Gráfico de barrasDescripción generada automáticamente con confianza media"/>
+                    <pic:cNvPicPr>
+                      <a:picLocks noChangeAspect="1" noChangeArrowheads="1"/>
+                    </pic:cNvPicPr>
+                  </pic:nvPicPr>
+                  <pic:blipFill>
+                    <a:blip r:embed="rId18" cstate="print">
+                      <a:extLst>
+                        <a:ext uri="{28A0092B-C50C-407E-A947-70E740481C1C}">
+                          <a14:useLocalDpi xmlns:a14="http://schemas.microsoft.com/office/drawing/2010/main" val="0"/>
+                        </a:ext>
+                      </a:extLst>
+                    </a:blip>
+                    <a:srcRect/>
+                    <a:stretch>
+                      <a:fillRect/>
+                    </a:stretch>
+                  </pic:blipFill>
+                  <pic:spPr bwMode="auto">
+                    <a:xfrm>
+                      <a:off x="0" y="0"/>
+                      <a:ext cx="3715195" cy="3182816"/>
+                    </a:xfrm>
+                    <a:prstGeom prst="rect">
+                      <a:avLst/>
+                    </a:prstGeom>
+                    <a:noFill/>
+                    <a:ln>
+                      <a:noFill/>
+                    </a:ln>
+                  </pic:spPr>
+                </pic:pic>
+              </a:graphicData>
+            </a:graphic>
+          </wp:inline>
+        </w:drawing>
+      </w:r>
+    </w:p>
+    <w:p>
+      <w:pPr>
+        <w:jc w:val="both"/>
+        <w:rPr>
+          <w:b/>
+        </w:rPr>
+      </w:pPr>
+    </w:p>
+    <w:p>
+      <w:pPr>
+        <w:jc w:val="both"/>
+        <w:rPr>
+          <w:b/>
+          <w:u w:val="single"/>
+        </w:rPr>
+      </w:pPr>
+      <w:r>
+        <w:rPr>
+          <w:b/>
+          <w:u w:val="single"/>
+        </w:rPr>
+        <w:t xml:space="preserve">La quita en el haber de mi mandante es $ </w:t>
+      </w:r>
+      <w:r>
+        <w:rPr>
+          <w:b/>
+          <w:u w:val="single"/>
+        </w:rPr>
+        <w:t xml:space="preserve">(Diferencia en $ del haber reclamado con respecto el tope </w:t>
+      </w:r>
+      <w:proofErr w:type="spellStart"/>
+      <w:r>
+        <w:rPr>
+          <w:b/>
+          <w:u w:val="single"/>
+        </w:rPr>
+        <w:t>Anses</w:t>
+      </w:r>
+      <w:proofErr w:type="spellEnd"/>
+      <w:r>
+        <w:rPr>
+          <w:b/>
+          <w:u w:val="single"/>
+        </w:rPr>
+        <w:t xml:space="preserve">) </w:t>
+      </w:r>
+      <w:r>
+        <w:rPr>
+          <w:b/>
+          <w:u w:val="single"/>
+        </w:rPr>
+        <w:t xml:space="preserve">conforme el tope de </w:t>
+      </w:r>
+      <w:proofErr w:type="spellStart"/>
+      <w:r>
+        <w:rPr>
+          <w:b/>
+          <w:u w:val="single"/>
+        </w:rPr>
+        <w:t>Anses</w:t>
+      </w:r>
+      <w:proofErr w:type="spellEnd"/>
+      <w:r>
+        <w:rPr>
+          <w:b/>
+          <w:u w:val="single"/>
+        </w:rPr>
+        <w:t xml:space="preserve">, es decir un </w:t>
+      </w:r>
+      <w:r>
+        <w:rPr>
+          <w:b/>
+          <w:u w:val="single"/>
+        </w:rPr>
+        <w:t xml:space="preserve">(Diferencia en % del haber reclamado con respecto el tope </w:t>
+      </w:r>
+      <w:proofErr w:type="spellStart"/>
+      <w:r>
+        <w:rPr>
+          <w:b/>
+          <w:u w:val="single"/>
+        </w:rPr>
+        <w:t>Anses</w:t>
+      </w:r>
+      <w:proofErr w:type="spellEnd"/>
+      <w:r>
+        <w:rPr>
+          <w:b/>
+          <w:u w:val="single"/>
+        </w:rPr>
+        <w:t xml:space="preserve">) </w:t>
+      </w:r>
+      <w:r>
+        <w:rPr>
+          <w:b/>
+          <w:u w:val="single"/>
+        </w:rPr>
+        <w:t>%.</w:t>
+      </w:r>
+    </w:p>
+    <w:p>
+      <w:pPr>
+        <w:jc w:val="both"/>
+      </w:pPr>
+    </w:p>
+    <w:p>
+      <w:pPr>
+        <w:jc w:val="both"/>
+      </w:pPr>
+      <w:r>
+        <w:rPr>
+          <w:noProof/>
+        </w:rPr>
+        <w:drawing>
+          <wp:inline distT="0" distB="0" distL="0" distR="0" wp14:anchorId="5D6479F6" wp14:editId="1533ED74">
+            <wp:extent cx="3916680" cy="3928881"/>
+            <wp:effectExtent l="0" t="0" r="7620" b="0"/>
+            <wp:docPr id="1877721314" name="Imagen 1" descr="Gráfico en cascadaDescripción generada automáticamente"/>
+            <wp:cNvGraphicFramePr>
+              <a:graphicFrameLocks xmlns:a="http://schemas.openxmlformats.org/drawingml/2006/main" noChangeAspect="1"/>
+            </wp:cNvGraphicFramePr>
+            <a:graphic xmlns:a="http://schemas.openxmlformats.org/drawingml/2006/main">
+              <a:graphicData uri="http://schemas.openxmlformats.org/drawingml/2006/picture">
+                <pic:pic xmlns:pic="http://schemas.openxmlformats.org/drawingml/2006/picture">
+                  <pic:nvPicPr>
+                    <pic:cNvPr id="0" name="Picture 2" descr="Gráfico en cascadaDescripción generada automáticamente"/>
+                    <pic:cNvPicPr>
+                      <a:picLocks noChangeAspect="1" noChangeArrowheads="1"/>
+                    </pic:cNvPicPr>
+                  </pic:nvPicPr>
+                  <pic:blipFill>
+                    <a:blip r:embed="rId19">
+                      <a:extLst>
+                        <a:ext uri="{28A0092B-C50C-407E-A947-70E740481C1C}">
+                          <a14:useLocalDpi xmlns:a14="http://schemas.microsoft.com/office/drawing/2010/main" val="0"/>
+                        </a:ext>
+                      </a:extLst>
+                    </a:blip>
+                    <a:srcRect/>
+                    <a:stretch>
+                      <a:fillRect/>
+                    </a:stretch>
+                  </pic:blipFill>
+                  <pic:spPr bwMode="auto">
+                    <a:xfrm>
+                      <a:off x="0" y="0"/>
+                      <a:ext cx="3933629" cy="3945883"/>
+                    </a:xfrm>
+                    <a:prstGeom prst="rect">
+                      <a:avLst/>
+                    </a:prstGeom>
+                    <a:noFill/>
+                    <a:ln>
+                      <a:noFill/>
+                    </a:ln>
+                  </pic:spPr>
+                </pic:pic>
+              </a:graphicData>
+            </a:graphic>
+          </wp:inline>
+        </w:drawing>
+      </w:r>
+    </w:p>
+    <w:p>
+      <w:pPr>
+        <w:jc w:val="both"/>
+      </w:pPr>
+    </w:p>
+    <w:p>
+      <w:pPr>
+        <w:jc w:val="both"/>
+      </w:pPr>
+      <w:r>
+        <w:t>S</w:t>
+      </w:r>
+      <w:r>
+        <w:t>i a los $3.100, que eran a 01/2002, lo actualizamos con las mismas pautas de “</w:t>
+      </w:r>
+      <w:proofErr w:type="spellStart"/>
+      <w:r>
+        <w:t>Badaro</w:t>
+      </w:r>
+      <w:proofErr w:type="spellEnd"/>
+      <w:r>
+        <w:t>” y aumentos generales de ANSES el tope hoy sería notablemente superior</w:t>
+      </w:r>
+      <w:r>
+        <w:t xml:space="preserve"> $ 2.776.554,87.</w:t>
+      </w:r>
+    </w:p>
+    <w:p>
+      <w:pPr>
+        <w:jc w:val="both"/>
+      </w:pPr>
+      <w:r>
+        <w:t xml:space="preserve">Acá se cuestiona el monto del haber máximo, como así también la quita que se produce tanto por su inadecuada movilidad y como por su aplicación, provocando un daño notorio en el haber, por cuanto si tengo que realizar una quita del 15% sobre un haber máximo no actualizado desde 1995 que se dictó la ley 24463, a mayo de 2006 que se incrementó con el Decreto </w:t>
+      </w:r>
+      <w:proofErr w:type="spellStart"/>
+      <w:r>
+        <w:t>Nº</w:t>
+      </w:r>
+      <w:proofErr w:type="spellEnd"/>
+      <w:r>
+        <w:t xml:space="preserve"> 764/06, un 11%, resultando el mismo de $3.441. Los aumentos posteriores otorgados a las prestaciones previsionales mediante la Ley 26.198, los Decretos 1346/07, 279/08 y posteriormente en virtud de la ley de movilidad 26.417, se reflejaron en el haber máximo. Pero de 2002 al 05-2006 NO, causando un perjuicio enorme a mi mandante en caso de ser alcanzado por el mismo.</w:t>
+      </w:r>
+    </w:p>
+    <w:p>
+      <w:pPr>
+        <w:jc w:val="both"/>
+      </w:pPr>
+      <w:r>
+        <w:t>Esta limitación a la percepción del haber resulta lesiva al Art. 17 de la CN</w:t>
+      </w:r>
+      <w:r>
+        <w:t xml:space="preserve"> y así se resolvió en “</w:t>
+      </w:r>
+      <w:r>
+        <w:t xml:space="preserve">LEONARDUZZI, ROBERTO ATILIO c/ ANSES s/REAJUSTES POR MOVILIDAD” </w:t>
+      </w:r>
+      <w:proofErr w:type="spellStart"/>
+      <w:r>
+        <w:t>Expte</w:t>
+      </w:r>
+      <w:proofErr w:type="spellEnd"/>
+      <w:r>
+        <w:t xml:space="preserve">. </w:t>
+      </w:r>
+      <w:proofErr w:type="spellStart"/>
+      <w:r>
+        <w:t>N°</w:t>
+      </w:r>
+      <w:proofErr w:type="spellEnd"/>
+      <w:r>
+        <w:t xml:space="preserve"> FSA 8762/2022</w:t>
+      </w:r>
+      <w:r>
+        <w:t xml:space="preserve"> e </w:t>
+      </w:r>
+      <w:r>
+        <w:t xml:space="preserve">“INCHAURRONDO, JOSE LUIS c/ ANSES s/ REAJUSTES VARIOS” </w:t>
+      </w:r>
+      <w:proofErr w:type="spellStart"/>
+      <w:r>
+        <w:t>Expte</w:t>
+      </w:r>
+      <w:proofErr w:type="spellEnd"/>
+      <w:r>
+        <w:t xml:space="preserve">. </w:t>
+      </w:r>
+      <w:proofErr w:type="spellStart"/>
+      <w:r>
+        <w:t>Nº</w:t>
+      </w:r>
+      <w:proofErr w:type="spellEnd"/>
+      <w:r>
+        <w:t xml:space="preserve"> FSA 379/2020</w:t>
+      </w:r>
+      <w:r>
+        <w:t xml:space="preserve">, a </w:t>
+      </w:r>
+      <w:proofErr w:type="gramStart"/>
+      <w:r>
+        <w:t>cuyo fundamentos</w:t>
+      </w:r>
+      <w:proofErr w:type="gramEnd"/>
+      <w:r>
+        <w:t xml:space="preserve"> me remito.</w:t>
+      </w:r>
+    </w:p>
+    <w:p>
+      <w:pPr>
+        <w:autoSpaceDE w:val="0"/>
+        <w:autoSpaceDN w:val="0"/>
+        <w:adjustRightInd w:val="0"/>
+        <w:spacing w:line="276" w:lineRule="auto"/>
         <w:ind w:left="1134"/>
         <w:jc w:val="both"/>
       </w:pPr>

</xml_diff>

<commit_message>
se actualizaron los escritos
</commit_message>
<xml_diff>
--- a/datos/escritos_liquidacion/plantilla_liquidacion_1ra_vez.docx
+++ b/datos/escritos_liquidacion/plantilla_liquidacion_1ra_vez.docx
@@ -1,6 +1,6 @@
 
 <file path=word/document.xml><?xml version="1.0" encoding="utf-8"?>
-<w:document xmlns:wpc="http://schemas.microsoft.com/office/word/2010/wordprocessingCanvas" xmlns:cx="http://schemas.microsoft.com/office/drawing/2014/chartex" xmlns:cx1="http://schemas.microsoft.com/office/drawing/2015/9/8/chartex" xmlns:cx2="http://schemas.microsoft.com/office/drawing/2015/10/21/chartex" xmlns:cx3="http://schemas.microsoft.com/office/drawing/2016/5/9/chartex" xmlns:cx4="http://schemas.microsoft.com/office/drawing/2016/5/10/chartex" xmlns:cx5="http://schemas.microsoft.com/office/drawing/2016/5/11/chartex" xmlns:cx6="http://schemas.microsoft.com/office/drawing/2016/5/12/chartex" xmlns:cx7="http://schemas.microsoft.com/office/drawing/2016/5/13/chartex" xmlns:cx8="http://schemas.microsoft.com/office/drawing/2016/5/14/chartex" xmlns:mc="http://schemas.openxmlformats.org/markup-compatibility/2006" xmlns:aink="http://schemas.microsoft.com/office/drawing/2016/ink" xmlns:am3d="http://schemas.microsoft.com/office/drawing/2017/model3d" xmlns:o="urn:schemas-microsoft-com:office:office" xmlns:oel="http://schemas.microsoft.com/office/2019/extlst" xmlns:r="http://schemas.openxmlformats.org/officeDocument/2006/relationships" xmlns:m="http://schemas.openxmlformats.org/officeDocument/2006/math" xmlns:v="urn:schemas-microsoft-com:vml" xmlns:wp14="http://schemas.microsoft.com/office/word/2010/wordprocessingDrawing" xmlns:wp="http://schemas.openxmlformats.org/drawingml/2006/wordprocessingDrawing" xmlns:w10="urn:schemas-microsoft-com:office:word" xmlns:w="http://schemas.openxmlformats.org/wordprocessingml/2006/main" xmlns:w14="http://schemas.microsoft.com/office/word/2010/wordml" xmlns:w15="http://schemas.microsoft.com/office/word/2012/wordml" xmlns:w16cex="http://schemas.microsoft.com/office/word/2018/wordml/cex" xmlns:w16cid="http://schemas.microsoft.com/office/word/2016/wordml/cid" xmlns:w16="http://schemas.microsoft.com/office/word/2018/wordml" xmlns:w16du="http://schemas.microsoft.com/office/word/2023/wordml/word16du" xmlns:w16sdtdh="http://schemas.microsoft.com/office/word/2020/wordml/sdtdatahash" xmlns:w16se="http://schemas.microsoft.com/office/word/2015/wordml/symex" xmlns:wpg="http://schemas.microsoft.com/office/word/2010/wordprocessingGroup" xmlns:wpi="http://schemas.microsoft.com/office/word/2010/wordprocessingInk" xmlns:wne="http://schemas.microsoft.com/office/word/2006/wordml" xmlns:wps="http://schemas.microsoft.com/office/word/2010/wordprocessingShape" mc:Ignorable="w14 w15 w16se w16cid w16 w16cex w16sdtdh w16du wp14">
+<w:document xmlns:wpc="http://schemas.microsoft.com/office/word/2010/wordprocessingCanvas" xmlns:cx="http://schemas.microsoft.com/office/drawing/2014/chartex" xmlns:cx1="http://schemas.microsoft.com/office/drawing/2015/9/8/chartex" xmlns:cx2="http://schemas.microsoft.com/office/drawing/2015/10/21/chartex" xmlns:cx3="http://schemas.microsoft.com/office/drawing/2016/5/9/chartex" xmlns:cx4="http://schemas.microsoft.com/office/drawing/2016/5/10/chartex" xmlns:cx5="http://schemas.microsoft.com/office/drawing/2016/5/11/chartex" xmlns:cx6="http://schemas.microsoft.com/office/drawing/2016/5/12/chartex" xmlns:cx7="http://schemas.microsoft.com/office/drawing/2016/5/13/chartex" xmlns:cx8="http://schemas.microsoft.com/office/drawing/2016/5/14/chartex" xmlns:mc="http://schemas.openxmlformats.org/markup-compatibility/2006" xmlns:aink="http://schemas.microsoft.com/office/drawing/2016/ink" xmlns:am3d="http://schemas.microsoft.com/office/drawing/2017/model3d" xmlns:o="urn:schemas-microsoft-com:office:office" xmlns:oel="http://schemas.microsoft.com/office/2019/extlst" xmlns:r="http://schemas.openxmlformats.org/officeDocument/2006/relationships" xmlns:m="http://schemas.openxmlformats.org/officeDocument/2006/math" xmlns:v="urn:schemas-microsoft-com:vml" xmlns:wp14="http://schemas.microsoft.com/office/word/2010/wordprocessingDrawing" xmlns:wp="http://schemas.openxmlformats.org/drawingml/2006/wordprocessingDrawing" xmlns:w10="urn:schemas-microsoft-com:office:word" xmlns:w="http://schemas.openxmlformats.org/wordprocessingml/2006/main" xmlns:w14="http://schemas.microsoft.com/office/word/2010/wordml" xmlns:w15="http://schemas.microsoft.com/office/word/2012/wordml" xmlns:w16cex="http://schemas.microsoft.com/office/word/2018/wordml/cex" xmlns:w16cid="http://schemas.microsoft.com/office/word/2016/wordml/cid" xmlns:w16="http://schemas.microsoft.com/office/word/2018/wordml" xmlns:w16du="http://schemas.microsoft.com/office/word/2023/wordml/word16du" xmlns:w16sdtdh="http://schemas.microsoft.com/office/word/2020/wordml/sdtdatahash" xmlns:w16sdtfl="http://schemas.microsoft.com/office/word/2024/wordml/sdtformatlock" xmlns:w16se="http://schemas.microsoft.com/office/word/2015/wordml/symex" xmlns:wpg="http://schemas.microsoft.com/office/word/2010/wordprocessingGroup" xmlns:wpi="http://schemas.microsoft.com/office/word/2010/wordprocessingInk" xmlns:wne="http://schemas.microsoft.com/office/word/2006/wordml" xmlns:wps="http://schemas.microsoft.com/office/word/2010/wordprocessingShape" mc:Ignorable="w14 w15 w16se w16cid w16 w16cex w16sdtdh w16sdtfl w16du wp14">
   <w:body>
     <w:p>
       <w:pPr>
@@ -4898,12 +4898,14 @@
         <w:jc w:val="both"/>
         <w:rPr>
           <w:rFonts w:eastAsia="Calibri"/>
+          <w:u w:val="single"/>
           <w:lang w:val="es-AR"/>
         </w:rPr>
       </w:pPr>
       <w:r>
         <w:rPr>
           <w:rFonts w:eastAsia="Calibri"/>
+          <w:u w:val="single"/>
           <w:lang w:val="es-AR"/>
         </w:rPr>
         <w:t xml:space="preserve">La Ley 27.609 ha demostrado ser insuficiente para mantener el poder adquisitivo del haber de mi mandante a lo largo del tiempo, afectando derechos y garantías consagrados en la Constitución Nacional, como la garantía de integralidad (art. 14 bis), el derecho de propiedad (art. 17), el derecho al desarrollo humano (art. 75, inc. 22) y los derechos derivados de los tratados internacionales (art. 75, inc. 23). </w:t>
@@ -4912,6 +4914,7 @@
       <w:r>
         <w:rPr>
           <w:rFonts w:eastAsia="Calibri"/>
+          <w:u w:val="single"/>
           <w:lang w:val="es-AR"/>
         </w:rPr>
         <w:t>Por</w:t>
@@ -4920,6 +4923,7 @@
       <w:r>
         <w:rPr>
           <w:rFonts w:eastAsia="Calibri"/>
+          <w:u w:val="single"/>
           <w:lang w:val="es-AR"/>
         </w:rPr>
         <w:t xml:space="preserve"> sobre todo, vulnera el derecho a la vida y a una vejez digna.</w:t>
@@ -4934,12 +4938,14 @@
         <w:jc w:val="both"/>
         <w:rPr>
           <w:rFonts w:eastAsia="Calibri"/>
+          <w:u w:val="single"/>
           <w:lang w:val="es-AR"/>
         </w:rPr>
       </w:pPr>
       <w:r>
         <w:rPr>
           <w:rFonts w:eastAsia="Calibri"/>
+          <w:u w:val="single"/>
           <w:lang w:val="es-AR"/>
         </w:rPr>
         <w:t>Teniendo en cuenta las circunstancias jurídicas ocurridas desde 2020 hasta la fecha —esto es, la suspensión de la Ley de Movilidad Jubilatoria por la Ley 27.541, la derogación de la Ley 27.426, la sanción de la Ley 27.609 y su posterior derogación, y la pauta de movilidad dictada por el Decreto 274/24—, resulta claro que los haberes de los jubilados han sufrido un daño tangible.</w:t>
@@ -4954,12 +4960,14 @@
         <w:jc w:val="both"/>
         <w:rPr>
           <w:rFonts w:eastAsia="Calibri"/>
+          <w:u w:val="single"/>
           <w:lang w:val="es-AR"/>
         </w:rPr>
       </w:pPr>
       <w:r>
         <w:rPr>
           <w:rFonts w:eastAsia="Calibri"/>
+          <w:u w:val="single"/>
           <w:lang w:val="es-AR"/>
         </w:rPr>
         <w:t>Los fallos “Márquez” y “</w:t>
@@ -4968,6 +4976,7 @@
       <w:r>
         <w:rPr>
           <w:rFonts w:eastAsia="Calibri"/>
+          <w:u w:val="single"/>
           <w:lang w:val="es-AR"/>
         </w:rPr>
         <w:t>Cendán</w:t>
@@ -4976,6 +4985,7 @@
       <w:r>
         <w:rPr>
           <w:rFonts w:eastAsia="Calibri"/>
+          <w:u w:val="single"/>
           <w:lang w:val="es-AR"/>
         </w:rPr>
         <w:t>” de la Sala II, y “Luna” de la Sala I, presentan diferencias en el análisis de la Ley 27.609 durante la etapa de ejecución. Además, a la fecha de presentación de la liquidación, no existe un índice definido para aplicar al período en cuestión. Este diferimiento es innecesario, ya que el daño causado por la ley de movilidad en los haberes de los jubilados es evidente, público y notorio, tal como lo ha reconocido expresamente el Gobierno Nacional en el Decreto 274/24.</w:t>
@@ -5070,8 +5080,14 @@
         <w:pStyle w:val="NormalWeb"/>
         <w:ind w:firstLine="709"/>
         <w:jc w:val="both"/>
-      </w:pPr>
-      <w:r>
+        <w:rPr>
+          <w:u w:val="single"/>
+        </w:rPr>
+      </w:pPr>
+      <w:r>
+        <w:rPr>
+          <w:u w:val="single"/>
+        </w:rPr>
         <w:t>El propio Estado ha reconocido las falencias e insuficiencias de la fórmula establecida por la Ley 27.609 y el daño que ha causado a los adultos mayores, justificando con ello la necesidad de dictar el Decreto de Emergencia 274/24. Dicha ley ya no está vigente, y el daño ocasionado ha sido admitido tanto por el Poder Legislativo como por el Poder Ejecutivo, demostrando que los aumentos otorgados fueron insuficientes para preservar el poder adquisitivo del haber previsional de mi mandante.</w:t>
       </w:r>
     </w:p>
@@ -5080,8 +5096,14 @@
         <w:pStyle w:val="NormalWeb"/>
         <w:ind w:firstLine="709"/>
         <w:jc w:val="both"/>
-      </w:pPr>
-      <w:r>
+        <w:rPr>
+          <w:u w:val="single"/>
+        </w:rPr>
+      </w:pPr>
+      <w:r>
+        <w:rPr>
+          <w:u w:val="single"/>
+        </w:rPr>
         <w:t>Los bonos entregados a los jubilados que perciben la mínima llegaron a representar hasta un 55% de su haber mensual. Las sucesivas reformas previsionales implementadas desde 2017 hasta la fecha han afectado de manera integral el haber jubilatorio de los beneficiarios, y deben analizarse de manera conjunta, ya que el haber de mi mandante es uno solo. La aplicación de las normas dictadas entre 2017 y 2024 incumple con el mandato constitucional, omitiendo el contenido previsto por el convencional constituyente al atribuir al Poder Legislativo la obligación de fijar por ley el derecho a la movilidad jubilatoria y no de cualquier manera.</w:t>
       </w:r>
     </w:p>
@@ -5090,20 +5112,33 @@
         <w:pStyle w:val="NormalWeb"/>
         <w:ind w:firstLine="709"/>
         <w:jc w:val="both"/>
-      </w:pPr>
-      <w:r>
+        <w:rPr>
+          <w:u w:val="single"/>
+        </w:rPr>
+      </w:pPr>
+      <w:r>
+        <w:rPr>
+          <w:u w:val="single"/>
+        </w:rPr>
         <w:t>Como lo ha sostenido la Corte Suprema de Justicia de la Nación:</w:t>
       </w:r>
       <w:r>
+        <w:rPr>
+          <w:u w:val="single"/>
+        </w:rPr>
         <w:br/>
       </w:r>
       <w:r>
         <w:rPr>
           <w:rStyle w:val="nfasis"/>
+          <w:u w:val="single"/>
         </w:rPr>
         <w:t>"La Constitución Nacional ha reconocido el derecho a la movilidad, no como un enunciado vacío que el legislador puede llenar de cualquier modo, sino que debe obrar con el objeto de darle toda su plenitud, que no es otra que la de asegurar a los beneficiarios el mantenimiento de un nivel de vida"</w:t>
       </w:r>
       <w:r>
+        <w:rPr>
+          <w:u w:val="single"/>
+        </w:rPr>
         <w:t xml:space="preserve"> (Fallos 330:4866, considerando 15). Si bien el legislador tiene amplias facultades para organizar el sistema previsional, debe hacerlo dentro de límites razonables, de modo que no afecte sustancialmente los derechos emergentes de la seguridad social (Fallos 337:1277).</w:t>
       </w:r>
     </w:p>
@@ -5112,8 +5147,14 @@
         <w:pStyle w:val="NormalWeb"/>
         <w:ind w:firstLine="709"/>
         <w:jc w:val="both"/>
-      </w:pPr>
-      <w:r>
+        <w:rPr>
+          <w:u w:val="single"/>
+        </w:rPr>
+      </w:pPr>
+      <w:r>
+        <w:rPr>
+          <w:u w:val="single"/>
+        </w:rPr>
         <w:t>La afectación del derecho a la movilidad jubilatoria conlleva también una lesión al derecho de propiedad, al derecho a una vejez digna, a la libertad y a la vida misma, ya que la disminución del haber coloca al jubilado por debajo de la línea de pobreza. El haber previsional no refleja el esfuerzo contributivo realizado durante toda una vida laboral y, por ende, no resulta sustitutivo del salario.</w:t>
       </w:r>
     </w:p>
@@ -5122,8 +5163,14 @@
         <w:pStyle w:val="NormalWeb"/>
         <w:ind w:firstLine="709"/>
         <w:jc w:val="both"/>
-      </w:pPr>
-      <w:r>
+        <w:rPr>
+          <w:u w:val="single"/>
+        </w:rPr>
+      </w:pPr>
+      <w:r>
+        <w:rPr>
+          <w:u w:val="single"/>
+        </w:rPr>
         <w:t>Además, los otros dos poderes del Estado han admitido expresamente el fracaso de la fórmula de movilidad jubilatoria, la pérdida de poder adquisitivo que generó en los jubilados y la situación de emergencia en la que los colocó. Sin embargo, las soluciones propuestas miran hacia el futuro, ignorando la necesidad de recomponer el daño del pasado.</w:t>
       </w:r>
     </w:p>
@@ -5132,17 +5179,27 @@
         <w:pStyle w:val="NormalWeb"/>
         <w:ind w:firstLine="709"/>
         <w:jc w:val="both"/>
-      </w:pPr>
-      <w:r>
+        <w:rPr>
+          <w:u w:val="single"/>
+        </w:rPr>
+      </w:pPr>
+      <w:r>
+        <w:rPr>
+          <w:u w:val="single"/>
+        </w:rPr>
         <w:t>Como sostuvo la Corte Suprema de Justicia de la Nación en Fallos 301:317:</w:t>
       </w:r>
       <w:r>
         <w:rPr>
           <w:rStyle w:val="nfasis"/>
+          <w:u w:val="single"/>
         </w:rPr>
         <w:t>"La Constitución Nacional establece que 'el Estado otorgará los beneficios de la seguridad social' y dispone que las jubilaciones y pensiones serán móviles. Es indudable que este mandato constitucional se dirige primordialmente al legislador, que debe establecer criterios adecuados a la realidad para determinar los haberes previsionales. Sin embargo, los cambios de circunstancias pueden tornar irrazonable una solución legal que en su inicio fue correcta. En tales casos, el cumplimiento del mandato constitucional atañe también a los restantes poderes públicos, que deberán, dentro de su competencia, hacer prevalecer el espíritu de los constituyentes conforme a las exigencias de justicia"</w:t>
       </w:r>
       <w:r>
+        <w:rPr>
+          <w:u w:val="single"/>
+        </w:rPr>
         <w:t xml:space="preserve"> (el subrayado me pertenece).</w:t>
       </w:r>
     </w:p>
@@ -5151,8 +5208,14 @@
         <w:pStyle w:val="NormalWeb"/>
         <w:ind w:firstLine="709"/>
         <w:jc w:val="both"/>
-      </w:pPr>
-      <w:r>
+        <w:rPr>
+          <w:u w:val="single"/>
+        </w:rPr>
+      </w:pPr>
+      <w:r>
+        <w:rPr>
+          <w:u w:val="single"/>
+        </w:rPr>
         <w:t>El análisis no puede ser sesgado. Lo que en su momento pudo ser razonable se ha tornado irrazonable ante el cambio de circunstancias, como lo evidencia el análisis de constitucionalidad de la Ley 27.609 en la etapa de ejecución. La movilidad jubilatoria otorgada por esta ley quedó muy por debajo de la inflación, como se acredita en autos.</w:t>
       </w:r>
     </w:p>
@@ -5161,8 +5224,14 @@
         <w:pStyle w:val="NormalWeb"/>
         <w:ind w:firstLine="709"/>
         <w:jc w:val="both"/>
-      </w:pPr>
-      <w:r>
+        <w:rPr>
+          <w:u w:val="single"/>
+        </w:rPr>
+      </w:pPr>
+      <w:r>
+        <w:rPr>
+          <w:u w:val="single"/>
+        </w:rPr>
         <w:t>Dependerá del índice que se elija para comparar los aumentos otorgados por ANSES a los jubilados determinar la pérdida real del haber. No obstante, con cualquier índice que se utilice, siempre habrá pérdida, siendo la más significativa frente al índice inflacionario, que ahora se aplicará para la movilidad jubilatoria a partir de abril de 2024. La fórmula de movilidad de la Ley 27.609 no consideraba la inflación como un componente directo, sino otras variables, como la recaudación tributaria, los recursos y los beneficiarios del sistema, variables que fueron modificadas por el gobierno de turno. Además, los aumentos otorgados presentan un rezago insostenible de 6 a 9 meses, lo cual agrava la situación en el contexto inflacionario que atravesamos</w:t>
       </w:r>
     </w:p>
@@ -5172,22 +5241,26 @@
         <w:jc w:val="both"/>
         <w:rPr>
           <w:rFonts w:eastAsia="Calibri"/>
-        </w:rPr>
-      </w:pPr>
-      <w:r>
-        <w:rPr>
+          <w:u w:val="single"/>
+        </w:rPr>
+      </w:pPr>
+      <w:r>
+        <w:rPr>
+          <w:u w:val="single"/>
           <w:lang w:eastAsia="es-MX"/>
         </w:rPr>
         <w:t>Los  bonos otorgados a las jubilaciones mínimas</w:t>
       </w:r>
       <w:r>
         <w:rPr>
+          <w:u w:val="single"/>
           <w:lang w:eastAsia="es-MX"/>
         </w:rPr>
         <w:t xml:space="preserve"> en vigencia de la ley 27.609, </w:t>
       </w:r>
       <w:r>
         <w:rPr>
+          <w:u w:val="single"/>
           <w:lang w:eastAsia="es-MX"/>
         </w:rPr>
         <w:t xml:space="preserve">  parecería colocar a los jubilados en una situación similar a lo que sucedió en el período 2002 a 2006 que obligó a que la CSJN dictara el fallo  </w:t>
@@ -5195,6 +5268,7 @@
       <w:proofErr w:type="spellStart"/>
       <w:r>
         <w:rPr>
+          <w:u w:val="single"/>
           <w:lang w:eastAsia="es-MX"/>
         </w:rPr>
         <w:t>Badaro</w:t>
@@ -5202,6 +5276,7 @@
       <w:proofErr w:type="spellEnd"/>
       <w:r>
         <w:rPr>
+          <w:u w:val="single"/>
           <w:lang w:eastAsia="es-MX"/>
         </w:rPr>
         <w:t xml:space="preserve"> (</w:t>
@@ -5218,18 +5293,21 @@
       </w:hyperlink>
       <w:r>
         <w:rPr>
+          <w:u w:val="single"/>
           <w:lang w:eastAsia="es-MX"/>
         </w:rPr>
         <w:t xml:space="preserve">) y eligiera un índice salarial </w:t>
       </w:r>
       <w:r>
         <w:rPr>
+          <w:u w:val="single"/>
           <w:lang w:eastAsia="es-MX"/>
         </w:rPr>
         <w:t xml:space="preserve">para </w:t>
       </w:r>
       <w:r>
         <w:rPr>
+          <w:u w:val="single"/>
           <w:lang w:eastAsia="es-MX"/>
         </w:rPr>
         <w:t>el período en cuestión. En la actualidad un índice salarial no sería adecuado, por cuanto todos los índices salariales que se tomen de referencia se ven afectados por la precarización laboral, la práctica de fijar sumas no remunerativas, la caída del empleo</w:t>
@@ -5237,12 +5315,14 @@
       <w:r>
         <w:rPr>
           <w:rFonts w:eastAsia="Calibri"/>
+          <w:u w:val="single"/>
         </w:rPr>
         <w:t>, por lo que los índices salariales, salvo el UMA, no refleja una variación real de los salarios y están muy alejados de la inflación</w:t>
       </w:r>
       <w:r>
         <w:rPr>
           <w:rFonts w:eastAsia="Calibri"/>
+          <w:u w:val="single"/>
         </w:rPr>
         <w:t xml:space="preserve"> en mayores periodos inflacionarios.</w:t>
       </w:r>
@@ -5252,6 +5332,7 @@
         <w:ind w:firstLine="1560"/>
         <w:jc w:val="both"/>
         <w:rPr>
+          <w:u w:val="single"/>
           <w:lang w:eastAsia="es-MX"/>
         </w:rPr>
       </w:pPr>
@@ -5262,12 +5343,14 @@
         <w:jc w:val="both"/>
         <w:rPr>
           <w:bCs/>
+          <w:u w:val="single"/>
           <w:lang w:eastAsia="es-MX"/>
         </w:rPr>
       </w:pPr>
       <w:r>
         <w:rPr>
           <w:rFonts w:eastAsia="Calibri"/>
+          <w:u w:val="single"/>
         </w:rPr>
         <w:t xml:space="preserve">Solicito analice el pedido de inconstitucionalidad teniendo en cuenta el desarrollo que hace la CSJN sobre el  </w:t>
       </w:r>
@@ -5284,6 +5367,7 @@
       <w:r>
         <w:rPr>
           <w:rFonts w:eastAsia="Calibri"/>
+          <w:u w:val="single"/>
         </w:rPr>
         <w:t xml:space="preserve"> en materia previsional  y e</w:t>
       </w:r>
@@ -5291,6 +5375,7 @@
         <w:rPr>
           <w:rFonts w:eastAsia="Calibri"/>
           <w:color w:val="333333"/>
+          <w:u w:val="single"/>
           <w:shd w:val="clear" w:color="auto" w:fill="FFFFFF"/>
         </w:rPr>
         <w:t xml:space="preserve">l propósito constitucional de promover el bienestar general y afianzar la justicia el cual  debe ser entendido como una virtud al servicio de la verdad sustancial, lo cual se expresa mediante pronunciamientos que conduzcan a consagrarla, así dice: </w:t>
@@ -5299,12 +5384,14 @@
         <w:rPr>
           <w:rFonts w:eastAsia="Calibri"/>
           <w:i/>
+          <w:u w:val="single"/>
         </w:rPr>
         <w:t>"Cuando un precepto frustra o desvirtúa los propósitos de la misma ley en que se encuentra inserto, de modo tal que llega inclusive a ponerse en colisión con enunciados de jerarquía constitucional o su aplicación torna ilusorios derechos por éstos consagrados, le es lícito al juzgador apartarse de tal precepto y dejarlo de aplicar a fin de asegurar la primacía de la Ley Fundamental, como medio de afianzar la justicia que está encargado de administrar. Asimismo, señaló que la latitud de facultades que se ha reconocido al legislador para organizar los sistemas jubilatorios y establecer las condiciones con sujeción a las cuales se acuerdan los beneficios derivados de aquéllos, debía entenderse condicionada a que esas facultades se ejerciten dentro de límites razonables, o sea de modo que no hieran de manera sustancial los derechos emergentes de la seguridad social, acordados a las personas comprendidas en los regímenes previsionales”</w:t>
       </w:r>
       <w:r>
         <w:rPr>
           <w:rFonts w:eastAsia="Calibri"/>
+          <w:u w:val="single"/>
         </w:rPr>
         <w:t xml:space="preserve"> (</w:t>
       </w:r>
@@ -5321,36 +5408,42 @@
       <w:r>
         <w:rPr>
           <w:rFonts w:eastAsia="Calibri"/>
+          <w:u w:val="single"/>
         </w:rPr>
         <w:t>), es por lo que solicito al tribunal garantice el derecho a que mi mandante tenga un haber integral y una movilidad jubilatoria que cumpla con su función,  que no es otra que mantener el poder adquisitivo del haber jubilatorio,  de manera tal que sea sustitutivo del salario y refleje el esfuerzo contributivo realizado durante su vida laboral activa, teniendo en consideración  la protección especial que merecen  los adultos mayores como  sujetos vulnerables que gozan de especial tutela, en concordancia con lo resuelto</w:t>
       </w:r>
       <w:r>
         <w:rPr>
           <w:rFonts w:eastAsia="Calibri"/>
+          <w:u w:val="single"/>
         </w:rPr>
         <w:t xml:space="preserve"> </w:t>
       </w:r>
       <w:r>
         <w:rPr>
           <w:rFonts w:eastAsia="Calibri"/>
+          <w:u w:val="single"/>
         </w:rPr>
         <w:t>en</w:t>
       </w:r>
       <w:r>
         <w:rPr>
           <w:rFonts w:eastAsia="Calibri"/>
+          <w:u w:val="single"/>
         </w:rPr>
         <w:t xml:space="preserve"> </w:t>
       </w:r>
       <w:r>
         <w:rPr>
           <w:rFonts w:eastAsia="Calibri"/>
+          <w:u w:val="single"/>
         </w:rPr>
         <w:t xml:space="preserve">los </w:t>
       </w:r>
       <w:r>
         <w:rPr>
           <w:rFonts w:eastAsia="Calibri"/>
+          <w:u w:val="single"/>
           <w:lang w:eastAsia="es-AR"/>
         </w:rPr>
         <w:t>Fallos</w:t>
@@ -5358,6 +5451,7 @@
       <w:r>
         <w:rPr>
           <w:rFonts w:eastAsia="Calibri"/>
+          <w:u w:val="single"/>
           <w:lang w:eastAsia="es-AR"/>
         </w:rPr>
         <w:t xml:space="preserve"> </w:t>
@@ -5376,6 +5470,7 @@
       <w:r>
         <w:rPr>
           <w:rFonts w:eastAsia="Calibri"/>
+          <w:u w:val="single"/>
           <w:lang w:eastAsia="es-AR"/>
         </w:rPr>
         <w:t>328:566),</w:t>
@@ -5394,6 +5489,7 @@
       <w:r>
         <w:rPr>
           <w:rFonts w:eastAsia="Calibri"/>
+          <w:u w:val="single"/>
           <w:lang w:eastAsia="es-AR"/>
         </w:rPr>
         <w:t>(328:1602),</w:t>
@@ -5412,6 +5508,7 @@
       <w:r>
         <w:rPr>
           <w:rFonts w:eastAsia="Calibri"/>
+          <w:u w:val="single"/>
           <w:lang w:eastAsia="es-AR"/>
         </w:rPr>
         <w:t>330:4866),</w:t>
@@ -5422,6 +5519,7 @@
           <w:rFonts w:ascii="Calibri" w:eastAsia="Calibri" w:hAnsi="Calibri"/>
           <w:sz w:val="22"/>
           <w:szCs w:val="22"/>
+          <w:u w:val="single"/>
           <w:lang w:eastAsia="en-US"/>
         </w:rPr>
         <w:fldChar w:fldCharType="begin"/>
@@ -5429,6 +5527,7 @@
       <w:r>
         <w:rPr>
           <w:rFonts w:ascii="Calibri" w:eastAsia="Calibri" w:hAnsi="Calibri"/>
+          <w:u w:val="single"/>
         </w:rPr>
         <w:instrText>HYPERLINK "https://sjconsulta.csjn.gov.ar/sjconsulta/documentos/verDocumentoByIdLinksJSP.html?idDocumento=7496611"</w:instrText>
       </w:r>
@@ -5437,6 +5536,7 @@
           <w:rFonts w:ascii="Calibri" w:eastAsia="Calibri" w:hAnsi="Calibri"/>
           <w:sz w:val="22"/>
           <w:szCs w:val="22"/>
+          <w:u w:val="single"/>
           <w:lang w:eastAsia="en-US"/>
         </w:rPr>
       </w:r>
@@ -5445,6 +5545,7 @@
           <w:rFonts w:ascii="Calibri" w:eastAsia="Calibri" w:hAnsi="Calibri"/>
           <w:sz w:val="22"/>
           <w:szCs w:val="22"/>
+          <w:u w:val="single"/>
           <w:lang w:eastAsia="en-US"/>
         </w:rPr>
         <w:fldChar w:fldCharType="separate"/>
@@ -5470,6 +5571,7 @@
       <w:r>
         <w:rPr>
           <w:rFonts w:eastAsia="Calibri"/>
+          <w:u w:val="single"/>
           <w:lang w:eastAsia="es-AR"/>
         </w:rPr>
         <w:t>341:1924)</w:t>
@@ -5480,6 +5582,7 @@
           <w:rFonts w:ascii="Calibri" w:eastAsia="Calibri" w:hAnsi="Calibri"/>
           <w:sz w:val="22"/>
           <w:szCs w:val="22"/>
+          <w:u w:val="single"/>
           <w:lang w:eastAsia="en-US"/>
         </w:rPr>
         <w:fldChar w:fldCharType="begin"/>
@@ -5487,6 +5590,7 @@
       <w:r>
         <w:rPr>
           <w:rFonts w:ascii="Calibri" w:eastAsia="Calibri" w:hAnsi="Calibri"/>
+          <w:u w:val="single"/>
         </w:rPr>
         <w:instrText>HYPERLINK "https://sjconsulta.csjn.gov.ar/sjconsulta/documentos/verDocumentoByIdLinksJSP.html?idDocumento=7678911"</w:instrText>
       </w:r>
@@ -5495,6 +5599,7 @@
           <w:rFonts w:ascii="Calibri" w:eastAsia="Calibri" w:hAnsi="Calibri"/>
           <w:sz w:val="22"/>
           <w:szCs w:val="22"/>
+          <w:u w:val="single"/>
           <w:lang w:eastAsia="en-US"/>
         </w:rPr>
       </w:r>
@@ -5503,6 +5608,7 @@
           <w:rFonts w:ascii="Calibri" w:eastAsia="Calibri" w:hAnsi="Calibri"/>
           <w:sz w:val="22"/>
           <w:szCs w:val="22"/>
+          <w:u w:val="single"/>
           <w:lang w:eastAsia="en-US"/>
         </w:rPr>
         <w:fldChar w:fldCharType="separate"/>
@@ -5528,6 +5634,7 @@
       <w:r>
         <w:rPr>
           <w:rFonts w:eastAsia="Calibri"/>
+          <w:u w:val="single"/>
           <w:lang w:eastAsia="es-AR"/>
         </w:rPr>
         <w:t>344:1788), “</w:t>
@@ -5546,6 +5653,7 @@
       <w:r>
         <w:rPr>
           <w:rFonts w:eastAsia="Calibri"/>
+          <w:u w:val="single"/>
           <w:lang w:eastAsia="es-AR"/>
         </w:rPr>
         <w:t>” (344:3567) entre otros.</w:t>
@@ -5558,6 +5666,7 @@
         <w:rPr>
           <w:rFonts w:eastAsia="Calibri"/>
           <w:color w:val="000000"/>
+          <w:u w:val="single"/>
           <w:lang w:val="es-MX" w:eastAsia="es-AR"/>
         </w:rPr>
       </w:pPr>
@@ -5565,6 +5674,7 @@
         <w:rPr>
           <w:rFonts w:eastAsia="Calibri"/>
           <w:color w:val="000000"/>
+          <w:u w:val="single"/>
           <w:lang w:val="es-MX" w:eastAsia="es-AR"/>
         </w:rPr>
         <w:t xml:space="preserve">Las modificaciones en la fórmula de cálculo de la movilidad previsional, no puede proyectarse en perjuicio de los jubilados y pensionados, debiendo adoptarse una solución que se adecue a los principios y garantías de la Constitución Nacional y favorezca la progresividad de los derechos humanos. Al respecto cabe recordar que el Alto Tribunal sostuvo que el artículo 75, inciso 23, de la Constitución Nacional fortalece la vigencia del principio de progresividad en materia previsional, descalificando todo accionar gubernamental que en la práctica de un resultado regresivo en el goce efectivo de los derechos </w:t>
@@ -5584,6 +5694,7 @@
         <w:rPr>
           <w:rFonts w:eastAsia="Calibri"/>
           <w:color w:val="000000"/>
+          <w:u w:val="single"/>
           <w:lang w:val="es-MX" w:eastAsia="es-AR"/>
         </w:rPr>
         <w:t xml:space="preserve">). </w:t>
@@ -5595,12 +5706,14 @@
         <w:jc w:val="both"/>
         <w:rPr>
           <w:rFonts w:eastAsia="Calibri"/>
+          <w:u w:val="single"/>
           <w:lang w:val="es-AR"/>
         </w:rPr>
       </w:pPr>
       <w:r>
         <w:rPr>
           <w:rFonts w:eastAsia="Calibri"/>
+          <w:u w:val="single"/>
           <w:lang w:val="es-AR"/>
         </w:rPr>
         <w:t xml:space="preserve">Cada reforma previsional en nuestro país se ha desarrollado en un marco de sucesivas emergencias casi inacabables, lo que lleva a cuestionarnos, como bien señala </w:t>
@@ -5609,6 +5722,7 @@
       <w:r>
         <w:rPr>
           <w:rFonts w:eastAsia="Calibri"/>
+          <w:u w:val="single"/>
           <w:lang w:val="es-AR"/>
         </w:rPr>
         <w:t>Cassagne</w:t>
@@ -5617,6 +5731,7 @@
       <w:r>
         <w:rPr>
           <w:rFonts w:eastAsia="Calibri"/>
+          <w:u w:val="single"/>
           <w:lang w:val="es-AR"/>
         </w:rPr>
         <w:t>, si estas reformas cumplen con “el marco constitucional de la emergencia”. Según este autor, dicho marco requiere que “no se conculque de un modo definitivo el núcleo de derechos básicos de la Constitución, particularmente los derechos de propiedad de los particulares (art. 17), el principio de igualdad ante la ley (art. 16) y la garantía de la razonabilidad o justicia, consagrada en el art. 28 de la Constitución Nacional”.</w:t>
@@ -5628,28 +5743,24 @@
         <w:jc w:val="both"/>
         <w:rPr>
           <w:rFonts w:eastAsia="Calibri"/>
+          <w:u w:val="single"/>
           <w:lang w:val="es-AR"/>
         </w:rPr>
       </w:pPr>
       <w:r>
         <w:rPr>
           <w:rFonts w:eastAsia="Calibri"/>
-          <w:lang w:val="es-AR"/>
-        </w:rPr>
-        <w:t>La normalización de la emergencia y sus graves consecuencias en el cercenamiento de derechos constitucionales son tan evidentes que el entonces presidente de la Corte Suprema de Justicia de la Nación advirtió hace más de diez años:</w:t>
-      </w:r>
-      <w:r>
-        <w:rPr>
-          <w:rFonts w:eastAsia="Calibri"/>
-          <w:lang w:val="es-AR"/>
-        </w:rPr>
-        <w:t xml:space="preserve"> </w:t>
+          <w:u w:val="single"/>
+          <w:lang w:val="es-AR"/>
+        </w:rPr>
+        <w:t xml:space="preserve">La normalización de la emergencia y sus graves consecuencias en el cercenamiento de derechos constitucionales son tan evidentes que el entonces presidente de la Corte Suprema de Justicia de la Nación advirtió hace más de diez años: </w:t>
       </w:r>
       <w:r>
         <w:rPr>
           <w:rFonts w:eastAsia="Calibri"/>
           <w:i/>
           <w:iCs/>
+          <w:u w:val="single"/>
           <w:lang w:val="es-AR"/>
         </w:rPr>
         <w:t>"Cabe valorar las consecuencias de la amplia tolerancia a las restricciones de los derechos contractuales por razones de emergencia consolidada a lo largo de más de setenta años. Las legislaciones de excepción tienen un plazo para que se produzca su propia extinción, pero su prórroga y su reiteración han inutilizado los mecanismos de autodestrucción y han alimentado los que permiten su conservación. De tal modo, la excepción se ha convertido en regla y los remedios normales han sido sustituidos por la anormalidad de los remedios. Esta fundamentación de la regla de derecho debilita el compromiso de los individuos con las leyes y los contratos, ya que la emergencia permanente destruye todo cálculo de riesgos y restringe el funcionamiento económico."</w:t>
@@ -5661,12 +5772,14 @@
         <w:jc w:val="both"/>
         <w:rPr>
           <w:rFonts w:eastAsia="Calibri"/>
+          <w:u w:val="single"/>
           <w:lang w:val="es-AR"/>
         </w:rPr>
       </w:pPr>
       <w:r>
         <w:rPr>
           <w:rFonts w:eastAsia="Calibri"/>
+          <w:u w:val="single"/>
           <w:lang w:val="es-AR"/>
         </w:rPr>
         <w:t xml:space="preserve">Este estado de emergencia permanente ha generado un Estado que prioriza variables económicas y financieras coyunturales sobre las libertades y derechos fundamentales. Ante el altar de la emergencia, el Estado, ya sea por acción u omisión, ha sacrificado sistemáticamente derechos elementales reconocidos por la Constitución Nacional, especialmente los de los grupos más vulnerables. Esto ha dado lugar a la violación de principios fundamentales, como el de </w:t>
@@ -5676,6 +5789,7 @@
           <w:rFonts w:eastAsia="Calibri"/>
           <w:b/>
           <w:bCs/>
+          <w:u w:val="single"/>
           <w:lang w:val="es-AR"/>
         </w:rPr>
         <w:t>progresividad y no regresividad</w:t>
@@ -5683,6 +5797,7 @@
       <w:r>
         <w:rPr>
           <w:rFonts w:eastAsia="Calibri"/>
+          <w:u w:val="single"/>
           <w:lang w:val="es-AR"/>
         </w:rPr>
         <w:t>, que exigen un escrutinio agravado de la razonabilidad de las normas adoptadas tanto por el legislador como por el Poder Ejecutivo Nacional en contextos de emergencia.</w:t>
@@ -5694,12 +5809,14 @@
         <w:jc w:val="both"/>
         <w:rPr>
           <w:rFonts w:eastAsia="Calibri"/>
+          <w:u w:val="single"/>
           <w:lang w:val="es-AR"/>
         </w:rPr>
       </w:pPr>
       <w:r>
         <w:rPr>
           <w:rFonts w:eastAsia="Calibri"/>
+          <w:u w:val="single"/>
           <w:lang w:val="es-AR"/>
         </w:rPr>
         <w:t>Como afirma Rossi, las medidas regresivas que afectan a grupos vulnerables deben ser excepcionalísimas y sometidas a un escrutinio más estricto. La deferencia hacia el Estado en la adopción de estas medidas debe ser mínima, ya que el contenido mínimo de un derecho no admite restricción alguna, ni tampoco lo admite el estado de goce y ejercicio de un derecho por grupos desfavorecidos.</w:t>
@@ -5711,28 +5828,24 @@
         <w:jc w:val="both"/>
         <w:rPr>
           <w:rFonts w:eastAsia="Calibri"/>
+          <w:u w:val="single"/>
           <w:lang w:val="es-AR"/>
         </w:rPr>
       </w:pPr>
       <w:r>
         <w:rPr>
           <w:rFonts w:eastAsia="Calibri"/>
-          <w:lang w:val="es-AR"/>
-        </w:rPr>
-        <w:t>La Corte Suprema de Justicia de la Nación, al referirse a la emergencia y los grupos vulnerables, sostuvo:</w:t>
-      </w:r>
-      <w:r>
-        <w:rPr>
-          <w:rFonts w:eastAsia="Calibri"/>
-          <w:lang w:val="es-AR"/>
-        </w:rPr>
-        <w:t xml:space="preserve"> </w:t>
+          <w:u w:val="single"/>
+          <w:lang w:val="es-AR"/>
+        </w:rPr>
+        <w:t xml:space="preserve">La Corte Suprema de Justicia de la Nación, al referirse a la emergencia y los grupos vulnerables, sostuvo: </w:t>
       </w:r>
       <w:r>
         <w:rPr>
           <w:rFonts w:eastAsia="Calibri"/>
           <w:i/>
           <w:iCs/>
+          <w:u w:val="single"/>
           <w:lang w:val="es-AR"/>
         </w:rPr>
         <w:t>"Que, por último, cabe destacar que es precisamente en tiempos de crisis económica cuando la actualidad de los derechos sociales cobra su máximo significado. En tales etapas críticas, deben profundizarse las respuestas institucionales en favor de los grupos más débiles y postergados, pues son las democracias avanzadas y maduras las que refuerzan la capacidad de los individuos y atienden las situaciones de vulnerabilidad en momentos coyunturales adversos"</w:t>
@@ -5740,6 +5853,7 @@
       <w:r>
         <w:rPr>
           <w:rFonts w:eastAsia="Calibri"/>
+          <w:u w:val="single"/>
           <w:lang w:val="es-AR"/>
         </w:rPr>
         <w:t xml:space="preserve"> (Fallos 341:1924).</w:t>
@@ -5751,12 +5865,14 @@
         <w:jc w:val="both"/>
         <w:rPr>
           <w:rFonts w:eastAsia="Calibri"/>
+          <w:u w:val="single"/>
           <w:lang w:val="es-AR"/>
         </w:rPr>
       </w:pPr>
       <w:r>
         <w:rPr>
           <w:rFonts w:eastAsia="Calibri"/>
+          <w:u w:val="single"/>
           <w:lang w:val="es-AR"/>
         </w:rPr>
         <w:t xml:space="preserve">Por lo expuesto, en casos como el presente, la prohibición de regresividad agrega un nuevo criterio al control de razonabilidad de las leyes y reglamentos. Esto es especialmente relevante cuando se examinan judicialmente normas que afectan derechos económicos, sociales y culturales. Por ello, solicito a V.S. que haga lugar a la petición formulada y se intime al Congreso de la Nación a cumplir con el mandato del art. 14 bis de la Constitución Nacional, reparando el daño sufrido en el haber de mi mandante. Esto implica fijar el contenido concreto de las jubilaciones en el período en debate, como sostuvo la CSJN en el caso “Blanco”, con especial consideración de los principios de proporcionalidad y </w:t>
@@ -5765,6 +5881,7 @@
       <w:r>
         <w:rPr>
           <w:rFonts w:eastAsia="Calibri"/>
+          <w:u w:val="single"/>
           <w:lang w:val="es-AR"/>
         </w:rPr>
         <w:t>sustitutividad</w:t>
@@ -5773,6 +5890,7 @@
       <w:r>
         <w:rPr>
           <w:rFonts w:eastAsia="Calibri"/>
+          <w:u w:val="single"/>
           <w:lang w:val="es-AR"/>
         </w:rPr>
         <w:t xml:space="preserve"> establecidos por este Tribunal en precedentes como Fallos 279:389, 280:424, 292:447, 293:235, 300:84, 571, 305:866, 328:1602.</w:t>
@@ -5791,6 +5909,7 @@
       <w:r>
         <w:rPr>
           <w:rFonts w:eastAsia="Calibri"/>
+          <w:u w:val="single"/>
           <w:lang w:val="es-AR"/>
         </w:rPr>
         <w:t>Asimismo, estos principios, que en el fallo “Blanco” se referían al índice de actualización de remuneraciones, son igualmente aplicables a la pauta de movilidad. Solo con esta perspectiva integral se podrá garantizar la plena efectividad de los derechos consagrados en nuestra Ley Fundamental y proteger a los sectores más vulnerable</w:t>
@@ -5798,6 +5917,15 @@
       <w:r>
         <w:rPr>
           <w:rFonts w:eastAsia="Calibri"/>
+          <w:u w:val="single"/>
+          <w:lang w:val="es-AR"/>
+        </w:rPr>
+        <w:t>.</w:t>
+      </w:r>
+      <w:r>
+        <w:rPr>
+          <w:rFonts w:eastAsia="Calibri"/>
+          <w:u w:val="single"/>
           <w:lang w:val="es-AR"/>
         </w:rPr>
         <w:t xml:space="preserve"> </w:t>
@@ -5844,29 +5972,13 @@
           <w:color w:val="000000"/>
           <w:lang w:eastAsia="es-AR"/>
         </w:rPr>
-        <w:t xml:space="preserve"> </w:t>
-      </w:r>
-      <w:r>
-        <w:rPr>
-          <w:rFonts w:eastAsia="Calibri"/>
-          <w:color w:val="000000"/>
-          <w:lang w:eastAsia="es-AR"/>
-        </w:rPr>
-        <w:t>ley_27426_Si</w:t>
-      </w:r>
-      <w:r>
-        <w:rPr>
-          <w:rFonts w:eastAsia="Calibri"/>
-          <w:color w:val="000000"/>
-          <w:lang w:eastAsia="es-AR"/>
-        </w:rPr>
-        <w:t xml:space="preserve"> %}</w:t>
+        <w:t xml:space="preserve"> ley_27426_Si %}</w:t>
       </w:r>
     </w:p>
     <w:p>
       <w:pPr>
         <w:ind w:firstLine="1560"/>
-        <w:jc w:val="both"/>
+        <w:jc w:val="right"/>
         <w:rPr>
           <w:rFonts w:eastAsia="Calibri"/>
           <w:lang w:val="es-AR"/>
@@ -7312,7 +7424,7 @@
           <w:noProof/>
         </w:rPr>
         <w:drawing>
-          <wp:inline distT="0" distB="0" distL="0" distR="0" wp14:anchorId="534A1DC2" wp14:editId="1191A7E6">
+          <wp:inline distT="0" distB="0" distL="0" distR="0" wp14:anchorId="534A1DC2" wp14:editId="58151057">
             <wp:extent cx="3710940" cy="3179171"/>
             <wp:effectExtent l="0" t="0" r="3810" b="2540"/>
             <wp:docPr id="507230546" name="Imagen 2" descr="Gráfico, Gráfico de barrasDescripción generada automáticamente con confianza media"/>
@@ -7934,24 +8046,28 @@
     </w:p>
     <w:p>
       <w:pPr>
-        <w:autoSpaceDE w:val="0"/>
-        <w:autoSpaceDN w:val="0"/>
-        <w:adjustRightInd w:val="0"/>
-        <w:ind w:firstLine="1134"/>
-        <w:jc w:val="both"/>
-        <w:rPr>
-          <w:b/>
-          <w:bCs/>
-          <w:lang w:val="es-AR"/>
-        </w:rPr>
-      </w:pPr>
-      <w:r>
-        <w:rPr>
-          <w:b/>
-          <w:bCs/>
-          <w:lang w:val="es-AR"/>
-        </w:rPr>
-        <w:t>XII. SOLICITO FIJAR INTERESES SANCIONATORIOS</w:t>
+        <w:pStyle w:val="Prrafodelista"/>
+        <w:numPr>
+          <w:ilvl w:val="0"/>
+          <w:numId w:val="16"/>
+        </w:numPr>
+        <w:autoSpaceDE w:val="0"/>
+        <w:autoSpaceDN w:val="0"/>
+        <w:adjustRightInd w:val="0"/>
+        <w:jc w:val="both"/>
+        <w:rPr>
+          <w:b/>
+          <w:bCs/>
+          <w:lang w:val="es-AR"/>
+        </w:rPr>
+      </w:pPr>
+      <w:r>
+        <w:rPr>
+          <w:b/>
+          <w:bCs/>
+          <w:lang w:val="es-AR"/>
+        </w:rPr>
+        <w:t xml:space="preserve"> SOLICITO FIJAR INTERESES SANCIONATORIOS</w:t>
       </w:r>
     </w:p>
     <w:p>
@@ -8825,7 +8941,7 @@
 </file>
 
 <file path=word/endnotes.xml><?xml version="1.0" encoding="utf-8"?>
-<w:endnotes xmlns:wpc="http://schemas.microsoft.com/office/word/2010/wordprocessingCanvas" xmlns:cx="http://schemas.microsoft.com/office/drawing/2014/chartex" xmlns:cx1="http://schemas.microsoft.com/office/drawing/2015/9/8/chartex" xmlns:cx2="http://schemas.microsoft.com/office/drawing/2015/10/21/chartex" xmlns:cx3="http://schemas.microsoft.com/office/drawing/2016/5/9/chartex" xmlns:cx4="http://schemas.microsoft.com/office/drawing/2016/5/10/chartex" xmlns:cx5="http://schemas.microsoft.com/office/drawing/2016/5/11/chartex" xmlns:cx6="http://schemas.microsoft.com/office/drawing/2016/5/12/chartex" xmlns:cx7="http://schemas.microsoft.com/office/drawing/2016/5/13/chartex" xmlns:cx8="http://schemas.microsoft.com/office/drawing/2016/5/14/chartex" xmlns:mc="http://schemas.openxmlformats.org/markup-compatibility/2006" xmlns:aink="http://schemas.microsoft.com/office/drawing/2016/ink" xmlns:am3d="http://schemas.microsoft.com/office/drawing/2017/model3d" xmlns:o="urn:schemas-microsoft-com:office:office" xmlns:oel="http://schemas.microsoft.com/office/2019/extlst" xmlns:r="http://schemas.openxmlformats.org/officeDocument/2006/relationships" xmlns:m="http://schemas.openxmlformats.org/officeDocument/2006/math" xmlns:v="urn:schemas-microsoft-com:vml" xmlns:wp14="http://schemas.microsoft.com/office/word/2010/wordprocessingDrawing" xmlns:wp="http://schemas.openxmlformats.org/drawingml/2006/wordprocessingDrawing" xmlns:w10="urn:schemas-microsoft-com:office:word" xmlns:w="http://schemas.openxmlformats.org/wordprocessingml/2006/main" xmlns:w14="http://schemas.microsoft.com/office/word/2010/wordml" xmlns:w15="http://schemas.microsoft.com/office/word/2012/wordml" xmlns:w16cex="http://schemas.microsoft.com/office/word/2018/wordml/cex" xmlns:w16cid="http://schemas.microsoft.com/office/word/2016/wordml/cid" xmlns:w16="http://schemas.microsoft.com/office/word/2018/wordml" xmlns:w16du="http://schemas.microsoft.com/office/word/2023/wordml/word16du" xmlns:w16sdtdh="http://schemas.microsoft.com/office/word/2020/wordml/sdtdatahash" xmlns:w16se="http://schemas.microsoft.com/office/word/2015/wordml/symex" xmlns:wpg="http://schemas.microsoft.com/office/word/2010/wordprocessingGroup" xmlns:wpi="http://schemas.microsoft.com/office/word/2010/wordprocessingInk" xmlns:wne="http://schemas.microsoft.com/office/word/2006/wordml" xmlns:wps="http://schemas.microsoft.com/office/word/2010/wordprocessingShape" mc:Ignorable="w14 w15 w16se w16cid w16 w16cex w16sdtdh w16du wp14">
+<w:endnotes xmlns:wpc="http://schemas.microsoft.com/office/word/2010/wordprocessingCanvas" xmlns:cx="http://schemas.microsoft.com/office/drawing/2014/chartex" xmlns:cx1="http://schemas.microsoft.com/office/drawing/2015/9/8/chartex" xmlns:cx2="http://schemas.microsoft.com/office/drawing/2015/10/21/chartex" xmlns:cx3="http://schemas.microsoft.com/office/drawing/2016/5/9/chartex" xmlns:cx4="http://schemas.microsoft.com/office/drawing/2016/5/10/chartex" xmlns:cx5="http://schemas.microsoft.com/office/drawing/2016/5/11/chartex" xmlns:cx6="http://schemas.microsoft.com/office/drawing/2016/5/12/chartex" xmlns:cx7="http://schemas.microsoft.com/office/drawing/2016/5/13/chartex" xmlns:cx8="http://schemas.microsoft.com/office/drawing/2016/5/14/chartex" xmlns:mc="http://schemas.openxmlformats.org/markup-compatibility/2006" xmlns:aink="http://schemas.microsoft.com/office/drawing/2016/ink" xmlns:am3d="http://schemas.microsoft.com/office/drawing/2017/model3d" xmlns:o="urn:schemas-microsoft-com:office:office" xmlns:oel="http://schemas.microsoft.com/office/2019/extlst" xmlns:r="http://schemas.openxmlformats.org/officeDocument/2006/relationships" xmlns:m="http://schemas.openxmlformats.org/officeDocument/2006/math" xmlns:v="urn:schemas-microsoft-com:vml" xmlns:wp14="http://schemas.microsoft.com/office/word/2010/wordprocessingDrawing" xmlns:wp="http://schemas.openxmlformats.org/drawingml/2006/wordprocessingDrawing" xmlns:w10="urn:schemas-microsoft-com:office:word" xmlns:w="http://schemas.openxmlformats.org/wordprocessingml/2006/main" xmlns:w14="http://schemas.microsoft.com/office/word/2010/wordml" xmlns:w15="http://schemas.microsoft.com/office/word/2012/wordml" xmlns:w16cex="http://schemas.microsoft.com/office/word/2018/wordml/cex" xmlns:w16cid="http://schemas.microsoft.com/office/word/2016/wordml/cid" xmlns:w16="http://schemas.microsoft.com/office/word/2018/wordml" xmlns:w16du="http://schemas.microsoft.com/office/word/2023/wordml/word16du" xmlns:w16sdtdh="http://schemas.microsoft.com/office/word/2020/wordml/sdtdatahash" xmlns:w16sdtfl="http://schemas.microsoft.com/office/word/2024/wordml/sdtformatlock" xmlns:w16se="http://schemas.microsoft.com/office/word/2015/wordml/symex" xmlns:wpg="http://schemas.microsoft.com/office/word/2010/wordprocessingGroup" xmlns:wpi="http://schemas.microsoft.com/office/word/2010/wordprocessingInk" xmlns:wne="http://schemas.microsoft.com/office/word/2006/wordml" xmlns:wps="http://schemas.microsoft.com/office/word/2010/wordprocessingShape" mc:Ignorable="w14 w15 w16se w16cid w16 w16cex w16sdtdh w16sdtfl w16du wp14">
   <w:endnote w:type="separator" w:id="-1">
     <w:p>
       <w:r>
@@ -8844,7 +8960,7 @@
 </file>
 
 <file path=word/footnotes.xml><?xml version="1.0" encoding="utf-8"?>
-<w:footnotes xmlns:wpc="http://schemas.microsoft.com/office/word/2010/wordprocessingCanvas" xmlns:cx="http://schemas.microsoft.com/office/drawing/2014/chartex" xmlns:cx1="http://schemas.microsoft.com/office/drawing/2015/9/8/chartex" xmlns:cx2="http://schemas.microsoft.com/office/drawing/2015/10/21/chartex" xmlns:cx3="http://schemas.microsoft.com/office/drawing/2016/5/9/chartex" xmlns:cx4="http://schemas.microsoft.com/office/drawing/2016/5/10/chartex" xmlns:cx5="http://schemas.microsoft.com/office/drawing/2016/5/11/chartex" xmlns:cx6="http://schemas.microsoft.com/office/drawing/2016/5/12/chartex" xmlns:cx7="http://schemas.microsoft.com/office/drawing/2016/5/13/chartex" xmlns:cx8="http://schemas.microsoft.com/office/drawing/2016/5/14/chartex" xmlns:mc="http://schemas.openxmlformats.org/markup-compatibility/2006" xmlns:aink="http://schemas.microsoft.com/office/drawing/2016/ink" xmlns:am3d="http://schemas.microsoft.com/office/drawing/2017/model3d" xmlns:o="urn:schemas-microsoft-com:office:office" xmlns:oel="http://schemas.microsoft.com/office/2019/extlst" xmlns:r="http://schemas.openxmlformats.org/officeDocument/2006/relationships" xmlns:m="http://schemas.openxmlformats.org/officeDocument/2006/math" xmlns:v="urn:schemas-microsoft-com:vml" xmlns:wp14="http://schemas.microsoft.com/office/word/2010/wordprocessingDrawing" xmlns:wp="http://schemas.openxmlformats.org/drawingml/2006/wordprocessingDrawing" xmlns:w10="urn:schemas-microsoft-com:office:word" xmlns:w="http://schemas.openxmlformats.org/wordprocessingml/2006/main" xmlns:w14="http://schemas.microsoft.com/office/word/2010/wordml" xmlns:w15="http://schemas.microsoft.com/office/word/2012/wordml" xmlns:w16cex="http://schemas.microsoft.com/office/word/2018/wordml/cex" xmlns:w16cid="http://schemas.microsoft.com/office/word/2016/wordml/cid" xmlns:w16="http://schemas.microsoft.com/office/word/2018/wordml" xmlns:w16du="http://schemas.microsoft.com/office/word/2023/wordml/word16du" xmlns:w16sdtdh="http://schemas.microsoft.com/office/word/2020/wordml/sdtdatahash" xmlns:w16se="http://schemas.microsoft.com/office/word/2015/wordml/symex" xmlns:wpg="http://schemas.microsoft.com/office/word/2010/wordprocessingGroup" xmlns:wpi="http://schemas.microsoft.com/office/word/2010/wordprocessingInk" xmlns:wne="http://schemas.microsoft.com/office/word/2006/wordml" xmlns:wps="http://schemas.microsoft.com/office/word/2010/wordprocessingShape" mc:Ignorable="w14 w15 w16se w16cid w16 w16cex w16sdtdh w16du wp14">
+<w:footnotes xmlns:wpc="http://schemas.microsoft.com/office/word/2010/wordprocessingCanvas" xmlns:cx="http://schemas.microsoft.com/office/drawing/2014/chartex" xmlns:cx1="http://schemas.microsoft.com/office/drawing/2015/9/8/chartex" xmlns:cx2="http://schemas.microsoft.com/office/drawing/2015/10/21/chartex" xmlns:cx3="http://schemas.microsoft.com/office/drawing/2016/5/9/chartex" xmlns:cx4="http://schemas.microsoft.com/office/drawing/2016/5/10/chartex" xmlns:cx5="http://schemas.microsoft.com/office/drawing/2016/5/11/chartex" xmlns:cx6="http://schemas.microsoft.com/office/drawing/2016/5/12/chartex" xmlns:cx7="http://schemas.microsoft.com/office/drawing/2016/5/13/chartex" xmlns:cx8="http://schemas.microsoft.com/office/drawing/2016/5/14/chartex" xmlns:mc="http://schemas.openxmlformats.org/markup-compatibility/2006" xmlns:aink="http://schemas.microsoft.com/office/drawing/2016/ink" xmlns:am3d="http://schemas.microsoft.com/office/drawing/2017/model3d" xmlns:o="urn:schemas-microsoft-com:office:office" xmlns:oel="http://schemas.microsoft.com/office/2019/extlst" xmlns:r="http://schemas.openxmlformats.org/officeDocument/2006/relationships" xmlns:m="http://schemas.openxmlformats.org/officeDocument/2006/math" xmlns:v="urn:schemas-microsoft-com:vml" xmlns:wp14="http://schemas.microsoft.com/office/word/2010/wordprocessingDrawing" xmlns:wp="http://schemas.openxmlformats.org/drawingml/2006/wordprocessingDrawing" xmlns:w10="urn:schemas-microsoft-com:office:word" xmlns:w="http://schemas.openxmlformats.org/wordprocessingml/2006/main" xmlns:w14="http://schemas.microsoft.com/office/word/2010/wordml" xmlns:w15="http://schemas.microsoft.com/office/word/2012/wordml" xmlns:w16cex="http://schemas.microsoft.com/office/word/2018/wordml/cex" xmlns:w16cid="http://schemas.microsoft.com/office/word/2016/wordml/cid" xmlns:w16="http://schemas.microsoft.com/office/word/2018/wordml" xmlns:w16du="http://schemas.microsoft.com/office/word/2023/wordml/word16du" xmlns:w16sdtdh="http://schemas.microsoft.com/office/word/2020/wordml/sdtdatahash" xmlns:w16sdtfl="http://schemas.microsoft.com/office/word/2024/wordml/sdtformatlock" xmlns:w16se="http://schemas.microsoft.com/office/word/2015/wordml/symex" xmlns:wpg="http://schemas.microsoft.com/office/word/2010/wordprocessingGroup" xmlns:wpi="http://schemas.microsoft.com/office/word/2010/wordprocessingInk" xmlns:wne="http://schemas.microsoft.com/office/word/2006/wordml" xmlns:wps="http://schemas.microsoft.com/office/word/2010/wordprocessingShape" mc:Ignorable="w14 w15 w16se w16cid w16 w16cex w16sdtdh w16sdtfl w16du wp14">
   <w:footnote w:type="separator" w:id="-1">
     <w:p>
       <w:r>
@@ -8863,7 +8979,7 @@
 </file>
 
 <file path=word/numbering.xml><?xml version="1.0" encoding="utf-8"?>
-<w:numbering xmlns:wpc="http://schemas.microsoft.com/office/word/2010/wordprocessingCanvas" xmlns:cx="http://schemas.microsoft.com/office/drawing/2014/chartex" xmlns:cx1="http://schemas.microsoft.com/office/drawing/2015/9/8/chartex" xmlns:cx2="http://schemas.microsoft.com/office/drawing/2015/10/21/chartex" xmlns:cx3="http://schemas.microsoft.com/office/drawing/2016/5/9/chartex" xmlns:cx4="http://schemas.microsoft.com/office/drawing/2016/5/10/chartex" xmlns:cx5="http://schemas.microsoft.com/office/drawing/2016/5/11/chartex" xmlns:cx6="http://schemas.microsoft.com/office/drawing/2016/5/12/chartex" xmlns:cx7="http://schemas.microsoft.com/office/drawing/2016/5/13/chartex" xmlns:cx8="http://schemas.microsoft.com/office/drawing/2016/5/14/chartex" xmlns:mc="http://schemas.openxmlformats.org/markup-compatibility/2006" xmlns:aink="http://schemas.microsoft.com/office/drawing/2016/ink" xmlns:am3d="http://schemas.microsoft.com/office/drawing/2017/model3d" xmlns:o="urn:schemas-microsoft-com:office:office" xmlns:oel="http://schemas.microsoft.com/office/2019/extlst" xmlns:r="http://schemas.openxmlformats.org/officeDocument/2006/relationships" xmlns:m="http://schemas.openxmlformats.org/officeDocument/2006/math" xmlns:v="urn:schemas-microsoft-com:vml" xmlns:wp14="http://schemas.microsoft.com/office/word/2010/wordprocessingDrawing" xmlns:wp="http://schemas.openxmlformats.org/drawingml/2006/wordprocessingDrawing" xmlns:w10="urn:schemas-microsoft-com:office:word" xmlns:w="http://schemas.openxmlformats.org/wordprocessingml/2006/main" xmlns:w14="http://schemas.microsoft.com/office/word/2010/wordml" xmlns:w15="http://schemas.microsoft.com/office/word/2012/wordml" xmlns:w16cex="http://schemas.microsoft.com/office/word/2018/wordml/cex" xmlns:w16cid="http://schemas.microsoft.com/office/word/2016/wordml/cid" xmlns:w16="http://schemas.microsoft.com/office/word/2018/wordml" xmlns:w16du="http://schemas.microsoft.com/office/word/2023/wordml/word16du" xmlns:w16sdtdh="http://schemas.microsoft.com/office/word/2020/wordml/sdtdatahash" xmlns:w16se="http://schemas.microsoft.com/office/word/2015/wordml/symex" xmlns:wpg="http://schemas.microsoft.com/office/word/2010/wordprocessingGroup" xmlns:wpi="http://schemas.microsoft.com/office/word/2010/wordprocessingInk" xmlns:wne="http://schemas.microsoft.com/office/word/2006/wordml" xmlns:wps="http://schemas.microsoft.com/office/word/2010/wordprocessingShape" mc:Ignorable="w14 w15 w16se w16cid w16 w16cex w16sdtdh w16du wp14">
+<w:numbering xmlns:wpc="http://schemas.microsoft.com/office/word/2010/wordprocessingCanvas" xmlns:cx="http://schemas.microsoft.com/office/drawing/2014/chartex" xmlns:cx1="http://schemas.microsoft.com/office/drawing/2015/9/8/chartex" xmlns:cx2="http://schemas.microsoft.com/office/drawing/2015/10/21/chartex" xmlns:cx3="http://schemas.microsoft.com/office/drawing/2016/5/9/chartex" xmlns:cx4="http://schemas.microsoft.com/office/drawing/2016/5/10/chartex" xmlns:cx5="http://schemas.microsoft.com/office/drawing/2016/5/11/chartex" xmlns:cx6="http://schemas.microsoft.com/office/drawing/2016/5/12/chartex" xmlns:cx7="http://schemas.microsoft.com/office/drawing/2016/5/13/chartex" xmlns:cx8="http://schemas.microsoft.com/office/drawing/2016/5/14/chartex" xmlns:mc="http://schemas.openxmlformats.org/markup-compatibility/2006" xmlns:aink="http://schemas.microsoft.com/office/drawing/2016/ink" xmlns:am3d="http://schemas.microsoft.com/office/drawing/2017/model3d" xmlns:o="urn:schemas-microsoft-com:office:office" xmlns:oel="http://schemas.microsoft.com/office/2019/extlst" xmlns:r="http://schemas.openxmlformats.org/officeDocument/2006/relationships" xmlns:m="http://schemas.openxmlformats.org/officeDocument/2006/math" xmlns:v="urn:schemas-microsoft-com:vml" xmlns:wp14="http://schemas.microsoft.com/office/word/2010/wordprocessingDrawing" xmlns:wp="http://schemas.openxmlformats.org/drawingml/2006/wordprocessingDrawing" xmlns:w10="urn:schemas-microsoft-com:office:word" xmlns:w="http://schemas.openxmlformats.org/wordprocessingml/2006/main" xmlns:w14="http://schemas.microsoft.com/office/word/2010/wordml" xmlns:w15="http://schemas.microsoft.com/office/word/2012/wordml" xmlns:w16cex="http://schemas.microsoft.com/office/word/2018/wordml/cex" xmlns:w16cid="http://schemas.microsoft.com/office/word/2016/wordml/cid" xmlns:w16="http://schemas.microsoft.com/office/word/2018/wordml" xmlns:w16du="http://schemas.microsoft.com/office/word/2023/wordml/word16du" xmlns:w16sdtdh="http://schemas.microsoft.com/office/word/2020/wordml/sdtdatahash" xmlns:w16sdtfl="http://schemas.microsoft.com/office/word/2024/wordml/sdtformatlock" xmlns:w16se="http://schemas.microsoft.com/office/word/2015/wordml/symex" xmlns:wpg="http://schemas.microsoft.com/office/word/2010/wordprocessingGroup" xmlns:wpi="http://schemas.microsoft.com/office/word/2010/wordprocessingInk" xmlns:wne="http://schemas.microsoft.com/office/word/2006/wordml" xmlns:wps="http://schemas.microsoft.com/office/word/2010/wordprocessingShape" mc:Ignorable="w14 w15 w16se w16cid w16 w16cex w16sdtdh w16sdtfl w16du wp14">
   <w:abstractNum w:abstractNumId="0" w15:restartNumberingAfterBreak="0">
     <w:nsid w:val="015F4C82"/>
     <w:multiLevelType w:val="hybridMultilevel"/>
@@ -12929,7 +13045,7 @@
 </file>
 
 <file path=word/styles.xml><?xml version="1.0" encoding="utf-8"?>
-<w:styles xmlns:mc="http://schemas.openxmlformats.org/markup-compatibility/2006" xmlns:r="http://schemas.openxmlformats.org/officeDocument/2006/relationships" xmlns:w="http://schemas.openxmlformats.org/wordprocessingml/2006/main" xmlns:w14="http://schemas.microsoft.com/office/word/2010/wordml" xmlns:w15="http://schemas.microsoft.com/office/word/2012/wordml" xmlns:w16cex="http://schemas.microsoft.com/office/word/2018/wordml/cex" xmlns:w16cid="http://schemas.microsoft.com/office/word/2016/wordml/cid" xmlns:w16="http://schemas.microsoft.com/office/word/2018/wordml" xmlns:w16du="http://schemas.microsoft.com/office/word/2023/wordml/word16du" xmlns:w16sdtdh="http://schemas.microsoft.com/office/word/2020/wordml/sdtdatahash" xmlns:w16se="http://schemas.microsoft.com/office/word/2015/wordml/symex" mc:Ignorable="w14 w15 w16se w16cid w16 w16cex w16sdtdh w16du">
+<w:styles xmlns:mc="http://schemas.openxmlformats.org/markup-compatibility/2006" xmlns:r="http://schemas.openxmlformats.org/officeDocument/2006/relationships" xmlns:w="http://schemas.openxmlformats.org/wordprocessingml/2006/main" xmlns:w14="http://schemas.microsoft.com/office/word/2010/wordml" xmlns:w15="http://schemas.microsoft.com/office/word/2012/wordml" xmlns:w16cex="http://schemas.microsoft.com/office/word/2018/wordml/cex" xmlns:w16cid="http://schemas.microsoft.com/office/word/2016/wordml/cid" xmlns:w16="http://schemas.microsoft.com/office/word/2018/wordml" xmlns:w16du="http://schemas.microsoft.com/office/word/2023/wordml/word16du" xmlns:w16sdtdh="http://schemas.microsoft.com/office/word/2020/wordml/sdtdatahash" xmlns:w16sdtfl="http://schemas.microsoft.com/office/word/2024/wordml/sdtformatlock" xmlns:w16se="http://schemas.microsoft.com/office/word/2015/wordml/symex" mc:Ignorable="w14 w15 w16se w16cid w16 w16cex w16sdtdh w16sdtfl w16du">
   <w:docDefaults>
     <w:rPrDefault>
       <w:rPr>

</xml_diff>

<commit_message>
se agregaron cosas a los escritos
</commit_message>
<xml_diff>
--- a/datos/escritos_liquidacion/plantilla_liquidacion_1ra_vez.docx
+++ b/datos/escritos_liquidacion/plantilla_liquidacion_1ra_vez.docx
@@ -86,108 +86,93 @@
       <w:r>
         <w:t xml:space="preserve">Belgrano </w:t>
       </w:r>
-      <w:proofErr w:type="spellStart"/>
-      <w:r>
-        <w:t>Nº</w:t>
-      </w:r>
-      <w:proofErr w:type="spellEnd"/>
+      <w:r>
+        <w:t xml:space="preserve">Nº </w:t>
+      </w:r>
+      <w:r>
+        <w:t>1188</w:t>
+      </w:r>
+      <w:r>
+        <w:t xml:space="preserve"> de esta ciudad de Salta</w:t>
+      </w:r>
+      <w:r>
+        <w:t xml:space="preserve">, domicilio electrónico registrado bajo el </w:t>
+      </w:r>
+      <w:r>
+        <w:t>CUIL</w:t>
+      </w:r>
+      <w:r>
+        <w:t xml:space="preserve"> 27</w:t>
+      </w:r>
+      <w:r>
+        <w:t>-</w:t>
+      </w:r>
+      <w:r>
+        <w:t>26685280</w:t>
+      </w:r>
+      <w:r>
+        <w:t>-</w:t>
+      </w:r>
+      <w:r>
+        <w:t>6</w:t>
+      </w:r>
       <w:r>
         <w:t xml:space="preserve"> </w:t>
       </w:r>
       <w:r>
-        <w:t>1188</w:t>
-      </w:r>
-      <w:r>
-        <w:t xml:space="preserve"> de esta ciudad de Salta</w:t>
-      </w:r>
-      <w:r>
-        <w:t xml:space="preserve">, domicilio electrónico registrado bajo el </w:t>
-      </w:r>
-      <w:r>
-        <w:t>CUIL</w:t>
-      </w:r>
-      <w:r>
-        <w:t xml:space="preserve"> 27</w:t>
-      </w:r>
-      <w:r>
-        <w:t>-</w:t>
-      </w:r>
-      <w:r>
-        <w:t>26685280</w:t>
-      </w:r>
-      <w:r>
-        <w:t>-</w:t>
-      </w:r>
-      <w:r>
-        <w:t>6</w:t>
-      </w:r>
-      <w:r>
+        <w:t xml:space="preserve">en autos caratulados </w:t>
+      </w:r>
+      <w:r>
+        <w:rPr>
+          <w:b/>
+          <w:bCs/>
+        </w:rPr>
+        <w:t>“</w:t>
+      </w:r>
+      <w:r>
+        <w:rPr>
+          <w:b/>
+          <w:bCs/>
+        </w:rPr>
+        <w:t>{{</w:t>
+      </w:r>
+      <w:r>
+        <w:rPr>
+          <w:b/>
+          <w:bCs/>
+        </w:rPr>
+        <w:t>cliente</w:t>
+      </w:r>
+      <w:r>
+        <w:rPr>
+          <w:b/>
+          <w:bCs/>
+        </w:rPr>
+        <w:t xml:space="preserve">}} </w:t>
+      </w:r>
+      <w:r>
+        <w:rPr>
+          <w:b/>
+          <w:bCs/>
+        </w:rPr>
+        <w:t>c/ ANSES s/ REAJUSTES VARIOS”</w:t>
+      </w:r>
+      <w:r>
+        <w:rPr>
+          <w:b/>
+          <w:bCs/>
+        </w:rPr>
         <w:t xml:space="preserve"> </w:t>
       </w:r>
       <w:r>
-        <w:t xml:space="preserve">en autos caratulados </w:t>
-      </w:r>
-      <w:r>
-        <w:rPr>
-          <w:b/>
-          <w:bCs/>
-        </w:rPr>
-        <w:t>“</w:t>
-      </w:r>
-      <w:r>
-        <w:rPr>
-          <w:b/>
-          <w:bCs/>
-        </w:rPr>
-        <w:t>{{</w:t>
-      </w:r>
-      <w:r>
-        <w:rPr>
-          <w:b/>
-          <w:bCs/>
-        </w:rPr>
-        <w:t>cliente</w:t>
-      </w:r>
-      <w:r>
-        <w:rPr>
-          <w:b/>
-          <w:bCs/>
-        </w:rPr>
-        <w:t xml:space="preserve">}} </w:t>
-      </w:r>
-      <w:r>
-        <w:rPr>
-          <w:b/>
-          <w:bCs/>
-        </w:rPr>
-        <w:t>c/ ANSES s/ REAJUSTES VARIOS”</w:t>
-      </w:r>
-      <w:r>
-        <w:rPr>
-          <w:b/>
-          <w:bCs/>
-        </w:rPr>
-        <w:t xml:space="preserve"> </w:t>
-      </w:r>
-      <w:proofErr w:type="spellStart"/>
-      <w:r>
         <w:rPr>
           <w:b/>
           <w:bCs/>
         </w:rPr>
         <w:t>Expte</w:t>
       </w:r>
-      <w:proofErr w:type="spellEnd"/>
-      <w:r>
-        <w:t xml:space="preserve">. </w:t>
-      </w:r>
-      <w:proofErr w:type="spellStart"/>
-      <w:r>
-        <w:t>Nº</w:t>
-      </w:r>
-      <w:proofErr w:type="spellEnd"/>
-      <w:r>
-        <w:t xml:space="preserve"> </w:t>
+      <w:r>
+        <w:t xml:space="preserve">. Nº </w:t>
       </w:r>
       <w:r>
         <w:t>{{</w:t>
@@ -274,21 +259,11 @@
         <w:t xml:space="preserve">Solicito se corra traslado de esta liquidación a la demandada por el plazo de 5 días en el domicilio constituido y bajo apercibimiento de lo dispuesto por el art. 504 del C.P.C.C. </w:t>
       </w:r>
       <w:r>
-        <w:t xml:space="preserve">{% </w:t>
-      </w:r>
-      <w:proofErr w:type="spellStart"/>
-      <w:r>
-        <w:t>if</w:t>
-      </w:r>
-      <w:proofErr w:type="spellEnd"/>
-      <w:r>
-        <w:t xml:space="preserve"> </w:t>
-      </w:r>
-      <w:proofErr w:type="spellStart"/>
+        <w:t xml:space="preserve">{% if </w:t>
+      </w:r>
       <w:r>
         <w:t>Honorarios_No</w:t>
       </w:r>
-      <w:proofErr w:type="spellEnd"/>
       <w:r>
         <w:t xml:space="preserve"> </w:t>
       </w:r>
@@ -311,29 +286,13 @@
         <w:jc w:val="both"/>
       </w:pPr>
       <w:r>
-        <w:t xml:space="preserve">Intímese a la demandada a proceder al reajuste del haber, bajo apercibimiento de aplicarse las sanciones conminatorias previstas en el artículo 37 del Código Procesal Civil y Comercial de la </w:t>
-      </w:r>
-      <w:proofErr w:type="gramStart"/>
-      <w:r>
-        <w:t>Nación</w:t>
+        <w:t>Intímese a la demandada a proceder al reajuste del haber, bajo apercibimiento de aplicarse las sanciones conminatorias previstas en el artículo 37 del Código Procesal Civil y Comercial de la Nación</w:t>
       </w:r>
       <w:r>
         <w:t>.</w:t>
       </w:r>
       <w:r>
-        <w:t>{</w:t>
-      </w:r>
-      <w:proofErr w:type="gramEnd"/>
-      <w:r>
-        <w:t xml:space="preserve">% </w:t>
-      </w:r>
-      <w:proofErr w:type="spellStart"/>
-      <w:r>
-        <w:t>endif</w:t>
-      </w:r>
-      <w:proofErr w:type="spellEnd"/>
-      <w:r>
-        <w:t xml:space="preserve"> %}</w:t>
+        <w:t>{% endif %}</w:t>
       </w:r>
     </w:p>
     <w:p>
@@ -364,45 +323,13 @@
         <w:jc w:val="both"/>
       </w:pPr>
       <w:r>
-        <w:t xml:space="preserve">Solicito se actualice la liquidación a la fecha de su aprobación, conforme a la tasa fijada en la sentencia (tasa pasiva comunicada 14290 del Banco Central de la República Argentina), teniendo en cuenta el período inflacionario transcurrido mientras se tramitaba el proceso y la demora ocasionada por el incumplimiento sistemático de la ANSES en cumplir integralmente con la manda </w:t>
-      </w:r>
-      <w:proofErr w:type="gramStart"/>
-      <w:r>
-        <w:t>judicial.</w:t>
-      </w:r>
-      <w:r>
-        <w:t>{</w:t>
-      </w:r>
-      <w:proofErr w:type="gramEnd"/>
-      <w:r>
-        <w:t>%</w:t>
-      </w:r>
-      <w:r>
-        <w:t xml:space="preserve"> </w:t>
-      </w:r>
-      <w:proofErr w:type="spellStart"/>
-      <w:r>
-        <w:t>if</w:t>
-      </w:r>
-      <w:proofErr w:type="spellEnd"/>
-      <w:r>
-        <w:t xml:space="preserve"> ley_27609_Si </w:t>
-      </w:r>
-      <w:proofErr w:type="spellStart"/>
-      <w:r>
-        <w:t>or</w:t>
-      </w:r>
-      <w:proofErr w:type="spellEnd"/>
-      <w:r>
-        <w:t xml:space="preserve"> ley_27541_Si </w:t>
-      </w:r>
-      <w:proofErr w:type="spellStart"/>
-      <w:r>
-        <w:t>or</w:t>
-      </w:r>
-      <w:proofErr w:type="spellEnd"/>
-      <w:r>
-        <w:t xml:space="preserve"> ley_27426_Si %}</w:t>
+        <w:t>Solicito se actualice la liquidación a la fecha de su aprobación, conforme a la tasa fijada en la sentencia (tasa pasiva comunicada 14290 del Banco Central de la República Argentina), teniendo en cuenta el período inflacionario transcurrido mientras se tramitaba el proceso y la demora ocasionada por el incumplimiento sistemático de la ANSES en cumplir integralmente con la manda judicial.</w:t>
+      </w:r>
+      <w:r>
+        <w:t>{%</w:t>
+      </w:r>
+      <w:r>
+        <w:t xml:space="preserve"> if ley_27609_Si or ley_27541_Si or ley_27426_Si %}</w:t>
       </w:r>
     </w:p>
     <w:p>
@@ -417,71 +344,7 @@
         <w:jc w:val="both"/>
       </w:pPr>
       <w:r>
-        <w:t xml:space="preserve">Dejo planteada la inconstitucionalidad de la {% </w:t>
-      </w:r>
-      <w:proofErr w:type="spellStart"/>
-      <w:r>
-        <w:t>if</w:t>
-      </w:r>
-      <w:proofErr w:type="spellEnd"/>
-      <w:r>
-        <w:t xml:space="preserve"> ley_27609_Si %} ley 27.609 {% </w:t>
-      </w:r>
-      <w:proofErr w:type="spellStart"/>
-      <w:r>
-        <w:t>endif</w:t>
-      </w:r>
-      <w:proofErr w:type="spellEnd"/>
-      <w:r>
-        <w:t xml:space="preserve"> </w:t>
-      </w:r>
-      <w:proofErr w:type="gramStart"/>
-      <w:r>
-        <w:t>%}{</w:t>
-      </w:r>
-      <w:proofErr w:type="gramEnd"/>
-      <w:r>
-        <w:t xml:space="preserve">% </w:t>
-      </w:r>
-      <w:proofErr w:type="spellStart"/>
-      <w:r>
-        <w:t>if</w:t>
-      </w:r>
-      <w:proofErr w:type="spellEnd"/>
-      <w:r>
-        <w:t xml:space="preserve"> ley_27541_Si %}, ley 27.541 {% </w:t>
-      </w:r>
-      <w:proofErr w:type="spellStart"/>
-      <w:r>
-        <w:t>endif</w:t>
-      </w:r>
-      <w:proofErr w:type="spellEnd"/>
-      <w:r>
-        <w:t xml:space="preserve"> %}{% </w:t>
-      </w:r>
-      <w:proofErr w:type="spellStart"/>
-      <w:r>
-        <w:t>if</w:t>
-      </w:r>
-      <w:proofErr w:type="spellEnd"/>
-      <w:r>
-        <w:t xml:space="preserve"> ley_27426_Si %}, ley 27.426 {% </w:t>
-      </w:r>
-      <w:proofErr w:type="spellStart"/>
-      <w:r>
-        <w:t>endif</w:t>
-      </w:r>
-      <w:proofErr w:type="spellEnd"/>
-      <w:r>
-        <w:t xml:space="preserve"> %}.{% </w:t>
-      </w:r>
-      <w:proofErr w:type="spellStart"/>
-      <w:r>
-        <w:t>endif</w:t>
-      </w:r>
-      <w:proofErr w:type="spellEnd"/>
-      <w:r>
-        <w:t xml:space="preserve"> %}</w:t>
+        <w:t>Dejo planteada la inconstitucionalidad de la {% if ley_27609_Si %} ley 27.609 {% endif %}{% if ley_27541_Si %}, ley 27.541 {% endif %}{% if ley_27426_Si %}, ley 27.426 {% endif %}.{% endif %}</w:t>
       </w:r>
     </w:p>
     <w:p>
@@ -505,15 +368,32 @@
         <w:jc w:val="both"/>
       </w:pPr>
       <w:r>
-        <w:t xml:space="preserve">Solicito que se regulen los honorarios profesionales correspondientes a esta etapa de ejecución, conforme al artículo 52 de la Ley 27.423, que establece la obligatoriedad de regular los honorarios al dictarse sentencia. Asimismo, se debe respetar el honorario mínimo previsto en el artículo 16, último párrafo, de la ley, que es de orden público. La regulación deberá expresarse en moneda de curso legal y en Unidades de Medida Arancelaria </w:t>
+        <w:rPr>
+          <w:b/>
+          <w:bCs/>
+        </w:rPr>
+        <w:t xml:space="preserve">Solicito que se regulen los honorarios profesionales correspondientes a esta </w:t>
+      </w:r>
+      <w:r>
+        <w:rPr>
+          <w:b/>
+          <w:bCs/>
+        </w:rPr>
+        <w:t xml:space="preserve">incidencia previa, necesaria para la </w:t>
+      </w:r>
+      <w:r>
+        <w:rPr>
+          <w:b/>
+          <w:bCs/>
+        </w:rPr>
+        <w:t>ejecución</w:t>
+      </w:r>
+      <w:r>
+        <w:t xml:space="preserve">, conforme al artículo 52 de la Ley 27.423, que establece la obligatoriedad de regular los honorarios al dictarse sentencia. Asimismo, se debe respetar el honorario mínimo previsto en el artículo 16, último párrafo, de la ley, que es de orden público. La regulación deberá expresarse en moneda de curso legal y en </w:t>
       </w:r>
       <w:r>
         <w:lastRenderedPageBreak/>
-        <w:t xml:space="preserve">(UMA), según el artículo 51, siendo el pago definitivo al abonarse el equivalente en UMA vigente. Solicito que se consideren los intereses, frutos y accesorios como parte de la base </w:t>
-      </w:r>
-      <w:proofErr w:type="gramStart"/>
-      <w:r>
-        <w:t>regulatoria</w:t>
+        <w:t>Unidades de Medida Arancelaria (UMA), según el artículo 51, siendo el pago definitivo al abonarse el equivalente en UMA vigente. Solicito que se consideren los intereses, frutos y accesorios como parte de la base regulatoria</w:t>
       </w:r>
       <w:r>
         <w:t>.</w:t>
@@ -521,23 +401,12 @@
       <w:r>
         <w:t>{</w:t>
       </w:r>
-      <w:proofErr w:type="gramEnd"/>
-      <w:r>
-        <w:t xml:space="preserve">% </w:t>
-      </w:r>
-      <w:proofErr w:type="spellStart"/>
-      <w:r>
-        <w:t>if</w:t>
-      </w:r>
-      <w:proofErr w:type="spellEnd"/>
-      <w:r>
-        <w:t xml:space="preserve"> </w:t>
-      </w:r>
-      <w:proofErr w:type="spellStart"/>
+      <w:r>
+        <w:t xml:space="preserve">% if </w:t>
+      </w:r>
       <w:r>
         <w:t>Edad_Avanzada_Si</w:t>
       </w:r>
-      <w:proofErr w:type="spellEnd"/>
       <w:r>
         <w:t xml:space="preserve"> %}</w:t>
       </w:r>
@@ -557,42 +426,18 @@
         <w:t xml:space="preserve">Solicito que se otorgue prioridad de pago en favor de mi mandante, en virtud de su edad avanzada, conforme a lo dispuesto en el artículo 4 de la Resolución de la Secretaría de Seguridad Social </w:t>
       </w:r>
       <w:hyperlink r:id="rId7" w:history="1">
-        <w:proofErr w:type="spellStart"/>
         <w:r>
           <w:rPr>
             <w:rStyle w:val="Hipervnculo"/>
           </w:rPr>
-          <w:t>N°</w:t>
-        </w:r>
-        <w:proofErr w:type="spellEnd"/>
-        <w:r>
-          <w:rPr>
-            <w:rStyle w:val="Hipervnculo"/>
-          </w:rPr>
-          <w:t xml:space="preserve"> 56/97</w:t>
+          <w:t>N° 56/97</w:t>
         </w:r>
       </w:hyperlink>
       <w:r>
-        <w:t xml:space="preserve">. Asimismo, solicito que se notifique expresamente esta resolución a la demandada ANSES y se la intime a otorgar trámite prioritario al expediente administrativo </w:t>
-      </w:r>
-      <w:proofErr w:type="gramStart"/>
-      <w:r>
-        <w:t>correspondiente.</w:t>
-      </w:r>
-      <w:r>
-        <w:t>{</w:t>
-      </w:r>
-      <w:proofErr w:type="gramEnd"/>
-      <w:r>
-        <w:t xml:space="preserve">% </w:t>
-      </w:r>
-      <w:proofErr w:type="spellStart"/>
-      <w:r>
-        <w:t>endif</w:t>
-      </w:r>
-      <w:proofErr w:type="spellEnd"/>
-      <w:r>
-        <w:t xml:space="preserve"> %}</w:t>
+        <w:t>. Asimismo, solicito que se notifique expresamente esta resolución a la demandada ANSES y se la intime a otorgar trámite prioritario al expediente administrativo correspondiente.</w:t>
+      </w:r>
+      <w:r>
+        <w:t>{% endif %}</w:t>
       </w:r>
     </w:p>
     <w:bookmarkEnd w:id="0"/>
@@ -632,11 +477,9 @@
       <w:r>
         <w:t xml:space="preserve">l: La planilla se confecciono en base a la información brindada por la </w:t>
       </w:r>
-      <w:proofErr w:type="spellStart"/>
       <w:r>
         <w:t>Anses</w:t>
       </w:r>
-      <w:proofErr w:type="spellEnd"/>
       <w:r>
         <w:t xml:space="preserve"> (PRPA </w:t>
       </w:r>
@@ -665,15 +508,7 @@
         <w:jc w:val="both"/>
       </w:pPr>
       <w:r>
-        <w:t xml:space="preserve">Sentencia de 1 </w:t>
-      </w:r>
-      <w:proofErr w:type="spellStart"/>
-      <w:r>
-        <w:t>ra</w:t>
-      </w:r>
-      <w:proofErr w:type="spellEnd"/>
-      <w:r>
-        <w:t xml:space="preserve"> instancia de fecha:</w:t>
+        <w:t>Sentencia de 1 ra instancia de fecha:</w:t>
       </w:r>
       <w:r>
         <w:t xml:space="preserve"> </w:t>
@@ -681,21 +516,14 @@
       <w:r>
         <w:t>{{</w:t>
       </w:r>
-      <w:proofErr w:type="spellStart"/>
       <w:r>
         <w:t>Fecha_Sentencia_Primera</w:t>
       </w:r>
-      <w:proofErr w:type="spellEnd"/>
-      <w:proofErr w:type="gramStart"/>
       <w:r>
         <w:t>}}</w:t>
       </w:r>
       <w:r>
-        <w:t>{</w:t>
-      </w:r>
-      <w:proofErr w:type="gramEnd"/>
-      <w:r>
-        <w:t xml:space="preserve">% if </w:t>
+        <w:t xml:space="preserve">{% if </w:t>
       </w:r>
       <w:r>
         <w:t>Sentencia_2da_Si</w:t>
@@ -713,18 +541,10 @@
         <w:jc w:val="both"/>
       </w:pPr>
       <w:r>
-        <w:t xml:space="preserve">Sentencia de 2 da </w:t>
-      </w:r>
-      <w:proofErr w:type="gramStart"/>
-      <w:r>
-        <w:t xml:space="preserve">instancia, </w:t>
-      </w:r>
-      <w:r>
-        <w:t xml:space="preserve"> {</w:t>
-      </w:r>
-      <w:proofErr w:type="gramEnd"/>
-      <w:r>
-        <w:t>{</w:t>
+        <w:t xml:space="preserve">Sentencia de 2 da instancia, </w:t>
+      </w:r>
+      <w:r>
+        <w:t xml:space="preserve"> {{</w:t>
       </w:r>
       <w:r>
         <w:t>Sala</w:t>
@@ -741,24 +561,14 @@
       <w:r>
         <w:t>{{</w:t>
       </w:r>
-      <w:proofErr w:type="spellStart"/>
       <w:r>
         <w:t>Sentencia_de_Segunda</w:t>
       </w:r>
-      <w:proofErr w:type="spellEnd"/>
       <w:r>
         <w:t>}}</w:t>
       </w:r>
       <w:r>
-        <w:t xml:space="preserve">{% </w:t>
-      </w:r>
-      <w:proofErr w:type="spellStart"/>
-      <w:r>
-        <w:t>endif</w:t>
-      </w:r>
-      <w:proofErr w:type="spellEnd"/>
-      <w:r>
-        <w:t xml:space="preserve"> %}</w:t>
+        <w:t>{% endif %}</w:t>
       </w:r>
     </w:p>
     <w:p>
@@ -772,11 +582,9 @@
       <w:r>
         <w:t xml:space="preserve">Solicito intime a </w:t>
       </w:r>
-      <w:proofErr w:type="spellStart"/>
       <w:r>
         <w:t>Anses</w:t>
       </w:r>
-      <w:proofErr w:type="spellEnd"/>
       <w:r>
         <w:t xml:space="preserve"> a adjuntar el RUB de mi mandante desde la F</w:t>
       </w:r>
@@ -872,23 +680,7 @@
         </w:rPr>
       </w:pPr>
       <w:r>
-        <w:t xml:space="preserve">Que vengo por la presente a promover ejecución de sentencia por las diferencias e intereses de los haberes no </w:t>
-      </w:r>
-      <w:proofErr w:type="spellStart"/>
-      <w:r>
-        <w:t>redeterminados</w:t>
-      </w:r>
-      <w:proofErr w:type="spellEnd"/>
-      <w:r>
-        <w:t xml:space="preserve"> por la </w:t>
-      </w:r>
-      <w:proofErr w:type="spellStart"/>
-      <w:r>
-        <w:t>ANSeS</w:t>
-      </w:r>
-      <w:proofErr w:type="spellEnd"/>
-      <w:r>
-        <w:t xml:space="preserve"> adeudados por el período comprendido entre</w:t>
+        <w:t>Que vengo por la presente a promover ejecución de sentencia por las diferencias e intereses de los haberes no redeterminados por la ANSeS adeudados por el período comprendido entre</w:t>
       </w:r>
       <w:r>
         <w:t xml:space="preserve"> </w:t>
@@ -900,7 +692,6 @@
         </w:rPr>
         <w:t>{{</w:t>
       </w:r>
-      <w:proofErr w:type="spellStart"/>
       <w:r>
         <w:rPr>
           <w:b/>
@@ -908,7 +699,6 @@
         </w:rPr>
         <w:t>Fecha_Inicial_de_Pago</w:t>
       </w:r>
-      <w:proofErr w:type="spellEnd"/>
       <w:r>
         <w:rPr>
           <w:b/>
@@ -930,7 +720,6 @@
         </w:rPr>
         <w:t>{{</w:t>
       </w:r>
-      <w:proofErr w:type="spellStart"/>
       <w:r>
         <w:rPr>
           <w:b/>
@@ -938,7 +727,6 @@
         </w:rPr>
         <w:t>Fecha_de_cierre_de_liquidación</w:t>
       </w:r>
-      <w:proofErr w:type="spellEnd"/>
       <w:r>
         <w:rPr>
           <w:b/>
@@ -954,21 +742,11 @@
         <w:t xml:space="preserve"> </w:t>
       </w:r>
       <w:r>
-        <w:t xml:space="preserve">{% </w:t>
-      </w:r>
-      <w:proofErr w:type="spellStart"/>
-      <w:r>
-        <w:t>if</w:t>
-      </w:r>
-      <w:proofErr w:type="spellEnd"/>
-      <w:r>
-        <w:t xml:space="preserve"> </w:t>
-      </w:r>
-      <w:proofErr w:type="spellStart"/>
+        <w:t xml:space="preserve">{% if </w:t>
+      </w:r>
       <w:r>
         <w:t>Pension_Si</w:t>
       </w:r>
-      <w:proofErr w:type="spellEnd"/>
       <w:r>
         <w:t xml:space="preserve"> %}</w:t>
       </w:r>
@@ -991,11 +769,9 @@
       <w:r>
         <w:t xml:space="preserve"> en fecha {{</w:t>
       </w:r>
-      <w:proofErr w:type="spellStart"/>
       <w:r>
         <w:t>fecha_fallecimiento</w:t>
       </w:r>
-      <w:proofErr w:type="spellEnd"/>
       <w:r>
         <w:t>}}, siendo su {{</w:t>
       </w:r>
@@ -1008,56 +784,26 @@
       <w:r>
         <w:t>{{</w:t>
       </w:r>
-      <w:proofErr w:type="spellStart"/>
       <w:r>
         <w:t>nombre_receptor</w:t>
       </w:r>
-      <w:proofErr w:type="spellEnd"/>
       <w:r>
         <w:t xml:space="preserve">}}, quien percibe actualmente la pensión, por un porcentaje del </w:t>
       </w:r>
       <w:r>
         <w:t>{{</w:t>
       </w:r>
-      <w:proofErr w:type="spellStart"/>
       <w:r>
         <w:t>Porcentaje_Pension</w:t>
       </w:r>
-      <w:proofErr w:type="spellEnd"/>
-      <w:r>
-        <w:t xml:space="preserve">}}. {% </w:t>
-      </w:r>
-      <w:proofErr w:type="spellStart"/>
-      <w:r>
-        <w:t>endif</w:t>
-      </w:r>
-      <w:proofErr w:type="spellEnd"/>
-      <w:r>
-        <w:t xml:space="preserve"> </w:t>
-      </w:r>
-      <w:proofErr w:type="gramStart"/>
-      <w:r>
-        <w:t>%}{</w:t>
-      </w:r>
-      <w:proofErr w:type="gramEnd"/>
-      <w:r>
-        <w:t xml:space="preserve">% </w:t>
-      </w:r>
-      <w:proofErr w:type="spellStart"/>
-      <w:r>
-        <w:t>if</w:t>
-      </w:r>
-      <w:proofErr w:type="spellEnd"/>
-      <w:r>
-        <w:t xml:space="preserve"> </w:t>
-      </w:r>
-      <w:proofErr w:type="spellStart"/>
-      <w:r>
-        <w:t>Error_Material_Si</w:t>
-      </w:r>
-      <w:proofErr w:type="spellEnd"/>
-      <w:r>
-        <w:t xml:space="preserve"> %}</w:t>
+      <w:r>
+        <w:t>}}. {% endif %}{</w:t>
+      </w:r>
+      <w:r>
+        <w:t xml:space="preserve">% if </w:t>
+      </w:r>
+      <w:r>
+        <w:t>Error_Material_Si %}</w:t>
       </w:r>
     </w:p>
     <w:p>
@@ -1092,35 +838,17 @@
         <w:t xml:space="preserve"> Conforme ordena la sentencia se modificaron las remuneraciones del periodo</w:t>
       </w:r>
       <w:r>
-        <w:t xml:space="preserve"> </w:t>
-      </w:r>
-      <w:proofErr w:type="gramStart"/>
-      <w:r>
-        <w:t>{{</w:t>
-      </w:r>
-      <w:r>
-        <w:t xml:space="preserve"> </w:t>
-      </w:r>
-      <w:proofErr w:type="spellStart"/>
-      <w:r>
-        <w:t>Error</w:t>
-      </w:r>
-      <w:proofErr w:type="gramEnd"/>
-      <w:r>
-        <w:t>_Material_primer_fecha</w:t>
-      </w:r>
-      <w:proofErr w:type="spellEnd"/>
+        <w:t xml:space="preserve"> {{</w:t>
+      </w:r>
+      <w:r>
+        <w:t xml:space="preserve"> Error_Material_primer_fecha</w:t>
+      </w:r>
       <w:r>
         <w:t>}} al {{</w:t>
       </w:r>
       <w:r>
-        <w:t xml:space="preserve"> </w:t>
-      </w:r>
-      <w:proofErr w:type="spellStart"/>
-      <w:r>
-        <w:t>Error_Material_ultima_fecha</w:t>
-      </w:r>
-      <w:proofErr w:type="spellEnd"/>
+        <w:t xml:space="preserve"> Error_Material_ultima_fecha</w:t>
+      </w:r>
       <w:r>
         <w:t>}}</w:t>
       </w:r>
@@ -1131,28 +859,7 @@
         <w:rPr>
           <w:lang w:val="es-AR"/>
         </w:rPr>
-        <w:t xml:space="preserve">por cuanto existía un error material. {% </w:t>
-      </w:r>
-      <w:proofErr w:type="spellStart"/>
-      <w:r>
-        <w:rPr>
-          <w:lang w:val="es-AR"/>
-        </w:rPr>
-        <w:t>endif</w:t>
-      </w:r>
-      <w:proofErr w:type="spellEnd"/>
-      <w:r>
-        <w:rPr>
-          <w:lang w:val="es-AR"/>
-        </w:rPr>
-        <w:t xml:space="preserve"> %</w:t>
-      </w:r>
-      <w:proofErr w:type="gramStart"/>
-      <w:r>
-        <w:rPr>
-          <w:lang w:val="es-AR"/>
-        </w:rPr>
-        <w:t>}.</w:t>
+        <w:t>por cuanto existía un error material. {% endif %}.</w:t>
       </w:r>
       <w:r>
         <w:rPr>
@@ -1160,35 +867,18 @@
         </w:rPr>
         <w:t>{</w:t>
       </w:r>
-      <w:proofErr w:type="gramEnd"/>
-      <w:r>
-        <w:rPr>
-          <w:lang w:val="es-AR"/>
-        </w:rPr>
-        <w:t xml:space="preserve">% </w:t>
-      </w:r>
-      <w:proofErr w:type="spellStart"/>
-      <w:r>
-        <w:rPr>
-          <w:lang w:val="es-AR"/>
-        </w:rPr>
-        <w:t>if</w:t>
-      </w:r>
-      <w:proofErr w:type="spellEnd"/>
-      <w:r>
-        <w:rPr>
-          <w:lang w:val="es-AR"/>
-        </w:rPr>
-        <w:t xml:space="preserve"> </w:t>
-      </w:r>
-      <w:proofErr w:type="spellStart"/>
+      <w:r>
+        <w:rPr>
+          <w:lang w:val="es-AR"/>
+        </w:rPr>
+        <w:t xml:space="preserve">% if </w:t>
+      </w:r>
       <w:r>
         <w:rPr>
           <w:lang w:val="es-AR"/>
         </w:rPr>
         <w:t>Sumas_Si</w:t>
       </w:r>
-      <w:proofErr w:type="spellEnd"/>
       <w:r>
         <w:rPr>
           <w:lang w:val="es-AR"/>
@@ -1225,92 +915,20 @@
         <w:rPr>
           <w:lang w:val="es-AR"/>
         </w:rPr>
-        <w:t xml:space="preserve"> Previo a proceder a la </w:t>
-      </w:r>
-      <w:proofErr w:type="spellStart"/>
-      <w:r>
-        <w:rPr>
-          <w:lang w:val="es-AR"/>
-        </w:rPr>
-        <w:t>redeterminación</w:t>
-      </w:r>
-      <w:proofErr w:type="spellEnd"/>
-      <w:r>
-        <w:rPr>
-          <w:lang w:val="es-AR"/>
-        </w:rPr>
-        <w:t xml:space="preserve"> del haber se procedió a incorporar las sumas no remunerativas percibidas por mi mandante, según lo ordenara la sentencia, para realizar el re </w:t>
-      </w:r>
-      <w:proofErr w:type="spellStart"/>
-      <w:r>
-        <w:rPr>
-          <w:lang w:val="es-AR"/>
-        </w:rPr>
-        <w:t>calculo</w:t>
-      </w:r>
-      <w:proofErr w:type="spellEnd"/>
-      <w:r>
-        <w:rPr>
-          <w:lang w:val="es-AR"/>
-        </w:rPr>
-        <w:t xml:space="preserve"> del haber </w:t>
-      </w:r>
-      <w:proofErr w:type="gramStart"/>
-      <w:r>
-        <w:rPr>
-          <w:lang w:val="es-AR"/>
-        </w:rPr>
-        <w:t>inicial.{</w:t>
-      </w:r>
-      <w:proofErr w:type="gramEnd"/>
-      <w:r>
-        <w:rPr>
-          <w:lang w:val="es-AR"/>
-        </w:rPr>
-        <w:t xml:space="preserve">% </w:t>
-      </w:r>
-      <w:proofErr w:type="spellStart"/>
-      <w:r>
-        <w:rPr>
-          <w:lang w:val="es-AR"/>
-        </w:rPr>
-        <w:t>endif</w:t>
-      </w:r>
-      <w:proofErr w:type="spellEnd"/>
-      <w:r>
-        <w:rPr>
-          <w:lang w:val="es-AR"/>
-        </w:rPr>
-        <w:t xml:space="preserve"> %}</w:t>
-      </w:r>
-      <w:r>
-        <w:rPr>
-          <w:lang w:val="es-AR"/>
-        </w:rPr>
-        <w:t xml:space="preserve">{% </w:t>
-      </w:r>
-      <w:proofErr w:type="spellStart"/>
-      <w:r>
-        <w:rPr>
-          <w:lang w:val="es-AR"/>
-        </w:rPr>
-        <w:t>if</w:t>
-      </w:r>
-      <w:proofErr w:type="spellEnd"/>
-      <w:r>
-        <w:rPr>
-          <w:lang w:val="es-AR"/>
-        </w:rPr>
-        <w:t xml:space="preserve"> </w:t>
-      </w:r>
-      <w:proofErr w:type="spellStart"/>
+        <w:t xml:space="preserve"> Previo a proceder a la redeterminación del haber se procedió a incorporar las sumas no remunerativas percibidas por mi mandante, según lo ordenara la sentencia, para realizar el re calculo del haber inicial.{% endif %}</w:t>
+      </w:r>
+      <w:r>
+        <w:rPr>
+          <w:lang w:val="es-AR"/>
+        </w:rPr>
+        <w:t xml:space="preserve">{% if </w:t>
+      </w:r>
       <w:r>
         <w:rPr>
           <w:lang w:val="es-AR"/>
         </w:rPr>
         <w:t>PBU_Si</w:t>
       </w:r>
-      <w:proofErr w:type="spellEnd"/>
       <w:r>
         <w:rPr>
           <w:lang w:val="es-AR"/>
@@ -1345,32 +963,14 @@
         <w:t xml:space="preserve"> </w:t>
       </w:r>
       <w:r>
-        <w:t xml:space="preserve">Se reajusto la PBU conforme </w:t>
-      </w:r>
-      <w:proofErr w:type="spellStart"/>
-      <w:r>
-        <w:t>Soule</w:t>
-      </w:r>
-      <w:proofErr w:type="spellEnd"/>
-      <w:r>
-        <w:t xml:space="preserve">/Blanco, comparando la confiscatoriedad con el haber reajustado. La confiscatoriedad es del </w:t>
-      </w:r>
-      <w:proofErr w:type="gramStart"/>
+        <w:t xml:space="preserve">Se reajusto la PBU conforme Soule/Blanco, comparando la confiscatoriedad con el haber reajustado. La confiscatoriedad es del </w:t>
+      </w:r>
       <w:r>
         <w:t>{{</w:t>
       </w:r>
       <w:r>
-        <w:t xml:space="preserve"> </w:t>
-      </w:r>
-      <w:proofErr w:type="spellStart"/>
-      <w:r>
-        <w:t>Porcentaje</w:t>
-      </w:r>
-      <w:proofErr w:type="gramEnd"/>
-      <w:r>
-        <w:t>_PBU</w:t>
-      </w:r>
-      <w:proofErr w:type="spellEnd"/>
+        <w:t xml:space="preserve"> Porcentaje_PBU</w:t>
+      </w:r>
       <w:r>
         <w:t>}}</w:t>
       </w:r>
@@ -1380,21 +980,11 @@
       <w:r>
         <w:t xml:space="preserve"> {{</w:t>
       </w:r>
-      <w:proofErr w:type="spellStart"/>
       <w:r>
         <w:t>Monto_PBU</w:t>
       </w:r>
-      <w:proofErr w:type="spellEnd"/>
-      <w:r>
-        <w:t xml:space="preserve">}} {% </w:t>
-      </w:r>
-      <w:proofErr w:type="spellStart"/>
-      <w:r>
-        <w:t>endif</w:t>
-      </w:r>
-      <w:proofErr w:type="spellEnd"/>
-      <w:r>
-        <w:t xml:space="preserve"> %}</w:t>
+      <w:r>
+        <w:t>}} {% endif %}</w:t>
       </w:r>
     </w:p>
     <w:p>
@@ -1416,14 +1006,12 @@
         </w:rPr>
         <w:t xml:space="preserve">Percibido: </w:t>
       </w:r>
-      <w:proofErr w:type="gramStart"/>
       <w:r>
         <w:t>{{</w:t>
       </w:r>
       <w:r>
         <w:t xml:space="preserve"> Percibido</w:t>
       </w:r>
-      <w:proofErr w:type="gramEnd"/>
       <w:r>
         <w:t xml:space="preserve"> }}</w:t>
       </w:r>
@@ -1457,7 +1045,6 @@
       <w:r>
         <w:t xml:space="preserve"> </w:t>
       </w:r>
-      <w:proofErr w:type="gramStart"/>
       <w:r>
         <w:rPr>
           <w:lang w:val="es-AR"/>
@@ -1470,35 +1057,18 @@
         </w:rPr>
         <w:t>Reclamado</w:t>
       </w:r>
-      <w:proofErr w:type="gramEnd"/>
-      <w:r>
-        <w:rPr>
-          <w:lang w:val="es-AR"/>
-        </w:rPr>
-        <w:t xml:space="preserve"> }} {% </w:t>
-      </w:r>
-      <w:proofErr w:type="spellStart"/>
-      <w:r>
-        <w:rPr>
-          <w:lang w:val="es-AR"/>
-        </w:rPr>
-        <w:t>if</w:t>
-      </w:r>
-      <w:proofErr w:type="spellEnd"/>
-      <w:r>
-        <w:rPr>
-          <w:lang w:val="es-AR"/>
-        </w:rPr>
-        <w:t xml:space="preserve"> </w:t>
-      </w:r>
-      <w:proofErr w:type="spellStart"/>
+      <w:r>
+        <w:rPr>
+          <w:lang w:val="es-AR"/>
+        </w:rPr>
+        <w:t xml:space="preserve"> }} {% if </w:t>
+      </w:r>
       <w:r>
         <w:rPr>
           <w:lang w:val="es-AR"/>
         </w:rPr>
         <w:t>RH_Si</w:t>
       </w:r>
-      <w:proofErr w:type="spellEnd"/>
       <w:r>
         <w:rPr>
           <w:lang w:val="es-AR"/>
@@ -1549,14 +1119,12 @@
         </w:rPr>
         <w:t>{{</w:t>
       </w:r>
-      <w:proofErr w:type="spellStart"/>
       <w:r>
         <w:rPr>
           <w:lang w:val="es-AR"/>
         </w:rPr>
         <w:t>primer_fecha_RH</w:t>
       </w:r>
-      <w:proofErr w:type="spellEnd"/>
       <w:r>
         <w:rPr>
           <w:lang w:val="es-AR"/>
@@ -1575,7 +1143,6 @@
         </w:rPr>
         <w:t xml:space="preserve"> </w:t>
       </w:r>
-      <w:proofErr w:type="gramStart"/>
       <w:r>
         <w:rPr>
           <w:lang w:val="es-AR"/>
@@ -1585,21 +1152,12 @@
       <w:r>
         <w:t xml:space="preserve"> </w:t>
       </w:r>
-      <w:proofErr w:type="spellStart"/>
-      <w:r>
-        <w:rPr>
-          <w:lang w:val="es-AR"/>
-        </w:rPr>
-        <w:t>ultima</w:t>
-      </w:r>
-      <w:proofErr w:type="gramEnd"/>
-      <w:r>
-        <w:rPr>
-          <w:lang w:val="es-AR"/>
-        </w:rPr>
-        <w:t>_fecha_RH</w:t>
-      </w:r>
-      <w:proofErr w:type="spellEnd"/>
+      <w:r>
+        <w:rPr>
+          <w:lang w:val="es-AR"/>
+        </w:rPr>
+        <w:t>ultima_fecha_RH</w:t>
+      </w:r>
       <w:r>
         <w:rPr>
           <w:lang w:val="es-AR"/>
@@ -1613,15 +1171,7 @@
         <w:t>, la cual se consideró para la conformación del percibido.</w:t>
       </w:r>
       <w:r>
-        <w:t xml:space="preserve"> {% </w:t>
-      </w:r>
-      <w:proofErr w:type="spellStart"/>
-      <w:r>
-        <w:t>else</w:t>
-      </w:r>
-      <w:proofErr w:type="spellEnd"/>
-      <w:r>
-        <w:t xml:space="preserve"> %}</w:t>
+        <w:t xml:space="preserve"> {% else %}</w:t>
       </w:r>
     </w:p>
     <w:p>
@@ -1674,50 +1224,20 @@
         <w:rPr>
           <w:lang w:val="es-AR"/>
         </w:rPr>
-        <w:t xml:space="preserve">{% </w:t>
-      </w:r>
-      <w:proofErr w:type="spellStart"/>
-      <w:r>
-        <w:rPr>
-          <w:lang w:val="es-AR"/>
-        </w:rPr>
-        <w:t>endif</w:t>
-      </w:r>
-      <w:proofErr w:type="spellEnd"/>
-      <w:r>
-        <w:rPr>
-          <w:lang w:val="es-AR"/>
-        </w:rPr>
-        <w:t xml:space="preserve"> %}</w:t>
-      </w:r>
-      <w:r>
-        <w:rPr>
-          <w:lang w:val="es-AR"/>
-        </w:rPr>
-        <w:t xml:space="preserve"> {% </w:t>
-      </w:r>
-      <w:proofErr w:type="spellStart"/>
-      <w:r>
-        <w:rPr>
-          <w:lang w:val="es-AR"/>
-        </w:rPr>
-        <w:t>if</w:t>
-      </w:r>
-      <w:proofErr w:type="spellEnd"/>
-      <w:r>
-        <w:rPr>
-          <w:lang w:val="es-AR"/>
-        </w:rPr>
-        <w:t xml:space="preserve"> </w:t>
-      </w:r>
-      <w:proofErr w:type="spellStart"/>
+        <w:t>{% endif %}</w:t>
+      </w:r>
+      <w:r>
+        <w:rPr>
+          <w:lang w:val="es-AR"/>
+        </w:rPr>
+        <w:t xml:space="preserve"> {% if </w:t>
+      </w:r>
       <w:r>
         <w:rPr>
           <w:lang w:val="es-AR"/>
         </w:rPr>
         <w:t>AC_Si</w:t>
       </w:r>
-      <w:proofErr w:type="spellEnd"/>
       <w:r>
         <w:rPr>
           <w:lang w:val="es-AR"/>
@@ -1750,7 +1270,6 @@
         </w:rPr>
         <w:t xml:space="preserve">Percibió la asignación desde </w:t>
       </w:r>
-      <w:proofErr w:type="gramStart"/>
       <w:r>
         <w:rPr>
           <w:lang w:val="es-AR"/>
@@ -1760,56 +1279,39 @@
       <w:r>
         <w:t xml:space="preserve"> </w:t>
       </w:r>
-      <w:proofErr w:type="spellStart"/>
-      <w:r>
-        <w:rPr>
-          <w:lang w:val="es-AR"/>
-        </w:rPr>
-        <w:t>primer</w:t>
-      </w:r>
-      <w:proofErr w:type="gramEnd"/>
-      <w:r>
-        <w:rPr>
-          <w:lang w:val="es-AR"/>
-        </w:rPr>
-        <w:t>_fecha_AC</w:t>
-      </w:r>
-      <w:proofErr w:type="spellEnd"/>
-      <w:r>
-        <w:rPr>
-          <w:lang w:val="es-AR"/>
-        </w:rPr>
+      <w:r>
+        <w:rPr>
+          <w:lang w:val="es-AR"/>
+        </w:rPr>
+        <w:t xml:space="preserve">primer_fecha_AC </w:t>
+      </w:r>
+      <w:r>
+        <w:rPr>
+          <w:lang w:val="es-AR"/>
+        </w:rPr>
+        <w:t xml:space="preserve">}} </w:t>
+      </w:r>
+      <w:r>
+        <w:rPr>
+          <w:lang w:val="es-AR"/>
+        </w:rPr>
+        <w:t xml:space="preserve">al </w:t>
+      </w:r>
+      <w:r>
+        <w:rPr>
+          <w:lang w:val="es-AR"/>
+        </w:rPr>
+        <w:t>{{</w:t>
+      </w:r>
+      <w:r>
         <w:t xml:space="preserve"> </w:t>
       </w:r>
       <w:r>
         <w:rPr>
           <w:lang w:val="es-AR"/>
         </w:rPr>
-        <w:t xml:space="preserve">}} </w:t>
-      </w:r>
-      <w:r>
-        <w:rPr>
-          <w:lang w:val="es-AR"/>
-        </w:rPr>
-        <w:t xml:space="preserve">al </w:t>
-      </w:r>
-      <w:r>
-        <w:rPr>
-          <w:lang w:val="es-AR"/>
-        </w:rPr>
-        <w:t>{{</w:t>
-      </w:r>
-      <w:r>
-        <w:t xml:space="preserve"> </w:t>
-      </w:r>
-      <w:proofErr w:type="spellStart"/>
-      <w:r>
-        <w:rPr>
-          <w:lang w:val="es-AR"/>
-        </w:rPr>
         <w:t>ultima_fecha_AC</w:t>
       </w:r>
-      <w:proofErr w:type="spellEnd"/>
       <w:r>
         <w:rPr>
           <w:lang w:val="es-AR"/>
@@ -1826,21 +1328,7 @@
         <w:rPr>
           <w:lang w:val="es-AR"/>
         </w:rPr>
-        <w:t xml:space="preserve">{% </w:t>
-      </w:r>
-      <w:proofErr w:type="spellStart"/>
-      <w:r>
-        <w:rPr>
-          <w:lang w:val="es-AR"/>
-        </w:rPr>
-        <w:t>else</w:t>
-      </w:r>
-      <w:proofErr w:type="spellEnd"/>
-      <w:r>
-        <w:rPr>
-          <w:lang w:val="es-AR"/>
-        </w:rPr>
-        <w:t xml:space="preserve"> %} </w:t>
+        <w:t xml:space="preserve">{% else %} </w:t>
       </w:r>
     </w:p>
     <w:p>
@@ -1882,64 +1370,20 @@
         <w:rPr>
           <w:lang w:val="es-AR"/>
         </w:rPr>
-        <w:t xml:space="preserve">{% </w:t>
-      </w:r>
-      <w:proofErr w:type="spellStart"/>
-      <w:r>
-        <w:rPr>
-          <w:lang w:val="es-AR"/>
-        </w:rPr>
-        <w:t>endif</w:t>
-      </w:r>
-      <w:proofErr w:type="spellEnd"/>
-      <w:r>
-        <w:rPr>
-          <w:lang w:val="es-AR"/>
-        </w:rPr>
-        <w:t xml:space="preserve"> </w:t>
-      </w:r>
-      <w:proofErr w:type="gramStart"/>
-      <w:r>
-        <w:rPr>
-          <w:lang w:val="es-AR"/>
-        </w:rPr>
-        <w:t>%}</w:t>
-      </w:r>
-      <w:r>
-        <w:rPr>
-          <w:lang w:val="es-AR"/>
-        </w:rPr>
-        <w:t>{</w:t>
-      </w:r>
-      <w:proofErr w:type="gramEnd"/>
-      <w:r>
-        <w:rPr>
-          <w:lang w:val="es-AR"/>
-        </w:rPr>
-        <w:t xml:space="preserve">% </w:t>
-      </w:r>
-      <w:proofErr w:type="spellStart"/>
-      <w:r>
-        <w:rPr>
-          <w:lang w:val="es-AR"/>
-        </w:rPr>
-        <w:t>if</w:t>
-      </w:r>
-      <w:proofErr w:type="spellEnd"/>
-      <w:r>
-        <w:rPr>
-          <w:lang w:val="es-AR"/>
-        </w:rPr>
-        <w:t xml:space="preserve"> </w:t>
-      </w:r>
-      <w:proofErr w:type="spellStart"/>
+        <w:t>{% endif %}</w:t>
+      </w:r>
+      <w:r>
+        <w:rPr>
+          <w:lang w:val="es-AR"/>
+        </w:rPr>
+        <w:t xml:space="preserve">{% if </w:t>
+      </w:r>
       <w:r>
         <w:rPr>
           <w:lang w:val="es-AR"/>
         </w:rPr>
         <w:t>SP_Si</w:t>
       </w:r>
-      <w:proofErr w:type="spellEnd"/>
       <w:r>
         <w:rPr>
           <w:lang w:val="es-AR"/>
@@ -1976,15 +1420,7 @@
         <w:t xml:space="preserve"> Percibió suplemento dinerario creado por el art 125 bis Ley 24.241 (s/texto Ley 27.426, Art. 5°) hasta alcanzar el 82% del SMVM.</w:t>
       </w:r>
       <w:r>
-        <w:t xml:space="preserve"> {% </w:t>
-      </w:r>
-      <w:proofErr w:type="spellStart"/>
-      <w:r>
-        <w:t>else</w:t>
-      </w:r>
-      <w:proofErr w:type="spellEnd"/>
-      <w:r>
-        <w:t xml:space="preserve"> %}</w:t>
+        <w:t xml:space="preserve"> {% else %}</w:t>
       </w:r>
     </w:p>
     <w:p>
@@ -2013,34 +1449,10 @@
         <w:t xml:space="preserve">: No Percibió suplemento dinerario supera el 82% del SMVM. </w:t>
       </w:r>
       <w:r>
-        <w:t xml:space="preserve">{% </w:t>
-      </w:r>
-      <w:proofErr w:type="spellStart"/>
-      <w:r>
-        <w:t>endif</w:t>
-      </w:r>
-      <w:proofErr w:type="spellEnd"/>
-      <w:r>
-        <w:t xml:space="preserve"> %}</w:t>
-      </w:r>
-      <w:r>
-        <w:t xml:space="preserve"> {% </w:t>
-      </w:r>
-      <w:proofErr w:type="spellStart"/>
-      <w:r>
-        <w:t>if</w:t>
-      </w:r>
-      <w:proofErr w:type="spellEnd"/>
-      <w:r>
-        <w:t xml:space="preserve"> </w:t>
-      </w:r>
-      <w:proofErr w:type="spellStart"/>
-      <w:r>
-        <w:t>Badaro_Si</w:t>
-      </w:r>
-      <w:proofErr w:type="spellEnd"/>
-      <w:r>
-        <w:t xml:space="preserve"> == False %}</w:t>
+        <w:t>{% endif %}</w:t>
+      </w:r>
+      <w:r>
+        <w:t xml:space="preserve"> {% if Badaro_Si == False %}</w:t>
       </w:r>
     </w:p>
     <w:p>
@@ -2153,34 +1565,10 @@
         <w:t xml:space="preserve">Se aplico tope del art 24 de la ley 24.241. </w:t>
       </w:r>
       <w:r>
-        <w:t xml:space="preserve"> {% </w:t>
-      </w:r>
-      <w:proofErr w:type="spellStart"/>
-      <w:r>
-        <w:t>endif</w:t>
-      </w:r>
-      <w:proofErr w:type="spellEnd"/>
-      <w:r>
-        <w:t xml:space="preserve"> %} </w:t>
-      </w:r>
-      <w:r>
-        <w:t xml:space="preserve">{% </w:t>
-      </w:r>
-      <w:proofErr w:type="spellStart"/>
-      <w:r>
-        <w:t>if</w:t>
-      </w:r>
-      <w:proofErr w:type="spellEnd"/>
-      <w:r>
-        <w:t xml:space="preserve"> </w:t>
-      </w:r>
-      <w:proofErr w:type="spellStart"/>
-      <w:r>
-        <w:t>Badaro_Si</w:t>
-      </w:r>
-      <w:proofErr w:type="spellEnd"/>
-      <w:r>
-        <w:t xml:space="preserve"> %}</w:t>
+        <w:t xml:space="preserve"> {% endif %} </w:t>
+      </w:r>
+      <w:r>
+        <w:t>{% if Badaro_Si %}</w:t>
       </w:r>
     </w:p>
     <w:p>
@@ -2236,15 +1624,7 @@
         <w:jc w:val="both"/>
       </w:pPr>
       <w:r>
-        <w:t xml:space="preserve">{% </w:t>
-      </w:r>
-      <w:proofErr w:type="spellStart"/>
-      <w:r>
-        <w:t>endif</w:t>
-      </w:r>
-      <w:proofErr w:type="spellEnd"/>
-      <w:r>
-        <w:t xml:space="preserve"> %}</w:t>
+        <w:t>{% endif %}</w:t>
       </w:r>
     </w:p>
     <w:p>
@@ -2339,86 +1719,44 @@
       <w:r>
         <w:t xml:space="preserve">se calcularon hasta el </w:t>
       </w:r>
-      <w:proofErr w:type="gramStart"/>
       <w:r>
         <w:t>{{</w:t>
       </w:r>
       <w:r>
+        <w:t xml:space="preserve"> Fecha_de_cierre_de_intereses</w:t>
+      </w:r>
+      <w:r>
+        <w:t xml:space="preserve">}} </w:t>
+      </w:r>
+      <w:r>
+        <w:t>aplicando para ello la Tasa</w:t>
+      </w:r>
+      <w:r>
+        <w:t xml:space="preserve"> Pasiva para uso de la Justicia (Com. 14290 BCRA)</w:t>
+      </w:r>
+      <w:r>
+        <w:t>.</w:t>
+      </w:r>
+      <w:r>
         <w:t xml:space="preserve"> </w:t>
       </w:r>
-      <w:proofErr w:type="spellStart"/>
-      <w:r>
-        <w:t>Fecha</w:t>
-      </w:r>
-      <w:proofErr w:type="gramEnd"/>
-      <w:r>
-        <w:t>_de_cierre_de_intereses</w:t>
-      </w:r>
-      <w:proofErr w:type="spellEnd"/>
-      <w:r>
-        <w:t xml:space="preserve">}} </w:t>
-      </w:r>
-      <w:r>
-        <w:t>aplicando para ello la Tasa</w:t>
-      </w:r>
-      <w:r>
-        <w:t xml:space="preserve"> Pasiva para uso de la Justicia (Com. 14290 BCRA)</w:t>
-      </w:r>
-      <w:r>
-        <w:t>.</w:t>
-      </w:r>
-      <w:r>
-        <w:t xml:space="preserve"> </w:t>
-      </w:r>
-      <w:r>
-        <w:t xml:space="preserve">{% </w:t>
-      </w:r>
-      <w:proofErr w:type="spellStart"/>
-      <w:r>
-        <w:t>if</w:t>
-      </w:r>
-      <w:proofErr w:type="spellEnd"/>
-      <w:r>
-        <w:t xml:space="preserve"> </w:t>
-      </w:r>
-      <w:proofErr w:type="spellStart"/>
-      <w:r>
-        <w:t>Segunda_Liquidacion_Si</w:t>
-      </w:r>
-      <w:proofErr w:type="spellEnd"/>
-      <w:r>
-        <w:t xml:space="preserve"> %}</w:t>
-      </w:r>
-    </w:p>
-    <w:p>
-      <w:pPr>
-        <w:autoSpaceDE w:val="0"/>
-        <w:autoSpaceDN w:val="0"/>
-        <w:adjustRightInd w:val="0"/>
-        <w:jc w:val="both"/>
-      </w:pPr>
-      <w:r>
-        <w:rPr>
-          <w:b/>
-          <w:bCs/>
-        </w:rPr>
-        <w:t xml:space="preserve">Opción 1 {% </w:t>
-      </w:r>
-      <w:proofErr w:type="spellStart"/>
-      <w:r>
-        <w:rPr>
-          <w:b/>
-          <w:bCs/>
-        </w:rPr>
-        <w:t>endif</w:t>
-      </w:r>
-      <w:proofErr w:type="spellEnd"/>
-      <w:r>
-        <w:rPr>
-          <w:b/>
-          <w:bCs/>
-        </w:rPr>
-        <w:t xml:space="preserve"> %}</w:t>
+      <w:r>
+        <w:t>{% if Segunda_Liquidacion_Si %}</w:t>
+      </w:r>
+    </w:p>
+    <w:p>
+      <w:pPr>
+        <w:autoSpaceDE w:val="0"/>
+        <w:autoSpaceDN w:val="0"/>
+        <w:adjustRightInd w:val="0"/>
+        <w:jc w:val="both"/>
+      </w:pPr>
+      <w:r>
+        <w:rPr>
+          <w:b/>
+          <w:bCs/>
+        </w:rPr>
+        <w:t>Opción 1 {% endif %}</w:t>
       </w:r>
     </w:p>
     <w:p>
@@ -2467,15 +1805,7 @@
         <w:t>Haber de Alta Reclamado</w:t>
       </w:r>
       <w:r>
-        <w:t xml:space="preserve"> al {{</w:t>
-      </w:r>
-      <w:proofErr w:type="spellStart"/>
-      <w:r>
-        <w:t>Fecha_de_cierre_de_liquidación</w:t>
-      </w:r>
-      <w:proofErr w:type="spellEnd"/>
-      <w:r>
-        <w:t>}}</w:t>
+        <w:t xml:space="preserve"> al {{Fecha_de_cierre_de_liquidación}}</w:t>
       </w:r>
       <w:r>
         <w:rPr>
@@ -2485,37 +1815,13 @@
         <w:t xml:space="preserve"> </w:t>
       </w:r>
       <w:r>
-        <w:t>asciende a {{</w:t>
-      </w:r>
-      <w:proofErr w:type="spellStart"/>
-      <w:r>
-        <w:t>Haber_de_Alta</w:t>
-      </w:r>
-      <w:proofErr w:type="spellEnd"/>
-      <w:r>
-        <w:t>}}.</w:t>
+        <w:t>asciende a {{Haber_de_Alta}}.</w:t>
       </w:r>
       <w:r>
         <w:t xml:space="preserve"> </w:t>
       </w:r>
       <w:r>
-        <w:t xml:space="preserve">{% </w:t>
-      </w:r>
-      <w:proofErr w:type="spellStart"/>
-      <w:r>
-        <w:t>if</w:t>
-      </w:r>
-      <w:proofErr w:type="spellEnd"/>
-      <w:r>
-        <w:t xml:space="preserve"> </w:t>
-      </w:r>
-      <w:proofErr w:type="spellStart"/>
-      <w:r>
-        <w:t>pagos_Si</w:t>
-      </w:r>
-      <w:proofErr w:type="spellEnd"/>
-      <w:r>
-        <w:t xml:space="preserve"> %}</w:t>
+        <w:t>{% if pagos_Si %}</w:t>
       </w:r>
     </w:p>
     <w:p>
@@ -2538,23 +1844,7 @@
         <w:t xml:space="preserve">Pagos descontados: </w:t>
       </w:r>
       <w:r>
-        <w:t>{{</w:t>
-      </w:r>
-      <w:proofErr w:type="spellStart"/>
-      <w:r>
-        <w:t>parrafo_descuentos</w:t>
-      </w:r>
-      <w:proofErr w:type="spellEnd"/>
-      <w:r>
-        <w:t xml:space="preserve">}} {% </w:t>
-      </w:r>
-      <w:proofErr w:type="spellStart"/>
-      <w:r>
-        <w:t>endif</w:t>
-      </w:r>
-      <w:proofErr w:type="spellEnd"/>
-      <w:r>
-        <w:t xml:space="preserve"> %}</w:t>
+        <w:t>{{parrafo_descuentos}} {% endif %}</w:t>
       </w:r>
     </w:p>
     <w:p>
@@ -2577,23 +1867,7 @@
         <w:t>Retroactivo</w:t>
       </w:r>
       <w:r>
-        <w:t xml:space="preserve"> exigible al {{</w:t>
-      </w:r>
-      <w:proofErr w:type="spellStart"/>
-      <w:r>
-        <w:t>Fecha_de_cierre_de_intereses</w:t>
-      </w:r>
-      <w:proofErr w:type="spellEnd"/>
-      <w:r>
-        <w:t>}} determinado por el periodo {{</w:t>
-      </w:r>
-      <w:proofErr w:type="spellStart"/>
-      <w:r>
-        <w:t>Fecha_Inicial_de_Pago</w:t>
-      </w:r>
-      <w:proofErr w:type="spellEnd"/>
-      <w:r>
-        <w:t>}}</w:t>
+        <w:t xml:space="preserve"> exigible al {{Fecha_de_cierre_de_intereses}} determinado por el periodo {{Fecha_Inicial_de_Pago}}</w:t>
       </w:r>
       <w:r>
         <w:rPr>
@@ -2603,15 +1877,7 @@
         <w:t xml:space="preserve"> </w:t>
       </w:r>
       <w:r>
-        <w:t>al {{</w:t>
-      </w:r>
-      <w:proofErr w:type="spellStart"/>
-      <w:r>
-        <w:t>Fecha_de_cierre_de_liquidación</w:t>
-      </w:r>
-      <w:proofErr w:type="spellEnd"/>
-      <w:r>
-        <w:t>}} en concepto de Capital resulta en ${{Capital}} concepto de Intereses a $ {{Intereses}}.</w:t>
+        <w:t>al {{Fecha_de_cierre_de_liquidación}} en concepto de Capital resulta en ${{Capital}} concepto de Intereses a $ {{Intereses}}.</w:t>
       </w:r>
     </w:p>
     <w:p>
@@ -2666,48 +1932,22 @@
           <w:b/>
           <w:bCs/>
         </w:rPr>
-        <w:t>{{</w:t>
-      </w:r>
-      <w:proofErr w:type="spellStart"/>
-      <w:r>
-        <w:rPr>
-          <w:b/>
-          <w:bCs/>
-        </w:rPr>
-        <w:t>total_liquidacion</w:t>
-      </w:r>
-      <w:proofErr w:type="spellEnd"/>
-      <w:r>
-        <w:rPr>
-          <w:b/>
-          <w:bCs/>
-        </w:rPr>
-        <w:t>}}</w:t>
-      </w:r>
-    </w:p>
-    <w:p>
-      <w:pPr>
-        <w:autoSpaceDE w:val="0"/>
-        <w:autoSpaceDN w:val="0"/>
-        <w:adjustRightInd w:val="0"/>
-        <w:jc w:val="both"/>
-      </w:pPr>
-      <w:r>
-        <w:t xml:space="preserve">{% </w:t>
-      </w:r>
-      <w:proofErr w:type="spellStart"/>
-      <w:r>
-        <w:t>if</w:t>
-      </w:r>
-      <w:proofErr w:type="spellEnd"/>
-      <w:r>
-        <w:t xml:space="preserve"> </w:t>
-      </w:r>
-      <w:proofErr w:type="spellStart"/>
+        <w:t>{{total_liquidacion}}</w:t>
+      </w:r>
+    </w:p>
+    <w:p>
+      <w:pPr>
+        <w:autoSpaceDE w:val="0"/>
+        <w:autoSpaceDN w:val="0"/>
+        <w:adjustRightInd w:val="0"/>
+        <w:jc w:val="both"/>
+      </w:pPr>
+      <w:r>
+        <w:t xml:space="preserve">{% if </w:t>
+      </w:r>
       <w:r>
         <w:t>Segunda_Liquidacion_Si</w:t>
       </w:r>
-      <w:proofErr w:type="spellEnd"/>
       <w:r>
         <w:t xml:space="preserve"> %}</w:t>
       </w:r>
@@ -2753,24 +1993,11 @@
         </w:rPr>
         <w:t xml:space="preserve">Movilidad: </w:t>
       </w:r>
-      <w:proofErr w:type="gramStart"/>
       <w:r>
         <w:t>{{</w:t>
       </w:r>
       <w:r>
-        <w:t xml:space="preserve"> </w:t>
-      </w:r>
-      <w:proofErr w:type="spellStart"/>
-      <w:r>
-        <w:t>Movilidad</w:t>
-      </w:r>
-      <w:proofErr w:type="gramEnd"/>
-      <w:r>
-        <w:t>_Segunda_Liquidacion</w:t>
-      </w:r>
-      <w:proofErr w:type="spellEnd"/>
-      <w:r>
-        <w:t xml:space="preserve"> </w:t>
+        <w:t xml:space="preserve"> Movilidad_Segunda_Liquidacion </w:t>
       </w:r>
       <w:r>
         <w:t>}}</w:t>
@@ -2796,15 +2023,7 @@
         <w:t>Haber de Alta Reclamado</w:t>
       </w:r>
       <w:r>
-        <w:t xml:space="preserve"> al {{</w:t>
-      </w:r>
-      <w:proofErr w:type="spellStart"/>
-      <w:r>
-        <w:t>Fecha_de_cierre_de_liquidación</w:t>
-      </w:r>
-      <w:proofErr w:type="spellEnd"/>
-      <w:r>
-        <w:t>}}</w:t>
+        <w:t xml:space="preserve"> al {{Fecha_de_cierre_de_liquidación}}</w:t>
       </w:r>
       <w:r>
         <w:rPr>
@@ -2814,54 +2033,22 @@
         <w:t xml:space="preserve"> </w:t>
       </w:r>
       <w:r>
-        <w:t xml:space="preserve">asciende a </w:t>
-      </w:r>
-      <w:proofErr w:type="gramStart"/>
-      <w:r>
-        <w:t>{{</w:t>
+        <w:t>asciende a {{</w:t>
+      </w:r>
+      <w:r>
+        <w:t xml:space="preserve"> Haber_de_Alta_Segunda_Liquidacion </w:t>
+      </w:r>
+      <w:r>
+        <w:t>}</w:t>
+      </w:r>
+      <w:r>
+        <w:t>}.</w:t>
       </w:r>
       <w:r>
         <w:t xml:space="preserve"> </w:t>
       </w:r>
-      <w:proofErr w:type="spellStart"/>
-      <w:r>
-        <w:t>Haber</w:t>
-      </w:r>
-      <w:proofErr w:type="gramEnd"/>
-      <w:r>
-        <w:t>_de_Alta_Segunda_Liquidacion</w:t>
-      </w:r>
-      <w:proofErr w:type="spellEnd"/>
-      <w:r>
-        <w:t xml:space="preserve"> </w:t>
-      </w:r>
-      <w:r>
-        <w:t>}</w:t>
-      </w:r>
-      <w:r>
-        <w:t>}.</w:t>
-      </w:r>
-      <w:r>
-        <w:t xml:space="preserve"> </w:t>
-      </w:r>
-      <w:r>
-        <w:t xml:space="preserve">{% </w:t>
-      </w:r>
-      <w:proofErr w:type="spellStart"/>
-      <w:r>
-        <w:t>if</w:t>
-      </w:r>
-      <w:proofErr w:type="spellEnd"/>
-      <w:r>
-        <w:t xml:space="preserve"> </w:t>
-      </w:r>
-      <w:proofErr w:type="spellStart"/>
-      <w:r>
-        <w:t>pagos_Si</w:t>
-      </w:r>
-      <w:proofErr w:type="spellEnd"/>
-      <w:r>
-        <w:t xml:space="preserve"> %}</w:t>
+      <w:r>
+        <w:t>{% if pagos_Si %}</w:t>
       </w:r>
     </w:p>
     <w:p>
@@ -2884,23 +2071,7 @@
         <w:t xml:space="preserve">Pagos descontados: </w:t>
       </w:r>
       <w:r>
-        <w:t>{{</w:t>
-      </w:r>
-      <w:proofErr w:type="spellStart"/>
-      <w:r>
-        <w:t>parrafo_descuentos</w:t>
-      </w:r>
-      <w:proofErr w:type="spellEnd"/>
-      <w:r>
-        <w:t xml:space="preserve">}} {% </w:t>
-      </w:r>
-      <w:proofErr w:type="spellStart"/>
-      <w:r>
-        <w:t>endif</w:t>
-      </w:r>
-      <w:proofErr w:type="spellEnd"/>
-      <w:r>
-        <w:t xml:space="preserve"> %}</w:t>
+        <w:t>{{parrafo_descuentos}} {% endif %}</w:t>
       </w:r>
     </w:p>
     <w:p>
@@ -2923,23 +2094,7 @@
         <w:t>Retroactivo</w:t>
       </w:r>
       <w:r>
-        <w:t xml:space="preserve"> exigible al {{</w:t>
-      </w:r>
-      <w:proofErr w:type="spellStart"/>
-      <w:r>
-        <w:t>Fecha_de_cierre_de_intereses</w:t>
-      </w:r>
-      <w:proofErr w:type="spellEnd"/>
-      <w:r>
-        <w:t>}} determinado por el periodo {{</w:t>
-      </w:r>
-      <w:proofErr w:type="spellStart"/>
-      <w:r>
-        <w:t>Fecha_Inicial_de_Pago</w:t>
-      </w:r>
-      <w:proofErr w:type="spellEnd"/>
-      <w:r>
-        <w:t>}}</w:t>
+        <w:t xml:space="preserve"> exigible al {{Fecha_de_cierre_de_intereses}} determinado por el periodo {{Fecha_Inicial_de_Pago}}</w:t>
       </w:r>
       <w:r>
         <w:rPr>
@@ -2949,48 +2104,16 @@
         <w:t xml:space="preserve"> </w:t>
       </w:r>
       <w:r>
-        <w:t>al {{</w:t>
-      </w:r>
-      <w:proofErr w:type="spellStart"/>
-      <w:r>
-        <w:t>Fecha_de_cierre_de_liquidación</w:t>
-      </w:r>
-      <w:proofErr w:type="spellEnd"/>
-      <w:r>
-        <w:t>}} en concepto de Capital resulta en $</w:t>
-      </w:r>
-      <w:proofErr w:type="gramStart"/>
-      <w:r>
-        <w:t>{{</w:t>
-      </w:r>
-      <w:r>
-        <w:t xml:space="preserve"> </w:t>
-      </w:r>
-      <w:proofErr w:type="spellStart"/>
-      <w:r>
-        <w:t>Capital</w:t>
-      </w:r>
-      <w:proofErr w:type="gramEnd"/>
-      <w:r>
-        <w:t>_Segunda_Liquidacion</w:t>
-      </w:r>
-      <w:proofErr w:type="spellEnd"/>
-      <w:r>
-        <w:t xml:space="preserve"> </w:t>
+        <w:t>al {{Fecha_de_cierre_de_liquidación}} en concepto de Capital resulta en ${{</w:t>
+      </w:r>
+      <w:r>
+        <w:t xml:space="preserve"> Capital_Segunda_Liquidacion </w:t>
       </w:r>
       <w:r>
         <w:t>}} concepto de Intereses a $ {{</w:t>
       </w:r>
       <w:r>
-        <w:t xml:space="preserve"> </w:t>
-      </w:r>
-      <w:proofErr w:type="spellStart"/>
-      <w:r>
-        <w:t>Intereses_Segunda_Liquidacion</w:t>
-      </w:r>
-      <w:proofErr w:type="spellEnd"/>
-      <w:r>
-        <w:t xml:space="preserve"> </w:t>
+        <w:t xml:space="preserve"> Intereses_Segunda_Liquidacion </w:t>
       </w:r>
       <w:r>
         <w:t>}}.</w:t>
@@ -3043,7 +2166,6 @@
       <w:r>
         <w:t xml:space="preserve"> </w:t>
       </w:r>
-      <w:proofErr w:type="gramStart"/>
       <w:r>
         <w:rPr>
           <w:b/>
@@ -3054,29 +2176,12 @@
       <w:r>
         <w:t xml:space="preserve"> </w:t>
       </w:r>
-      <w:proofErr w:type="spellStart"/>
-      <w:r>
-        <w:rPr>
-          <w:b/>
-          <w:bCs/>
-        </w:rPr>
-        <w:t>Total</w:t>
-      </w:r>
-      <w:proofErr w:type="gramEnd"/>
-      <w:r>
-        <w:rPr>
-          <w:b/>
-          <w:bCs/>
-        </w:rPr>
-        <w:t>_Segunda_Liquidacion</w:t>
-      </w:r>
-      <w:proofErr w:type="spellEnd"/>
-      <w:r>
-        <w:rPr>
-          <w:b/>
-          <w:bCs/>
-        </w:rPr>
-        <w:t xml:space="preserve"> </w:t>
+      <w:r>
+        <w:rPr>
+          <w:b/>
+          <w:bCs/>
+        </w:rPr>
+        <w:t xml:space="preserve">Total_Segunda_Liquidacion </w:t>
       </w:r>
       <w:r>
         <w:rPr>
@@ -3094,51 +2199,25 @@
         <w:jc w:val="both"/>
       </w:pPr>
       <w:r>
-        <w:t xml:space="preserve">{% </w:t>
-      </w:r>
-      <w:proofErr w:type="spellStart"/>
-      <w:r>
-        <w:t>endif</w:t>
-      </w:r>
-      <w:proofErr w:type="spellEnd"/>
-      <w:r>
-        <w:t xml:space="preserve"> %}</w:t>
-      </w:r>
-    </w:p>
-    <w:p>
-      <w:pPr>
-        <w:autoSpaceDE w:val="0"/>
-        <w:autoSpaceDN w:val="0"/>
-        <w:adjustRightInd w:val="0"/>
-        <w:jc w:val="both"/>
-      </w:pPr>
-      <w:r>
-        <w:t xml:space="preserve">{% </w:t>
-      </w:r>
-      <w:proofErr w:type="spellStart"/>
-      <w:r>
-        <w:t>if</w:t>
-      </w:r>
-      <w:proofErr w:type="spellEnd"/>
-      <w:r>
-        <w:t xml:space="preserve"> </w:t>
-      </w:r>
-      <w:proofErr w:type="spellStart"/>
-      <w:r>
-        <w:t>IPC_Liquidacion_S</w:t>
-      </w:r>
-      <w:r>
-        <w:t>i</w:t>
-      </w:r>
-      <w:proofErr w:type="spellEnd"/>
-      <w:r>
-        <w:t xml:space="preserve"> and </w:t>
-      </w:r>
-      <w:proofErr w:type="spellStart"/>
+        <w:t>{% endif %}</w:t>
+      </w:r>
+    </w:p>
+    <w:p>
+      <w:pPr>
+        <w:autoSpaceDE w:val="0"/>
+        <w:autoSpaceDN w:val="0"/>
+        <w:adjustRightInd w:val="0"/>
+        <w:jc w:val="both"/>
+      </w:pPr>
+      <w:r>
+        <w:t>{% if IPC_Liquidacion_S</w:t>
+      </w:r>
+      <w:r>
+        <w:t xml:space="preserve">i and </w:t>
+      </w:r>
       <w:r>
         <w:t>Segunda_Liquidacion_Si</w:t>
       </w:r>
-      <w:proofErr w:type="spellEnd"/>
       <w:r>
         <w:t xml:space="preserve"> %}</w:t>
       </w:r>
@@ -3228,21 +2307,7 @@
         <w:rPr>
           <w:color w:val="000000"/>
         </w:rPr>
-        <w:t xml:space="preserve">{% </w:t>
-      </w:r>
-      <w:proofErr w:type="spellStart"/>
-      <w:r>
-        <w:rPr>
-          <w:color w:val="000000"/>
-        </w:rPr>
-        <w:t>endif</w:t>
-      </w:r>
-      <w:proofErr w:type="spellEnd"/>
-      <w:r>
-        <w:rPr>
-          <w:color w:val="000000"/>
-        </w:rPr>
-        <w:t xml:space="preserve"> %}</w:t>
+        <w:t>{% endif %}</w:t>
       </w:r>
       <w:r>
         <w:rPr>
@@ -3256,226 +2321,116 @@
           <w:color w:val="000000"/>
           <w:u w:val="single"/>
         </w:rPr>
-        <w:t xml:space="preserve">{% </w:t>
-      </w:r>
-      <w:proofErr w:type="spellStart"/>
-      <w:r>
-        <w:rPr>
-          <w:bCs/>
+        <w:t xml:space="preserve">{% if IPC_Liquidacion_Si and not Segunda_Liquidacion_Si %} </w:t>
+      </w:r>
+    </w:p>
+    <w:p>
+      <w:pPr>
+        <w:autoSpaceDE w:val="0"/>
+        <w:autoSpaceDN w:val="0"/>
+        <w:adjustRightInd w:val="0"/>
+        <w:jc w:val="both"/>
+        <w:rPr>
+          <w:color w:val="000000"/>
+        </w:rPr>
+      </w:pPr>
+      <w:r>
+        <w:rPr>
+          <w:b/>
           <w:color w:val="000000"/>
           <w:u w:val="single"/>
         </w:rPr>
-        <w:t>if</w:t>
-      </w:r>
-      <w:proofErr w:type="spellEnd"/>
-      <w:r>
-        <w:rPr>
-          <w:bCs/>
+        <w:t>Se adjunta</w:t>
+      </w:r>
+      <w:r>
+        <w:rPr>
+          <w:b/>
           <w:color w:val="000000"/>
           <w:u w:val="single"/>
         </w:rPr>
+        <w:t xml:space="preserve"> una segunda liquidación</w:t>
+      </w:r>
+      <w:r>
+        <w:rPr>
+          <w:b/>
+          <w:color w:val="000000"/>
+        </w:rPr>
+        <w:t xml:space="preserve">, </w:t>
+      </w:r>
+      <w:r>
+        <w:rPr>
+          <w:color w:val="000000"/>
+        </w:rPr>
+        <w:t>aplicando los siguiente</w:t>
+      </w:r>
+      <w:r>
+        <w:rPr>
+          <w:color w:val="000000"/>
+        </w:rPr>
+        <w:t>s</w:t>
+      </w:r>
+      <w:r>
+        <w:rPr>
+          <w:color w:val="000000"/>
+        </w:rPr>
+        <w:t xml:space="preserve"> guarismo</w:t>
+      </w:r>
+      <w:r>
+        <w:rPr>
+          <w:color w:val="000000"/>
+        </w:rPr>
+        <w:t>s:</w:t>
+      </w:r>
+      <w:r>
+        <w:rPr>
+          <w:color w:val="000000"/>
+        </w:rPr>
         <w:t xml:space="preserve"> </w:t>
       </w:r>
-      <w:proofErr w:type="spellStart"/>
+      <w:r>
+        <w:rPr>
+          <w:color w:val="000000"/>
+        </w:rPr>
+        <w:t xml:space="preserve">{% </w:t>
+      </w:r>
+      <w:r>
+        <w:rPr>
+          <w:color w:val="000000"/>
+        </w:rPr>
+        <w:t xml:space="preserve"> </w:t>
+      </w:r>
+      <w:r>
+        <w:rPr>
+          <w:color w:val="000000"/>
+        </w:rPr>
+        <w:t>endif</w:t>
+      </w:r>
+      <w:r>
+        <w:rPr>
+          <w:color w:val="000000"/>
+        </w:rPr>
+        <w:t xml:space="preserve"> </w:t>
+      </w:r>
+      <w:r>
+        <w:rPr>
+          <w:color w:val="000000"/>
+        </w:rPr>
+        <w:t>%}</w:t>
+      </w:r>
+      <w:r>
+        <w:rPr>
+          <w:color w:val="000000"/>
+        </w:rPr>
+        <w:t xml:space="preserve"> </w:t>
+      </w:r>
       <w:r>
         <w:rPr>
           <w:bCs/>
           <w:color w:val="000000"/>
           <w:u w:val="single"/>
         </w:rPr>
-        <w:t>IPC_Liquidacion_Si</w:t>
-      </w:r>
-      <w:proofErr w:type="spellEnd"/>
-      <w:r>
-        <w:rPr>
-          <w:bCs/>
-          <w:color w:val="000000"/>
-          <w:u w:val="single"/>
-        </w:rPr>
-        <w:t xml:space="preserve"> and </w:t>
-      </w:r>
-      <w:proofErr w:type="spellStart"/>
-      <w:r>
-        <w:rPr>
-          <w:bCs/>
-          <w:color w:val="000000"/>
-          <w:u w:val="single"/>
-        </w:rPr>
-        <w:t>not</w:t>
-      </w:r>
-      <w:proofErr w:type="spellEnd"/>
-      <w:r>
-        <w:rPr>
-          <w:bCs/>
-          <w:color w:val="000000"/>
-          <w:u w:val="single"/>
-        </w:rPr>
-        <w:t xml:space="preserve"> </w:t>
-      </w:r>
-      <w:proofErr w:type="spellStart"/>
-      <w:r>
-        <w:rPr>
-          <w:bCs/>
-          <w:color w:val="000000"/>
-          <w:u w:val="single"/>
-        </w:rPr>
-        <w:t>Segunda_Liquidacion_Si</w:t>
-      </w:r>
-      <w:proofErr w:type="spellEnd"/>
-      <w:r>
-        <w:rPr>
-          <w:bCs/>
-          <w:color w:val="000000"/>
-          <w:u w:val="single"/>
-        </w:rPr>
-        <w:t xml:space="preserve"> %} </w:t>
-      </w:r>
-    </w:p>
-    <w:p>
-      <w:pPr>
-        <w:autoSpaceDE w:val="0"/>
-        <w:autoSpaceDN w:val="0"/>
-        <w:adjustRightInd w:val="0"/>
-        <w:jc w:val="both"/>
-        <w:rPr>
-          <w:color w:val="000000"/>
-        </w:rPr>
-      </w:pPr>
-      <w:r>
-        <w:rPr>
-          <w:b/>
-          <w:color w:val="000000"/>
-          <w:u w:val="single"/>
-        </w:rPr>
-        <w:t>Se adjunta</w:t>
-      </w:r>
-      <w:r>
-        <w:rPr>
-          <w:b/>
-          <w:color w:val="000000"/>
-          <w:u w:val="single"/>
-        </w:rPr>
-        <w:t xml:space="preserve"> una segunda liquidación</w:t>
-      </w:r>
-      <w:r>
-        <w:rPr>
-          <w:b/>
-          <w:color w:val="000000"/>
-        </w:rPr>
-        <w:t xml:space="preserve">, </w:t>
-      </w:r>
-      <w:r>
-        <w:rPr>
-          <w:color w:val="000000"/>
-        </w:rPr>
-        <w:t>aplicando los siguiente</w:t>
-      </w:r>
-      <w:r>
-        <w:rPr>
-          <w:color w:val="000000"/>
-        </w:rPr>
-        <w:t>s</w:t>
-      </w:r>
-      <w:r>
-        <w:rPr>
-          <w:color w:val="000000"/>
-        </w:rPr>
-        <w:t xml:space="preserve"> guarismo</w:t>
-      </w:r>
-      <w:r>
-        <w:rPr>
-          <w:color w:val="000000"/>
-        </w:rPr>
-        <w:t>s:</w:t>
-      </w:r>
-      <w:r>
-        <w:rPr>
-          <w:color w:val="000000"/>
-        </w:rPr>
-        <w:t xml:space="preserve"> </w:t>
-      </w:r>
-      <w:r>
-        <w:rPr>
-          <w:color w:val="000000"/>
-        </w:rPr>
-        <w:t>{</w:t>
-      </w:r>
-      <w:proofErr w:type="gramStart"/>
-      <w:r>
-        <w:rPr>
-          <w:color w:val="000000"/>
-        </w:rPr>
-        <w:t xml:space="preserve">% </w:t>
-      </w:r>
-      <w:r>
-        <w:rPr>
-          <w:color w:val="000000"/>
-        </w:rPr>
-        <w:t xml:space="preserve"> </w:t>
-      </w:r>
-      <w:proofErr w:type="spellStart"/>
-      <w:r>
-        <w:rPr>
-          <w:color w:val="000000"/>
-        </w:rPr>
-        <w:t>endif</w:t>
-      </w:r>
-      <w:proofErr w:type="spellEnd"/>
-      <w:proofErr w:type="gramEnd"/>
-      <w:r>
-        <w:rPr>
-          <w:color w:val="000000"/>
-        </w:rPr>
-        <w:t xml:space="preserve"> </w:t>
-      </w:r>
-      <w:r>
-        <w:rPr>
-          <w:color w:val="000000"/>
-        </w:rPr>
-        <w:t>%}</w:t>
-      </w:r>
-      <w:r>
-        <w:rPr>
-          <w:color w:val="000000"/>
-        </w:rPr>
-        <w:t xml:space="preserve"> </w:t>
-      </w:r>
-      <w:r>
-        <w:rPr>
-          <w:bCs/>
-          <w:color w:val="000000"/>
-          <w:u w:val="single"/>
-        </w:rPr>
-        <w:t xml:space="preserve">{% </w:t>
-      </w:r>
-      <w:proofErr w:type="spellStart"/>
-      <w:r>
-        <w:rPr>
-          <w:bCs/>
-          <w:color w:val="000000"/>
-          <w:u w:val="single"/>
-        </w:rPr>
-        <w:t>if</w:t>
-      </w:r>
-      <w:proofErr w:type="spellEnd"/>
-      <w:r>
-        <w:rPr>
-          <w:bCs/>
-          <w:color w:val="000000"/>
-          <w:u w:val="single"/>
-        </w:rPr>
-        <w:t xml:space="preserve"> </w:t>
-      </w:r>
-      <w:proofErr w:type="spellStart"/>
-      <w:r>
-        <w:rPr>
-          <w:bCs/>
-          <w:color w:val="000000"/>
-          <w:u w:val="single"/>
-        </w:rPr>
-        <w:t>IPC_Liquidacion_Si</w:t>
-      </w:r>
-      <w:proofErr w:type="spellEnd"/>
+        <w:t>{% if IPC_Liquidacion_Si</w:t>
+      </w:r>
       <w:r>
         <w:rPr>
           <w:bCs/>
@@ -3510,22 +2465,12 @@
       <w:r>
         <w:t xml:space="preserve">: se aplica </w:t>
       </w:r>
-      <w:proofErr w:type="gramStart"/>
       <w:r>
         <w:t>{{</w:t>
       </w:r>
       <w:r>
-        <w:t xml:space="preserve"> </w:t>
-      </w:r>
-      <w:proofErr w:type="spellStart"/>
-      <w:r>
-        <w:t>Movilidad</w:t>
-      </w:r>
-      <w:proofErr w:type="gramEnd"/>
-      <w:r>
-        <w:t>_Primera_Liquidacion_IPC</w:t>
-      </w:r>
-      <w:proofErr w:type="spellEnd"/>
+        <w:t xml:space="preserve"> Movilidad_Primera_Liquidacion_IPC</w:t>
+      </w:r>
       <w:r>
         <w:t xml:space="preserve"> }}</w:t>
       </w:r>
@@ -3558,11 +2503,9 @@
       <w:r>
         <w:t>{{</w:t>
       </w:r>
-      <w:proofErr w:type="spellStart"/>
       <w:r>
         <w:t>Fecha_de_cierre_de_intereses</w:t>
       </w:r>
-      <w:proofErr w:type="spellEnd"/>
       <w:r>
         <w:t>}}</w:t>
       </w:r>
@@ -3582,13 +2525,29 @@
         <w:t xml:space="preserve"> </w:t>
       </w:r>
       <w:r>
+        <w:t>{{Fecha_Inicial_de_Pago}}</w:t>
+      </w:r>
+      <w:r>
+        <w:t xml:space="preserve"> </w:t>
+      </w:r>
+      <w:r>
+        <w:t xml:space="preserve">al </w:t>
+      </w:r>
+      <w:r>
+        <w:t>{{Fecha_de_cierre_de_liquidación}}</w:t>
+      </w:r>
+      <w:r>
+        <w:t xml:space="preserve"> en concepto de Capital resulta en $</w:t>
+      </w:r>
+      <w:r>
+        <w:t xml:space="preserve"> </w:t>
+      </w:r>
+      <w:r>
         <w:t>{{</w:t>
       </w:r>
-      <w:proofErr w:type="spellStart"/>
-      <w:r>
-        <w:t>Fecha_Inicial_de_Pago</w:t>
-      </w:r>
-      <w:proofErr w:type="spellEnd"/>
+      <w:r>
+        <w:t>Capital_Primera_Liquidacion_IPC</w:t>
+      </w:r>
       <w:r>
         <w:t>}}</w:t>
       </w:r>
@@ -3596,67 +2555,29 @@
         <w:t xml:space="preserve"> </w:t>
       </w:r>
       <w:r>
-        <w:t xml:space="preserve">al </w:t>
+        <w:t>concepto de Intereses a $</w:t>
+      </w:r>
+      <w:r>
+        <w:t xml:space="preserve"> </w:t>
       </w:r>
       <w:r>
         <w:t>{{</w:t>
       </w:r>
-      <w:proofErr w:type="spellStart"/>
-      <w:r>
-        <w:t>Fecha_de_cierre_de_liquidación</w:t>
-      </w:r>
-      <w:proofErr w:type="spellEnd"/>
+      <w:r>
+        <w:t>Intereses_Primera_Liquidacion_IPC</w:t>
+      </w:r>
       <w:r>
         <w:t>}}</w:t>
       </w:r>
       <w:r>
-        <w:t xml:space="preserve"> en concepto de Capital resulta en $</w:t>
-      </w:r>
-      <w:r>
-        <w:t xml:space="preserve"> </w:t>
+        <w:t xml:space="preserve"> totalizando una deuda dotal de $</w:t>
       </w:r>
       <w:r>
         <w:t>{{</w:t>
       </w:r>
-      <w:proofErr w:type="spellStart"/>
-      <w:r>
-        <w:t>Capital_Primera_Liquidacion_IPC</w:t>
-      </w:r>
-      <w:proofErr w:type="spellEnd"/>
-      <w:r>
-        <w:t>}}</w:t>
-      </w:r>
-      <w:r>
-        <w:t xml:space="preserve"> </w:t>
-      </w:r>
-      <w:r>
-        <w:t>concepto de Intereses a $</w:t>
-      </w:r>
-      <w:r>
-        <w:t xml:space="preserve"> </w:t>
-      </w:r>
-      <w:r>
-        <w:t>{{</w:t>
-      </w:r>
-      <w:proofErr w:type="spellStart"/>
-      <w:r>
-        <w:t>Intereses_Primera_Liquidacion_IPC</w:t>
-      </w:r>
-      <w:proofErr w:type="spellEnd"/>
-      <w:r>
-        <w:t>}}</w:t>
-      </w:r>
-      <w:r>
-        <w:t xml:space="preserve"> totalizando una deuda dotal de $</w:t>
-      </w:r>
-      <w:r>
-        <w:t>{{</w:t>
-      </w:r>
-      <w:proofErr w:type="spellStart"/>
       <w:r>
         <w:t>Total_Primera_Liquidacion_IPC</w:t>
       </w:r>
-      <w:proofErr w:type="spellEnd"/>
       <w:r>
         <w:t>}}</w:t>
       </w:r>
@@ -3730,11 +2651,9 @@
             <w:r>
               <w:t>{{</w:t>
             </w:r>
-            <w:proofErr w:type="spellStart"/>
             <w:r>
               <w:t>Haber_de_Alta_Primera_Liquidacion_IPC</w:t>
             </w:r>
-            <w:proofErr w:type="spellEnd"/>
             <w:r>
               <w:t>}}</w:t>
             </w:r>
@@ -3777,11 +2696,9 @@
             <w:r>
               <w:t>{{</w:t>
             </w:r>
-            <w:proofErr w:type="spellStart"/>
             <w:r>
               <w:t>Haber_de_Alta</w:t>
             </w:r>
-            <w:proofErr w:type="spellEnd"/>
             <w:r>
               <w:t>}}</w:t>
             </w:r>
@@ -3804,11 +2721,9 @@
               <w:adjustRightInd w:val="0"/>
               <w:jc w:val="both"/>
             </w:pPr>
-            <w:proofErr w:type="spellStart"/>
             <w:r>
               <w:t>Dif</w:t>
             </w:r>
-            <w:proofErr w:type="spellEnd"/>
           </w:p>
         </w:tc>
         <w:tc>
@@ -3874,14 +2789,12 @@
             <w:r>
               <w:t>Porcentaje</w:t>
             </w:r>
-            <w:proofErr w:type="gramStart"/>
             <w:r>
               <w:t>}}</w:t>
             </w:r>
             <w:r>
               <w:t>%</w:t>
             </w:r>
-            <w:proofErr w:type="gramEnd"/>
           </w:p>
         </w:tc>
       </w:tr>
@@ -3913,29 +2826,11 @@
         <w:jc w:val="both"/>
       </w:pPr>
       <w:r>
-        <w:t xml:space="preserve">{% </w:t>
-      </w:r>
-      <w:proofErr w:type="spellStart"/>
-      <w:r>
-        <w:t>if</w:t>
-      </w:r>
-      <w:proofErr w:type="spellEnd"/>
-      <w:r>
-        <w:t xml:space="preserve"> </w:t>
-      </w:r>
-      <w:proofErr w:type="spellStart"/>
-      <w:r>
-        <w:t>IPC_Liquidacion_Si</w:t>
-      </w:r>
-      <w:proofErr w:type="spellEnd"/>
-      <w:r>
-        <w:t xml:space="preserve"> and </w:t>
-      </w:r>
-      <w:proofErr w:type="spellStart"/>
+        <w:t xml:space="preserve">{% if IPC_Liquidacion_Si and </w:t>
+      </w:r>
       <w:r>
         <w:t>Segunda_Liquidacion_Si</w:t>
       </w:r>
-      <w:proofErr w:type="spellEnd"/>
       <w:r>
         <w:t xml:space="preserve"> %}</w:t>
       </w:r>
@@ -3963,24 +2858,14 @@
         <w:t>Movilidad</w:t>
       </w:r>
       <w:r>
-        <w:t xml:space="preserve">: se aplica </w:t>
-      </w:r>
-      <w:proofErr w:type="gramStart"/>
-      <w:r>
-        <w:t>{{</w:t>
+        <w:t>: se aplica {{</w:t>
       </w:r>
       <w:r>
         <w:t xml:space="preserve"> </w:t>
       </w:r>
-      <w:proofErr w:type="spellStart"/>
-      <w:r>
-        <w:t>Movilidad</w:t>
-      </w:r>
-      <w:proofErr w:type="gramEnd"/>
-      <w:r>
-        <w:t>_Segunda_Liquidacion_IPC</w:t>
-      </w:r>
-      <w:proofErr w:type="spellEnd"/>
+      <w:r>
+        <w:t>Movilidad_Segunda_Liquidacion_IPC</w:t>
+      </w:r>
       <w:r>
         <w:t xml:space="preserve"> }}</w:t>
       </w:r>
@@ -4013,11 +2898,9 @@
       <w:r>
         <w:t>{{</w:t>
       </w:r>
-      <w:proofErr w:type="spellStart"/>
       <w:r>
         <w:t>Fecha_de_cierre_de_intereses</w:t>
       </w:r>
-      <w:proofErr w:type="spellEnd"/>
       <w:r>
         <w:t xml:space="preserve">}} </w:t>
       </w:r>
@@ -4034,15 +2917,7 @@
         <w:t xml:space="preserve"> </w:t>
       </w:r>
       <w:r>
-        <w:t>{{</w:t>
-      </w:r>
-      <w:proofErr w:type="spellStart"/>
-      <w:r>
-        <w:t>Fecha_Inicial_de_Pago</w:t>
-      </w:r>
-      <w:proofErr w:type="spellEnd"/>
-      <w:r>
-        <w:t>}}</w:t>
+        <w:t>{{Fecha_Inicial_de_Pago}}</w:t>
       </w:r>
       <w:r>
         <w:t xml:space="preserve"> </w:t>
@@ -4051,69 +2926,38 @@
         <w:t xml:space="preserve">al </w:t>
       </w:r>
       <w:r>
-        <w:t>{{</w:t>
-      </w:r>
-      <w:proofErr w:type="spellStart"/>
-      <w:r>
-        <w:t>Fecha_de_cierre_de_liquidación</w:t>
-      </w:r>
-      <w:proofErr w:type="spellEnd"/>
-      <w:r>
-        <w:t>}}</w:t>
+        <w:t>{{Fecha_de_cierre_de_liquidación}}</w:t>
       </w:r>
       <w:r>
         <w:t xml:space="preserve"> en concepto de Capital resulta en $</w:t>
       </w:r>
       <w:r>
+        <w:t xml:space="preserve"> {{</w:t>
+      </w:r>
+      <w:r>
+        <w:t xml:space="preserve"> Capital_Segunda_Liquidacion_IPC</w:t>
+      </w:r>
+      <w:r>
+        <w:t xml:space="preserve">}} </w:t>
+      </w:r>
+      <w:r>
+        <w:t>concepto de Intereses a $</w:t>
+      </w:r>
+      <w:r>
+        <w:t xml:space="preserve"> {{</w:t>
+      </w:r>
+      <w:r>
+        <w:t xml:space="preserve"> Intereses_Segunda_Liquidacion_IPC</w:t>
+      </w:r>
+      <w:r>
         <w:t xml:space="preserve"> </w:t>
       </w:r>
-      <w:proofErr w:type="gramStart"/>
-      <w:r>
-        <w:t>{{</w:t>
-      </w:r>
-      <w:r>
-        <w:t xml:space="preserve"> </w:t>
-      </w:r>
-      <w:proofErr w:type="spellStart"/>
-      <w:r>
-        <w:t>Capital</w:t>
-      </w:r>
-      <w:proofErr w:type="gramEnd"/>
-      <w:r>
-        <w:t>_Segunda_Liquidacion_IPC</w:t>
-      </w:r>
-      <w:proofErr w:type="spellEnd"/>
-      <w:r>
-        <w:t xml:space="preserve">}} </w:t>
-      </w:r>
-      <w:r>
-        <w:t>concepto de Intereses a $</w:t>
-      </w:r>
-      <w:r>
-        <w:t xml:space="preserve"> {{</w:t>
-      </w:r>
-      <w:r>
-        <w:t xml:space="preserve"> </w:t>
-      </w:r>
-      <w:proofErr w:type="spellStart"/>
-      <w:r>
-        <w:t>Intereses_Segunda_Liquidacion_IPC</w:t>
-      </w:r>
-      <w:proofErr w:type="spellEnd"/>
-      <w:r>
-        <w:t xml:space="preserve"> </w:t>
-      </w:r>
       <w:r>
         <w:t>}} totalizando una deuda dotal de ${{</w:t>
       </w:r>
       <w:r>
-        <w:t xml:space="preserve"> </w:t>
-      </w:r>
-      <w:proofErr w:type="spellStart"/>
-      <w:r>
-        <w:t>Total_Segunda_Liquidacion_IPC</w:t>
-      </w:r>
-      <w:proofErr w:type="spellEnd"/>
+        <w:t xml:space="preserve"> Total_Segunda_Liquidacion_IPC</w:t>
+      </w:r>
       <w:r>
         <w:t xml:space="preserve"> </w:t>
       </w:r>
@@ -4187,11 +3031,9 @@
             <w:r>
               <w:t>{{</w:t>
             </w:r>
-            <w:proofErr w:type="spellStart"/>
             <w:r>
               <w:t>Haber_de_Alta_Segunda_Liquidacion_IPC</w:t>
             </w:r>
-            <w:proofErr w:type="spellEnd"/>
             <w:r>
               <w:t>}}</w:t>
             </w:r>
@@ -4231,22 +3073,15 @@
               <w:adjustRightInd w:val="0"/>
               <w:jc w:val="both"/>
             </w:pPr>
-            <w:proofErr w:type="gramStart"/>
             <w:r>
               <w:t>{{</w:t>
             </w:r>
             <w:r>
               <w:t xml:space="preserve"> </w:t>
             </w:r>
-            <w:proofErr w:type="spellStart"/>
             <w:r>
-              <w:t>Haber</w:t>
+              <w:t>Haber_de_Alta_Segunda_Liquidacion</w:t>
             </w:r>
-            <w:proofErr w:type="gramEnd"/>
-            <w:r>
-              <w:t>_de_Alta_Segunda_Liquidacion</w:t>
-            </w:r>
-            <w:proofErr w:type="spellEnd"/>
             <w:r>
               <w:t xml:space="preserve"> </w:t>
             </w:r>
@@ -4272,11 +3107,9 @@
               <w:adjustRightInd w:val="0"/>
               <w:jc w:val="both"/>
             </w:pPr>
-            <w:proofErr w:type="spellStart"/>
             <w:r>
               <w:t>Dif</w:t>
             </w:r>
-            <w:proofErr w:type="spellEnd"/>
           </w:p>
         </w:tc>
         <w:tc>
@@ -4291,7 +3124,6 @@
               <w:adjustRightInd w:val="0"/>
               <w:jc w:val="both"/>
             </w:pPr>
-            <w:proofErr w:type="gramStart"/>
             <w:r>
               <w:t>{{</w:t>
             </w:r>
@@ -4299,11 +3131,7 @@
               <w:t xml:space="preserve"> </w:t>
             </w:r>
             <w:r>
-              <w:t>Diferencias</w:t>
-            </w:r>
-            <w:proofErr w:type="gramEnd"/>
-            <w:r>
-              <w:t>_2</w:t>
+              <w:t>Diferencias_2</w:t>
             </w:r>
             <w:r>
               <w:t>}}</w:t>
@@ -4344,7 +3172,6 @@
               <w:adjustRightInd w:val="0"/>
               <w:jc w:val="both"/>
             </w:pPr>
-            <w:proofErr w:type="gramStart"/>
             <w:r>
               <w:t>{{</w:t>
             </w:r>
@@ -4352,11 +3179,7 @@
               <w:t xml:space="preserve"> </w:t>
             </w:r>
             <w:r>
-              <w:t>Porcentaje</w:t>
-            </w:r>
-            <w:proofErr w:type="gramEnd"/>
-            <w:r>
-              <w:t>_2</w:t>
+              <w:t>Porcentaje_2</w:t>
             </w:r>
             <w:r>
               <w:t>}}%</w:t>
@@ -4406,21 +3229,7 @@
         <w:rPr>
           <w:color w:val="000000"/>
         </w:rPr>
-        <w:t xml:space="preserve">{% </w:t>
-      </w:r>
-      <w:proofErr w:type="spellStart"/>
-      <w:r>
-        <w:rPr>
-          <w:color w:val="000000"/>
-        </w:rPr>
-        <w:t>endif</w:t>
-      </w:r>
-      <w:proofErr w:type="spellEnd"/>
-      <w:r>
-        <w:rPr>
-          <w:color w:val="000000"/>
-        </w:rPr>
-        <w:t xml:space="preserve"> %}</w:t>
+        <w:t>{% endif %}</w:t>
       </w:r>
       <w:r>
         <w:rPr>
@@ -4434,386 +3243,164 @@
           <w:color w:val="000000"/>
           <w:u w:val="single"/>
         </w:rPr>
-        <w:t xml:space="preserve">{% </w:t>
-      </w:r>
-      <w:proofErr w:type="spellStart"/>
-      <w:r>
+        <w:t xml:space="preserve">{% if IPC_Liquidacion_Si and not Segunda_Liquidacion_Si %} </w:t>
+      </w:r>
+    </w:p>
+    <w:p>
+      <w:pPr>
+        <w:autoSpaceDE w:val="0"/>
+        <w:autoSpaceDN w:val="0"/>
+        <w:adjustRightInd w:val="0"/>
+        <w:ind w:firstLine="1134"/>
+        <w:jc w:val="both"/>
         <w:rPr>
           <w:bCs/>
           <w:color w:val="000000"/>
           <w:u w:val="single"/>
         </w:rPr>
-        <w:t>if</w:t>
-      </w:r>
-      <w:proofErr w:type="spellEnd"/>
+      </w:pPr>
+      <w:r>
+        <w:rPr>
+          <w:color w:val="000000"/>
+        </w:rPr>
+        <w:t>Como se puede apreciar al aplicar índices de movilidad distintos, o</w:t>
+      </w:r>
+      <w:r>
+        <w:rPr>
+          <w:color w:val="000000"/>
+        </w:rPr>
+        <w:t xml:space="preserve">btenemos una diferencia de un </w:t>
+      </w:r>
+      <w:r>
+        <w:rPr>
+          <w:color w:val="000000"/>
+        </w:rPr>
+        <w:t>{{</w:t>
+      </w:r>
+      <w:r>
+        <w:rPr>
+          <w:color w:val="000000"/>
+        </w:rPr>
+        <w:t>Porcentaje</w:t>
+      </w:r>
+      <w:r>
+        <w:rPr>
+          <w:color w:val="000000"/>
+        </w:rPr>
+        <w:t>}}</w:t>
+      </w:r>
+      <w:r>
+        <w:rPr>
+          <w:color w:val="000000"/>
+        </w:rPr>
+        <w:t xml:space="preserve">% </w:t>
+      </w:r>
+      <w:r>
+        <w:rPr>
+          <w:color w:val="000000"/>
+        </w:rPr>
+        <w:t>entre un haber y el otro, por lo expuesto solicitamos a considerar aprobar los guarismos que resulten de un beneficio mayor para mi mandante, con el fin de obtener un monto de jubilación en donde el mismo sea más acorde en caso de haber seguido en actividad.</w:t>
+      </w:r>
+      <w:r>
+        <w:rPr>
+          <w:color w:val="000000"/>
+        </w:rPr>
+        <w:t xml:space="preserve"> {% endif %}</w:t>
+      </w:r>
       <w:r>
         <w:rPr>
           <w:bCs/>
           <w:color w:val="000000"/>
           <w:u w:val="single"/>
         </w:rPr>
+        <w:t xml:space="preserve">{% if IPC_Liquidacion_Si and Segunda_Liquidacion_Si %} </w:t>
+      </w:r>
+    </w:p>
+    <w:p>
+      <w:pPr>
+        <w:autoSpaceDE w:val="0"/>
+        <w:autoSpaceDN w:val="0"/>
+        <w:adjustRightInd w:val="0"/>
+        <w:ind w:firstLine="1134"/>
+        <w:jc w:val="both"/>
+        <w:rPr>
+          <w:color w:val="000000"/>
+        </w:rPr>
+      </w:pPr>
+      <w:r>
+        <w:rPr>
+          <w:color w:val="000000"/>
+        </w:rPr>
+        <w:t>Como se puede apreciar al aplicar índices de movilidad distintos, o</w:t>
+      </w:r>
+      <w:r>
+        <w:rPr>
+          <w:color w:val="000000"/>
+        </w:rPr>
+        <w:t>btenemos diferencias de {{</w:t>
+      </w:r>
+      <w:r>
+        <w:rPr>
+          <w:color w:val="000000"/>
+        </w:rPr>
+        <w:t>Porcentaje</w:t>
+      </w:r>
+      <w:r>
+        <w:rPr>
+          <w:color w:val="000000"/>
+        </w:rPr>
+        <w:t>}}</w:t>
+      </w:r>
+      <w:r>
+        <w:rPr>
+          <w:color w:val="000000"/>
+        </w:rPr>
+        <w:t>%</w:t>
+      </w:r>
+      <w:r>
+        <w:rPr>
+          <w:color w:val="000000"/>
+        </w:rPr>
+        <w:t xml:space="preserve"> y </w:t>
+      </w:r>
+      <w:r>
+        <w:t xml:space="preserve">{{ </w:t>
+      </w:r>
+      <w:r>
+        <w:t>Porcentaje_2</w:t>
+      </w:r>
+      <w:r>
+        <w:t>}}%</w:t>
+      </w:r>
+      <w:r>
+        <w:rPr>
+          <w:color w:val="000000"/>
+        </w:rPr>
         <w:t xml:space="preserve"> </w:t>
       </w:r>
-      <w:proofErr w:type="spellStart"/>
-      <w:r>
-        <w:rPr>
-          <w:bCs/>
+      <w:r>
+        <w:rPr>
           <w:color w:val="000000"/>
-          <w:u w:val="single"/>
-        </w:rPr>
-        <w:t>IPC_Liquidacion_Si</w:t>
-      </w:r>
-      <w:proofErr w:type="spellEnd"/>
-      <w:r>
-        <w:rPr>
-          <w:bCs/>
+        </w:rPr>
+        <w:t xml:space="preserve">entre un haber y el otro, por lo expuesto solicitamos a considerar aprobar los guarismos que resulten de un beneficio mayor para mi mandante, con el fin de obtener un monto de jubilación en donde el mismo sea más acorde en caso de haber seguido en actividad. </w:t>
+      </w:r>
+      <w:r>
+        <w:rPr>
           <w:color w:val="000000"/>
-          <w:u w:val="single"/>
-        </w:rPr>
-        <w:t xml:space="preserve"> and </w:t>
-      </w:r>
-      <w:proofErr w:type="spellStart"/>
-      <w:r>
-        <w:rPr>
-          <w:bCs/>
+        </w:rPr>
+        <w:t>{% endif %}</w:t>
+      </w:r>
+      <w:r>
+        <w:rPr>
           <w:color w:val="000000"/>
-          <w:u w:val="single"/>
-        </w:rPr>
-        <w:t>not</w:t>
-      </w:r>
-      <w:proofErr w:type="spellEnd"/>
-      <w:r>
-        <w:rPr>
-          <w:bCs/>
+        </w:rPr>
+        <w:t xml:space="preserve"> {% endif %}</w:t>
+      </w:r>
+      <w:r>
+        <w:rPr>
           <w:color w:val="000000"/>
-          <w:u w:val="single"/>
-        </w:rPr>
-        <w:t xml:space="preserve"> </w:t>
-      </w:r>
-      <w:proofErr w:type="spellStart"/>
-      <w:r>
-        <w:rPr>
-          <w:bCs/>
-          <w:color w:val="000000"/>
-          <w:u w:val="single"/>
-        </w:rPr>
-        <w:t>Segunda_Liquidacion_Si</w:t>
-      </w:r>
-      <w:proofErr w:type="spellEnd"/>
-      <w:r>
-        <w:rPr>
-          <w:bCs/>
-          <w:color w:val="000000"/>
-          <w:u w:val="single"/>
-        </w:rPr>
-        <w:t xml:space="preserve"> %} </w:t>
-      </w:r>
-    </w:p>
-    <w:p>
-      <w:pPr>
-        <w:autoSpaceDE w:val="0"/>
-        <w:autoSpaceDN w:val="0"/>
-        <w:adjustRightInd w:val="0"/>
-        <w:ind w:firstLine="1134"/>
-        <w:jc w:val="both"/>
-        <w:rPr>
-          <w:bCs/>
-          <w:color w:val="000000"/>
-          <w:u w:val="single"/>
-        </w:rPr>
-      </w:pPr>
-      <w:r>
-        <w:rPr>
-          <w:color w:val="000000"/>
-        </w:rPr>
-        <w:t>Como se puede apreciar al aplicar índices de movilidad distintos, o</w:t>
-      </w:r>
-      <w:r>
-        <w:rPr>
-          <w:color w:val="000000"/>
-        </w:rPr>
-        <w:t xml:space="preserve">btenemos una diferencia de un </w:t>
-      </w:r>
-      <w:r>
-        <w:rPr>
-          <w:color w:val="000000"/>
-        </w:rPr>
-        <w:t>{{</w:t>
-      </w:r>
-      <w:r>
-        <w:rPr>
-          <w:color w:val="000000"/>
-        </w:rPr>
-        <w:t>Porcentaje</w:t>
-      </w:r>
-      <w:proofErr w:type="gramStart"/>
-      <w:r>
-        <w:rPr>
-          <w:color w:val="000000"/>
-        </w:rPr>
-        <w:t>}}</w:t>
-      </w:r>
-      <w:r>
-        <w:rPr>
-          <w:color w:val="000000"/>
-        </w:rPr>
-        <w:t>%</w:t>
-      </w:r>
-      <w:proofErr w:type="gramEnd"/>
-      <w:r>
-        <w:rPr>
-          <w:color w:val="000000"/>
-        </w:rPr>
-        <w:t xml:space="preserve"> </w:t>
-      </w:r>
-      <w:r>
-        <w:rPr>
-          <w:color w:val="000000"/>
-        </w:rPr>
-        <w:t>entre un haber y el otro, por lo expuesto solicitamos a considerar aprobar los guarismos que resulten de un beneficio mayor para mi mandante, con el fin de obtener un monto de jubilación en donde el mismo sea más acorde en caso de haber seguido en actividad.</w:t>
-      </w:r>
-      <w:r>
-        <w:rPr>
-          <w:color w:val="000000"/>
-        </w:rPr>
-        <w:t xml:space="preserve"> {% </w:t>
-      </w:r>
-      <w:proofErr w:type="spellStart"/>
-      <w:r>
-        <w:rPr>
-          <w:color w:val="000000"/>
-        </w:rPr>
-        <w:t>endif</w:t>
-      </w:r>
-      <w:proofErr w:type="spellEnd"/>
-      <w:r>
-        <w:rPr>
-          <w:color w:val="000000"/>
-        </w:rPr>
-        <w:t xml:space="preserve"> </w:t>
-      </w:r>
-      <w:proofErr w:type="gramStart"/>
-      <w:r>
-        <w:rPr>
-          <w:color w:val="000000"/>
-        </w:rPr>
-        <w:t>%}</w:t>
-      </w:r>
-      <w:r>
-        <w:rPr>
-          <w:bCs/>
-          <w:color w:val="000000"/>
-          <w:u w:val="single"/>
-        </w:rPr>
-        <w:t>{</w:t>
-      </w:r>
-      <w:proofErr w:type="gramEnd"/>
-      <w:r>
-        <w:rPr>
-          <w:bCs/>
-          <w:color w:val="000000"/>
-          <w:u w:val="single"/>
-        </w:rPr>
-        <w:t xml:space="preserve">% </w:t>
-      </w:r>
-      <w:proofErr w:type="spellStart"/>
-      <w:r>
-        <w:rPr>
-          <w:bCs/>
-          <w:color w:val="000000"/>
-          <w:u w:val="single"/>
-        </w:rPr>
-        <w:t>if</w:t>
-      </w:r>
-      <w:proofErr w:type="spellEnd"/>
-      <w:r>
-        <w:rPr>
-          <w:bCs/>
-          <w:color w:val="000000"/>
-          <w:u w:val="single"/>
-        </w:rPr>
-        <w:t xml:space="preserve"> </w:t>
-      </w:r>
-      <w:proofErr w:type="spellStart"/>
-      <w:r>
-        <w:rPr>
-          <w:bCs/>
-          <w:color w:val="000000"/>
-          <w:u w:val="single"/>
-        </w:rPr>
-        <w:t>IPC_Liquidacion_Si</w:t>
-      </w:r>
-      <w:proofErr w:type="spellEnd"/>
-      <w:r>
-        <w:rPr>
-          <w:bCs/>
-          <w:color w:val="000000"/>
-          <w:u w:val="single"/>
-        </w:rPr>
-        <w:t xml:space="preserve"> and </w:t>
-      </w:r>
-      <w:proofErr w:type="spellStart"/>
-      <w:r>
-        <w:rPr>
-          <w:bCs/>
-          <w:color w:val="000000"/>
-          <w:u w:val="single"/>
-        </w:rPr>
-        <w:t>Segunda_Liquidacion_Si</w:t>
-      </w:r>
-      <w:proofErr w:type="spellEnd"/>
-      <w:r>
-        <w:rPr>
-          <w:bCs/>
-          <w:color w:val="000000"/>
-          <w:u w:val="single"/>
-        </w:rPr>
-        <w:t xml:space="preserve"> %} </w:t>
-      </w:r>
-    </w:p>
-    <w:p>
-      <w:pPr>
-        <w:autoSpaceDE w:val="0"/>
-        <w:autoSpaceDN w:val="0"/>
-        <w:adjustRightInd w:val="0"/>
-        <w:ind w:firstLine="1134"/>
-        <w:jc w:val="both"/>
-        <w:rPr>
-          <w:color w:val="000000"/>
-        </w:rPr>
-      </w:pPr>
-      <w:r>
-        <w:rPr>
-          <w:color w:val="000000"/>
-        </w:rPr>
-        <w:t>Como se puede apreciar al aplicar índices de movilidad distintos, o</w:t>
-      </w:r>
-      <w:r>
-        <w:rPr>
-          <w:color w:val="000000"/>
-        </w:rPr>
-        <w:t>btenemos diferencias de {{</w:t>
-      </w:r>
-      <w:r>
-        <w:rPr>
-          <w:color w:val="000000"/>
-        </w:rPr>
-        <w:t>Porcentaje</w:t>
-      </w:r>
-      <w:proofErr w:type="gramStart"/>
-      <w:r>
-        <w:rPr>
-          <w:color w:val="000000"/>
-        </w:rPr>
-        <w:t>}}</w:t>
-      </w:r>
-      <w:r>
-        <w:rPr>
-          <w:color w:val="000000"/>
-        </w:rPr>
-        <w:t>%</w:t>
-      </w:r>
-      <w:proofErr w:type="gramEnd"/>
-      <w:r>
-        <w:rPr>
-          <w:color w:val="000000"/>
-        </w:rPr>
-        <w:t xml:space="preserve"> y </w:t>
-      </w:r>
-      <w:r>
-        <w:t xml:space="preserve">{{ </w:t>
-      </w:r>
-      <w:r>
-        <w:t>Porcentaje_2</w:t>
-      </w:r>
-      <w:r>
-        <w:t>}}%</w:t>
-      </w:r>
-      <w:r>
-        <w:rPr>
-          <w:color w:val="000000"/>
-        </w:rPr>
-        <w:t xml:space="preserve"> </w:t>
-      </w:r>
-      <w:r>
-        <w:rPr>
-          <w:color w:val="000000"/>
-        </w:rPr>
-        <w:t xml:space="preserve">entre un haber y el otro, por lo expuesto solicitamos a considerar aprobar los guarismos que resulten de un beneficio mayor para mi mandante, con el fin de obtener un monto de jubilación en donde el mismo sea más acorde en caso de haber seguido en actividad. </w:t>
-      </w:r>
-      <w:r>
-        <w:rPr>
-          <w:color w:val="000000"/>
-        </w:rPr>
-        <w:t xml:space="preserve">{% </w:t>
-      </w:r>
-      <w:proofErr w:type="spellStart"/>
-      <w:r>
-        <w:rPr>
-          <w:color w:val="000000"/>
-        </w:rPr>
-        <w:t>endif</w:t>
-      </w:r>
-      <w:proofErr w:type="spellEnd"/>
-      <w:r>
-        <w:rPr>
-          <w:color w:val="000000"/>
-        </w:rPr>
-        <w:t xml:space="preserve"> %}</w:t>
-      </w:r>
-      <w:r>
-        <w:rPr>
-          <w:color w:val="000000"/>
-        </w:rPr>
-        <w:t xml:space="preserve"> {% </w:t>
-      </w:r>
-      <w:proofErr w:type="spellStart"/>
-      <w:r>
-        <w:rPr>
-          <w:color w:val="000000"/>
-        </w:rPr>
-        <w:t>endif</w:t>
-      </w:r>
-      <w:proofErr w:type="spellEnd"/>
-      <w:r>
-        <w:rPr>
-          <w:color w:val="000000"/>
-        </w:rPr>
-        <w:t xml:space="preserve"> </w:t>
-      </w:r>
-      <w:proofErr w:type="gramStart"/>
-      <w:r>
-        <w:rPr>
-          <w:color w:val="000000"/>
-        </w:rPr>
-        <w:t>%}</w:t>
-      </w:r>
-      <w:r>
-        <w:rPr>
-          <w:color w:val="000000"/>
-        </w:rPr>
-        <w:t>{</w:t>
-      </w:r>
-      <w:proofErr w:type="gramEnd"/>
-      <w:r>
-        <w:rPr>
-          <w:color w:val="000000"/>
-        </w:rPr>
-        <w:t xml:space="preserve">% </w:t>
-      </w:r>
-      <w:proofErr w:type="spellStart"/>
-      <w:r>
-        <w:rPr>
-          <w:color w:val="000000"/>
-        </w:rPr>
-        <w:t>if</w:t>
-      </w:r>
-      <w:proofErr w:type="spellEnd"/>
-      <w:r>
-        <w:rPr>
-          <w:color w:val="000000"/>
-        </w:rPr>
-        <w:t xml:space="preserve"> </w:t>
+        </w:rPr>
+        <w:t xml:space="preserve">{% if </w:t>
       </w:r>
       <w:r>
         <w:t xml:space="preserve">ley_27609_Si </w:t>
@@ -4908,25 +3495,29 @@
           <w:u w:val="single"/>
           <w:lang w:val="es-AR"/>
         </w:rPr>
-        <w:t xml:space="preserve">La Ley 27.609 ha demostrado ser insuficiente para mantener el poder adquisitivo del haber de mi mandante a lo largo del tiempo, afectando derechos y garantías consagrados en la Constitución Nacional, como la garantía de integralidad (art. 14 bis), el derecho de propiedad (art. 17), el derecho al desarrollo humano (art. 75, inc. 22) y los derechos derivados de los tratados internacionales (art. 75, inc. 23). </w:t>
-      </w:r>
-      <w:proofErr w:type="gramStart"/>
-      <w:r>
+        <w:t>La Ley 27.609 ha demostrado ser insuficiente para mantener el poder adquisitivo del haber de mi mandante a lo largo del tiempo, afectando derechos y garantías consagrados en la Constitución Nacional, como la garantía de integralidad (art. 14 bis), el derecho de propiedad (art. 17), el derecho al desarrollo humano (art. 75, inc. 22) y los derechos derivados de los tratados internacionales (art. 75, inc. 23). Por sobre todo, vulnera el derecho a la vida y a una vejez digna.</w:t>
+      </w:r>
+    </w:p>
+    <w:p>
+      <w:pPr>
+        <w:autoSpaceDE w:val="0"/>
+        <w:autoSpaceDN w:val="0"/>
+        <w:adjustRightInd w:val="0"/>
+        <w:ind w:firstLine="851"/>
+        <w:jc w:val="both"/>
         <w:rPr>
           <w:rFonts w:eastAsia="Calibri"/>
           <w:u w:val="single"/>
           <w:lang w:val="es-AR"/>
         </w:rPr>
-        <w:t>Por</w:t>
-      </w:r>
-      <w:proofErr w:type="gramEnd"/>
+      </w:pPr>
       <w:r>
         <w:rPr>
           <w:rFonts w:eastAsia="Calibri"/>
           <w:u w:val="single"/>
           <w:lang w:val="es-AR"/>
         </w:rPr>
-        <w:t xml:space="preserve"> sobre todo, vulnera el derecho a la vida y a una vejez digna.</w:t>
+        <w:t>Teniendo en cuenta las circunstancias jurídicas ocurridas desde 2020 hasta la fecha —esto es, la suspensión de la Ley de Movilidad Jubilatoria por la Ley 27.541, la derogación de la Ley 27.426, la sanción de la Ley 27.609 y su posterior derogación, y la pauta de movilidad dictada por el Decreto 274/24—, resulta claro que los haberes de los jubilados han sufrido un daño tangible.</w:t>
       </w:r>
     </w:p>
     <w:p>
@@ -4948,47 +3539,7 @@
           <w:u w:val="single"/>
           <w:lang w:val="es-AR"/>
         </w:rPr>
-        <w:t>Teniendo en cuenta las circunstancias jurídicas ocurridas desde 2020 hasta la fecha —esto es, la suspensión de la Ley de Movilidad Jubilatoria por la Ley 27.541, la derogación de la Ley 27.426, la sanción de la Ley 27.609 y su posterior derogación, y la pauta de movilidad dictada por el Decreto 274/24—, resulta claro que los haberes de los jubilados han sufrido un daño tangible.</w:t>
-      </w:r>
-    </w:p>
-    <w:p>
-      <w:pPr>
-        <w:autoSpaceDE w:val="0"/>
-        <w:autoSpaceDN w:val="0"/>
-        <w:adjustRightInd w:val="0"/>
-        <w:ind w:firstLine="851"/>
-        <w:jc w:val="both"/>
-        <w:rPr>
-          <w:rFonts w:eastAsia="Calibri"/>
-          <w:u w:val="single"/>
-          <w:lang w:val="es-AR"/>
-        </w:rPr>
-      </w:pPr>
-      <w:r>
-        <w:rPr>
-          <w:rFonts w:eastAsia="Calibri"/>
-          <w:u w:val="single"/>
-          <w:lang w:val="es-AR"/>
-        </w:rPr>
-        <w:t>Los fallos “Márquez” y “</w:t>
-      </w:r>
-      <w:proofErr w:type="spellStart"/>
-      <w:r>
-        <w:rPr>
-          <w:rFonts w:eastAsia="Calibri"/>
-          <w:u w:val="single"/>
-          <w:lang w:val="es-AR"/>
-        </w:rPr>
-        <w:t>Cendán</w:t>
-      </w:r>
-      <w:proofErr w:type="spellEnd"/>
-      <w:r>
-        <w:rPr>
-          <w:rFonts w:eastAsia="Calibri"/>
-          <w:u w:val="single"/>
-          <w:lang w:val="es-AR"/>
-        </w:rPr>
-        <w:t>” de la Sala II, y “Luna” de la Sala I, presentan diferencias en el análisis de la Ley 27.609 durante la etapa de ejecución. Además, a la fecha de presentación de la liquidación, no existe un índice definido para aplicar al período en cuestión. Este diferimiento es innecesario, ya que el daño causado por la ley de movilidad en los haberes de los jubilados es evidente, público y notorio, tal como lo ha reconocido expresamente el Gobierno Nacional en el Decreto 274/24.</w:t>
+        <w:t>Los fallos “Márquez” y “Cendán” de la Sala II, y “Luna” de la Sala I, presentan diferencias en el análisis de la Ley 27.609 durante la etapa de ejecución. Además, a la fecha de presentación de la liquidación, no existe un índice definido para aplicar al período en cuestión. Este diferimiento es innecesario, ya que el daño causado por la ley de movilidad en los haberes de los jubilados es evidente, público y notorio, tal como lo ha reconocido expresamente el Gobierno Nacional en el Decreto 274/24.</w:t>
       </w:r>
     </w:p>
     <w:p>
@@ -5263,23 +3814,7 @@
           <w:u w:val="single"/>
           <w:lang w:eastAsia="es-MX"/>
         </w:rPr>
-        <w:t xml:space="preserve">  parecería colocar a los jubilados en una situación similar a lo que sucedió en el período 2002 a 2006 que obligó a que la CSJN dictara el fallo  </w:t>
-      </w:r>
-      <w:proofErr w:type="spellStart"/>
-      <w:r>
-        <w:rPr>
-          <w:u w:val="single"/>
-          <w:lang w:eastAsia="es-MX"/>
-        </w:rPr>
-        <w:t>Badaro</w:t>
-      </w:r>
-      <w:proofErr w:type="spellEnd"/>
-      <w:r>
-        <w:rPr>
-          <w:u w:val="single"/>
-          <w:lang w:eastAsia="es-MX"/>
-        </w:rPr>
-        <w:t xml:space="preserve"> (</w:t>
+        <w:t xml:space="preserve">  parecería colocar a los jubilados en una situación similar a lo que sucedió en el período 2002 a 2006 que obligó a que la CSJN dictara el fallo  Badaro (</w:t>
       </w:r>
       <w:hyperlink r:id="rId9">
         <w:r>
@@ -5716,25 +4251,7 @@
           <w:u w:val="single"/>
           <w:lang w:val="es-AR"/>
         </w:rPr>
-        <w:t xml:space="preserve">Cada reforma previsional en nuestro país se ha desarrollado en un marco de sucesivas emergencias casi inacabables, lo que lleva a cuestionarnos, como bien señala </w:t>
-      </w:r>
-      <w:proofErr w:type="spellStart"/>
-      <w:r>
-        <w:rPr>
-          <w:rFonts w:eastAsia="Calibri"/>
-          <w:u w:val="single"/>
-          <w:lang w:val="es-AR"/>
-        </w:rPr>
-        <w:t>Cassagne</w:t>
-      </w:r>
-      <w:proofErr w:type="spellEnd"/>
-      <w:r>
-        <w:rPr>
-          <w:rFonts w:eastAsia="Calibri"/>
-          <w:u w:val="single"/>
-          <w:lang w:val="es-AR"/>
-        </w:rPr>
-        <w:t>, si estas reformas cumplen con “el marco constitucional de la emergencia”. Según este autor, dicho marco requiere que “no se conculque de un modo definitivo el núcleo de derechos básicos de la Constitución, particularmente los derechos de propiedad de los particulares (art. 17), el principio de igualdad ante la ley (art. 16) y la garantía de la razonabilidad o justicia, consagrada en el art. 28 de la Constitución Nacional”.</w:t>
+        <w:t>Cada reforma previsional en nuestro país se ha desarrollado en un marco de sucesivas emergencias casi inacabables, lo que lleva a cuestionarnos, como bien señala Cassagne, si estas reformas cumplen con “el marco constitucional de la emergencia”. Según este autor, dicho marco requiere que “no se conculque de un modo definitivo el núcleo de derechos básicos de la Constitución, particularmente los derechos de propiedad de los particulares (art. 17), el principio de igualdad ante la ley (art. 16) y la garantía de la razonabilidad o justicia, consagrada en el art. 28 de la Constitución Nacional”.</w:t>
       </w:r>
     </w:p>
     <w:p>
@@ -5875,25 +4392,7 @@
           <w:u w:val="single"/>
           <w:lang w:val="es-AR"/>
         </w:rPr>
-        <w:t xml:space="preserve">Por lo expuesto, en casos como el presente, la prohibición de regresividad agrega un nuevo criterio al control de razonabilidad de las leyes y reglamentos. Esto es especialmente relevante cuando se examinan judicialmente normas que afectan derechos económicos, sociales y culturales. Por ello, solicito a V.S. que haga lugar a la petición formulada y se intime al Congreso de la Nación a cumplir con el mandato del art. 14 bis de la Constitución Nacional, reparando el daño sufrido en el haber de mi mandante. Esto implica fijar el contenido concreto de las jubilaciones en el período en debate, como sostuvo la CSJN en el caso “Blanco”, con especial consideración de los principios de proporcionalidad y </w:t>
-      </w:r>
-      <w:proofErr w:type="spellStart"/>
-      <w:r>
-        <w:rPr>
-          <w:rFonts w:eastAsia="Calibri"/>
-          <w:u w:val="single"/>
-          <w:lang w:val="es-AR"/>
-        </w:rPr>
-        <w:t>sustitutividad</w:t>
-      </w:r>
-      <w:proofErr w:type="spellEnd"/>
-      <w:r>
-        <w:rPr>
-          <w:rFonts w:eastAsia="Calibri"/>
-          <w:u w:val="single"/>
-          <w:lang w:val="es-AR"/>
-        </w:rPr>
-        <w:t xml:space="preserve"> establecidos por este Tribunal en precedentes como Fallos 279:389, 280:424, 292:447, 293:235, 300:84, 571, 305:866, 328:1602.</w:t>
+        <w:t>Por lo expuesto, en casos como el presente, la prohibición de regresividad agrega un nuevo criterio al control de razonabilidad de las leyes y reglamentos. Esto es especialmente relevante cuando se examinan judicialmente normas que afectan derechos económicos, sociales y culturales. Por ello, solicito a V.S. que haga lugar a la petición formulada y se intime al Congreso de la Nación a cumplir con el mandato del art. 14 bis de la Constitución Nacional, reparando el daño sufrido en el haber de mi mandante. Esto implica fijar el contenido concreto de las jubilaciones en el período en debate, como sostuvo la CSJN en el caso “Blanco”, con especial consideración de los principios de proporcionalidad y sustitutividad establecidos por este Tribunal en precedentes como Fallos 279:389, 280:424, 292:447, 293:235, 300:84, 571, 305:866, 328:1602.</w:t>
       </w:r>
     </w:p>
     <w:p>
@@ -5936,43 +4435,7 @@
           <w:color w:val="000000"/>
           <w:lang w:eastAsia="es-AR"/>
         </w:rPr>
-        <w:t xml:space="preserve">{% </w:t>
-      </w:r>
-      <w:proofErr w:type="spellStart"/>
-      <w:r>
-        <w:rPr>
-          <w:rFonts w:eastAsia="Calibri"/>
-          <w:color w:val="000000"/>
-          <w:lang w:eastAsia="es-AR"/>
-        </w:rPr>
-        <w:t>endif</w:t>
-      </w:r>
-      <w:proofErr w:type="spellEnd"/>
-      <w:r>
-        <w:rPr>
-          <w:rFonts w:eastAsia="Calibri"/>
-          <w:color w:val="000000"/>
-          <w:lang w:eastAsia="es-AR"/>
-        </w:rPr>
-        <w:t xml:space="preserve"> %} {% </w:t>
-      </w:r>
-      <w:proofErr w:type="spellStart"/>
-      <w:r>
-        <w:rPr>
-          <w:rFonts w:eastAsia="Calibri"/>
-          <w:color w:val="000000"/>
-          <w:lang w:eastAsia="es-AR"/>
-        </w:rPr>
-        <w:t>if</w:t>
-      </w:r>
-      <w:proofErr w:type="spellEnd"/>
-      <w:r>
-        <w:rPr>
-          <w:rFonts w:eastAsia="Calibri"/>
-          <w:color w:val="000000"/>
-          <w:lang w:eastAsia="es-AR"/>
-        </w:rPr>
-        <w:t xml:space="preserve"> ley_27426_Si %}</w:t>
+        <w:t>{% endif %} {% if ley_27426_Si %}</w:t>
       </w:r>
     </w:p>
     <w:p>
@@ -6099,35 +4562,7 @@
         <w:rPr>
           <w:bCs/>
         </w:rPr>
-        <w:t xml:space="preserve"> {% </w:t>
-      </w:r>
-      <w:proofErr w:type="spellStart"/>
-      <w:r>
-        <w:rPr>
-          <w:bCs/>
-        </w:rPr>
-        <w:t>endif</w:t>
-      </w:r>
-      <w:proofErr w:type="spellEnd"/>
-      <w:r>
-        <w:rPr>
-          <w:bCs/>
-        </w:rPr>
-        <w:t xml:space="preserve"> %} {% </w:t>
-      </w:r>
-      <w:proofErr w:type="spellStart"/>
-      <w:r>
-        <w:rPr>
-          <w:bCs/>
-        </w:rPr>
-        <w:t>if</w:t>
-      </w:r>
-      <w:proofErr w:type="spellEnd"/>
-      <w:r>
-        <w:rPr>
-          <w:bCs/>
-        </w:rPr>
-        <w:t xml:space="preserve"> </w:t>
+        <w:t xml:space="preserve"> {% endif %} {% if </w:t>
       </w:r>
       <w:r>
         <w:rPr>
@@ -6194,21 +4629,7 @@
         <w:rPr>
           <w:bCs/>
         </w:rPr>
-        <w:t xml:space="preserve">Al haber visto que los aumentos de 2020 dados por decreto fueron muy inferiores a los que hubiera correspondido conforme ley 27.426, solicito se expida y declare la inconstitucionalidad de la ley 27.541, del art 1 en cuanto declara la emergencia previsional , del  art 2 inc. </w:t>
-      </w:r>
-      <w:proofErr w:type="spellStart"/>
-      <w:r>
-        <w:rPr>
-          <w:bCs/>
-        </w:rPr>
-        <w:t>e</w:t>
-      </w:r>
-      <w:proofErr w:type="spellEnd"/>
-      <w:r>
-        <w:rPr>
-          <w:bCs/>
-        </w:rPr>
-        <w:t xml:space="preserve">, del art 55 y 56, como así también de los decretos 163/2020, 495/2020 , el 542/2020, 692/2020, y 899/2020 , en cuanto otorga aumentos insuficientes, extiende por 6 meses más la suspensión establecida por el art. 55 de la ley 27.541 respecto de la aplicación de la movilidad dispuesta por el art. 32 de la ley previsional 24.241 por ser confiscatoria, por violar el principio de igualdad y de razonabilidad de las leyes previsto en los art 16 y 28 de la CN y el principio de progresividad garantizado por la ley 27.360 que ratifica la convención interamericana de adultos mayores. </w:t>
+        <w:t xml:space="preserve">Al haber visto que los aumentos de 2020 dados por decreto fueron muy inferiores a los que hubiera correspondido conforme ley 27.426, solicito se expida y declare la inconstitucionalidad de la ley 27.541, del art 1 en cuanto declara la emergencia previsional , del  art 2 inc. e, del art 55 y 56, como así también de los decretos 163/2020, 495/2020 , el 542/2020, 692/2020, y 899/2020 , en cuanto otorga aumentos insuficientes, extiende por 6 meses más la suspensión establecida por el art. 55 de la ley 27.541 respecto de la aplicación de la movilidad dispuesta por el art. 32 de la ley previsional 24.241 por ser confiscatoria, por violar el principio de igualdad y de razonabilidad de las leyes previsto en los art 16 y 28 de la CN y el principio de progresividad garantizado por la ley 27.360 que ratifica la convención interamericana de adultos mayores. </w:t>
       </w:r>
     </w:p>
     <w:p>
@@ -6325,21 +4746,7 @@
         <w:rPr>
           <w:bCs/>
         </w:rPr>
-        <w:t xml:space="preserve">No respeta las bases de la delegación del art 2 </w:t>
-      </w:r>
-      <w:proofErr w:type="spellStart"/>
-      <w:r>
-        <w:rPr>
-          <w:bCs/>
-        </w:rPr>
-        <w:t>inc</w:t>
-      </w:r>
-      <w:proofErr w:type="spellEnd"/>
-      <w:r>
-        <w:rPr>
-          <w:bCs/>
-        </w:rPr>
-        <w:t xml:space="preserve"> e. </w:t>
+        <w:t xml:space="preserve">No respeta las bases de la delegación del art 2 inc e. </w:t>
       </w:r>
     </w:p>
     <w:p>
@@ -6558,48 +4965,10 @@
         <w:rPr>
           <w:bCs/>
         </w:rPr>
-        <w:t xml:space="preserve">{% </w:t>
-      </w:r>
-      <w:proofErr w:type="spellStart"/>
-      <w:r>
-        <w:rPr>
-          <w:bCs/>
-        </w:rPr>
-        <w:t>endif</w:t>
-      </w:r>
-      <w:proofErr w:type="spellEnd"/>
-      <w:r>
-        <w:rPr>
-          <w:bCs/>
-        </w:rPr>
-        <w:t xml:space="preserve"> %} </w:t>
-      </w:r>
-      <w:r>
-        <w:t xml:space="preserve">{% </w:t>
-      </w:r>
-      <w:proofErr w:type="spellStart"/>
-      <w:r>
-        <w:t>if</w:t>
-      </w:r>
-      <w:proofErr w:type="spellEnd"/>
-      <w:r>
-        <w:t xml:space="preserve"> ley_27609_Si </w:t>
-      </w:r>
-      <w:proofErr w:type="spellStart"/>
-      <w:r>
-        <w:t>or</w:t>
-      </w:r>
-      <w:proofErr w:type="spellEnd"/>
-      <w:r>
-        <w:t xml:space="preserve"> ley_27541_Si </w:t>
-      </w:r>
-      <w:proofErr w:type="spellStart"/>
-      <w:r>
-        <w:t>or</w:t>
-      </w:r>
-      <w:proofErr w:type="spellEnd"/>
-      <w:r>
-        <w:t xml:space="preserve"> ley_27426_Si %}</w:t>
+        <w:t xml:space="preserve">{% endif %} </w:t>
+      </w:r>
+      <w:r>
+        <w:t>{% if ley_27609_Si or ley_27541_Si or ley_27426_Si %}</w:t>
       </w:r>
     </w:p>
     <w:p>
@@ -6839,45 +5208,71 @@
           <w:iCs/>
           <w:lang w:val="es-AR"/>
         </w:rPr>
-        <w:t xml:space="preserve">“Flores Humberto c/ANSES y </w:t>
-      </w:r>
-      <w:proofErr w:type="spellStart"/>
+        <w:t>“Flores Humberto c/ANSES y otro s/ Reajustes Varios”</w:t>
+      </w:r>
+      <w:r>
+        <w:rPr>
+          <w:lang w:val="es-AR"/>
+        </w:rPr>
+        <w:t xml:space="preserve"> (Expte. 15100027/2011), la Sala I rechazó los agravios sobre la improcedencia de resolver en la etapa de ejecución, argumentando que sería un exceso ritual rechazar la pretensión y obligar al actor a iniciar un nuevo juicio para obtener el mismo resultado. La Sala consideró que esto desvirtuaría el sentido de las formas procesales, especialmente dada la edad avanzada de la parte actora.</w:t>
+      </w:r>
+    </w:p>
+    <w:p>
+      <w:pPr>
+        <w:ind w:firstLine="1560"/>
+        <w:jc w:val="both"/>
+        <w:rPr>
+          <w:lang w:val="es-AR"/>
+        </w:rPr>
+      </w:pPr>
+      <w:r>
+        <w:rPr>
+          <w:lang w:val="es-AR"/>
+        </w:rPr>
+        <w:t xml:space="preserve">En el precedente </w:t>
+      </w:r>
       <w:r>
         <w:rPr>
           <w:i/>
           <w:iCs/>
           <w:lang w:val="es-AR"/>
         </w:rPr>
-        <w:t>otro s</w:t>
-      </w:r>
-      <w:proofErr w:type="spellEnd"/>
+        <w:t>“Cingolani, Francisco Florencio c/ANSES s/Ejecución Previsional”</w:t>
+      </w:r>
+      <w:r>
+        <w:rPr>
+          <w:lang w:val="es-AR"/>
+        </w:rPr>
+        <w:t xml:space="preserve"> (10/4/12), la CSJN revocó una resolución judicial que limitaba el derecho del afiliado a la recomposición de sus haberes, considerando que la limitación temporal vulneraba la cosa juzgada. La Corte sostuvo que obligar al jubilado a iniciar un nuevo juicio sería un dispendio jurisdiccional.</w:t>
+      </w:r>
+    </w:p>
+    <w:p>
+      <w:pPr>
+        <w:ind w:firstLine="1560"/>
+        <w:jc w:val="both"/>
+        <w:rPr>
+          <w:lang w:val="es-AR"/>
+        </w:rPr>
+      </w:pPr>
+      <w:r>
+        <w:rPr>
+          <w:lang w:val="es-AR"/>
+        </w:rPr>
+        <w:t xml:space="preserve">Finalmente, en </w:t>
+      </w:r>
       <w:r>
         <w:rPr>
           <w:i/>
           <w:iCs/>
           <w:lang w:val="es-AR"/>
         </w:rPr>
-        <w:t>/ Reajustes Varios”</w:t>
-      </w:r>
-      <w:r>
-        <w:rPr>
-          <w:lang w:val="es-AR"/>
-        </w:rPr>
-        <w:t xml:space="preserve"> (</w:t>
-      </w:r>
-      <w:proofErr w:type="spellStart"/>
-      <w:r>
-        <w:rPr>
-          <w:lang w:val="es-AR"/>
-        </w:rPr>
-        <w:t>Expte</w:t>
-      </w:r>
-      <w:proofErr w:type="spellEnd"/>
-      <w:r>
-        <w:rPr>
-          <w:lang w:val="es-AR"/>
-        </w:rPr>
-        <w:t>. 15100027/2011), la Sala I rechazó los agravios sobre la improcedencia de resolver en la etapa de ejecución, argumentando que sería un exceso ritual rechazar la pretensión y obligar al actor a iniciar un nuevo juicio para obtener el mismo resultado. La Sala consideró que esto desvirtuaría el sentido de las formas procesales, especialmente dada la edad avanzada de la parte actora.</w:t>
+        <w:t>“Campos Toranzos, Marcos Aurelio c/ANSES s/Reajustes Varios”</w:t>
+      </w:r>
+      <w:r>
+        <w:rPr>
+          <w:lang w:val="es-AR"/>
+        </w:rPr>
+        <w:t xml:space="preserve"> (Expte. 15100257/2012), la Sala II confirmó que los jueces pueden determinar los criterios de movilidad en la etapa de ejecución, incluso si estos no fueron contemplados en la sentencia definitiva. Este fallo destacó la naturaleza alimentaria de la prestación, la edad avanzada del actor y la necesidad de economía procesal.</w:t>
       </w:r>
     </w:p>
     <w:p>
@@ -6885,113 +5280,16 @@
         <w:ind w:firstLine="1560"/>
         <w:jc w:val="both"/>
         <w:rPr>
-          <w:lang w:val="es-AR"/>
-        </w:rPr>
-      </w:pPr>
-      <w:r>
-        <w:rPr>
-          <w:lang w:val="es-AR"/>
-        </w:rPr>
-        <w:t xml:space="preserve">En el precedente </w:t>
-      </w:r>
-      <w:r>
-        <w:rPr>
-          <w:i/>
-          <w:iCs/>
-          <w:lang w:val="es-AR"/>
-        </w:rPr>
-        <w:t>“</w:t>
-      </w:r>
-      <w:proofErr w:type="spellStart"/>
-      <w:r>
-        <w:rPr>
-          <w:i/>
-          <w:iCs/>
-          <w:lang w:val="es-AR"/>
-        </w:rPr>
-        <w:t>Cingolani</w:t>
-      </w:r>
-      <w:proofErr w:type="spellEnd"/>
-      <w:r>
-        <w:rPr>
-          <w:i/>
-          <w:iCs/>
-          <w:lang w:val="es-AR"/>
-        </w:rPr>
-        <w:t>, Francisco Florencio c/ANSES s/Ejecución Previsional”</w:t>
-      </w:r>
-      <w:r>
-        <w:rPr>
-          <w:lang w:val="es-AR"/>
-        </w:rPr>
-        <w:t xml:space="preserve"> (10/4/12), la CSJN revocó una resolución judicial que limitaba el derecho del afiliado a la recomposición de sus haberes, considerando que la limitación temporal vulneraba la cosa juzgada. La Corte sostuvo que obligar al jubilado a iniciar un nuevo juicio sería un dispendio jurisdiccional.</w:t>
-      </w:r>
-    </w:p>
-    <w:p>
-      <w:pPr>
-        <w:ind w:firstLine="1560"/>
-        <w:jc w:val="both"/>
-        <w:rPr>
-          <w:lang w:val="es-AR"/>
-        </w:rPr>
-      </w:pPr>
-      <w:r>
-        <w:rPr>
-          <w:lang w:val="es-AR"/>
-        </w:rPr>
-        <w:t xml:space="preserve">Finalmente, en </w:t>
-      </w:r>
-      <w:r>
-        <w:rPr>
-          <w:i/>
-          <w:iCs/>
-          <w:lang w:val="es-AR"/>
-        </w:rPr>
-        <w:t>“Campos Toranzos, Marcos Aurelio c/ANSES s/Reajustes Varios”</w:t>
-      </w:r>
-      <w:r>
-        <w:rPr>
-          <w:lang w:val="es-AR"/>
-        </w:rPr>
-        <w:t xml:space="preserve"> (</w:t>
-      </w:r>
-      <w:proofErr w:type="spellStart"/>
-      <w:r>
-        <w:rPr>
-          <w:lang w:val="es-AR"/>
-        </w:rPr>
-        <w:t>Expte</w:t>
-      </w:r>
-      <w:proofErr w:type="spellEnd"/>
-      <w:r>
-        <w:rPr>
-          <w:lang w:val="es-AR"/>
-        </w:rPr>
-        <w:t>. 15100257/2012), la Sala II confirmó que los jueces pueden determinar los criterios de movilidad en la etapa de ejecución, incluso si estos no fueron contemplados en la sentencia definitiva. Este fallo destacó la naturaleza alimentaria de la prestación, la edad avanzada del actor y la necesidad de economía procesal.</w:t>
-      </w:r>
-    </w:p>
-    <w:p>
-      <w:pPr>
-        <w:ind w:firstLine="1560"/>
-        <w:jc w:val="both"/>
-        <w:rPr>
-          <w:b/>
-          <w:bCs/>
-          <w:lang w:val="es-AR"/>
-        </w:rPr>
-      </w:pPr>
-      <w:r>
-        <w:rPr>
-          <w:lang w:val="es-AR"/>
-        </w:rPr>
-        <w:t xml:space="preserve">Por todo lo expuesto, solicito a V.S. que tenga en cuenta estos planteos en la etapa de ejecución para garantizar la protección efectiva de los derechos constitucionales de mi mandante y evitar un nuevo dispendio </w:t>
-      </w:r>
-      <w:proofErr w:type="gramStart"/>
-      <w:r>
-        <w:rPr>
-          <w:lang w:val="es-AR"/>
-        </w:rPr>
-        <w:t>jurisdiccional</w:t>
+          <w:b/>
+          <w:bCs/>
+          <w:lang w:val="es-AR"/>
+        </w:rPr>
+      </w:pPr>
+      <w:r>
+        <w:rPr>
+          <w:lang w:val="es-AR"/>
+        </w:rPr>
+        <w:t>Por todo lo expuesto, solicito a V.S. que tenga en cuenta estos planteos en la etapa de ejecución para garantizar la protección efectiva de los derechos constitucionales de mi mandante y evitar un nuevo dispendio jurisdiccional</w:t>
       </w:r>
       <w:r>
         <w:rPr>
@@ -7005,14 +5303,13 @@
         <w:rPr>
           <w:bCs/>
         </w:rPr>
-        <w:t>{</w:t>
-      </w:r>
-      <w:proofErr w:type="gramEnd"/>
-      <w:r>
-        <w:rPr>
-          <w:bCs/>
-        </w:rPr>
-        <w:t>%</w:t>
+        <w:t>{%</w:t>
+      </w:r>
+      <w:r>
+        <w:rPr>
+          <w:bCs/>
+        </w:rPr>
+        <w:t xml:space="preserve"> endif %}</w:t>
       </w:r>
       <w:r>
         <w:rPr>
@@ -7020,42 +5317,12 @@
         </w:rPr>
         <w:t xml:space="preserve"> </w:t>
       </w:r>
-      <w:proofErr w:type="spellStart"/>
-      <w:r>
-        <w:rPr>
-          <w:bCs/>
-        </w:rPr>
-        <w:t>endif</w:t>
-      </w:r>
-      <w:proofErr w:type="spellEnd"/>
-      <w:r>
-        <w:rPr>
-          <w:bCs/>
-        </w:rPr>
-        <w:t xml:space="preserve"> %}</w:t>
-      </w:r>
-      <w:r>
-        <w:rPr>
-          <w:bCs/>
-        </w:rPr>
-        <w:t xml:space="preserve"> </w:t>
-      </w:r>
-      <w:r>
-        <w:t xml:space="preserve">{% </w:t>
-      </w:r>
-      <w:proofErr w:type="spellStart"/>
-      <w:r>
-        <w:t>if</w:t>
-      </w:r>
-      <w:proofErr w:type="spellEnd"/>
-      <w:r>
-        <w:t xml:space="preserve"> </w:t>
-      </w:r>
-      <w:proofErr w:type="spellStart"/>
+      <w:r>
+        <w:t xml:space="preserve">{% if </w:t>
+      </w:r>
       <w:r>
         <w:t>Honorarios_No</w:t>
       </w:r>
-      <w:proofErr w:type="spellEnd"/>
       <w:r>
         <w:t xml:space="preserve"> %}</w:t>
       </w:r>
@@ -7128,50 +5395,20 @@
         <w:rPr>
           <w:bCs/>
         </w:rPr>
-        <w:t xml:space="preserve">{% </w:t>
-      </w:r>
-      <w:proofErr w:type="spellStart"/>
-      <w:r>
-        <w:rPr>
-          <w:bCs/>
-        </w:rPr>
-        <w:t>endif</w:t>
-      </w:r>
-      <w:proofErr w:type="spellEnd"/>
-      <w:r>
-        <w:rPr>
-          <w:bCs/>
-        </w:rPr>
-        <w:t xml:space="preserve"> %}</w:t>
-      </w:r>
-      <w:r>
-        <w:rPr>
-          <w:bCs/>
-        </w:rPr>
-        <w:t xml:space="preserve"> {% </w:t>
-      </w:r>
-      <w:proofErr w:type="spellStart"/>
-      <w:r>
-        <w:rPr>
-          <w:bCs/>
-        </w:rPr>
-        <w:t>if</w:t>
-      </w:r>
-      <w:proofErr w:type="spellEnd"/>
-      <w:r>
-        <w:rPr>
-          <w:bCs/>
-        </w:rPr>
-        <w:t xml:space="preserve"> </w:t>
-      </w:r>
-      <w:proofErr w:type="spellStart"/>
+        <w:t>{% endif %}</w:t>
+      </w:r>
+      <w:r>
+        <w:rPr>
+          <w:bCs/>
+        </w:rPr>
+        <w:t xml:space="preserve"> {% if </w:t>
+      </w:r>
       <w:r>
         <w:rPr>
           <w:bCs/>
         </w:rPr>
         <w:t>Tope_Si</w:t>
       </w:r>
-      <w:proofErr w:type="spellEnd"/>
       <w:r>
         <w:rPr>
           <w:bCs/>
@@ -7249,118 +5486,73 @@
         <w:jc w:val="both"/>
       </w:pPr>
       <w:r>
-        <w:t xml:space="preserve">Al liquidar el haber de mi mandante y aplicar la movilidad conforme </w:t>
-      </w:r>
-      <w:proofErr w:type="spellStart"/>
-      <w:r>
-        <w:t>Caliva</w:t>
-      </w:r>
-      <w:proofErr w:type="spellEnd"/>
+        <w:t xml:space="preserve">Al liquidar el haber de mi mandante y aplicar la movilidad conforme Caliva </w:t>
+      </w:r>
+      <w:r>
+        <w:t>Márquez</w:t>
+      </w:r>
+      <w:r>
+        <w:t xml:space="preserve">, se observa que el haber QUE ANTES NO SE ENCONTRABA SUJETO A TOPE DEL HABER MAXIMO, </w:t>
+      </w:r>
+      <w:r>
+        <w:t>ahora</w:t>
+      </w:r>
+      <w:r>
+        <w:t xml:space="preserve"> si se encuentra alcanzado.</w:t>
+      </w:r>
+    </w:p>
+    <w:p>
+      <w:pPr>
+        <w:jc w:val="both"/>
+      </w:pPr>
+      <w:r>
+        <w:t>Note VS El tope del art 9 inc. 3 de la ley 24463 es a</w:t>
+      </w:r>
+      <w:r>
+        <w:t>l {{</w:t>
+      </w:r>
+      <w:r>
+        <w:t xml:space="preserve"> Fecha_de_cierre_de_intereses</w:t>
+      </w:r>
+      <w:r>
+        <w:t xml:space="preserve">}} </w:t>
+      </w:r>
       <w:r>
         <w:t xml:space="preserve"> </w:t>
       </w:r>
       <w:r>
-        <w:t>Márquez</w:t>
-      </w:r>
-      <w:r>
-        <w:t xml:space="preserve">, se observa que el haber QUE ANTES NO SE ENCONTRABA SUJETO A TOPE DEL HABER MAXIMO, </w:t>
-      </w:r>
-      <w:r>
-        <w:t>ahora</w:t>
-      </w:r>
-      <w:r>
-        <w:t xml:space="preserve"> si se encuentra alcanzado.</w:t>
-      </w:r>
-    </w:p>
-    <w:p>
-      <w:pPr>
-        <w:jc w:val="both"/>
-      </w:pPr>
-      <w:r>
-        <w:t>Note VS El tope del art 9 inc. 3 de la ley 24463 es a</w:t>
-      </w:r>
-      <w:r>
-        <w:t xml:space="preserve">l </w:t>
-      </w:r>
-      <w:proofErr w:type="gramStart"/>
+        <w:rPr>
+          <w:b/>
+        </w:rPr>
+        <w:t>$ (Monto del tope Anses a la Fecha de cierre de intereses)</w:t>
+      </w:r>
+    </w:p>
+    <w:p>
+      <w:pPr>
+        <w:jc w:val="both"/>
+        <w:rPr>
+          <w:b/>
+        </w:rPr>
+      </w:pPr>
+      <w:r>
+        <w:t>Si se tuviera en cuenta que los $3.100 representaban el 82% de la remuneración máxima sujeta a aportes que era $3.780 (60 ampo de $63), y trajéramos el mismo criterio a hoy, nos daría que el tope del haber máximo debiera ser a</w:t>
+      </w:r>
+      <w:r>
+        <w:t>l</w:t>
+      </w:r>
+      <w:r>
+        <w:t xml:space="preserve"> </w:t>
+      </w:r>
       <w:r>
         <w:t>{{</w:t>
       </w:r>
       <w:r>
-        <w:t xml:space="preserve"> </w:t>
-      </w:r>
-      <w:proofErr w:type="spellStart"/>
-      <w:r>
-        <w:t>Fecha</w:t>
-      </w:r>
-      <w:proofErr w:type="gramEnd"/>
-      <w:r>
-        <w:t>_de_cierre_de_intereses</w:t>
-      </w:r>
-      <w:proofErr w:type="spellEnd"/>
+        <w:t xml:space="preserve"> Fecha_de_cierre_de_intereses</w:t>
+      </w:r>
       <w:r>
         <w:t xml:space="preserve">}} </w:t>
       </w:r>
       <w:r>
-        <w:t xml:space="preserve"> </w:t>
-      </w:r>
-      <w:r>
-        <w:rPr>
-          <w:b/>
-        </w:rPr>
-        <w:t xml:space="preserve">$ (Monto del tope </w:t>
-      </w:r>
-      <w:proofErr w:type="spellStart"/>
-      <w:r>
-        <w:rPr>
-          <w:b/>
-        </w:rPr>
-        <w:t>Anses</w:t>
-      </w:r>
-      <w:proofErr w:type="spellEnd"/>
-      <w:r>
-        <w:rPr>
-          <w:b/>
-        </w:rPr>
-        <w:t xml:space="preserve"> a la Fecha de cierre de intereses)</w:t>
-      </w:r>
-    </w:p>
-    <w:p>
-      <w:pPr>
-        <w:jc w:val="both"/>
-        <w:rPr>
-          <w:b/>
-        </w:rPr>
-      </w:pPr>
-      <w:r>
-        <w:t>Si se tuviera en cuenta que los $3.100 representaban el 82% de la remuneración máxima sujeta a aportes que era $3.780 (60 ampo de $63), y trajéramos el mismo criterio a hoy, nos daría que el tope del haber máximo debiera ser a</w:t>
-      </w:r>
-      <w:r>
-        <w:t>l</w:t>
-      </w:r>
-      <w:r>
-        <w:t xml:space="preserve"> </w:t>
-      </w:r>
-      <w:proofErr w:type="gramStart"/>
-      <w:r>
-        <w:t>{{</w:t>
-      </w:r>
-      <w:r>
-        <w:t xml:space="preserve"> </w:t>
-      </w:r>
-      <w:proofErr w:type="spellStart"/>
-      <w:r>
-        <w:t>Fecha</w:t>
-      </w:r>
-      <w:proofErr w:type="gramEnd"/>
-      <w:r>
-        <w:t>_de_cierre_de_intereses</w:t>
-      </w:r>
-      <w:proofErr w:type="spellEnd"/>
-      <w:r>
-        <w:t xml:space="preserve">}} </w:t>
-      </w:r>
-      <w:r>
         <w:t xml:space="preserve"> del 82% de la remuneración máxima</w:t>
       </w:r>
       <w:r>
@@ -7370,32 +5562,10 @@
         <w:rPr>
           <w:b/>
         </w:rPr>
-        <w:t xml:space="preserve">(Monto del tope 82% de la rem </w:t>
-      </w:r>
-      <w:proofErr w:type="spellStart"/>
-      <w:r>
-        <w:rPr>
-          <w:b/>
-        </w:rPr>
-        <w:t>max</w:t>
-      </w:r>
-      <w:proofErr w:type="spellEnd"/>
-      <w:r>
-        <w:rPr>
-          <w:b/>
-        </w:rPr>
-        <w:t xml:space="preserve"> a la Fecha de cierre de intereses)</w:t>
-      </w:r>
-      <w:r>
-        <w:t xml:space="preserve">  un (Porcentaje de diferencia con haber máximo de la 82% de la rem </w:t>
-      </w:r>
-      <w:proofErr w:type="spellStart"/>
-      <w:r>
-        <w:t>max</w:t>
-      </w:r>
-      <w:proofErr w:type="spellEnd"/>
-      <w:r>
-        <w:t xml:space="preserve">) % </w:t>
+        <w:t>(Monto del tope 82% de la rem max a la Fecha de cierre de intereses)</w:t>
+      </w:r>
+      <w:r>
+        <w:t xml:space="preserve">  un (Porcentaje de diferencia con haber máximo de la 82% de la rem max) % </w:t>
       </w:r>
       <w:r>
         <w:rPr>
@@ -7424,7 +5594,7 @@
           <w:noProof/>
         </w:rPr>
         <w:drawing>
-          <wp:inline distT="0" distB="0" distL="0" distR="0" wp14:anchorId="534A1DC2" wp14:editId="58151057">
+          <wp:inline distT="0" distB="0" distL="0" distR="0" wp14:anchorId="534A1DC2" wp14:editId="0A253CCD">
             <wp:extent cx="3710940" cy="3179171"/>
             <wp:effectExtent l="0" t="0" r="3810" b="2540"/>
             <wp:docPr id="507230546" name="Imagen 2" descr="Gráfico, Gráfico de barrasDescripción generada automáticamente con confianza media"/>
@@ -7501,69 +5671,21 @@
           <w:b/>
           <w:u w:val="single"/>
         </w:rPr>
-        <w:t xml:space="preserve">(Diferencia en $ del haber reclamado con respecto el tope </w:t>
-      </w:r>
-      <w:proofErr w:type="spellStart"/>
+        <w:t xml:space="preserve">(Diferencia en $ del haber reclamado con respecto el tope Anses) </w:t>
+      </w:r>
       <w:r>
         <w:rPr>
           <w:b/>
           <w:u w:val="single"/>
         </w:rPr>
-        <w:t>Anses</w:t>
-      </w:r>
-      <w:proofErr w:type="spellEnd"/>
+        <w:t xml:space="preserve">conforme el tope de Anses, es decir un </w:t>
+      </w:r>
       <w:r>
         <w:rPr>
           <w:b/>
           <w:u w:val="single"/>
         </w:rPr>
-        <w:t xml:space="preserve">) </w:t>
-      </w:r>
-      <w:r>
-        <w:rPr>
-          <w:b/>
-          <w:u w:val="single"/>
-        </w:rPr>
-        <w:t xml:space="preserve">conforme el tope de </w:t>
-      </w:r>
-      <w:proofErr w:type="spellStart"/>
-      <w:r>
-        <w:rPr>
-          <w:b/>
-          <w:u w:val="single"/>
-        </w:rPr>
-        <w:t>Anses</w:t>
-      </w:r>
-      <w:proofErr w:type="spellEnd"/>
-      <w:r>
-        <w:rPr>
-          <w:b/>
-          <w:u w:val="single"/>
-        </w:rPr>
-        <w:t xml:space="preserve">, es decir un </w:t>
-      </w:r>
-      <w:r>
-        <w:rPr>
-          <w:b/>
-          <w:u w:val="single"/>
-        </w:rPr>
-        <w:t xml:space="preserve">(Diferencia en % del haber reclamado con respecto el tope </w:t>
-      </w:r>
-      <w:proofErr w:type="spellStart"/>
-      <w:r>
-        <w:rPr>
-          <w:b/>
-          <w:u w:val="single"/>
-        </w:rPr>
-        <w:t>Anses</w:t>
-      </w:r>
-      <w:proofErr w:type="spellEnd"/>
-      <w:r>
-        <w:rPr>
-          <w:b/>
-          <w:u w:val="single"/>
-        </w:rPr>
-        <w:t xml:space="preserve">) </w:t>
+        <w:t xml:space="preserve">(Diferencia en % del haber reclamado con respecto el tope Anses) </w:t>
       </w:r>
       <w:r>
         <w:rPr>
@@ -7649,15 +5771,7 @@
         <w:t>S</w:t>
       </w:r>
       <w:r>
-        <w:t>i a los $3.100, que eran a 01/2002, lo actualizamos con las mismas pautas de “</w:t>
-      </w:r>
-      <w:proofErr w:type="spellStart"/>
-      <w:r>
-        <w:t>Badaro</w:t>
-      </w:r>
-      <w:proofErr w:type="spellEnd"/>
-      <w:r>
-        <w:t>” y aumentos generales de ANSES el tope hoy sería notablemente superior</w:t>
+        <w:t>i a los $3.100, que eran a 01/2002, lo actualizamos con las mismas pautas de “Badaro” y aumentos generales de ANSES el tope hoy sería notablemente superior</w:t>
       </w:r>
       <w:r>
         <w:t xml:space="preserve"> $ 2.776.554,87.</w:t>
@@ -7668,15 +5782,7 @@
         <w:jc w:val="both"/>
       </w:pPr>
       <w:r>
-        <w:t xml:space="preserve">Acá se cuestiona el monto del haber máximo, como así también la quita que se produce tanto por su inadecuada movilidad y como por su aplicación, provocando un daño notorio en el haber, por cuanto si tengo que realizar una quita del 15% sobre un haber máximo no actualizado desde 1995 que se dictó la ley 24463, a mayo de 2006 que se incrementó con el Decreto </w:t>
-      </w:r>
-      <w:proofErr w:type="spellStart"/>
-      <w:r>
-        <w:t>Nº</w:t>
-      </w:r>
-      <w:proofErr w:type="spellEnd"/>
-      <w:r>
-        <w:t xml:space="preserve"> 764/06, un 11%, resultando el mismo de $3.441. Los aumentos posteriores otorgados a las prestaciones previsionales mediante la Ley 26.198, los Decretos 1346/07, 279/08 y posteriormente en virtud de la ley de movilidad 26.417, se reflejaron en el haber máximo. Pero de 2002 al 05-2006 NO, causando un perjuicio enorme a mi mandante en caso de ser alcanzado por el mismo.</w:t>
+        <w:t>Acá se cuestiona el monto del haber máximo, como así también la quita que se produce tanto por su inadecuada movilidad y como por su aplicación, provocando un daño notorio en el haber, por cuanto si tengo que realizar una quita del 15% sobre un haber máximo no actualizado desde 1995 que se dictó la ley 24463, a mayo de 2006 que se incrementó con el Decreto Nº 764/06, un 11%, resultando el mismo de $3.441. Los aumentos posteriores otorgados a las prestaciones previsionales mediante la Ley 26.198, los Decretos 1346/07, 279/08 y posteriormente en virtud de la ley de movilidad 26.417, se reflejaron en el haber máximo. Pero de 2002 al 05-2006 NO, causando un perjuicio enorme a mi mandante en caso de ser alcanzado por el mismo.</w:t>
       </w:r>
     </w:p>
     <w:p>
@@ -7690,56 +5796,16 @@
         <w:t xml:space="preserve"> y así se resolvió en “</w:t>
       </w:r>
       <w:r>
-        <w:t xml:space="preserve">LEONARDUZZI, ROBERTO ATILIO c/ ANSES s/REAJUSTES POR MOVILIDAD” </w:t>
-      </w:r>
-      <w:proofErr w:type="spellStart"/>
-      <w:r>
-        <w:t>Expte</w:t>
-      </w:r>
-      <w:proofErr w:type="spellEnd"/>
-      <w:r>
-        <w:t xml:space="preserve">. </w:t>
-      </w:r>
-      <w:proofErr w:type="spellStart"/>
-      <w:r>
-        <w:t>N°</w:t>
-      </w:r>
-      <w:proofErr w:type="spellEnd"/>
-      <w:r>
-        <w:t xml:space="preserve"> FSA 8762/2022</w:t>
+        <w:t>LEONARDUZZI, ROBERTO ATILIO c/ ANSES s/REAJUSTES POR MOVILIDAD” Expte. N° FSA 8762/2022</w:t>
       </w:r>
       <w:r>
         <w:t xml:space="preserve"> e </w:t>
       </w:r>
       <w:r>
-        <w:t xml:space="preserve">“INCHAURRONDO, JOSE LUIS c/ ANSES s/ REAJUSTES VARIOS” </w:t>
-      </w:r>
-      <w:proofErr w:type="spellStart"/>
-      <w:r>
-        <w:t>Expte</w:t>
-      </w:r>
-      <w:proofErr w:type="spellEnd"/>
-      <w:r>
-        <w:t xml:space="preserve">. </w:t>
-      </w:r>
-      <w:proofErr w:type="spellStart"/>
-      <w:r>
-        <w:t>Nº</w:t>
-      </w:r>
-      <w:proofErr w:type="spellEnd"/>
-      <w:r>
-        <w:t xml:space="preserve"> FSA 379/2020</w:t>
-      </w:r>
-      <w:r>
-        <w:t xml:space="preserve">, a </w:t>
-      </w:r>
-      <w:proofErr w:type="gramStart"/>
-      <w:r>
-        <w:t>cuyo fundamentos</w:t>
-      </w:r>
-      <w:proofErr w:type="gramEnd"/>
-      <w:r>
-        <w:t xml:space="preserve"> me remito.</w:t>
+        <w:t>“INCHAURRONDO, JOSE LUIS c/ ANSES s/ REAJUSTES VARIOS” Expte. Nº FSA 379/2020</w:t>
+      </w:r>
+      <w:r>
+        <w:t>, a cuyo fundamentos me remito.</w:t>
       </w:r>
     </w:p>
     <w:p>
@@ -7752,15 +5818,7 @@
         <w:jc w:val="both"/>
       </w:pPr>
       <w:r>
-        <w:t xml:space="preserve">{% </w:t>
-      </w:r>
-      <w:proofErr w:type="spellStart"/>
-      <w:r>
-        <w:t>endif</w:t>
-      </w:r>
-      <w:proofErr w:type="spellEnd"/>
-      <w:r>
-        <w:t xml:space="preserve"> %}</w:t>
+        <w:t>{% endif %}</w:t>
       </w:r>
     </w:p>
     <w:p>
@@ -7812,37 +5870,29 @@
       <w:r>
         <w:t>como base regulatoria la suma de {{</w:t>
       </w:r>
-      <w:proofErr w:type="spellStart"/>
       <w:r>
         <w:t>total_liquidacion_en_UMA</w:t>
       </w:r>
-      <w:proofErr w:type="spellEnd"/>
-      <w:r>
-        <w:t>}}, teniendo en cuenta que el valor del UMA a la fecha de cierre de la liquidación, {{</w:t>
-      </w:r>
-      <w:proofErr w:type="spellStart"/>
+      <w:r>
+        <w:t>}}</w:t>
+      </w:r>
+      <w:r>
+        <w:t xml:space="preserve"> UMA</w:t>
+      </w:r>
+      <w:r>
+        <w:t>, teniendo en cuenta que el valor del UMA a la fecha de cierre de la liquidación, {{</w:t>
+      </w:r>
       <w:r>
         <w:t>Valor_UMA</w:t>
       </w:r>
-      <w:proofErr w:type="spellEnd"/>
       <w:r>
         <w:t>}} y el monto reclamado {{</w:t>
       </w:r>
-      <w:proofErr w:type="spellStart"/>
       <w:r>
         <w:t>total_liquidacion</w:t>
       </w:r>
-      <w:proofErr w:type="spellEnd"/>
-      <w:r>
-        <w:t xml:space="preserve">}}, con más los intereses al efectivo pago, de conformidad con lo establecido por la ley 27.423 que en su </w:t>
-      </w:r>
-      <w:proofErr w:type="spellStart"/>
-      <w:r>
-        <w:t>articulo</w:t>
-      </w:r>
-      <w:proofErr w:type="spellEnd"/>
-      <w:r>
-        <w:t xml:space="preserve"> 52 establece: “Aun sin petición del interesado, al dictarse sentencia se regularán los honorarios respectivos de los abogados y procuradores de las partes y de los auxiliares de Justicia.”</w:t>
+      <w:r>
+        <w:t>}}, con más los intereses al efectivo pago, de conformidad con lo establecido por la ley 27.423 que en su articulo 52 establece: “Aun sin petición del interesado, al dictarse sentencia se regularán los honorarios respectivos de los abogados y procuradores de las partes y de los auxiliares de Justicia.”</w:t>
       </w:r>
     </w:p>
     <w:p>
@@ -7988,40 +6038,17 @@
         </w:rPr>
       </w:pPr>
       <w:r>
-        <w:t xml:space="preserve">Datos de la caja de </w:t>
-      </w:r>
-      <w:proofErr w:type="spellStart"/>
-      <w:proofErr w:type="gramStart"/>
-      <w:r>
-        <w:t>abogados:Av</w:t>
-      </w:r>
-      <w:proofErr w:type="spellEnd"/>
-      <w:r>
-        <w:t>.</w:t>
-      </w:r>
-      <w:proofErr w:type="gramEnd"/>
-      <w:r>
-        <w:t xml:space="preserve"> Sarmiento N º 302/308 de la ciudad de Salta,  domicilio electrónico como persona jurídica registrado bajo el CUIT 30518723487.</w:t>
+        <w:t>Datos de la caja de abogados:Av. Sarmiento N º 302/308 de la ciudad de Salta,  domicilio electrónico como persona jurídica registrado bajo el CUIT 30518723487.</w:t>
       </w:r>
       <w:r>
         <w:t xml:space="preserve"> </w:t>
       </w:r>
       <w:r>
-        <w:t xml:space="preserve">{% </w:t>
-      </w:r>
-      <w:proofErr w:type="spellStart"/>
-      <w:r>
-        <w:t>if</w:t>
-      </w:r>
-      <w:proofErr w:type="spellEnd"/>
-      <w:r>
-        <w:t xml:space="preserve"> </w:t>
-      </w:r>
-      <w:proofErr w:type="spellStart"/>
+        <w:t xml:space="preserve">{% if </w:t>
+      </w:r>
       <w:r>
         <w:t>Sancionatorios_Si</w:t>
       </w:r>
-      <w:proofErr w:type="spellEnd"/>
       <w:r>
         <w:t xml:space="preserve"> %}</w:t>
       </w:r>
@@ -8135,19 +6162,11 @@
           <w:lang w:val="es-AR"/>
         </w:rPr>
       </w:pPr>
-      <w:proofErr w:type="gramStart"/>
-      <w:r>
-        <w:rPr>
-          <w:lang w:val="es-AR"/>
-        </w:rPr>
-        <w:t>Solicito</w:t>
-      </w:r>
-      <w:proofErr w:type="gramEnd"/>
-      <w:r>
-        <w:rPr>
-          <w:lang w:val="es-AR"/>
-        </w:rPr>
-        <w:t xml:space="preserve"> además:</w:t>
+      <w:r>
+        <w:rPr>
+          <w:lang w:val="es-AR"/>
+        </w:rPr>
+        <w:t>Solicito además:</w:t>
       </w:r>
     </w:p>
     <w:p>
@@ -8279,15 +6298,7 @@
         <w:t xml:space="preserve"> </w:t>
       </w:r>
       <w:r>
-        <w:t xml:space="preserve">{% </w:t>
-      </w:r>
-      <w:proofErr w:type="spellStart"/>
-      <w:r>
-        <w:t>endif</w:t>
-      </w:r>
-      <w:proofErr w:type="spellEnd"/>
-      <w:r>
-        <w:t xml:space="preserve"> %}</w:t>
+        <w:t>{% endif %}</w:t>
       </w:r>
     </w:p>
     <w:p>
@@ -8340,15 +6351,7 @@
         <w:jc w:val="both"/>
       </w:pPr>
       <w:r>
-        <w:t>El 22 de febrero de 2024, la CSJN señaló que los problemas relativos a créditos de naturaleza alimentaria exigen una consideración cuidadosa en favor de los beneficiarios, quienes gozan de protección constitucional (Fallos: 323:1122, “</w:t>
-      </w:r>
-      <w:proofErr w:type="spellStart"/>
-      <w:r>
-        <w:t>Bianculli</w:t>
-      </w:r>
-      <w:proofErr w:type="spellEnd"/>
-      <w:r>
-        <w:t>”). Aunque en ese caso se trataba de una cuota alimentaria, el criterio aplica igualmente a las deudas previsionales, por su carácter alimentario.</w:t>
+        <w:t>El 22 de febrero de 2024, la CSJN señaló que los problemas relativos a créditos de naturaleza alimentaria exigen una consideración cuidadosa en favor de los beneficiarios, quienes gozan de protección constitucional (Fallos: 323:1122, “Bianculli”). Aunque en ese caso se trataba de una cuota alimentaria, el criterio aplica igualmente a las deudas previsionales, por su carácter alimentario.</w:t>
       </w:r>
     </w:p>
     <w:p>
@@ -8364,44 +6367,16 @@
         <w:rPr>
           <w:rStyle w:val="nfasis"/>
         </w:rPr>
-        <w:t xml:space="preserve">"Recurso de Queja </w:t>
-      </w:r>
-      <w:proofErr w:type="spellStart"/>
+        <w:t>"Recurso de Queja Nº 5 - G., S.M. y otro c/ K., M.E.A. s/ Alimentos”</w:t>
+      </w:r>
+      <w:r>
+        <w:t xml:space="preserve"> (CIV 083609/2017), la CSJN resolvió que no considerar la depreciación monetaria de una cuota alimentaria implica desconocer derechos fundamentales y vulnerar principios como la tutela judicial efectiva, celeridad y economía procesal. Este razonamiento también es aplicable a los jubilados, grupo vulnerable protegido por los principios de progresividad y no regresividad, como lo reconoció la CSJN en fallos como </w:t>
+      </w:r>
       <w:r>
         <w:rPr>
           <w:rStyle w:val="nfasis"/>
         </w:rPr>
-        <w:t>Nº</w:t>
-      </w:r>
-      <w:proofErr w:type="spellEnd"/>
-      <w:r>
-        <w:rPr>
-          <w:rStyle w:val="nfasis"/>
-        </w:rPr>
-        <w:t xml:space="preserve"> 5 - G., S.M. y otro c/ K., M.E.A. s/ Alimentos”</w:t>
-      </w:r>
-      <w:r>
-        <w:t xml:space="preserve"> (CIV 083609/2017), la CSJN resolvió que no considerar la depreciación monetaria de una cuota alimentaria implica desconocer derechos fundamentales y vulnerar principios como la tutela judicial efectiva, celeridad y economía procesal. Este razonamiento también es aplicable a los jubilados, grupo vulnerable protegido por los principios de progresividad y no regresividad, como lo reconoció la CSJN en fallos como </w:t>
-      </w:r>
-      <w:r>
-        <w:rPr>
-          <w:rStyle w:val="nfasis"/>
-        </w:rPr>
-        <w:t>"</w:t>
-      </w:r>
-      <w:proofErr w:type="spellStart"/>
-      <w:r>
-        <w:rPr>
-          <w:rStyle w:val="nfasis"/>
-        </w:rPr>
-        <w:t>Itzcovich</w:t>
-      </w:r>
-      <w:proofErr w:type="spellEnd"/>
-      <w:r>
-        <w:rPr>
-          <w:rStyle w:val="nfasis"/>
-        </w:rPr>
-        <w:t>" (328:566)</w:t>
+        <w:t>"Itzcovich" (328:566)</w:t>
       </w:r>
       <w:r>
         <w:t xml:space="preserve">, </w:t>
@@ -8472,11 +6447,7 @@
         <w:jc w:val="both"/>
       </w:pPr>
       <w:r>
-        <w:t xml:space="preserve">Por lo expuesto, solicito a V.S. que declare la inconstitucionalidad del artículo 7 de la Ley 23.928, por su afectación al derecho de propiedad, la integralidad del haber previsional, el desarrollo humano y una vejez digna, derechos protegidos por la Constitución Nacional. Asimismo, que se ordene la actualización de las sumas adeudadas hasta la fecha del efectivo pago, respetando la realidad macroeconómica y las garantías constitucionales de mi </w:t>
-      </w:r>
-      <w:proofErr w:type="gramStart"/>
-      <w:r>
-        <w:t>mandante</w:t>
+        <w:t>Por lo expuesto, solicito a V.S. que declare la inconstitucionalidad del artículo 7 de la Ley 23.928, por su afectación al derecho de propiedad, la integralidad del haber previsional, el desarrollo humano y una vejez digna, derechos protegidos por la Constitución Nacional. Asimismo, que se ordene la actualización de las sumas adeudadas hasta la fecha del efectivo pago, respetando la realidad macroeconómica y las garantías constitucionales de mi mandante</w:t>
       </w:r>
       <w:r>
         <w:rPr>
@@ -8484,40 +6455,17 @@
         </w:rPr>
         <w:t>{</w:t>
       </w:r>
-      <w:proofErr w:type="gramEnd"/>
       <w:r>
         <w:rPr>
           <w:bCs/>
         </w:rPr>
         <w:t xml:space="preserve">% </w:t>
       </w:r>
-      <w:proofErr w:type="spellStart"/>
-      <w:r>
-        <w:rPr>
-          <w:bCs/>
-        </w:rPr>
-        <w:t>if</w:t>
-      </w:r>
-      <w:proofErr w:type="spellEnd"/>
-      <w:r>
-        <w:rPr>
-          <w:bCs/>
-        </w:rPr>
-        <w:t xml:space="preserve"> </w:t>
-      </w:r>
-      <w:proofErr w:type="spellStart"/>
-      <w:r>
-        <w:rPr>
-          <w:bCs/>
-        </w:rPr>
-        <w:t>Daños_Si</w:t>
-      </w:r>
-      <w:proofErr w:type="spellEnd"/>
-      <w:r>
-        <w:rPr>
-          <w:bCs/>
-        </w:rPr>
-        <w:t xml:space="preserve"> </w:t>
+      <w:r>
+        <w:rPr>
+          <w:bCs/>
+        </w:rPr>
+        <w:t xml:space="preserve">if Daños_Si </w:t>
       </w:r>
       <w:r>
         <w:rPr>
@@ -8616,21 +6564,7 @@
         <w:rPr>
           <w:rStyle w:val="nfasis"/>
         </w:rPr>
-        <w:t>"</w:t>
-      </w:r>
-      <w:proofErr w:type="spellStart"/>
-      <w:r>
-        <w:rPr>
-          <w:rStyle w:val="nfasis"/>
-        </w:rPr>
-        <w:t>Pietranera</w:t>
-      </w:r>
-      <w:proofErr w:type="spellEnd"/>
-      <w:r>
-        <w:rPr>
-          <w:rStyle w:val="nfasis"/>
-        </w:rPr>
-        <w:t>"</w:t>
+        <w:t>"Pietranera"</w:t>
       </w:r>
       <w:r>
         <w:t>.</w:t>
@@ -8668,15 +6602,7 @@
         <w:t xml:space="preserve"> </w:t>
       </w:r>
       <w:r>
-        <w:t xml:space="preserve">{% </w:t>
-      </w:r>
-      <w:proofErr w:type="spellStart"/>
-      <w:r>
-        <w:t>endif</w:t>
-      </w:r>
-      <w:proofErr w:type="spellEnd"/>
-      <w:r>
-        <w:t xml:space="preserve"> %}</w:t>
+        <w:t>{% endif %}</w:t>
       </w:r>
       <w:bookmarkStart w:id="3" w:name="_Hlk73292622"/>
     </w:p>
@@ -8792,15 +6718,7 @@
         <w:t xml:space="preserve"> </w:t>
       </w:r>
       <w:r>
-        <w:t xml:space="preserve">de mi mandante y el comportamiento moroso de </w:t>
-      </w:r>
-      <w:proofErr w:type="spellStart"/>
-      <w:r>
-        <w:t>Anses</w:t>
-      </w:r>
-      <w:proofErr w:type="spellEnd"/>
-      <w:r>
-        <w:t>, afecta</w:t>
+        <w:t>de mi mandante y el comportamiento moroso de Anses, afecta</w:t>
       </w:r>
       <w:r>
         <w:t xml:space="preserve"> el derecho de propiedad, la división de </w:t>

</xml_diff>

<commit_message>
se agrego UMA para cada liquidacion agregada en el escrito
</commit_message>
<xml_diff>
--- a/datos/escritos_liquidacion/plantilla_liquidacion_1ra_vez.docx
+++ b/datos/escritos_liquidacion/plantilla_liquidacion_1ra_vez.docx
@@ -486,15 +486,6 @@
     </w:p>
     <w:p>
       <w:pPr>
-        <w:autoSpaceDE w:val="0"/>
-        <w:autoSpaceDN w:val="0"/>
-        <w:adjustRightInd w:val="0"/>
-        <w:ind w:left="720"/>
-        <w:jc w:val="both"/>
-      </w:pPr>
-    </w:p>
-    <w:p>
-      <w:pPr>
         <w:numPr>
           <w:ilvl w:val="0"/>
           <w:numId w:val="18"/>
@@ -526,11 +517,11 @@
         <w:t>ejecución</w:t>
       </w:r>
       <w:r>
-        <w:t xml:space="preserve">, conforme al artículo 52 de la Ley 27.423, que establece la obligatoriedad de regular los honorarios al dictarse sentencia. Asimismo, se debe respetar el honorario mínimo previsto en el artículo 16, último párrafo, de la ley, que es de orden público. La regulación deberá expresarse en moneda de curso legal y en </w:t>
+        <w:t xml:space="preserve">, conforme al artículo 52 de la Ley 27.423, que establece la obligatoriedad de regular los honorarios al dictarse sentencia. Asimismo, se debe respetar el honorario mínimo previsto en el artículo 16, último párrafo, de la ley, que es de orden público. La regulación deberá expresarse en moneda de curso legal y en Unidades de Medida Arancelaria (UMA), según el artículo 51, siendo el </w:t>
       </w:r>
       <w:r>
         <w:lastRenderedPageBreak/>
-        <w:t xml:space="preserve">Unidades de Medida Arancelaria (UMA), según el artículo 51, siendo el pago definitivo al abonarse el equivalente en UMA vigente. Solicito que se consideren los intereses, frutos y accesorios como parte de la base </w:t>
+        <w:t xml:space="preserve">pago definitivo al abonarse el equivalente en UMA vigente. Solicito que se consideren los intereses, frutos y accesorios como parte de la base </w:t>
       </w:r>
       <w:proofErr w:type="gramStart"/>
       <w:r>
@@ -716,15 +707,7 @@
       </w:r>
       <w:proofErr w:type="gramEnd"/>
       <w:r>
-        <w:t xml:space="preserve">% </w:t>
-      </w:r>
-      <w:proofErr w:type="spellStart"/>
-      <w:r>
-        <w:t>if</w:t>
-      </w:r>
-      <w:proofErr w:type="spellEnd"/>
-      <w:r>
-        <w:t xml:space="preserve"> </w:t>
+        <w:t xml:space="preserve">% if </w:t>
       </w:r>
       <w:r>
         <w:t>Sentencia_2da_Si</w:t>
@@ -7328,7 +7311,7 @@
           <w:noProof/>
         </w:rPr>
         <w:drawing>
-          <wp:inline distT="0" distB="0" distL="0" distR="0" wp14:anchorId="534A1DC2" wp14:editId="004F3A57">
+          <wp:inline distT="0" distB="0" distL="0" distR="0" wp14:anchorId="534A1DC2" wp14:editId="6D07ED2C">
             <wp:extent cx="3710940" cy="3179171"/>
             <wp:effectExtent l="0" t="0" r="3810" b="2540"/>
             <wp:docPr id="507230546" name="Imagen 2" descr="Gráfico, Gráfico de barrasDescripción generada automáticamente con confianza media"/>
@@ -7704,7 +7687,6 @@
         <w:autoSpaceDE w:val="0"/>
         <w:autoSpaceDN w:val="0"/>
         <w:adjustRightInd w:val="0"/>
-        <w:ind w:firstLine="1134"/>
         <w:jc w:val="both"/>
       </w:pPr>
       <w:r>
@@ -7753,6 +7735,169 @@
       <w:proofErr w:type="spellEnd"/>
       <w:r>
         <w:t xml:space="preserve"> 52 establece: “Aun sin petición del interesado, al dictarse sentencia se regularán los honorarios respectivos de los abogados y procuradores de las partes y de los auxiliares de Justicia.”</w:t>
+      </w:r>
+      <w:r>
+        <w:t xml:space="preserve"> </w:t>
+      </w:r>
+      <w:r>
+        <w:t xml:space="preserve">{% </w:t>
+      </w:r>
+      <w:proofErr w:type="spellStart"/>
+      <w:r>
+        <w:t>for</w:t>
+      </w:r>
+      <w:proofErr w:type="spellEnd"/>
+      <w:r>
+        <w:t xml:space="preserve"> </w:t>
+      </w:r>
+      <w:proofErr w:type="spellStart"/>
+      <w:r>
+        <w:t>item</w:t>
+      </w:r>
+      <w:proofErr w:type="spellEnd"/>
+      <w:r>
+        <w:t xml:space="preserve"> in liquidaciones %}</w:t>
+      </w:r>
+    </w:p>
+    <w:p>
+      <w:pPr>
+        <w:autoSpaceDE w:val="0"/>
+        <w:autoSpaceDN w:val="0"/>
+        <w:adjustRightInd w:val="0"/>
+        <w:jc w:val="both"/>
+      </w:pPr>
+    </w:p>
+    <w:tbl>
+      <w:tblPr>
+        <w:tblStyle w:val="Tablaconcuadrcula"/>
+        <w:tblW w:w="0" w:type="auto"/>
+        <w:tblLayout w:type="fixed"/>
+        <w:tblLook w:val="04A0" w:firstRow="1" w:lastRow="0" w:firstColumn="1" w:lastColumn="0" w:noHBand="0" w:noVBand="1"/>
+      </w:tblPr>
+      <w:tblGrid>
+        <w:gridCol w:w="3256"/>
+        <w:gridCol w:w="3402"/>
+      </w:tblGrid>
+      <w:tr>
+        <w:trPr>
+          <w:trHeight w:val="507"/>
+        </w:trPr>
+        <w:tc>
+          <w:tcPr>
+            <w:tcW w:w="3256" w:type="dxa"/>
+          </w:tcPr>
+          <w:p>
+            <w:pPr>
+              <w:autoSpaceDE w:val="0"/>
+              <w:autoSpaceDN w:val="0"/>
+              <w:adjustRightInd w:val="0"/>
+              <w:jc w:val="both"/>
+            </w:pPr>
+            <w:r>
+              <w:t xml:space="preserve">Monto de </w:t>
+            </w:r>
+            <w:r>
+              <w:t>{{</w:t>
+            </w:r>
+            <w:proofErr w:type="spellStart"/>
+            <w:r>
+              <w:t>item</w:t>
+            </w:r>
+            <w:proofErr w:type="spellEnd"/>
+            <w:r>
+              <w:t xml:space="preserve">. </w:t>
+            </w:r>
+            <w:proofErr w:type="spellStart"/>
+            <w:r>
+              <w:t>numero_liquidacion</w:t>
+            </w:r>
+            <w:proofErr w:type="spellEnd"/>
+            <w:r>
+              <w:t xml:space="preserve">}} </w:t>
+            </w:r>
+            <w:proofErr w:type="spellStart"/>
+            <w:r>
+              <w:t>Liquidacion</w:t>
+            </w:r>
+            <w:proofErr w:type="spellEnd"/>
+            <w:r>
+              <w:t xml:space="preserve">: </w:t>
+            </w:r>
+            <w:proofErr w:type="gramStart"/>
+            <w:r>
+              <w:t xml:space="preserve">{{ </w:t>
+            </w:r>
+            <w:proofErr w:type="spellStart"/>
+            <w:r>
+              <w:t>item</w:t>
+            </w:r>
+            <w:proofErr w:type="gramEnd"/>
+            <w:r>
+              <w:t>.monto</w:t>
+            </w:r>
+            <w:proofErr w:type="spellEnd"/>
+            <w:r>
+              <w:t xml:space="preserve"> }}</w:t>
+            </w:r>
+          </w:p>
+        </w:tc>
+        <w:tc>
+          <w:tcPr>
+            <w:tcW w:w="3402" w:type="dxa"/>
+          </w:tcPr>
+          <w:p>
+            <w:pPr>
+              <w:autoSpaceDE w:val="0"/>
+              <w:autoSpaceDN w:val="0"/>
+              <w:adjustRightInd w:val="0"/>
+              <w:jc w:val="both"/>
+            </w:pPr>
+            <w:r>
+              <w:t xml:space="preserve">Monto en UMA: </w:t>
+            </w:r>
+            <w:proofErr w:type="gramStart"/>
+            <w:r>
+              <w:t>{{</w:t>
+            </w:r>
+            <w:r>
+              <w:t xml:space="preserve"> </w:t>
+            </w:r>
+            <w:proofErr w:type="spellStart"/>
+            <w:r>
+              <w:t>item</w:t>
+            </w:r>
+            <w:proofErr w:type="gramEnd"/>
+            <w:r>
+              <w:t>.monto_en_uma</w:t>
+            </w:r>
+            <w:proofErr w:type="spellEnd"/>
+            <w:r>
+              <w:t xml:space="preserve"> </w:t>
+            </w:r>
+            <w:r>
+              <w:t>}}</w:t>
+            </w:r>
+          </w:p>
+        </w:tc>
+      </w:tr>
+    </w:tbl>
+    <w:p>
+      <w:pPr>
+        <w:autoSpaceDE w:val="0"/>
+        <w:autoSpaceDN w:val="0"/>
+        <w:adjustRightInd w:val="0"/>
+        <w:jc w:val="both"/>
+      </w:pPr>
+      <w:r>
+        <w:t xml:space="preserve">{% </w:t>
+      </w:r>
+      <w:proofErr w:type="spellStart"/>
+      <w:r>
+        <w:t>endfor</w:t>
+      </w:r>
+      <w:proofErr w:type="spellEnd"/>
+      <w:r>
+        <w:t xml:space="preserve"> %}</w:t>
       </w:r>
     </w:p>
     <w:p>

</xml_diff>

<commit_message>
se eliminaron los comentarios del escrito de 1ra vez
</commit_message>
<xml_diff>
--- a/datos/escritos_liquidacion/plantilla_liquidacion_1ra_vez.docx
+++ b/datos/escritos_liquidacion/plantilla_liquidacion_1ra_vez.docx
@@ -383,10 +383,18 @@
       </w:r>
       <w:proofErr w:type="gramEnd"/>
       <w:r>
-        <w:t xml:space="preserve">% if ley_27541_Si %}, ley 27.541{% </w:t>
+        <w:t xml:space="preserve">% </w:t>
       </w:r>
       <w:proofErr w:type="spellStart"/>
       <w:r>
+        <w:t>if</w:t>
+      </w:r>
+      <w:proofErr w:type="spellEnd"/>
+      <w:r>
+        <w:t xml:space="preserve"> ley_27541_Si %}, ley 27.541{% </w:t>
+      </w:r>
+      <w:proofErr w:type="spellStart"/>
+      <w:r>
         <w:t>endif</w:t>
       </w:r>
       <w:proofErr w:type="spellEnd"/>
@@ -399,10 +407,18 @@
       </w:r>
       <w:proofErr w:type="gramEnd"/>
       <w:r>
-        <w:t xml:space="preserve">% if ley_27426_Si %}, ley 27.426{% </w:t>
+        <w:t xml:space="preserve">% </w:t>
       </w:r>
       <w:proofErr w:type="spellStart"/>
       <w:r>
+        <w:t>if</w:t>
+      </w:r>
+      <w:proofErr w:type="spellEnd"/>
+      <w:r>
+        <w:t xml:space="preserve"> ley_27426_Si %}, ley 27.426{% </w:t>
+      </w:r>
+      <w:proofErr w:type="spellStart"/>
+      <w:r>
         <w:t>endif</w:t>
       </w:r>
       <w:proofErr w:type="spellEnd"/>
@@ -459,10 +475,21 @@
         <w:rPr>
           <w:color w:val="000000"/>
         </w:rPr>
-        <w:t>274/2024{% endif %}</w:t>
-      </w:r>
-      <w:r>
-        <w:t xml:space="preserve">.{% </w:t>
+        <w:t>274/2024{% endif %</w:t>
+      </w:r>
+      <w:proofErr w:type="gramStart"/>
+      <w:r>
+        <w:rPr>
+          <w:color w:val="000000"/>
+        </w:rPr>
+        <w:t>}</w:t>
+      </w:r>
+      <w:r>
+        <w:t>.{</w:t>
+      </w:r>
+      <w:proofErr w:type="gramEnd"/>
+      <w:r>
+        <w:t xml:space="preserve">% </w:t>
       </w:r>
       <w:proofErr w:type="spellStart"/>
       <w:r>
@@ -470,10 +497,18 @@
       </w:r>
       <w:proofErr w:type="spellEnd"/>
       <w:r>
-        <w:t xml:space="preserve"> %}</w:t>
-      </w:r>
-      <w:r>
-        <w:t xml:space="preserve">{% </w:t>
+        <w:t xml:space="preserve"> </w:t>
+      </w:r>
+      <w:proofErr w:type="gramStart"/>
+      <w:r>
+        <w:t>%}</w:t>
+      </w:r>
+      <w:r>
+        <w:t>{</w:t>
+      </w:r>
+      <w:proofErr w:type="gramEnd"/>
+      <w:r>
+        <w:t xml:space="preserve">% </w:t>
       </w:r>
       <w:proofErr w:type="spellStart"/>
       <w:r>
@@ -3016,8 +3051,8 @@
         <w:tblLook w:val="04A0" w:firstRow="1" w:lastRow="0" w:firstColumn="1" w:lastColumn="0" w:noHBand="0" w:noVBand="1"/>
       </w:tblPr>
       <w:tblGrid>
-        <w:gridCol w:w="1540"/>
-        <w:gridCol w:w="5187"/>
+        <w:gridCol w:w="1931"/>
+        <w:gridCol w:w="4796"/>
       </w:tblGrid>
       <w:tr>
         <w:trPr>
@@ -3026,7 +3061,6 @@
         <w:tc>
           <w:tcPr>
             <w:tcW w:w="1971" w:type="dxa"/>
-            <w:shd w:val="clear" w:color="auto" w:fill="auto"/>
           </w:tcPr>
           <w:p>
             <w:pPr>
@@ -3049,7 +3083,6 @@
         <w:tc>
           <w:tcPr>
             <w:tcW w:w="1972" w:type="dxa"/>
-            <w:shd w:val="clear" w:color="auto" w:fill="auto"/>
           </w:tcPr>
           <w:p>
             <w:pPr>
@@ -3061,20 +3094,11 @@
             <w:r>
               <w:t>{{</w:t>
             </w:r>
+            <w:proofErr w:type="spellStart"/>
             <w:r>
-              <w:t>Haber_de_Alta_Primera_Liquidacion_</w:t>
+              <w:t>Haber_de_Alta_Primera_Liquidacion_IPC</w:t>
             </w:r>
-            <w:commentRangeStart w:id="2"/>
-            <w:r>
-              <w:t>IPC</w:t>
-            </w:r>
-            <w:commentRangeEnd w:id="2"/>
-            <w:r>
-              <w:rPr>
-                <w:rStyle w:val="Refdecomentario"/>
-              </w:rPr>
-              <w:commentReference w:id="2"/>
-            </w:r>
+            <w:proofErr w:type="spellEnd"/>
             <w:r>
               <w:t>}}</w:t>
             </w:r>
@@ -3088,7 +3112,6 @@
         <w:tc>
           <w:tcPr>
             <w:tcW w:w="1971" w:type="dxa"/>
-            <w:shd w:val="clear" w:color="auto" w:fill="auto"/>
           </w:tcPr>
           <w:p>
             <w:pPr>
@@ -3097,23 +3120,14 @@
               <w:adjustRightInd w:val="0"/>
               <w:jc w:val="both"/>
             </w:pPr>
-            <w:commentRangeStart w:id="3"/>
             <w:r>
               <w:t>Haber con 27609</w:t>
-            </w:r>
-            <w:commentRangeEnd w:id="3"/>
-            <w:r>
-              <w:rPr>
-                <w:rStyle w:val="Refdecomentario"/>
-              </w:rPr>
-              <w:commentReference w:id="3"/>
             </w:r>
           </w:p>
         </w:tc>
         <w:tc>
           <w:tcPr>
             <w:tcW w:w="1972" w:type="dxa"/>
-            <w:shd w:val="clear" w:color="auto" w:fill="auto"/>
           </w:tcPr>
           <w:p>
             <w:pPr>
@@ -3141,7 +3155,6 @@
         <w:tc>
           <w:tcPr>
             <w:tcW w:w="1971" w:type="dxa"/>
-            <w:shd w:val="clear" w:color="auto" w:fill="auto"/>
           </w:tcPr>
           <w:p>
             <w:pPr>
@@ -3158,7 +3171,6 @@
         <w:tc>
           <w:tcPr>
             <w:tcW w:w="1972" w:type="dxa"/>
-            <w:shd w:val="clear" w:color="auto" w:fill="auto"/>
           </w:tcPr>
           <w:p>
             <w:pPr>
@@ -3186,7 +3198,6 @@
         <w:tc>
           <w:tcPr>
             <w:tcW w:w="1971" w:type="dxa"/>
-            <w:shd w:val="clear" w:color="auto" w:fill="auto"/>
           </w:tcPr>
           <w:p>
             <w:pPr>
@@ -3203,7 +3214,6 @@
         <w:tc>
           <w:tcPr>
             <w:tcW w:w="1972" w:type="dxa"/>
-            <w:shd w:val="clear" w:color="auto" w:fill="auto"/>
           </w:tcPr>
           <w:p>
             <w:pPr>
@@ -3346,42 +3356,45 @@
         <w:t xml:space="preserve"> </w:t>
       </w:r>
       <w:r>
+        <w:t>{{Fecha_Inicial_de_Pago}}</w:t>
+      </w:r>
+      <w:r>
+        <w:t xml:space="preserve"> </w:t>
+      </w:r>
+      <w:r>
+        <w:t xml:space="preserve">al </w:t>
+      </w:r>
+      <w:r>
+        <w:t>{{Fecha_de_cierre_de_liquidación}}</w:t>
+      </w:r>
+      <w:r>
+        <w:t xml:space="preserve"> en concepto de Capital resulta en $</w:t>
+      </w:r>
+      <w:proofErr w:type="gramStart"/>
+      <w:r>
+        <w:t>{{</w:t>
+      </w:r>
+      <w:r>
+        <w:t xml:space="preserve"> </w:t>
+      </w:r>
+      <w:proofErr w:type="spellStart"/>
+      <w:r>
+        <w:t>Capital</w:t>
+      </w:r>
+      <w:proofErr w:type="gramEnd"/>
+      <w:r>
+        <w:t>_Segunda_Liquidacion_IPC</w:t>
+      </w:r>
+      <w:proofErr w:type="spellEnd"/>
+      <w:r>
+        <w:t xml:space="preserve">}} </w:t>
+      </w:r>
+      <w:r>
+        <w:t xml:space="preserve">concepto de </w:t>
+      </w:r>
+      <w:r>
         <w:lastRenderedPageBreak/>
-        <w:t>{{Fecha_Inicial_de_Pago}}</w:t>
-      </w:r>
-      <w:r>
-        <w:t xml:space="preserve"> </w:t>
-      </w:r>
-      <w:r>
-        <w:t xml:space="preserve">al </w:t>
-      </w:r>
-      <w:r>
-        <w:t>{{Fecha_de_cierre_de_liquidación}}</w:t>
-      </w:r>
-      <w:r>
-        <w:t xml:space="preserve"> en concepto de Capital resulta en $</w:t>
-      </w:r>
-      <w:proofErr w:type="gramStart"/>
-      <w:r>
-        <w:t>{{</w:t>
-      </w:r>
-      <w:r>
-        <w:t xml:space="preserve"> </w:t>
-      </w:r>
-      <w:proofErr w:type="spellStart"/>
-      <w:r>
-        <w:t>Capital</w:t>
-      </w:r>
-      <w:proofErr w:type="gramEnd"/>
-      <w:r>
-        <w:t>_Segunda_Liquidacion_IPC</w:t>
-      </w:r>
-      <w:proofErr w:type="spellEnd"/>
-      <w:r>
-        <w:t xml:space="preserve">}} </w:t>
-      </w:r>
-      <w:r>
-        <w:t>concepto de Intereses a $</w:t>
+        <w:t>Intereses a $</w:t>
       </w:r>
       <w:proofErr w:type="gramStart"/>
       <w:r>
@@ -3471,7 +3484,6 @@
         <w:tc>
           <w:tcPr>
             <w:tcW w:w="1971" w:type="dxa"/>
-            <w:shd w:val="clear" w:color="auto" w:fill="auto"/>
           </w:tcPr>
           <w:p>
             <w:pPr>
@@ -3488,7 +3500,6 @@
         <w:tc>
           <w:tcPr>
             <w:tcW w:w="1972" w:type="dxa"/>
-            <w:shd w:val="clear" w:color="auto" w:fill="auto"/>
           </w:tcPr>
           <w:p>
             <w:pPr>
@@ -3516,7 +3527,6 @@
         <w:tc>
           <w:tcPr>
             <w:tcW w:w="1971" w:type="dxa"/>
-            <w:shd w:val="clear" w:color="auto" w:fill="auto"/>
           </w:tcPr>
           <w:p>
             <w:pPr>
@@ -3533,7 +3543,6 @@
         <w:tc>
           <w:tcPr>
             <w:tcW w:w="1972" w:type="dxa"/>
-            <w:shd w:val="clear" w:color="auto" w:fill="auto"/>
           </w:tcPr>
           <w:p>
             <w:pPr>
@@ -3567,7 +3576,6 @@
         <w:tc>
           <w:tcPr>
             <w:tcW w:w="1971" w:type="dxa"/>
-            <w:shd w:val="clear" w:color="auto" w:fill="auto"/>
           </w:tcPr>
           <w:p>
             <w:pPr>
@@ -3584,7 +3592,6 @@
         <w:tc>
           <w:tcPr>
             <w:tcW w:w="1972" w:type="dxa"/>
-            <w:shd w:val="clear" w:color="auto" w:fill="auto"/>
           </w:tcPr>
           <w:p>
             <w:pPr>
@@ -3615,7 +3622,6 @@
         <w:tc>
           <w:tcPr>
             <w:tcW w:w="1971" w:type="dxa"/>
-            <w:shd w:val="clear" w:color="auto" w:fill="auto"/>
           </w:tcPr>
           <w:p>
             <w:pPr>
@@ -3632,7 +3638,6 @@
         <w:tc>
           <w:tcPr>
             <w:tcW w:w="1972" w:type="dxa"/>
-            <w:shd w:val="clear" w:color="auto" w:fill="auto"/>
           </w:tcPr>
           <w:p>
             <w:pPr>
@@ -4027,8 +4032,11 @@
         <w:jc w:val="both"/>
       </w:pPr>
       <w:r>
+        <w:t xml:space="preserve">El propio Estado ha reconocido las falencias e insuficiencias de la fórmula establecida por la Ley 27.609 y el daño que ha causado a los adultos mayores, </w:t>
+      </w:r>
+      <w:r>
         <w:lastRenderedPageBreak/>
-        <w:t>El propio Estado ha reconocido las falencias e insuficiencias de la fórmula establecida por la Ley 27.609 y el daño que ha causado a los adultos mayores, justificando con ello la necesidad de dictar el Decreto de Emergencia 274/24. Dicha ley ya no está vigente, y el daño ocasionado ha sido admitido tanto por el Poder Legislativo como por el Poder Ejecutivo, demostrando que los aumentos otorgados fueron insuficientes para preservar el poder adquisitivo del haber previsional de mi mandante.</w:t>
+        <w:t>justificando con ello la necesidad de dictar el Decreto de Emergencia 274/24. Dicha ley ya no está vigente, y el daño ocasionado ha sido admitido tanto por el Poder Legislativo como por el Poder Ejecutivo, demostrando que los aumentos otorgados fueron insuficientes para preservar el poder adquisitivo del haber previsional de mi mandante.</w:t>
       </w:r>
     </w:p>
     <w:p>
@@ -4096,14 +4104,14 @@
         <w:rPr>
           <w:rStyle w:val="nfasis"/>
         </w:rPr>
-        <w:t xml:space="preserve">"La Constitución Nacional establece que 'el Estado otorgará los beneficios de la seguridad social' y dispone que las jubilaciones y pensiones serán móviles. Es indudable que este mandato constitucional se dirige primordialmente al legislador, que debe establecer criterios adecuados a la realidad para determinar los haberes previsionales. Sin embargo, los cambios de circunstancias </w:t>
+        <w:t xml:space="preserve">"La Constitución Nacional establece que 'el Estado otorgará los beneficios de la seguridad social' y dispone que las jubilaciones y pensiones serán móviles. Es indudable que este mandato constitucional se dirige primordialmente al legislador, que debe establecer criterios adecuados a la realidad para determinar los haberes previsionales. Sin embargo, los cambios de circunstancias pueden tornar irrazonable una solución legal que en su inicio fue correcta. En tales casos, el cumplimiento del mandato constitucional atañe también a los </w:t>
       </w:r>
       <w:r>
         <w:rPr>
           <w:rStyle w:val="nfasis"/>
         </w:rPr>
         <w:lastRenderedPageBreak/>
-        <w:t>pueden tornar irrazonable una solución legal que en su inicio fue correcta. En tales casos, el cumplimiento del mandato constitucional atañe también a los restantes poderes públicos, que deberán, dentro de su competencia, hacer prevalecer el espíritu de los constituyentes conforme a las exigencias de justicia"</w:t>
+        <w:t>restantes poderes públicos, que deberán, dentro de su competencia, hacer prevalecer el espíritu de los constituyentes conforme a las exigencias de justicia"</w:t>
       </w:r>
       <w:r>
         <w:t xml:space="preserve"> (el subrayado me pertenece).</w:t>
@@ -4146,7 +4154,7 @@
         </w:rPr>
         <w:t xml:space="preserve">  parecería colocar a los jubilados en una situación similar a lo que sucedió en el período 2002 a 2006 que obligó a que la CSJN dictara el fallo  Badaro (</w:t>
       </w:r>
-      <w:hyperlink r:id="rId12">
+      <w:hyperlink r:id="rId8">
         <w:r>
           <w:rPr>
             <w:color w:val="0563C1"/>
@@ -4192,28 +4200,13 @@
         <w:ind w:firstLine="709"/>
         <w:jc w:val="both"/>
       </w:pPr>
-      <w:commentRangeStart w:id="4"/>
       <w:r>
         <w:rPr>
           <w:rFonts w:eastAsia="Calibri"/>
         </w:rPr>
-        <w:t>Solicito</w:t>
-      </w:r>
-      <w:commentRangeEnd w:id="4"/>
-      <w:r>
-        <w:rPr>
-          <w:rStyle w:val="Refdecomentario"/>
-          <w:lang w:val="es-ES" w:eastAsia="es-ES"/>
-        </w:rPr>
-        <w:commentReference w:id="4"/>
-      </w:r>
-      <w:r>
-        <w:rPr>
-          <w:rFonts w:eastAsia="Calibri"/>
-        </w:rPr>
-        <w:t xml:space="preserve"> analice el pedido de inconstitucionalidad teniendo en cuenta el desarrollo que hace la CSJN sobre el  </w:t>
-      </w:r>
-      <w:hyperlink r:id="rId13" w:history="1">
+        <w:t xml:space="preserve">Solicito analice el pedido de inconstitucionalidad teniendo en cuenta el desarrollo que hace la CSJN sobre el  </w:t>
+      </w:r>
+      <w:hyperlink r:id="rId9" w:history="1">
         <w:r>
           <w:rPr>
             <w:rFonts w:eastAsia="Calibri"/>
@@ -4249,7 +4242,7 @@
         </w:rPr>
         <w:t xml:space="preserve"> (</w:t>
       </w:r>
-      <w:hyperlink r:id="rId14" w:history="1">
+      <w:hyperlink r:id="rId10" w:history="1">
         <w:r>
           <w:rPr>
             <w:rFonts w:eastAsia="Calibri"/>
@@ -4274,7 +4267,6 @@
         <w:rPr>
           <w:rFonts w:eastAsia="Calibri"/>
         </w:rPr>
-        <w:lastRenderedPageBreak/>
         <w:t>en</w:t>
       </w:r>
       <w:r>
@@ -4295,7 +4287,7 @@
         </w:rPr>
         <w:t xml:space="preserve"> </w:t>
       </w:r>
-      <w:hyperlink r:id="rId15" w:history="1">
+      <w:hyperlink r:id="rId11" w:history="1">
         <w:r>
           <w:rPr>
             <w:rFonts w:eastAsia="Calibri"/>
@@ -4310,7 +4302,7 @@
         </w:rPr>
         <w:t>328:566),</w:t>
       </w:r>
-      <w:hyperlink r:id="rId16" w:history="1">
+      <w:hyperlink r:id="rId12" w:history="1">
         <w:r>
           <w:rPr>
             <w:rFonts w:eastAsia="Calibri"/>
@@ -4325,7 +4317,7 @@
         </w:rPr>
         <w:t>(328:1602),</w:t>
       </w:r>
-      <w:hyperlink r:id="rId17" w:history="1">
+      <w:hyperlink r:id="rId13" w:history="1">
         <w:r>
           <w:rPr>
             <w:rFonts w:eastAsia="Calibri"/>
@@ -4340,7 +4332,7 @@
         </w:rPr>
         <w:t>330:4866),</w:t>
       </w:r>
-      <w:bookmarkStart w:id="5" w:name="_Hlk157989214"/>
+      <w:bookmarkStart w:id="2" w:name="_Hlk157989214"/>
       <w:r>
         <w:rPr>
           <w:rFonts w:ascii="Calibri" w:eastAsia="Calibri" w:hAnsi="Calibri"/>
@@ -4393,7 +4385,7 @@
         </w:rPr>
         <w:t>341:1924)</w:t>
       </w:r>
-      <w:bookmarkEnd w:id="5"/>
+      <w:bookmarkEnd w:id="2"/>
       <w:r>
         <w:rPr>
           <w:rFonts w:ascii="Calibri" w:eastAsia="Calibri" w:hAnsi="Calibri"/>
@@ -4446,7 +4438,7 @@
         </w:rPr>
         <w:t>344:1788), “</w:t>
       </w:r>
-      <w:hyperlink r:id="rId18" w:history="1">
+      <w:hyperlink r:id="rId14" w:history="1">
         <w:r>
           <w:rPr>
             <w:rFonts w:eastAsia="Calibri"/>
@@ -4480,7 +4472,7 @@
         </w:rPr>
         <w:t xml:space="preserve">Las modificaciones en la fórmula de cálculo de la movilidad previsional, no puede proyectarse en perjuicio de los jubilados y pensionados, debiendo adoptarse una solución que se adecue a los principios y garantías de la Constitución Nacional y favorezca la progresividad de los derechos humanos. Al respecto cabe recordar que el Alto Tribunal sostuvo que el artículo 75, inciso 23, de la Constitución Nacional fortalece la vigencia del principio de progresividad en materia previsional, descalificando todo accionar gubernamental que en la práctica de un resultado regresivo en el goce efectivo de los derechos </w:t>
       </w:r>
-      <w:hyperlink r:id="rId19" w:history="1">
+      <w:hyperlink r:id="rId15" w:history="1">
         <w:r>
           <w:rPr>
             <w:rFonts w:eastAsia="Calibri"/>
@@ -4589,7 +4581,7 @@
           <w:rFonts w:eastAsia="Calibri"/>
           <w:lang w:val="es-AR"/>
         </w:rPr>
-        <w:t xml:space="preserve">Como afirma Rossi, las medidas regresivas que afectan a grupos vulnerables deben ser excepcionalísimas y sometidas a un escrutinio más estricto. La deferencia hacia el Estado en la adopción de estas medidas debe ser mínima, </w:t>
+        <w:t xml:space="preserve">Como afirma Rossi, las medidas regresivas que afectan a grupos vulnerables deben ser excepcionalísimas y sometidas a un escrutinio más estricto. La deferencia hacia el Estado en la adopción de estas medidas debe ser mínima, ya que el contenido mínimo de un derecho no admite restricción alguna, ni </w:t>
       </w:r>
       <w:r>
         <w:rPr>
@@ -4597,7 +4589,7 @@
           <w:lang w:val="es-AR"/>
         </w:rPr>
         <w:lastRenderedPageBreak/>
-        <w:t>ya que el contenido mínimo de un derecho no admite restricción alguna, ni tampoco lo admite el estado de goce y ejercicio de un derecho por grupos desfavorecidos.</w:t>
+        <w:t>tampoco lo admite el estado de goce y ejercicio de un derecho por grupos desfavorecidos.</w:t>
       </w:r>
     </w:p>
     <w:p>
@@ -5318,7 +5310,7 @@
                     </pic:cNvPicPr>
                   </pic:nvPicPr>
                   <pic:blipFill>
-                    <a:blip r:embed="rId20">
+                    <a:blip r:embed="rId16">
                       <a:extLst>
                         <a:ext uri="{28A0092B-C50C-407E-A947-70E740481C1C}">
                           <a14:useLocalDpi xmlns:a14="http://schemas.microsoft.com/office/drawing/2010/main" val="0"/>
@@ -6081,13 +6073,12 @@
           <w:b/>
         </w:rPr>
       </w:pPr>
-      <w:commentRangeStart w:id="6"/>
       <w:r>
         <w:rPr>
           <w:noProof/>
         </w:rPr>
         <w:drawing>
-          <wp:inline distT="0" distB="0" distL="0" distR="0" wp14:anchorId="534A1DC2" wp14:editId="0260FEE7">
+          <wp:inline distT="0" distB="0" distL="0" distR="0" wp14:anchorId="534A1DC2" wp14:editId="2C49D95F">
             <wp:extent cx="3710940" cy="3179171"/>
             <wp:effectExtent l="0" t="0" r="3810" b="2540"/>
             <wp:docPr id="507230546" name="Imagen 2" descr="Gráfico, Gráfico de barrasDescripción generada automáticamente con confianza media"/>
@@ -6104,7 +6095,7 @@
                     </pic:cNvPicPr>
                   </pic:nvPicPr>
                   <pic:blipFill>
-                    <a:blip r:embed="rId21" cstate="print">
+                    <a:blip r:embed="rId17" cstate="print">
                       <a:extLst>
                         <a:ext uri="{28A0092B-C50C-407E-A947-70E740481C1C}">
                           <a14:useLocalDpi xmlns:a14="http://schemas.microsoft.com/office/drawing/2010/main" val="0"/>
@@ -6135,13 +6126,6 @@
           </wp:inline>
         </w:drawing>
       </w:r>
-      <w:commentRangeEnd w:id="6"/>
-      <w:r>
-        <w:rPr>
-          <w:rStyle w:val="Refdecomentario"/>
-        </w:rPr>
-        <w:commentReference w:id="6"/>
-      </w:r>
     </w:p>
     <w:p>
       <w:pPr>
@@ -6232,7 +6216,6 @@
       <w:pPr>
         <w:jc w:val="both"/>
       </w:pPr>
-      <w:commentRangeStart w:id="7"/>
       <w:r>
         <w:rPr>
           <w:noProof/>
@@ -6254,7 +6237,7 @@
                     <pic:cNvPicPr/>
                   </pic:nvPicPr>
                   <pic:blipFill>
-                    <a:blip r:embed="rId22"/>
+                    <a:blip r:embed="rId18"/>
                     <a:stretch>
                       <a:fillRect/>
                     </a:stretch>
@@ -6274,13 +6257,6 @@
           </wp:inline>
         </w:drawing>
       </w:r>
-      <w:commentRangeEnd w:id="7"/>
-      <w:r>
-        <w:rPr>
-          <w:rStyle w:val="Refdecomentario"/>
-        </w:rPr>
-        <w:commentReference w:id="7"/>
-      </w:r>
     </w:p>
     <w:p>
       <w:pPr>
@@ -7162,9 +7138,9 @@
       <w:r>
         <w:t>{% endif %}</w:t>
       </w:r>
-      <w:bookmarkStart w:id="8" w:name="_Hlk73292622"/>
-    </w:p>
-    <w:bookmarkEnd w:id="8"/>
+      <w:bookmarkStart w:id="3" w:name="_Hlk73292622"/>
+    </w:p>
+    <w:bookmarkEnd w:id="3"/>
     <w:p>
       <w:pPr>
         <w:numPr>
@@ -7241,7 +7217,7 @@
       <w:r>
         <w:t>.</w:t>
       </w:r>
-      <w:bookmarkStart w:id="9" w:name="_Hlk73119687"/>
+      <w:bookmarkStart w:id="4" w:name="_Hlk73119687"/>
     </w:p>
     <w:p>
       <w:pPr>
@@ -7311,7 +7287,7 @@
         <w:t>Proveer en conformidad</w:t>
       </w:r>
     </w:p>
-    <w:bookmarkEnd w:id="9"/>
+    <w:bookmarkEnd w:id="4"/>
     <w:p>
       <w:pPr>
         <w:ind w:firstLine="2160"/>
@@ -7414,144 +7390,6 @@
     </w:sectPr>
   </w:body>
 </w:document>
-</file>
-
-<file path=word/comments.xml><?xml version="1.0" encoding="utf-8"?>
-<w:comments xmlns:wpc="http://schemas.microsoft.com/office/word/2010/wordprocessingCanvas" xmlns:cx="http://schemas.microsoft.com/office/drawing/2014/chartex" xmlns:cx1="http://schemas.microsoft.com/office/drawing/2015/9/8/chartex" xmlns:cx2="http://schemas.microsoft.com/office/drawing/2015/10/21/chartex" xmlns:cx3="http://schemas.microsoft.com/office/drawing/2016/5/9/chartex" xmlns:cx4="http://schemas.microsoft.com/office/drawing/2016/5/10/chartex" xmlns:cx5="http://schemas.microsoft.com/office/drawing/2016/5/11/chartex" xmlns:cx6="http://schemas.microsoft.com/office/drawing/2016/5/12/chartex" xmlns:cx7="http://schemas.microsoft.com/office/drawing/2016/5/13/chartex" xmlns:cx8="http://schemas.microsoft.com/office/drawing/2016/5/14/chartex" xmlns:mc="http://schemas.openxmlformats.org/markup-compatibility/2006" xmlns:aink="http://schemas.microsoft.com/office/drawing/2016/ink" xmlns:am3d="http://schemas.microsoft.com/office/drawing/2017/model3d" xmlns:o="urn:schemas-microsoft-com:office:office" xmlns:oel="http://schemas.microsoft.com/office/2019/extlst" xmlns:r="http://schemas.openxmlformats.org/officeDocument/2006/relationships" xmlns:m="http://schemas.openxmlformats.org/officeDocument/2006/math" xmlns:v="urn:schemas-microsoft-com:vml" xmlns:wp14="http://schemas.microsoft.com/office/word/2010/wordprocessingDrawing" xmlns:wp="http://schemas.openxmlformats.org/drawingml/2006/wordprocessingDrawing" xmlns:w10="urn:schemas-microsoft-com:office:word" xmlns:w="http://schemas.openxmlformats.org/wordprocessingml/2006/main" xmlns:w14="http://schemas.microsoft.com/office/word/2010/wordml" xmlns:w15="http://schemas.microsoft.com/office/word/2012/wordml" xmlns:w16cex="http://schemas.microsoft.com/office/word/2018/wordml/cex" xmlns:w16cid="http://schemas.microsoft.com/office/word/2016/wordml/cid" xmlns:w16="http://schemas.microsoft.com/office/word/2018/wordml" xmlns:w16du="http://schemas.microsoft.com/office/word/2023/wordml/word16du" xmlns:w16sdtdh="http://schemas.microsoft.com/office/word/2020/wordml/sdtdatahash" xmlns:w16sdtfl="http://schemas.microsoft.com/office/word/2024/wordml/sdtformatlock" xmlns:w16se="http://schemas.microsoft.com/office/word/2015/wordml/symex" xmlns:wpg="http://schemas.microsoft.com/office/word/2010/wordprocessingGroup" xmlns:wpi="http://schemas.microsoft.com/office/word/2010/wordprocessingInk" xmlns:wne="http://schemas.microsoft.com/office/word/2006/wordml" xmlns:wps="http://schemas.microsoft.com/office/word/2010/wordprocessingShape" mc:Ignorable="w14 w15 w16se w16cid w16 w16cex w16sdtdh w16sdtfl w16du wp14">
-  <w:comment w:id="2" w:author="Franco Galván" w:date="2025-05-21T18:01:00Z" w:initials="FG">
-    <w:p>
-      <w:pPr>
-        <w:pStyle w:val="Textocomentario"/>
-      </w:pPr>
-      <w:r>
-        <w:rPr>
-          <w:rStyle w:val="Refdecomentario"/>
-        </w:rPr>
-        <w:annotationRef/>
-      </w:r>
-      <w:r>
-        <w:rPr>
-          <w:lang w:val="es-AR"/>
-        </w:rPr>
-        <w:t>Combinar anses mas l amovilidad q pedimos si comparamos con 270 idem, el mismo cuadro</w:t>
-      </w:r>
-    </w:p>
-  </w:comment>
-  <w:comment w:id="3" w:author="Franco Galván" w:date="2025-06-03T12:49:00Z" w:initials="FG">
-    <w:p>
-      <w:pPr>
-        <w:pStyle w:val="Textocomentario"/>
-      </w:pPr>
-      <w:r>
-        <w:rPr>
-          <w:rStyle w:val="Refdecomentario"/>
-        </w:rPr>
-        <w:annotationRef/>
-      </w:r>
-      <w:r>
-        <w:rPr>
-          <w:lang w:val="es-AR"/>
-        </w:rPr>
-        <w:t>Agregar una tercera opcion, palavecino colina</w:t>
-      </w:r>
-    </w:p>
-  </w:comment>
-  <w:comment w:id="4" w:author="Franco Galván" w:date="2025-06-03T12:56:00Z" w:initials="FG">
-    <w:p>
-      <w:pPr>
-        <w:pStyle w:val="Textocomentario"/>
-      </w:pPr>
-      <w:r>
-        <w:rPr>
-          <w:rStyle w:val="Refdecomentario"/>
-        </w:rPr>
-        <w:annotationRef/>
-      </w:r>
-      <w:r>
-        <w:rPr>
-          <w:lang w:val="es-AR"/>
-        </w:rPr>
-        <w:t>Esto ponlo al final del planteo de inco, que se analicen los pedidos de inconstitucionalidad</w:t>
-      </w:r>
-    </w:p>
-  </w:comment>
-  <w:comment w:id="6" w:author="Franco Galván" w:date="2025-02-10T04:12:00Z" w:initials="FG">
-    <w:p>
-      <w:pPr>
-        <w:pStyle w:val="Textocomentario"/>
-      </w:pPr>
-      <w:r>
-        <w:rPr>
-          <w:rStyle w:val="Refdecomentario"/>
-        </w:rPr>
-        <w:annotationRef/>
-      </w:r>
-      <w:r>
-        <w:rPr>
-          <w:lang w:val="es-AR"/>
-        </w:rPr>
-        <w:t>Esta imagen debe cambiar, la sacan de la herramienta de ‘</w:t>
-      </w:r>
-      <w:r>
-        <w:rPr>
-          <w:b/>
-          <w:bCs/>
-          <w:lang w:val="es-AR"/>
-        </w:rPr>
-        <w:t>Calculadora de Tope Máximo’, es el primer cuadro que aparece</w:t>
-      </w:r>
-    </w:p>
-  </w:comment>
-  <w:comment w:id="7" w:author="Franco Galván" w:date="2025-02-10T04:15:00Z" w:initials="FG">
-    <w:p>
-      <w:pPr>
-        <w:pStyle w:val="Textocomentario"/>
-      </w:pPr>
-      <w:r>
-        <w:rPr>
-          <w:rStyle w:val="Refdecomentario"/>
-        </w:rPr>
-        <w:annotationRef/>
-      </w:r>
-      <w:r>
-        <w:rPr>
-          <w:lang w:val="es-AR"/>
-        </w:rPr>
-        <w:t>Este es el segundo cuadro que aparece en la herramienta de Calculadora de Tope Maximo, en este cuadro se compara las diferencias del haber ingresado con los diferentes Topes</w:t>
-      </w:r>
-    </w:p>
-  </w:comment>
-</w:comments>
-</file>
-
-<file path=word/commentsExtended.xml><?xml version="1.0" encoding="utf-8"?>
-<w15:commentsEx xmlns:wpc="http://schemas.microsoft.com/office/word/2010/wordprocessingCanvas" xmlns:cx="http://schemas.microsoft.com/office/drawing/2014/chartex" xmlns:cx1="http://schemas.microsoft.com/office/drawing/2015/9/8/chartex" xmlns:cx2="http://schemas.microsoft.com/office/drawing/2015/10/21/chartex" xmlns:cx3="http://schemas.microsoft.com/office/drawing/2016/5/9/chartex" xmlns:cx4="http://schemas.microsoft.com/office/drawing/2016/5/10/chartex" xmlns:cx5="http://schemas.microsoft.com/office/drawing/2016/5/11/chartex" xmlns:cx6="http://schemas.microsoft.com/office/drawing/2016/5/12/chartex" xmlns:cx7="http://schemas.microsoft.com/office/drawing/2016/5/13/chartex" xmlns:cx8="http://schemas.microsoft.com/office/drawing/2016/5/14/chartex" xmlns:mc="http://schemas.openxmlformats.org/markup-compatibility/2006" xmlns:aink="http://schemas.microsoft.com/office/drawing/2016/ink" xmlns:am3d="http://schemas.microsoft.com/office/drawing/2017/model3d" xmlns:o="urn:schemas-microsoft-com:office:office" xmlns:oel="http://schemas.microsoft.com/office/2019/extlst" xmlns:r="http://schemas.openxmlformats.org/officeDocument/2006/relationships" xmlns:m="http://schemas.openxmlformats.org/officeDocument/2006/math" xmlns:v="urn:schemas-microsoft-com:vml" xmlns:wp14="http://schemas.microsoft.com/office/word/2010/wordprocessingDrawing" xmlns:wp="http://schemas.openxmlformats.org/drawingml/2006/wordprocessingDrawing" xmlns:w10="urn:schemas-microsoft-com:office:word" xmlns:w="http://schemas.openxmlformats.org/wordprocessingml/2006/main" xmlns:w14="http://schemas.microsoft.com/office/word/2010/wordml" xmlns:w15="http://schemas.microsoft.com/office/word/2012/wordml" xmlns:w16cex="http://schemas.microsoft.com/office/word/2018/wordml/cex" xmlns:w16cid="http://schemas.microsoft.com/office/word/2016/wordml/cid" xmlns:w16="http://schemas.microsoft.com/office/word/2018/wordml" xmlns:w16du="http://schemas.microsoft.com/office/word/2023/wordml/word16du" xmlns:w16sdtdh="http://schemas.microsoft.com/office/word/2020/wordml/sdtdatahash" xmlns:w16sdtfl="http://schemas.microsoft.com/office/word/2024/wordml/sdtformatlock" xmlns:w16se="http://schemas.microsoft.com/office/word/2015/wordml/symex" xmlns:wpg="http://schemas.microsoft.com/office/word/2010/wordprocessingGroup" xmlns:wpi="http://schemas.microsoft.com/office/word/2010/wordprocessingInk" xmlns:wne="http://schemas.microsoft.com/office/word/2006/wordml" xmlns:wps="http://schemas.microsoft.com/office/word/2010/wordprocessingShape" mc:Ignorable="w14 w15 w16se w16cid w16 w16cex w16sdtdh w16sdtfl w16du wp14">
-  <w15:commentEx w15:paraId="389FA0F6" w15:done="0"/>
-  <w15:commentEx w15:paraId="440524E9" w15:done="0"/>
-  <w15:commentEx w15:paraId="78297C93" w15:done="0"/>
-  <w15:commentEx w15:paraId="785B61B6" w15:done="0"/>
-  <w15:commentEx w15:paraId="6AC4568E" w15:done="0"/>
-</w15:commentsEx>
-</file>
-
-<file path=word/commentsExtensible.xml><?xml version="1.0" encoding="utf-8"?>
-<w16cex:commentsExtensible xmlns:wpc="http://schemas.microsoft.com/office/word/2010/wordprocessingCanvas" xmlns:cx="http://schemas.microsoft.com/office/drawing/2014/chartex" xmlns:cx1="http://schemas.microsoft.com/office/drawing/2015/9/8/chartex" xmlns:cx2="http://schemas.microsoft.com/office/drawing/2015/10/21/chartex" xmlns:cx3="http://schemas.microsoft.com/office/drawing/2016/5/9/chartex" xmlns:cx4="http://schemas.microsoft.com/office/drawing/2016/5/10/chartex" xmlns:cx5="http://schemas.microsoft.com/office/drawing/2016/5/11/chartex" xmlns:cx6="http://schemas.microsoft.com/office/drawing/2016/5/12/chartex" xmlns:cx7="http://schemas.microsoft.com/office/drawing/2016/5/13/chartex" xmlns:cx8="http://schemas.microsoft.com/office/drawing/2016/5/14/chartex" xmlns:cr="http://schemas.microsoft.com/office/comments/2020/reactions" xmlns:mc="http://schemas.openxmlformats.org/markup-compatibility/2006" xmlns:aink="http://schemas.microsoft.com/office/drawing/2016/ink" xmlns:am3d="http://schemas.microsoft.com/office/drawing/2017/model3d" xmlns:o="urn:schemas-microsoft-com:office:office" xmlns:oel="http://schemas.microsoft.com/office/2019/extlst" xmlns:r="http://schemas.openxmlformats.org/officeDocument/2006/relationships" xmlns:m="http://schemas.openxmlformats.org/officeDocument/2006/math" xmlns:v="urn:schemas-microsoft-com:vml" xmlns:wp14="http://schemas.microsoft.com/office/word/2010/wordprocessingDrawing" xmlns:wp="http://schemas.openxmlformats.org/drawingml/2006/wordprocessingDrawing" xmlns:w10="urn:schemas-microsoft-com:office:word" xmlns:w="http://schemas.openxmlformats.org/wordprocessingml/2006/main" xmlns:w14="http://schemas.microsoft.com/office/word/2010/wordml" xmlns:w15="http://schemas.microsoft.com/office/word/2012/wordml" xmlns:w16cex="http://schemas.microsoft.com/office/word/2018/wordml/cex" xmlns:w16cid="http://schemas.microsoft.com/office/word/2016/wordml/cid" xmlns:w16="http://schemas.microsoft.com/office/word/2018/wordml" xmlns:w16du="http://schemas.microsoft.com/office/word/2023/wordml/word16du" xmlns:w16sdtdh="http://schemas.microsoft.com/office/word/2020/wordml/sdtdatahash" xmlns:w16sdtfl="http://schemas.microsoft.com/office/word/2024/wordml/sdtformatlock" xmlns:w16se="http://schemas.microsoft.com/office/word/2015/wordml/symex" xmlns:wpg="http://schemas.microsoft.com/office/word/2010/wordprocessingGroup" xmlns:wpi="http://schemas.microsoft.com/office/word/2010/wordprocessingInk" xmlns:wne="http://schemas.microsoft.com/office/word/2006/wordml" xmlns:wps="http://schemas.microsoft.com/office/word/2010/wordprocessingShape" mc:Ignorable="w14 w15 w16se w16cid w16 w16cex w16sdtdh w16sdtfl cr w16du wp14">
-  <w16cex:commentExtensible w16cex:durableId="52AF0562" w16cex:dateUtc="2025-05-21T21:01:00Z"/>
-  <w16cex:commentExtensible w16cex:durableId="568CAAF8" w16cex:dateUtc="2025-06-03T15:49:00Z"/>
-  <w16cex:commentExtensible w16cex:durableId="3DD144D2" w16cex:dateUtc="2025-06-03T15:56:00Z"/>
-  <w16cex:commentExtensible w16cex:durableId="73ACF5E5" w16cex:dateUtc="2025-02-10T07:12:00Z"/>
-  <w16cex:commentExtensible w16cex:durableId="241CA625" w16cex:dateUtc="2025-02-10T07:15:00Z"/>
-</w16cex:commentsExtensible>
-</file>
-
-<file path=word/commentsIds.xml><?xml version="1.0" encoding="utf-8"?>
-<w16cid:commentsIds xmlns:wpc="http://schemas.microsoft.com/office/word/2010/wordprocessingCanvas" xmlns:cx="http://schemas.microsoft.com/office/drawing/2014/chartex" xmlns:cx1="http://schemas.microsoft.com/office/drawing/2015/9/8/chartex" xmlns:cx2="http://schemas.microsoft.com/office/drawing/2015/10/21/chartex" xmlns:cx3="http://schemas.microsoft.com/office/drawing/2016/5/9/chartex" xmlns:cx4="http://schemas.microsoft.com/office/drawing/2016/5/10/chartex" xmlns:cx5="http://schemas.microsoft.com/office/drawing/2016/5/11/chartex" xmlns:cx6="http://schemas.microsoft.com/office/drawing/2016/5/12/chartex" xmlns:cx7="http://schemas.microsoft.com/office/drawing/2016/5/13/chartex" xmlns:cx8="http://schemas.microsoft.com/office/drawing/2016/5/14/chartex" xmlns:mc="http://schemas.openxmlformats.org/markup-compatibility/2006" xmlns:aink="http://schemas.microsoft.com/office/drawing/2016/ink" xmlns:am3d="http://schemas.microsoft.com/office/drawing/2017/model3d" xmlns:o="urn:schemas-microsoft-com:office:office" xmlns:oel="http://schemas.microsoft.com/office/2019/extlst" xmlns:r="http://schemas.openxmlformats.org/officeDocument/2006/relationships" xmlns:m="http://schemas.openxmlformats.org/officeDocument/2006/math" xmlns:v="urn:schemas-microsoft-com:vml" xmlns:wp14="http://schemas.microsoft.com/office/word/2010/wordprocessingDrawing" xmlns:wp="http://schemas.openxmlformats.org/drawingml/2006/wordprocessingDrawing" xmlns:w10="urn:schemas-microsoft-com:office:word" xmlns:w="http://schemas.openxmlformats.org/wordprocessingml/2006/main" xmlns:w14="http://schemas.microsoft.com/office/word/2010/wordml" xmlns:w15="http://schemas.microsoft.com/office/word/2012/wordml" xmlns:w16cex="http://schemas.microsoft.com/office/word/2018/wordml/cex" xmlns:w16cid="http://schemas.microsoft.com/office/word/2016/wordml/cid" xmlns:w16="http://schemas.microsoft.com/office/word/2018/wordml" xmlns:w16du="http://schemas.microsoft.com/office/word/2023/wordml/word16du" xmlns:w16sdtdh="http://schemas.microsoft.com/office/word/2020/wordml/sdtdatahash" xmlns:w16sdtfl="http://schemas.microsoft.com/office/word/2024/wordml/sdtformatlock" xmlns:w16se="http://schemas.microsoft.com/office/word/2015/wordml/symex" xmlns:wpg="http://schemas.microsoft.com/office/word/2010/wordprocessingGroup" xmlns:wpi="http://schemas.microsoft.com/office/word/2010/wordprocessingInk" xmlns:wne="http://schemas.microsoft.com/office/word/2006/wordml" xmlns:wps="http://schemas.microsoft.com/office/word/2010/wordprocessingShape" mc:Ignorable="w14 w15 w16se w16cid w16 w16cex w16sdtdh w16sdtfl w16du wp14">
-  <w16cid:commentId w16cid:paraId="389FA0F6" w16cid:durableId="52AF0562"/>
-  <w16cid:commentId w16cid:paraId="440524E9" w16cid:durableId="568CAAF8"/>
-  <w16cid:commentId w16cid:paraId="78297C93" w16cid:durableId="3DD144D2"/>
-  <w16cid:commentId w16cid:paraId="785B61B6" w16cid:durableId="73ACF5E5"/>
-  <w16cid:commentId w16cid:paraId="6AC4568E" w16cid:durableId="241CA625"/>
-</w16cid:commentsIds>
 </file>
 
 <file path=word/endnotes.xml><?xml version="1.0" encoding="utf-8"?>
@@ -11656,14 +11494,6 @@
     <w:abstractNumId w:val="17"/>
   </w:num>
 </w:numbering>
-</file>
-
-<file path=word/people.xml><?xml version="1.0" encoding="utf-8"?>
-<w15:people xmlns:wpc="http://schemas.microsoft.com/office/word/2010/wordprocessingCanvas" xmlns:cx="http://schemas.microsoft.com/office/drawing/2014/chartex" xmlns:cx1="http://schemas.microsoft.com/office/drawing/2015/9/8/chartex" xmlns:cx2="http://schemas.microsoft.com/office/drawing/2015/10/21/chartex" xmlns:cx3="http://schemas.microsoft.com/office/drawing/2016/5/9/chartex" xmlns:cx4="http://schemas.microsoft.com/office/drawing/2016/5/10/chartex" xmlns:cx5="http://schemas.microsoft.com/office/drawing/2016/5/11/chartex" xmlns:cx6="http://schemas.microsoft.com/office/drawing/2016/5/12/chartex" xmlns:cx7="http://schemas.microsoft.com/office/drawing/2016/5/13/chartex" xmlns:cx8="http://schemas.microsoft.com/office/drawing/2016/5/14/chartex" xmlns:mc="http://schemas.openxmlformats.org/markup-compatibility/2006" xmlns:aink="http://schemas.microsoft.com/office/drawing/2016/ink" xmlns:am3d="http://schemas.microsoft.com/office/drawing/2017/model3d" xmlns:o="urn:schemas-microsoft-com:office:office" xmlns:oel="http://schemas.microsoft.com/office/2019/extlst" xmlns:r="http://schemas.openxmlformats.org/officeDocument/2006/relationships" xmlns:m="http://schemas.openxmlformats.org/officeDocument/2006/math" xmlns:v="urn:schemas-microsoft-com:vml" xmlns:wp14="http://schemas.microsoft.com/office/word/2010/wordprocessingDrawing" xmlns:wp="http://schemas.openxmlformats.org/drawingml/2006/wordprocessingDrawing" xmlns:w10="urn:schemas-microsoft-com:office:word" xmlns:w="http://schemas.openxmlformats.org/wordprocessingml/2006/main" xmlns:w14="http://schemas.microsoft.com/office/word/2010/wordml" xmlns:w15="http://schemas.microsoft.com/office/word/2012/wordml" xmlns:w16cex="http://schemas.microsoft.com/office/word/2018/wordml/cex" xmlns:w16cid="http://schemas.microsoft.com/office/word/2016/wordml/cid" xmlns:w16="http://schemas.microsoft.com/office/word/2018/wordml" xmlns:w16du="http://schemas.microsoft.com/office/word/2023/wordml/word16du" xmlns:w16sdtdh="http://schemas.microsoft.com/office/word/2020/wordml/sdtdatahash" xmlns:w16sdtfl="http://schemas.microsoft.com/office/word/2024/wordml/sdtformatlock" xmlns:w16se="http://schemas.microsoft.com/office/word/2015/wordml/symex" xmlns:wpg="http://schemas.microsoft.com/office/word/2010/wordprocessingGroup" xmlns:wpi="http://schemas.microsoft.com/office/word/2010/wordprocessingInk" xmlns:wne="http://schemas.microsoft.com/office/word/2006/wordml" xmlns:wps="http://schemas.microsoft.com/office/word/2010/wordprocessingShape" mc:Ignorable="w14 w15 w16se w16cid w16 w16cex w16sdtdh w16sdtfl w16du wp14">
-  <w15:person w15:author="Franco Galván">
-    <w15:presenceInfo w15:providerId="Windows Live" w15:userId="1092dcf50058699a"/>
-  </w15:person>
-</w15:people>
 </file>
 
 <file path=word/styles.xml><?xml version="1.0" encoding="utf-8"?>

</xml_diff>